<commit_message>
Edits to figure 1 legend title and figure locations
</commit_message>
<xml_diff>
--- a/manuscript/Obesity-Glucocorticoids/Figure Legends.docx
+++ b/manuscript/Obesity-Glucocorticoids/Figure Legends.docx
@@ -18,7 +18,25 @@
         <w:rPr>
           <w:b/>
         </w:rPr>
-        <w:t xml:space="preserve">. Glucocorticoid-induced insulin resistance is exacerbated in the presence of obesity. </w:t>
+        <w:t>. Reductions in glucose handling</w:t>
+      </w:r>
+      <w:r>
+        <w:rPr>
+          <w:b/>
+        </w:rPr>
+        <w:t xml:space="preserve"> are</w:t>
+      </w:r>
+      <w:r>
+        <w:rPr>
+          <w:b/>
+        </w:rPr>
+        <w:t xml:space="preserve"> exacerbated in obese individuals with elevated glucocorticoids</w:t>
+      </w:r>
+      <w:r>
+        <w:rPr>
+          <w:b/>
+        </w:rPr>
+        <w:t xml:space="preserve">. </w:t>
       </w:r>
     </w:p>
     <w:p>
@@ -30,16 +48,35 @@
         </w:numPr>
       </w:pPr>
       <w:r>
-        <w:t xml:space="preserve">Cushing v control BMI B) Cushing v Control HOMA-IR C) schematic of mouse study D) ITT NCD/HFD Dex mice E) Fasting glucose </w:t>
-      </w:r>
-      <w:r>
-        <w:t>NCD/HFD Dex mice</w:t>
-      </w:r>
-      <w:r>
-        <w:t xml:space="preserve"> E) GIR F) EGP G) Glucose turnover rate</w:t>
-      </w:r>
-      <w:r>
-        <w:t xml:space="preserve"> H) </w:t>
+        <w:t xml:space="preserve">Cushing v control BMI B) Cushing v Control HOMA-IR C) schematic of mouse study D) ITT NCD/HFD </w:t>
+      </w:r>
+      <w:proofErr w:type="spellStart"/>
+      <w:r>
+        <w:t>Dex</w:t>
+      </w:r>
+      <w:proofErr w:type="spellEnd"/>
+      <w:r>
+        <w:t xml:space="preserve"> mice E) Fasting glucose NCD/HFD </w:t>
+      </w:r>
+      <w:proofErr w:type="spellStart"/>
+      <w:r>
+        <w:t>Dex</w:t>
+      </w:r>
+      <w:proofErr w:type="spellEnd"/>
+      <w:r>
+        <w:t xml:space="preserve"> mice</w:t>
+      </w:r>
+      <w:r>
+        <w:t xml:space="preserve"> F) GIR G) EGP H</w:t>
+      </w:r>
+      <w:r>
+        <w:t>) Glucose turnover rate</w:t>
+      </w:r>
+      <w:r>
+        <w:t xml:space="preserve"> I</w:t>
+      </w:r>
+      <w:r>
+        <w:t xml:space="preserve">) </w:t>
       </w:r>
       <w:commentRangeStart w:id="0"/>
       <w:r>
@@ -106,7 +143,21 @@
         <w:t>Patient ALT B) mouse Liver TGs</w:t>
       </w:r>
       <w:r>
-        <w:t xml:space="preserve"> C) Mouse liver histology D) qPCR of hepatic de novo lipogenic </w:t>
+        <w:t xml:space="preserve"> C) Mouse liver histology D</w:t>
+      </w:r>
+      <w:r>
+        <w:t xml:space="preserve"> and E</w:t>
+      </w:r>
+      <w:r>
+        <w:t xml:space="preserve">) qPCR of hepatic de novo </w:t>
+      </w:r>
+      <w:proofErr w:type="spellStart"/>
+      <w:r>
+        <w:t>lipogenic</w:t>
+      </w:r>
+      <w:proofErr w:type="spellEnd"/>
+      <w:r>
+        <w:t xml:space="preserve"> </w:t>
       </w:r>
       <w:commentRangeStart w:id="1"/>
       <w:r>
@@ -164,7 +215,12 @@
         </w:numPr>
       </w:pPr>
       <w:r>
-        <w:t>Body mass-mouse MRI B) Fat mass-mouse MRI C) Fat pad weights D) food consumption</w:t>
+        <w:t xml:space="preserve">Body mass-mouse MRI B) Fat mass-mouse MRI </w:t>
+      </w:r>
+      <w:bookmarkStart w:id="2" w:name="_GoBack"/>
+      <w:bookmarkEnd w:id="2"/>
+      <w:r>
+        <w:t>C) Fat pad weights D) food consumption</w:t>
       </w:r>
     </w:p>
     <w:p/>
@@ -249,7 +305,23 @@
         <w:t>3T3 cell TG and morphology pictures B) 3T3 media glycerol C)</w:t>
       </w:r>
       <w:r>
-        <w:t xml:space="preserve"> 3T3 lipolytic mRNA D) 3T3 lipolytic </w:t>
+        <w:t xml:space="preserve"> 3T3 </w:t>
+      </w:r>
+      <w:proofErr w:type="spellStart"/>
+      <w:r>
+        <w:t>lipolytic</w:t>
+      </w:r>
+      <w:proofErr w:type="spellEnd"/>
+      <w:r>
+        <w:t xml:space="preserve"> mRNA D) 3T3 </w:t>
+      </w:r>
+      <w:proofErr w:type="spellStart"/>
+      <w:r>
+        <w:t>lipolytic</w:t>
+      </w:r>
+      <w:proofErr w:type="spellEnd"/>
+      <w:r>
+        <w:t xml:space="preserve"> </w:t>
       </w:r>
       <w:r>
         <w:t>p</w:t>
@@ -261,7 +333,15 @@
         <w:t xml:space="preserve"> </w:t>
       </w:r>
       <w:r>
-        <w:t>E) serum NEFA and glycerol in 12 week dex mice F)</w:t>
+        <w:t xml:space="preserve">E) serum NEFA and glycerol in 12 week </w:t>
+      </w:r>
+      <w:proofErr w:type="spellStart"/>
+      <w:r>
+        <w:t>dex</w:t>
+      </w:r>
+      <w:proofErr w:type="spellEnd"/>
+      <w:r>
+        <w:t xml:space="preserve"> mice F)</w:t>
       </w:r>
       <w:r>
         <w:t xml:space="preserve"> 12 week transcripts</w:t>
@@ -292,8 +372,6 @@
         </w:rPr>
         <w:t>dexamethasone-</w:t>
       </w:r>
-      <w:bookmarkStart w:id="2" w:name="_GoBack"/>
-      <w:bookmarkEnd w:id="2"/>
       <w:r>
         <w:rPr>
           <w:b/>
@@ -322,20 +400,51 @@
         </w:numPr>
       </w:pPr>
       <w:r>
-        <w:t>HFD/NCD Dex serum lipolysis B)</w:t>
-      </w:r>
-      <w:r>
-        <w:t xml:space="preserve"> NCD/HFD dex mRNA lipolytic transcripts C) </w:t>
-      </w:r>
-      <w:r>
-        <w:t>NCD/HFD dex</w:t>
-      </w:r>
+        <w:t xml:space="preserve">HFD/NCD </w:t>
+      </w:r>
+      <w:proofErr w:type="spellStart"/>
+      <w:r>
+        <w:t>Dex</w:t>
+      </w:r>
+      <w:proofErr w:type="spellEnd"/>
+      <w:r>
+        <w:t xml:space="preserve"> serum lipolysis B)</w:t>
+      </w:r>
+      <w:r>
+        <w:t xml:space="preserve"> NCD/HFD </w:t>
+      </w:r>
+      <w:proofErr w:type="spellStart"/>
+      <w:r>
+        <w:t>dex</w:t>
+      </w:r>
+      <w:proofErr w:type="spellEnd"/>
+      <w:r>
+        <w:t xml:space="preserve"> mRNA </w:t>
+      </w:r>
+      <w:proofErr w:type="spellStart"/>
+      <w:r>
+        <w:t>lipolytic</w:t>
+      </w:r>
+      <w:proofErr w:type="spellEnd"/>
+      <w:r>
+        <w:t xml:space="preserve"> transcripts C) </w:t>
+      </w:r>
+      <w:r>
+        <w:t xml:space="preserve">NCD/HFD </w:t>
+      </w:r>
+      <w:proofErr w:type="spellStart"/>
+      <w:r>
+        <w:t>dex</w:t>
+      </w:r>
+      <w:proofErr w:type="spellEnd"/>
       <w:r>
         <w:t xml:space="preserve"> </w:t>
       </w:r>
+      <w:proofErr w:type="spellStart"/>
       <w:r>
         <w:t>lipolytic</w:t>
       </w:r>
+      <w:proofErr w:type="spellEnd"/>
       <w:r>
         <w:t xml:space="preserve"> protein</w:t>
       </w:r>
@@ -380,7 +489,15 @@
         <w:annotationRef/>
       </w:r>
       <w:r>
-        <w:t>Should we also put the gluconeogenic transcripts here?</w:t>
+        <w:t xml:space="preserve">Should we also put the </w:t>
+      </w:r>
+      <w:proofErr w:type="spellStart"/>
+      <w:r>
+        <w:t>gluconeogenic</w:t>
+      </w:r>
+      <w:proofErr w:type="spellEnd"/>
+      <w:r>
+        <w:t xml:space="preserve"> transcripts here?</w:t>
       </w:r>
     </w:p>
     <w:p>

</xml_diff>

<commit_message>
Made comments on figure legends
</commit_message>
<xml_diff>
--- a/manuscript/Obesity-Glucocorticoids/Figure Legends.docx
+++ b/manuscript/Obesity-Glucocorticoids/Figure Legends.docx
@@ -67,7 +67,11 @@
         <w:t xml:space="preserve"> mice</w:t>
       </w:r>
       <w:r>
-        <w:t xml:space="preserve"> F) GIR G) EGP H</w:t>
+        <w:t xml:space="preserve"> F) GIR G) EGP </w:t>
+      </w:r>
+      <w:commentRangeStart w:id="0"/>
+      <w:r>
+        <w:t>H</w:t>
       </w:r>
       <w:r>
         <w:t>) Glucose turnover rate</w:t>
@@ -78,19 +82,26 @@
       <w:r>
         <w:t xml:space="preserve">) </w:t>
       </w:r>
-      <w:commentRangeStart w:id="0"/>
+      <w:commentRangeStart w:id="1"/>
       <w:r>
         <w:t>Glucose uptake in tissues</w:t>
       </w:r>
+      <w:commentRangeEnd w:id="1"/>
+      <w:r>
+        <w:rPr>
+          <w:rStyle w:val="CommentReference"/>
+        </w:rPr>
+        <w:commentReference w:id="1"/>
+      </w:r>
+      <w:r>
+        <w:t xml:space="preserve"> </w:t>
+      </w:r>
       <w:commentRangeEnd w:id="0"/>
       <w:r>
         <w:rPr>
           <w:rStyle w:val="CommentReference"/>
         </w:rPr>
         <w:commentReference w:id="0"/>
-      </w:r>
-      <w:r>
-        <w:t xml:space="preserve"> </w:t>
       </w:r>
     </w:p>
     <w:p/>
@@ -159,16 +170,16 @@
       <w:r>
         <w:t xml:space="preserve"> </w:t>
       </w:r>
-      <w:commentRangeStart w:id="1"/>
+      <w:commentRangeStart w:id="3"/>
       <w:r>
         <w:t>transcripts</w:t>
       </w:r>
-      <w:commentRangeEnd w:id="1"/>
+      <w:commentRangeEnd w:id="3"/>
       <w:r>
         <w:rPr>
           <w:rStyle w:val="CommentReference"/>
         </w:rPr>
-        <w:commentReference w:id="1"/>
+        <w:commentReference w:id="3"/>
       </w:r>
       <w:r>
         <w:t xml:space="preserve"> </w:t>
@@ -215,12 +226,7 @@
         </w:numPr>
       </w:pPr>
       <w:r>
-        <w:t xml:space="preserve">Body mass-mouse MRI B) Fat mass-mouse MRI </w:t>
-      </w:r>
-      <w:bookmarkStart w:id="2" w:name="_GoBack"/>
-      <w:bookmarkEnd w:id="2"/>
-      <w:r>
-        <w:t>C) Fat pad weights D) food consumption</w:t>
+        <w:t>Body mass-mouse MRI B) Fat mass-mouse MRI C) Fat pad weights D) food consumption</w:t>
       </w:r>
     </w:p>
     <w:p/>
@@ -461,7 +467,7 @@
 
 <file path=word/comments.xml><?xml version="1.0" encoding="utf-8"?>
 <w:comments xmlns:wpc="http://schemas.microsoft.com/office/word/2010/wordprocessingCanvas" xmlns:mo="http://schemas.microsoft.com/office/mac/office/2008/main" xmlns:mc="http://schemas.openxmlformats.org/markup-compatibility/2006" xmlns:mv="urn:schemas-microsoft-com:mac:vml" xmlns:o="urn:schemas-microsoft-com:office:office" xmlns:r="http://schemas.openxmlformats.org/officeDocument/2006/relationships" xmlns:m="http://schemas.openxmlformats.org/officeDocument/2006/math" xmlns:v="urn:schemas-microsoft-com:vml" xmlns:wp14="http://schemas.microsoft.com/office/word/2010/wordprocessingDrawing" xmlns:wp="http://schemas.openxmlformats.org/drawingml/2006/wordprocessingDrawing" xmlns:w10="urn:schemas-microsoft-com:office:word" xmlns:w="http://schemas.openxmlformats.org/wordprocessingml/2006/main" xmlns:w14="http://schemas.microsoft.com/office/word/2010/wordml" xmlns:w15="http://schemas.microsoft.com/office/word/2012/wordml" xmlns:wpg="http://schemas.microsoft.com/office/word/2010/wordprocessingGroup" xmlns:wpi="http://schemas.microsoft.com/office/word/2010/wordprocessingInk" xmlns:wne="http://schemas.microsoft.com/office/word/2006/wordml" xmlns:wps="http://schemas.microsoft.com/office/word/2010/wordprocessingShape" mc:Ignorable="w14 w15 wp14">
-  <w:comment w:id="0" w:author="Microsoft Office User" w:date="2017-08-07T10:54:00Z" w:initials="Office">
+  <w:comment w:id="1" w:author="Microsoft Office User" w:date="2017-08-07T10:54:00Z" w:initials="Office">
     <w:p>
       <w:pPr>
         <w:pStyle w:val="CommentText"/>
@@ -477,7 +483,49 @@
       </w:r>
     </w:p>
   </w:comment>
-  <w:comment w:id="1" w:author="Microsoft Office User" w:date="2017-08-07T10:50:00Z" w:initials="Office">
+  <w:comment w:id="0" w:author="Dave Bridges" w:date="2017-08-08T08:36:00Z" w:initials="DB">
+    <w:p>
+      <w:pPr>
+        <w:pStyle w:val="CommentText"/>
+      </w:pPr>
+      <w:r>
+        <w:rPr>
+          <w:rStyle w:val="CommentReference"/>
+        </w:rPr>
+        <w:annotationRef/>
+      </w:r>
+      <w:r>
+        <w:t xml:space="preserve">For </w:t>
+      </w:r>
+      <w:proofErr w:type="gramStart"/>
+      <w:r>
+        <w:t>now</w:t>
+      </w:r>
+      <w:proofErr w:type="gramEnd"/>
+      <w:r>
+        <w:t xml:space="preserve"> </w:t>
+      </w:r>
+      <w:proofErr w:type="spellStart"/>
+      <w:r>
+        <w:t>lets</w:t>
+      </w:r>
+      <w:proofErr w:type="spellEnd"/>
+      <w:r>
+        <w:t xml:space="preserve"> put both of these in the supplement</w:t>
+      </w:r>
+    </w:p>
+    <w:p>
+      <w:pPr>
+        <w:pStyle w:val="CommentText"/>
+      </w:pPr>
+      <w:r>
+        <w:t>s</w:t>
+      </w:r>
+      <w:bookmarkStart w:id="2" w:name="_GoBack"/>
+      <w:bookmarkEnd w:id="2"/>
+    </w:p>
+  </w:comment>
+  <w:comment w:id="3" w:author="Microsoft Office User" w:date="2017-08-07T10:50:00Z" w:initials="Office">
     <w:p>
       <w:pPr>
         <w:pStyle w:val="CommentText"/>
@@ -512,6 +560,7 @@
 <file path=word/commentsExtended.xml><?xml version="1.0" encoding="utf-8"?>
 <w15:commentsEx xmlns:wpc="http://schemas.microsoft.com/office/word/2010/wordprocessingCanvas" xmlns:mo="http://schemas.microsoft.com/office/mac/office/2008/main" xmlns:mc="http://schemas.openxmlformats.org/markup-compatibility/2006" xmlns:mv="urn:schemas-microsoft-com:mac:vml" xmlns:o="urn:schemas-microsoft-com:office:office" xmlns:r="http://schemas.openxmlformats.org/officeDocument/2006/relationships" xmlns:m="http://schemas.openxmlformats.org/officeDocument/2006/math" xmlns:v="urn:schemas-microsoft-com:vml" xmlns:wp14="http://schemas.microsoft.com/office/word/2010/wordprocessingDrawing" xmlns:wp="http://schemas.openxmlformats.org/drawingml/2006/wordprocessingDrawing" xmlns:w10="urn:schemas-microsoft-com:office:word" xmlns:w="http://schemas.openxmlformats.org/wordprocessingml/2006/main" xmlns:w14="http://schemas.microsoft.com/office/word/2010/wordml" xmlns:w15="http://schemas.microsoft.com/office/word/2012/wordml" xmlns:wpg="http://schemas.microsoft.com/office/word/2010/wordprocessingGroup" xmlns:wpi="http://schemas.microsoft.com/office/word/2010/wordprocessingInk" xmlns:wne="http://schemas.microsoft.com/office/word/2006/wordml" xmlns:wps="http://schemas.microsoft.com/office/word/2010/wordprocessingShape" mc:Ignorable="w14 w15 wp14">
   <w15:commentEx w15:paraId="1A1C012F" w15:done="0"/>
+  <w15:commentEx w15:paraId="78382315" w15:done="0"/>
   <w15:commentEx w15:paraId="25696F64" w15:done="0"/>
 </w15:commentsEx>
 </file>
@@ -1077,6 +1126,9 @@
 <w15:people xmlns:wpc="http://schemas.microsoft.com/office/word/2010/wordprocessingCanvas" xmlns:mo="http://schemas.microsoft.com/office/mac/office/2008/main" xmlns:mc="http://schemas.openxmlformats.org/markup-compatibility/2006" xmlns:mv="urn:schemas-microsoft-com:mac:vml" xmlns:o="urn:schemas-microsoft-com:office:office" xmlns:r="http://schemas.openxmlformats.org/officeDocument/2006/relationships" xmlns:m="http://schemas.openxmlformats.org/officeDocument/2006/math" xmlns:v="urn:schemas-microsoft-com:vml" xmlns:wp14="http://schemas.microsoft.com/office/word/2010/wordprocessingDrawing" xmlns:wp="http://schemas.openxmlformats.org/drawingml/2006/wordprocessingDrawing" xmlns:w10="urn:schemas-microsoft-com:office:word" xmlns:w="http://schemas.openxmlformats.org/wordprocessingml/2006/main" xmlns:w14="http://schemas.microsoft.com/office/word/2010/wordml" xmlns:w15="http://schemas.microsoft.com/office/word/2012/wordml" xmlns:wpg="http://schemas.microsoft.com/office/word/2010/wordprocessingGroup" xmlns:wpi="http://schemas.microsoft.com/office/word/2010/wordprocessingInk" xmlns:wne="http://schemas.microsoft.com/office/word/2006/wordml" xmlns:wps="http://schemas.microsoft.com/office/word/2010/wordprocessingShape" mc:Ignorable="w14 w15 wp14">
   <w15:person w15:author="Microsoft Office User">
     <w15:presenceInfo w15:providerId="None" w15:userId="Microsoft Office User"/>
+  </w15:person>
+  <w15:person w15:author="Dave Bridges">
+    <w15:presenceInfo w15:providerId="Windows Live" w15:userId="4bc1184c43c78bbd"/>
   </w15:person>
 </w15:people>
 </file>

</xml_diff>

<commit_message>
Edited and added more info to figures 1-3
</commit_message>
<xml_diff>
--- a/manuscript/Obesity-Glucocorticoids/Figure Legends.docx
+++ b/manuscript/Obesity-Glucocorticoids/Figure Legends.docx
@@ -42,49 +42,245 @@
     <w:p>
       <w:pPr>
         <w:pStyle w:val="ListParagraph"/>
-        <w:numPr>
-          <w:ilvl w:val="0"/>
-          <w:numId w:val="1"/>
-        </w:numPr>
-      </w:pPr>
-      <w:r>
-        <w:t xml:space="preserve">Cushing v control BMI B) Cushing v Control HOMA-IR C) schematic of mouse study D) ITT NCD/HFD </w:t>
-      </w:r>
-      <w:proofErr w:type="spellStart"/>
-      <w:r>
-        <w:t>Dex</w:t>
-      </w:r>
-      <w:proofErr w:type="spellEnd"/>
-      <w:r>
-        <w:t xml:space="preserve"> mice E) Fasting glucose NCD/HFD </w:t>
-      </w:r>
-      <w:proofErr w:type="spellStart"/>
-      <w:r>
-        <w:t>Dex</w:t>
-      </w:r>
-      <w:proofErr w:type="spellEnd"/>
-      <w:r>
-        <w:t xml:space="preserve"> mice</w:t>
-      </w:r>
-      <w:r>
-        <w:t xml:space="preserve"> F) GIR G) EGP </w:t>
-      </w:r>
-      <w:commentRangeStart w:id="0"/>
-      <w:r>
-        <w:t>H</w:t>
-      </w:r>
-      <w:r>
-        <w:t>) Glucose turnover rate</w:t>
-      </w:r>
-      <w:r>
-        <w:t xml:space="preserve"> I</w:t>
+      </w:pPr>
+      <w:r>
+        <w:t>Cushing’s and</w:t>
+      </w:r>
+      <w:r>
+        <w:t xml:space="preserve"> control BMI</w:t>
+      </w:r>
+      <w:r>
+        <w:t xml:space="preserve"> </w:t>
+      </w:r>
+      <w:r>
+        <w:t xml:space="preserve">(A) </w:t>
+      </w:r>
+      <w:r>
+        <w:t>and</w:t>
+      </w:r>
+      <w:r>
+        <w:t xml:space="preserve"> HOMA-IR</w:t>
+      </w:r>
+      <w:r>
+        <w:t xml:space="preserve"> scores</w:t>
+      </w:r>
+      <w:r>
+        <w:t xml:space="preserve"> (B)</w:t>
+      </w:r>
+      <w:r>
+        <w:t xml:space="preserve"> </w:t>
+      </w:r>
+      <w:r>
+        <w:t>stratified by obesity status</w:t>
+      </w:r>
+      <w:r>
+        <w:t>.</w:t>
+      </w:r>
+      <w:r>
+        <w:t xml:space="preserve"> </w:t>
+      </w:r>
+      <w:r>
+        <w:t>S</w:t>
+      </w:r>
+      <w:r>
+        <w:t>chematic of mouse study</w:t>
+      </w:r>
+      <w:r>
+        <w:t xml:space="preserve"> </w:t>
+      </w:r>
+      <w:r>
+        <w:t>design (C)</w:t>
+      </w:r>
+      <w:r>
+        <w:t>.</w:t>
+      </w:r>
+      <w:r>
+        <w:t xml:space="preserve"> </w:t>
+      </w:r>
+      <w:r>
+        <w:t>Mouse 6-hour fasted blood g</w:t>
+      </w:r>
+      <w:r>
+        <w:t>lucose levels during insulin tolerance test</w:t>
+      </w:r>
+      <w:r>
+        <w:t xml:space="preserve"> </w:t>
+      </w:r>
+      <w:r>
+        <w:t>(D) and</w:t>
+      </w:r>
+      <w:r>
+        <w:t xml:space="preserve"> </w:t>
+      </w:r>
+      <w:r>
+        <w:t>pr</w:t>
+      </w:r>
+      <w:r>
+        <w:t>ior to insulin injection (basal; E)</w:t>
+      </w:r>
+      <w:r>
+        <w:t xml:space="preserve"> </w:t>
+      </w:r>
+      <w:r>
+        <w:t xml:space="preserve">following </w:t>
+      </w:r>
+      <w:r>
+        <w:t xml:space="preserve">5 weeks of </w:t>
+      </w:r>
+      <w:r>
+        <w:t>treat</w:t>
+      </w:r>
+      <w:r>
+        <w:t>ment</w:t>
+      </w:r>
+      <w:r>
+        <w:t>.</w:t>
+      </w:r>
+      <w:r>
+        <w:t xml:space="preserve"> Mouse glucose infusion rate (GIR</w:t>
+      </w:r>
+      <w:r>
+        <w:t>; F</w:t>
       </w:r>
       <w:r>
         <w:t xml:space="preserve">) </w:t>
       </w:r>
+      <w:r>
+        <w:t>and</w:t>
+      </w:r>
+      <w:r>
+        <w:t xml:space="preserve"> endogenous glucose production (EGP</w:t>
+      </w:r>
+      <w:r>
+        <w:t>; G</w:t>
+      </w:r>
+      <w:r>
+        <w:t xml:space="preserve">) </w:t>
+      </w:r>
+      <w:r>
+        <w:t xml:space="preserve">during euglycemic clamp </w:t>
+      </w:r>
+      <w:r>
+        <w:t>following 3 weeks of dexamethasone or vehicle treatment</w:t>
+      </w:r>
+      <w:r>
+        <w:t>. Asterisks indicate a significant interaction between diet and treatment.</w:t>
+      </w:r>
+    </w:p>
+    <w:p>
+      <w:pPr>
+        <w:pStyle w:val="ListParagraph"/>
+      </w:pPr>
+    </w:p>
+    <w:p>
+      <w:pPr>
+        <w:rPr>
+          <w:b/>
+        </w:rPr>
+      </w:pPr>
+      <w:r>
+        <w:rPr>
+          <w:b/>
+        </w:rPr>
+        <w:t>Figure 2</w:t>
+      </w:r>
+      <w:r>
+        <w:rPr>
+          <w:b/>
+        </w:rPr>
+        <w:t>.</w:t>
+      </w:r>
+      <w:r>
+        <w:rPr>
+          <w:b/>
+        </w:rPr>
+        <w:t xml:space="preserve"> </w:t>
+      </w:r>
+      <w:r>
+        <w:rPr>
+          <w:b/>
+        </w:rPr>
+        <w:t>Increased glucocorticoids lead</w:t>
+      </w:r>
+      <w:r>
+        <w:rPr>
+          <w:b/>
+        </w:rPr>
+        <w:t xml:space="preserve"> to greater severity of hepatic steatosis in obese mice.</w:t>
+      </w:r>
+    </w:p>
+    <w:p>
+      <w:pPr>
+        <w:ind w:left="720"/>
+      </w:pPr>
+      <w:r>
+        <w:t xml:space="preserve">Patient </w:t>
+      </w:r>
+      <w:r>
+        <w:t>ALT</w:t>
+      </w:r>
+      <w:r>
+        <w:t xml:space="preserve"> levels</w:t>
+      </w:r>
+      <w:r>
+        <w:t xml:space="preserve"> (A)</w:t>
+      </w:r>
+      <w:r>
+        <w:t>.</w:t>
+      </w:r>
+      <w:r>
+        <w:t xml:space="preserve"> </w:t>
+      </w:r>
+      <w:r>
+        <w:t>Mouse hepatic</w:t>
+      </w:r>
+      <w:r>
+        <w:t xml:space="preserve"> </w:t>
+      </w:r>
+      <w:r>
+        <w:t>triglyceride levels</w:t>
+      </w:r>
+      <w:r>
+        <w:t xml:space="preserve"> (B)</w:t>
+      </w:r>
+      <w:r>
+        <w:t xml:space="preserve"> </w:t>
+      </w:r>
+      <w:r>
+        <w:t>and</w:t>
+      </w:r>
+      <w:r>
+        <w:t xml:space="preserve"> H and E</w:t>
+      </w:r>
+      <w:r>
+        <w:t xml:space="preserve"> </w:t>
+      </w:r>
+      <w:r>
+        <w:t>stained liver sections</w:t>
+      </w:r>
+      <w:bookmarkStart w:id="0" w:name="_GoBack"/>
+      <w:bookmarkEnd w:id="0"/>
+      <w:r>
+        <w:t xml:space="preserve"> </w:t>
+      </w:r>
+      <w:r>
+        <w:t xml:space="preserve">(C) </w:t>
+      </w:r>
+      <w:r>
+        <w:t xml:space="preserve">following 6 weeks of </w:t>
+      </w:r>
+      <w:r>
+        <w:t>treatment</w:t>
+      </w:r>
+      <w:r>
+        <w:t xml:space="preserve">. </w:t>
+      </w:r>
+      <w:r>
+        <w:t xml:space="preserve">qPCR of hepatic de novo lipogenic </w:t>
+      </w:r>
       <w:commentRangeStart w:id="1"/>
       <w:r>
-        <w:t>Glucose uptake in tissues</w:t>
+        <w:t>transcripts</w:t>
       </w:r>
       <w:commentRangeEnd w:id="1"/>
       <w:r>
@@ -96,13 +292,23 @@
       <w:r>
         <w:t xml:space="preserve"> </w:t>
       </w:r>
-      <w:commentRangeEnd w:id="0"/>
-      <w:r>
-        <w:rPr>
-          <w:rStyle w:val="CommentReference"/>
-        </w:rPr>
-        <w:commentReference w:id="0"/>
-      </w:r>
+      <w:r>
+        <w:t>(</w:t>
+      </w:r>
+      <w:r>
+        <w:t>D, E)</w:t>
+      </w:r>
+      <w:r>
+        <w:t xml:space="preserve">. </w:t>
+      </w:r>
+      <w:r>
+        <w:t>Asterisks indicate a significant interaction between diet and treatment.</w:t>
+      </w:r>
+    </w:p>
+    <w:p>
+      <w:pPr>
+        <w:pStyle w:val="ListParagraph"/>
+      </w:pPr>
     </w:p>
     <w:p/>
     <w:p>
@@ -115,7 +321,13 @@
         <w:rPr>
           <w:b/>
         </w:rPr>
-        <w:t>Figure 2</w:t>
+        <w:t xml:space="preserve">Figure 3. </w:t>
+      </w:r>
+      <w:r>
+        <w:rPr>
+          <w:b/>
+        </w:rPr>
+        <w:t>Dexamethasone-treated reduces fat mass in obese mice</w:t>
       </w:r>
       <w:r>
         <w:rPr>
@@ -127,106 +339,51 @@
         <w:rPr>
           <w:b/>
         </w:rPr>
-        <w:t xml:space="preserve"> </w:t>
-      </w:r>
-      <w:r>
-        <w:rPr>
-          <w:b/>
-        </w:rPr>
-        <w:t>Increased glucocorticoids lead</w:t>
-      </w:r>
-      <w:r>
-        <w:rPr>
-          <w:b/>
-        </w:rPr>
-        <w:t xml:space="preserve"> to greater severity of hepatic steatosis in obese mice.</w:t>
+        <w:t xml:space="preserve">  </w:t>
       </w:r>
     </w:p>
     <w:p>
       <w:pPr>
-        <w:pStyle w:val="ListParagraph"/>
-        <w:numPr>
-          <w:ilvl w:val="0"/>
-          <w:numId w:val="2"/>
-        </w:numPr>
-      </w:pPr>
-      <w:r>
-        <w:t>Patient ALT B) mouse Liver TGs</w:t>
-      </w:r>
-      <w:r>
-        <w:t xml:space="preserve"> C) Mouse liver histology D</w:t>
-      </w:r>
-      <w:r>
-        <w:t xml:space="preserve"> and E</w:t>
-      </w:r>
-      <w:r>
-        <w:t xml:space="preserve">) qPCR of hepatic de novo </w:t>
-      </w:r>
-      <w:proofErr w:type="spellStart"/>
-      <w:r>
-        <w:t>lipogenic</w:t>
-      </w:r>
-      <w:proofErr w:type="spellEnd"/>
+        <w:ind w:left="720"/>
+      </w:pPr>
+      <w:r>
+        <w:t>Weekly total body mass (A) and fat mass (B) measures via echoMRI in mice over the course of treatment.</w:t>
+      </w:r>
       <w:r>
         <w:t xml:space="preserve"> </w:t>
       </w:r>
-      <w:commentRangeStart w:id="3"/>
-      <w:r>
-        <w:t>transcripts</w:t>
-      </w:r>
-      <w:commentRangeEnd w:id="3"/>
-      <w:r>
-        <w:rPr>
-          <w:rStyle w:val="CommentReference"/>
-        </w:rPr>
-        <w:commentReference w:id="3"/>
+      <w:r>
+        <w:t>Inguinal and gonadal adipose tissue</w:t>
+      </w:r>
+      <w:r>
+        <w:t xml:space="preserve"> weights</w:t>
+      </w:r>
+      <w:r>
+        <w:t xml:space="preserve"> in 16 hour fasted mice following sacrifice (C). F</w:t>
+      </w:r>
+      <w:r>
+        <w:t>ood consumption</w:t>
       </w:r>
       <w:r>
         <w:t xml:space="preserve"> </w:t>
       </w:r>
-    </w:p>
-    <w:p/>
-    <w:p>
-      <w:pPr>
-        <w:rPr>
-          <w:b/>
-        </w:rPr>
-      </w:pPr>
-      <w:r>
-        <w:rPr>
-          <w:b/>
-        </w:rPr>
-        <w:t xml:space="preserve">Figure 3. </w:t>
-      </w:r>
-      <w:r>
-        <w:rPr>
-          <w:b/>
-        </w:rPr>
-        <w:t>Dexamethasone-treated reduces fat mass in obese mice</w:t>
-      </w:r>
-      <w:r>
-        <w:rPr>
-          <w:b/>
-        </w:rPr>
+      <w:r>
+        <w:t xml:space="preserve">measured weekly </w:t>
+      </w:r>
+      <w:r>
+        <w:t>over the course of treatment</w:t>
+      </w:r>
+      <w:r>
+        <w:t xml:space="preserve"> (D)</w:t>
+      </w:r>
+      <w:r>
         <w:t>.</w:t>
       </w:r>
       <w:r>
-        <w:rPr>
-          <w:b/>
-        </w:rPr>
-        <w:t xml:space="preserve">  </w:t>
-      </w:r>
-    </w:p>
-    <w:p>
-      <w:pPr>
-        <w:pStyle w:val="ListParagraph"/>
-        <w:numPr>
-          <w:ilvl w:val="0"/>
-          <w:numId w:val="4"/>
-        </w:numPr>
-      </w:pPr>
-      <w:r>
-        <w:t>Body mass-mouse MRI B) Fat mass-mouse MRI C) Fat pad weights D) food consumption</w:t>
+        <w:t xml:space="preserve"> </w:t>
+      </w:r>
+      <w:r>
+        <w:t>Asterisks indicate a significant interaction between diet and treatment.</w:t>
       </w:r>
     </w:p>
     <w:p/>
@@ -311,43 +468,19 @@
         <w:t>3T3 cell TG and morphology pictures B) 3T3 media glycerol C)</w:t>
       </w:r>
       <w:r>
-        <w:t xml:space="preserve"> 3T3 </w:t>
-      </w:r>
-      <w:proofErr w:type="spellStart"/>
-      <w:r>
-        <w:t>lipolytic</w:t>
-      </w:r>
-      <w:proofErr w:type="spellEnd"/>
-      <w:r>
-        <w:t xml:space="preserve"> mRNA D) 3T3 </w:t>
-      </w:r>
-      <w:proofErr w:type="spellStart"/>
-      <w:r>
-        <w:t>lipolytic</w:t>
-      </w:r>
-      <w:proofErr w:type="spellEnd"/>
+        <w:t xml:space="preserve"> 3T3 lipolytic mRNA D) 3T3 lipolytic </w:t>
+      </w:r>
+      <w:r>
+        <w:t>p</w:t>
+      </w:r>
+      <w:r>
+        <w:t>rotein</w:t>
+      </w:r>
       <w:r>
         <w:t xml:space="preserve"> </w:t>
       </w:r>
       <w:r>
-        <w:t>p</w:t>
-      </w:r>
-      <w:r>
-        <w:t>rotein</w:t>
-      </w:r>
-      <w:r>
-        <w:t xml:space="preserve"> </w:t>
-      </w:r>
-      <w:r>
-        <w:t xml:space="preserve">E) serum NEFA and glycerol in 12 week </w:t>
-      </w:r>
-      <w:proofErr w:type="spellStart"/>
-      <w:r>
-        <w:t>dex</w:t>
-      </w:r>
-      <w:proofErr w:type="spellEnd"/>
-      <w:r>
-        <w:t xml:space="preserve"> mice F)</w:t>
+        <w:t>E) serum NEFA and glycerol in 12 week dex mice F)</w:t>
       </w:r>
       <w:r>
         <w:t xml:space="preserve"> 12 week transcripts</w:t>
@@ -406,55 +539,32 @@
         </w:numPr>
       </w:pPr>
       <w:r>
-        <w:t xml:space="preserve">HFD/NCD </w:t>
-      </w:r>
-      <w:proofErr w:type="spellStart"/>
-      <w:r>
-        <w:t>Dex</w:t>
-      </w:r>
-      <w:proofErr w:type="spellEnd"/>
-      <w:r>
-        <w:t xml:space="preserve"> serum lipolysis B)</w:t>
-      </w:r>
-      <w:r>
-        <w:t xml:space="preserve"> NCD/HFD </w:t>
-      </w:r>
-      <w:proofErr w:type="spellStart"/>
-      <w:r>
-        <w:t>dex</w:t>
-      </w:r>
-      <w:proofErr w:type="spellEnd"/>
-      <w:r>
-        <w:t xml:space="preserve"> mRNA </w:t>
-      </w:r>
-      <w:proofErr w:type="spellStart"/>
-      <w:r>
-        <w:t>lipolytic</w:t>
-      </w:r>
-      <w:proofErr w:type="spellEnd"/>
-      <w:r>
-        <w:t xml:space="preserve"> transcripts C) </w:t>
-      </w:r>
-      <w:r>
-        <w:t xml:space="preserve">NCD/HFD </w:t>
-      </w:r>
-      <w:proofErr w:type="spellStart"/>
-      <w:r>
-        <w:t>dex</w:t>
-      </w:r>
-      <w:proofErr w:type="spellEnd"/>
-      <w:r>
-        <w:t xml:space="preserve"> </w:t>
-      </w:r>
-      <w:proofErr w:type="spellStart"/>
-      <w:r>
-        <w:t>lipolytic</w:t>
-      </w:r>
-      <w:proofErr w:type="spellEnd"/>
-      <w:r>
-        <w:t xml:space="preserve"> protein</w:t>
+        <w:t>HFD/NCD Dex serum lipolysis B)</w:t>
+      </w:r>
+      <w:r>
+        <w:t xml:space="preserve"> NCD/HFD dex mRNA lipolytic transcripts C) </w:t>
+      </w:r>
+      <w:r>
+        <w:t>NCD/HFD dex lipolytic protein</w:t>
       </w:r>
     </w:p>
+    <w:p/>
+    <w:p/>
+    <w:p>
+      <w:r>
+        <w:t>Supplementary Figures:</w:t>
+      </w:r>
+    </w:p>
+    <w:p>
+      <w:pPr>
+        <w:pStyle w:val="ListParagraph"/>
+      </w:pPr>
+      <w:r>
+        <w:t xml:space="preserve">H) Glucose turnover rate I) Glucose uptake in tissues </w:t>
+      </w:r>
+    </w:p>
+    <w:p/>
+    <w:p/>
     <w:sectPr>
       <w:pgSz w:w="12240" w:h="15840"/>
       <w:pgMar w:top="1440" w:right="1440" w:bottom="1440" w:left="1440" w:header="720" w:footer="720" w:gutter="0"/>
@@ -467,7 +577,7 @@
 
 <file path=word/comments.xml><?xml version="1.0" encoding="utf-8"?>
 <w:comments xmlns:wpc="http://schemas.microsoft.com/office/word/2010/wordprocessingCanvas" xmlns:mo="http://schemas.microsoft.com/office/mac/office/2008/main" xmlns:mc="http://schemas.openxmlformats.org/markup-compatibility/2006" xmlns:mv="urn:schemas-microsoft-com:mac:vml" xmlns:o="urn:schemas-microsoft-com:office:office" xmlns:r="http://schemas.openxmlformats.org/officeDocument/2006/relationships" xmlns:m="http://schemas.openxmlformats.org/officeDocument/2006/math" xmlns:v="urn:schemas-microsoft-com:vml" xmlns:wp14="http://schemas.microsoft.com/office/word/2010/wordprocessingDrawing" xmlns:wp="http://schemas.openxmlformats.org/drawingml/2006/wordprocessingDrawing" xmlns:w10="urn:schemas-microsoft-com:office:word" xmlns:w="http://schemas.openxmlformats.org/wordprocessingml/2006/main" xmlns:w14="http://schemas.microsoft.com/office/word/2010/wordml" xmlns:w15="http://schemas.microsoft.com/office/word/2012/wordml" xmlns:wpg="http://schemas.microsoft.com/office/word/2010/wordprocessingGroup" xmlns:wpi="http://schemas.microsoft.com/office/word/2010/wordprocessingInk" xmlns:wne="http://schemas.microsoft.com/office/word/2006/wordml" xmlns:wps="http://schemas.microsoft.com/office/word/2010/wordprocessingShape" mc:Ignorable="w14 w15 wp14">
-  <w:comment w:id="1" w:author="Microsoft Office User" w:date="2017-08-07T10:54:00Z" w:initials="Office">
+  <w:comment w:id="1" w:author="Microsoft Office User" w:date="2017-08-07T10:50:00Z" w:initials="Office">
     <w:p>
       <w:pPr>
         <w:pStyle w:val="CommentText"/>
@@ -479,73 +589,7 @@
         <w:annotationRef/>
       </w:r>
       <w:r>
-        <w:t>may go in supplementary?</w:t>
-      </w:r>
-    </w:p>
-  </w:comment>
-  <w:comment w:id="0" w:author="Dave Bridges" w:date="2017-08-08T08:36:00Z" w:initials="DB">
-    <w:p>
-      <w:pPr>
-        <w:pStyle w:val="CommentText"/>
-      </w:pPr>
-      <w:r>
-        <w:rPr>
-          <w:rStyle w:val="CommentReference"/>
-        </w:rPr>
-        <w:annotationRef/>
-      </w:r>
-      <w:r>
-        <w:t xml:space="preserve">For </w:t>
-      </w:r>
-      <w:proofErr w:type="gramStart"/>
-      <w:r>
-        <w:t>now</w:t>
-      </w:r>
-      <w:proofErr w:type="gramEnd"/>
-      <w:r>
-        <w:t xml:space="preserve"> </w:t>
-      </w:r>
-      <w:proofErr w:type="spellStart"/>
-      <w:r>
-        <w:t>lets</w:t>
-      </w:r>
-      <w:proofErr w:type="spellEnd"/>
-      <w:r>
-        <w:t xml:space="preserve"> put both of these in the supplement</w:t>
-      </w:r>
-    </w:p>
-    <w:p>
-      <w:pPr>
-        <w:pStyle w:val="CommentText"/>
-      </w:pPr>
-      <w:r>
-        <w:t>s</w:t>
-      </w:r>
-      <w:bookmarkStart w:id="2" w:name="_GoBack"/>
-      <w:bookmarkEnd w:id="2"/>
-    </w:p>
-  </w:comment>
-  <w:comment w:id="3" w:author="Microsoft Office User" w:date="2017-08-07T10:50:00Z" w:initials="Office">
-    <w:p>
-      <w:pPr>
-        <w:pStyle w:val="CommentText"/>
-      </w:pPr>
-      <w:r>
-        <w:rPr>
-          <w:rStyle w:val="CommentReference"/>
-        </w:rPr>
-        <w:annotationRef/>
-      </w:r>
-      <w:r>
-        <w:t xml:space="preserve">Should we also put the </w:t>
-      </w:r>
-      <w:proofErr w:type="spellStart"/>
-      <w:r>
-        <w:t>gluconeogenic</w:t>
-      </w:r>
-      <w:proofErr w:type="spellEnd"/>
-      <w:r>
-        <w:t xml:space="preserve"> transcripts here?</w:t>
+        <w:t>Should we also put the gluconeogenic transcripts here?</w:t>
       </w:r>
     </w:p>
     <w:p>
@@ -559,8 +603,6 @@
 
 <file path=word/commentsExtended.xml><?xml version="1.0" encoding="utf-8"?>
 <w15:commentsEx xmlns:wpc="http://schemas.microsoft.com/office/word/2010/wordprocessingCanvas" xmlns:mo="http://schemas.microsoft.com/office/mac/office/2008/main" xmlns:mc="http://schemas.openxmlformats.org/markup-compatibility/2006" xmlns:mv="urn:schemas-microsoft-com:mac:vml" xmlns:o="urn:schemas-microsoft-com:office:office" xmlns:r="http://schemas.openxmlformats.org/officeDocument/2006/relationships" xmlns:m="http://schemas.openxmlformats.org/officeDocument/2006/math" xmlns:v="urn:schemas-microsoft-com:vml" xmlns:wp14="http://schemas.microsoft.com/office/word/2010/wordprocessingDrawing" xmlns:wp="http://schemas.openxmlformats.org/drawingml/2006/wordprocessingDrawing" xmlns:w10="urn:schemas-microsoft-com:office:word" xmlns:w="http://schemas.openxmlformats.org/wordprocessingml/2006/main" xmlns:w14="http://schemas.microsoft.com/office/word/2010/wordml" xmlns:w15="http://schemas.microsoft.com/office/word/2012/wordml" xmlns:wpg="http://schemas.microsoft.com/office/word/2010/wordprocessingGroup" xmlns:wpi="http://schemas.microsoft.com/office/word/2010/wordprocessingInk" xmlns:wne="http://schemas.microsoft.com/office/word/2006/wordml" xmlns:wps="http://schemas.microsoft.com/office/word/2010/wordprocessingShape" mc:Ignorable="w14 w15 wp14">
-  <w15:commentEx w15:paraId="1A1C012F" w15:done="0"/>
-  <w15:commentEx w15:paraId="78382315" w15:done="0"/>
   <w15:commentEx w15:paraId="25696F64" w15:done="0"/>
 </w15:commentsEx>
 </file>
@@ -568,6 +610,95 @@
 <file path=word/numbering.xml><?xml version="1.0" encoding="utf-8"?>
 <w:numbering xmlns:wpc="http://schemas.microsoft.com/office/word/2010/wordprocessingCanvas" xmlns:mo="http://schemas.microsoft.com/office/mac/office/2008/main" xmlns:mc="http://schemas.openxmlformats.org/markup-compatibility/2006" xmlns:mv="urn:schemas-microsoft-com:mac:vml" xmlns:o="urn:schemas-microsoft-com:office:office" xmlns:r="http://schemas.openxmlformats.org/officeDocument/2006/relationships" xmlns:m="http://schemas.openxmlformats.org/officeDocument/2006/math" xmlns:v="urn:schemas-microsoft-com:vml" xmlns:wp14="http://schemas.microsoft.com/office/word/2010/wordprocessingDrawing" xmlns:wp="http://schemas.openxmlformats.org/drawingml/2006/wordprocessingDrawing" xmlns:w10="urn:schemas-microsoft-com:office:word" xmlns:w="http://schemas.openxmlformats.org/wordprocessingml/2006/main" xmlns:w14="http://schemas.microsoft.com/office/word/2010/wordml" xmlns:w15="http://schemas.microsoft.com/office/word/2012/wordml" xmlns:wpg="http://schemas.microsoft.com/office/word/2010/wordprocessingGroup" xmlns:wpi="http://schemas.microsoft.com/office/word/2010/wordprocessingInk" xmlns:wne="http://schemas.microsoft.com/office/word/2006/wordml" xmlns:wps="http://schemas.microsoft.com/office/word/2010/wordprocessingShape" mc:Ignorable="w14 w15 wp14">
   <w:abstractNum w:abstractNumId="0">
+    <w:nsid w:val="1879139F"/>
+    <w:multiLevelType w:val="hybridMultilevel"/>
+    <w:tmpl w:val="8EE2ECBA"/>
+    <w:lvl w:ilvl="0" w:tplc="F5788A6A">
+      <w:start w:val="1"/>
+      <w:numFmt w:val="upperLetter"/>
+      <w:lvlText w:val="%1)"/>
+      <w:lvlJc w:val="left"/>
+      <w:pPr>
+        <w:ind w:left="1080" w:hanging="360"/>
+      </w:pPr>
+      <w:rPr>
+        <w:rFonts w:hint="default"/>
+      </w:rPr>
+    </w:lvl>
+    <w:lvl w:ilvl="1" w:tplc="04090019" w:tentative="1">
+      <w:start w:val="1"/>
+      <w:numFmt w:val="lowerLetter"/>
+      <w:lvlText w:val="%2."/>
+      <w:lvlJc w:val="left"/>
+      <w:pPr>
+        <w:ind w:left="1800" w:hanging="360"/>
+      </w:pPr>
+    </w:lvl>
+    <w:lvl w:ilvl="2" w:tplc="0409001B" w:tentative="1">
+      <w:start w:val="1"/>
+      <w:numFmt w:val="lowerRoman"/>
+      <w:lvlText w:val="%3."/>
+      <w:lvlJc w:val="right"/>
+      <w:pPr>
+        <w:ind w:left="2520" w:hanging="180"/>
+      </w:pPr>
+    </w:lvl>
+    <w:lvl w:ilvl="3" w:tplc="0409000F" w:tentative="1">
+      <w:start w:val="1"/>
+      <w:numFmt w:val="decimal"/>
+      <w:lvlText w:val="%4."/>
+      <w:lvlJc w:val="left"/>
+      <w:pPr>
+        <w:ind w:left="3240" w:hanging="360"/>
+      </w:pPr>
+    </w:lvl>
+    <w:lvl w:ilvl="4" w:tplc="04090019" w:tentative="1">
+      <w:start w:val="1"/>
+      <w:numFmt w:val="lowerLetter"/>
+      <w:lvlText w:val="%5."/>
+      <w:lvlJc w:val="left"/>
+      <w:pPr>
+        <w:ind w:left="3960" w:hanging="360"/>
+      </w:pPr>
+    </w:lvl>
+    <w:lvl w:ilvl="5" w:tplc="0409001B" w:tentative="1">
+      <w:start w:val="1"/>
+      <w:numFmt w:val="lowerRoman"/>
+      <w:lvlText w:val="%6."/>
+      <w:lvlJc w:val="right"/>
+      <w:pPr>
+        <w:ind w:left="4680" w:hanging="180"/>
+      </w:pPr>
+    </w:lvl>
+    <w:lvl w:ilvl="6" w:tplc="0409000F" w:tentative="1">
+      <w:start w:val="1"/>
+      <w:numFmt w:val="decimal"/>
+      <w:lvlText w:val="%7."/>
+      <w:lvlJc w:val="left"/>
+      <w:pPr>
+        <w:ind w:left="5400" w:hanging="360"/>
+      </w:pPr>
+    </w:lvl>
+    <w:lvl w:ilvl="7" w:tplc="04090019" w:tentative="1">
+      <w:start w:val="1"/>
+      <w:numFmt w:val="lowerLetter"/>
+      <w:lvlText w:val="%8."/>
+      <w:lvlJc w:val="left"/>
+      <w:pPr>
+        <w:ind w:left="6120" w:hanging="360"/>
+      </w:pPr>
+    </w:lvl>
+    <w:lvl w:ilvl="8" w:tplc="0409001B" w:tentative="1">
+      <w:start w:val="1"/>
+      <w:numFmt w:val="lowerRoman"/>
+      <w:lvlText w:val="%9."/>
+      <w:lvlJc w:val="right"/>
+      <w:pPr>
+        <w:ind w:left="6840" w:hanging="180"/>
+      </w:pPr>
+    </w:lvl>
+  </w:abstractNum>
+  <w:abstractNum w:abstractNumId="1">
     <w:nsid w:val="1C907582"/>
     <w:multiLevelType w:val="hybridMultilevel"/>
     <w:tmpl w:val="EAB4C1C2"/>
@@ -656,7 +787,7 @@
       </w:pPr>
     </w:lvl>
   </w:abstractNum>
-  <w:abstractNum w:abstractNumId="1">
+  <w:abstractNum w:abstractNumId="2">
     <w:nsid w:val="20D94CB4"/>
     <w:multiLevelType w:val="hybridMultilevel"/>
     <w:tmpl w:val="1E9CAEAE"/>
@@ -745,7 +876,7 @@
       </w:pPr>
     </w:lvl>
   </w:abstractNum>
-  <w:abstractNum w:abstractNumId="2">
+  <w:abstractNum w:abstractNumId="3">
     <w:nsid w:val="58BD1989"/>
     <w:multiLevelType w:val="hybridMultilevel"/>
     <w:tmpl w:val="D5AA9222"/>
@@ -834,7 +965,7 @@
       </w:pPr>
     </w:lvl>
   </w:abstractNum>
-  <w:abstractNum w:abstractNumId="3">
+  <w:abstractNum w:abstractNumId="4">
     <w:nsid w:val="66064826"/>
     <w:multiLevelType w:val="hybridMultilevel"/>
     <w:tmpl w:val="99B66DD0"/>
@@ -923,7 +1054,7 @@
       </w:pPr>
     </w:lvl>
   </w:abstractNum>
-  <w:abstractNum w:abstractNumId="4">
+  <w:abstractNum w:abstractNumId="5">
     <w:nsid w:val="6A190B23"/>
     <w:multiLevelType w:val="hybridMultilevel"/>
     <w:tmpl w:val="748ECEDA"/>
@@ -1012,7 +1143,7 @@
       </w:pPr>
     </w:lvl>
   </w:abstractNum>
-  <w:abstractNum w:abstractNumId="5">
+  <w:abstractNum w:abstractNumId="6">
     <w:nsid w:val="70A965A9"/>
     <w:multiLevelType w:val="hybridMultilevel"/>
     <w:tmpl w:val="BC56B01C"/>
@@ -1102,22 +1233,25 @@
     </w:lvl>
   </w:abstractNum>
   <w:num w:numId="1">
+    <w:abstractNumId w:val="4"/>
+  </w:num>
+  <w:num w:numId="2">
+    <w:abstractNumId w:val="2"/>
+  </w:num>
+  <w:num w:numId="3">
+    <w:abstractNumId w:val="1"/>
+  </w:num>
+  <w:num w:numId="4">
+    <w:abstractNumId w:val="6"/>
+  </w:num>
+  <w:num w:numId="5">
     <w:abstractNumId w:val="3"/>
   </w:num>
-  <w:num w:numId="2">
-    <w:abstractNumId w:val="1"/>
-  </w:num>
-  <w:num w:numId="3">
-    <w:abstractNumId w:val="0"/>
-  </w:num>
-  <w:num w:numId="4">
+  <w:num w:numId="6">
     <w:abstractNumId w:val="5"/>
   </w:num>
-  <w:num w:numId="5">
-    <w:abstractNumId w:val="2"/>
-  </w:num>
-  <w:num w:numId="6">
-    <w:abstractNumId w:val="4"/>
+  <w:num w:numId="7">
+    <w:abstractNumId w:val="0"/>
   </w:num>
 </w:numbering>
 </file>
@@ -1126,9 +1260,6 @@
 <w15:people xmlns:wpc="http://schemas.microsoft.com/office/word/2010/wordprocessingCanvas" xmlns:mo="http://schemas.microsoft.com/office/mac/office/2008/main" xmlns:mc="http://schemas.openxmlformats.org/markup-compatibility/2006" xmlns:mv="urn:schemas-microsoft-com:mac:vml" xmlns:o="urn:schemas-microsoft-com:office:office" xmlns:r="http://schemas.openxmlformats.org/officeDocument/2006/relationships" xmlns:m="http://schemas.openxmlformats.org/officeDocument/2006/math" xmlns:v="urn:schemas-microsoft-com:vml" xmlns:wp14="http://schemas.microsoft.com/office/word/2010/wordprocessingDrawing" xmlns:wp="http://schemas.openxmlformats.org/drawingml/2006/wordprocessingDrawing" xmlns:w10="urn:schemas-microsoft-com:office:word" xmlns:w="http://schemas.openxmlformats.org/wordprocessingml/2006/main" xmlns:w14="http://schemas.microsoft.com/office/word/2010/wordml" xmlns:w15="http://schemas.microsoft.com/office/word/2012/wordml" xmlns:wpg="http://schemas.microsoft.com/office/word/2010/wordprocessingGroup" xmlns:wpi="http://schemas.microsoft.com/office/word/2010/wordprocessingInk" xmlns:wne="http://schemas.microsoft.com/office/word/2006/wordml" xmlns:wps="http://schemas.microsoft.com/office/word/2010/wordprocessingShape" mc:Ignorable="w14 w15 wp14">
   <w15:person w15:author="Microsoft Office User">
     <w15:presenceInfo w15:providerId="None" w15:userId="Microsoft Office User"/>
-  </w15:person>
-  <w15:person w15:author="Dave Bridges">
-    <w15:presenceInfo w15:providerId="Windows Live" w15:userId="4bc1184c43c78bbd"/>
   </w15:person>
 </w15:people>
 </file>
@@ -1533,6 +1664,7 @@
   <w:style w:type="paragraph" w:default="1" w:styleId="Normal">
     <w:name w:val="Normal"/>
     <w:qFormat/>
+    <w:rsid w:val="00A21E72"/>
   </w:style>
   <w:style w:type="character" w:default="1" w:styleId="DefaultParagraphFont">
     <w:name w:val="Default Paragraph Font"/>

</xml_diff>

<commit_message>
Edited/added info to  figure legends 4 and 5.
</commit_message>
<xml_diff>
--- a/manuscript/Obesity-Glucocorticoids/Figure Legends.docx
+++ b/manuscript/Obesity-Glucocorticoids/Figure Legends.docx
@@ -4,6 +4,7 @@
   <w:body>
     <w:p>
       <w:pPr>
+        <w:ind w:left="720"/>
         <w:rPr>
           <w:b/>
         </w:rPr>
@@ -158,7 +159,15 @@
         <w:t xml:space="preserve">) </w:t>
       </w:r>
       <w:r>
-        <w:t xml:space="preserve">during euglycemic clamp </w:t>
+        <w:t xml:space="preserve">during </w:t>
+      </w:r>
+      <w:proofErr w:type="spellStart"/>
+      <w:r>
+        <w:t>euglycemic</w:t>
+      </w:r>
+      <w:proofErr w:type="spellEnd"/>
+      <w:r>
+        <w:t xml:space="preserve"> clamp </w:t>
       </w:r>
       <w:r>
         <w:t>following 3 weeks of dexamethasone or vehicle treatment</w:t>
@@ -174,6 +183,7 @@
     </w:p>
     <w:p>
       <w:pPr>
+        <w:ind w:left="720"/>
         <w:rPr>
           <w:b/>
         </w:rPr>
@@ -258,8 +268,6 @@
       <w:r>
         <w:t>stained liver sections</w:t>
       </w:r>
-      <w:bookmarkStart w:id="0" w:name="_GoBack"/>
-      <w:bookmarkEnd w:id="0"/>
       <w:r>
         <w:t xml:space="preserve"> </w:t>
       </w:r>
@@ -276,18 +284,35 @@
         <w:t xml:space="preserve">. </w:t>
       </w:r>
       <w:r>
-        <w:t xml:space="preserve">qPCR of hepatic de novo lipogenic </w:t>
-      </w:r>
-      <w:commentRangeStart w:id="1"/>
+        <w:t xml:space="preserve">qPCR of hepatic </w:t>
+      </w:r>
+      <w:r>
+        <w:rPr>
+          <w:i/>
+        </w:rPr>
+        <w:t>de novo</w:t>
+      </w:r>
+      <w:r>
+        <w:t xml:space="preserve"> </w:t>
+      </w:r>
+      <w:proofErr w:type="spellStart"/>
+      <w:r>
+        <w:t>lipogenic</w:t>
+      </w:r>
+      <w:proofErr w:type="spellEnd"/>
+      <w:r>
+        <w:t xml:space="preserve"> </w:t>
+      </w:r>
+      <w:commentRangeStart w:id="0"/>
       <w:r>
         <w:t>transcripts</w:t>
       </w:r>
-      <w:commentRangeEnd w:id="1"/>
+      <w:commentRangeEnd w:id="0"/>
       <w:r>
         <w:rPr>
           <w:rStyle w:val="CommentReference"/>
         </w:rPr>
-        <w:commentReference w:id="1"/>
+        <w:commentReference w:id="0"/>
       </w:r>
       <w:r>
         <w:t xml:space="preserve"> </w:t>
@@ -304,15 +329,11 @@
       <w:r>
         <w:t>Asterisks indicate a significant interaction between diet and treatment.</w:t>
       </w:r>
-    </w:p>
-    <w:p>
-      <w:pPr>
-        <w:pStyle w:val="ListParagraph"/>
-      </w:pPr>
     </w:p>
     <w:p/>
     <w:p>
       <w:pPr>
+        <w:ind w:firstLine="720"/>
         <w:rPr>
           <w:b/>
         </w:rPr>
@@ -347,7 +368,15 @@
         <w:ind w:left="720"/>
       </w:pPr>
       <w:r>
-        <w:t>Weekly total body mass (A) and fat mass (B) measures via echoMRI in mice over the course of treatment.</w:t>
+        <w:t xml:space="preserve">Weekly total body mass (A) and fat mass (B) measures via </w:t>
+      </w:r>
+      <w:proofErr w:type="spellStart"/>
+      <w:r>
+        <w:t>echoMRI</w:t>
+      </w:r>
+      <w:proofErr w:type="spellEnd"/>
+      <w:r>
+        <w:t xml:space="preserve"> in mice over the course of treatment.</w:t>
       </w:r>
       <w:r>
         <w:t xml:space="preserve"> </w:t>
@@ -389,6 +418,7 @@
     <w:p/>
     <w:p>
       <w:pPr>
+        <w:ind w:firstLine="720"/>
         <w:rPr>
           <w:b/>
         </w:rPr>
@@ -415,7 +445,13 @@
         <w:rPr>
           <w:b/>
         </w:rPr>
-        <w:t>-induces</w:t>
+        <w:t xml:space="preserve"> treatment </w:t>
+      </w:r>
+      <w:r>
+        <w:rPr>
+          <w:b/>
+        </w:rPr>
+        <w:t>induces</w:t>
       </w:r>
       <w:r>
         <w:rPr>
@@ -459,36 +495,78 @@
     <w:p>
       <w:pPr>
         <w:pStyle w:val="ListParagraph"/>
-        <w:numPr>
-          <w:ilvl w:val="0"/>
-          <w:numId w:val="5"/>
-        </w:numPr>
-      </w:pPr>
-      <w:r>
-        <w:t>3T3 cell TG and morphology pictures B) 3T3 media glycerol C)</w:t>
-      </w:r>
-      <w:r>
-        <w:t xml:space="preserve"> 3T3 lipolytic mRNA D) 3T3 lipolytic </w:t>
-      </w:r>
-      <w:r>
-        <w:t>p</w:t>
-      </w:r>
-      <w:r>
-        <w:t>rotein</w:t>
-      </w:r>
-      <w:r>
-        <w:t xml:space="preserve"> </w:t>
-      </w:r>
-      <w:r>
-        <w:t>E) serum NEFA and glycerol in 12 week dex mice F)</w:t>
-      </w:r>
-      <w:r>
-        <w:t xml:space="preserve"> 12 week transcripts</w:t>
+      </w:pPr>
+      <w:r>
+        <w:t xml:space="preserve">Triglyceride levels (A), glycerol released in media (B), qPCR of </w:t>
+      </w:r>
+      <w:proofErr w:type="spellStart"/>
+      <w:r>
+        <w:t>lipolytic</w:t>
+      </w:r>
+      <w:proofErr w:type="spellEnd"/>
+      <w:r>
+        <w:t xml:space="preserve"> </w:t>
+      </w:r>
+      <w:r>
+        <w:t xml:space="preserve">transcripts (C), and western blot of </w:t>
+      </w:r>
+      <w:proofErr w:type="spellStart"/>
+      <w:r>
+        <w:t>lipolytic</w:t>
+      </w:r>
+      <w:proofErr w:type="spellEnd"/>
+      <w:r>
+        <w:t xml:space="preserve"> proteins (D) from differentiated 3T3-L1 mouse </w:t>
+      </w:r>
+      <w:r>
+        <w:t>adipocytes</w:t>
+      </w:r>
+      <w:r>
+        <w:t xml:space="preserve"> following treatment. Serum</w:t>
+      </w:r>
+      <w:r>
+        <w:t xml:space="preserve"> </w:t>
+      </w:r>
+      <w:r>
+        <w:t xml:space="preserve">fatty acid </w:t>
+      </w:r>
+      <w:r>
+        <w:t>and glycerol</w:t>
+      </w:r>
+      <w:r>
+        <w:t xml:space="preserve"> levels at basal and</w:t>
+      </w:r>
+      <w:r>
+        <w:t xml:space="preserve"> </w:t>
+      </w:r>
+      <w:r>
+        <w:t>following stimulation (</w:t>
+      </w:r>
+      <w:r>
+        <w:t xml:space="preserve">isoproterenol or 16hr fast; E) and qPCR of </w:t>
+      </w:r>
+      <w:r>
+        <w:t xml:space="preserve">IWAT </w:t>
+      </w:r>
+      <w:proofErr w:type="spellStart"/>
+      <w:r>
+        <w:t>lipolytic</w:t>
+      </w:r>
+      <w:proofErr w:type="spellEnd"/>
+      <w:r>
+        <w:t xml:space="preserve"> transcripts</w:t>
+      </w:r>
+      <w:r>
+        <w:t xml:space="preserve"> </w:t>
+      </w:r>
+      <w:r>
+        <w:t>(F) in 12-week treated, chow-fed mice.</w:t>
       </w:r>
     </w:p>
     <w:p/>
     <w:p>
       <w:pPr>
+        <w:ind w:firstLine="720"/>
         <w:rPr>
           <w:b/>
         </w:rPr>
@@ -532,21 +610,58 @@
     </w:p>
     <w:p>
       <w:pPr>
+        <w:ind w:left="720"/>
+      </w:pPr>
+      <w:r>
+        <w:t>Serum glycerol (A), qPCR</w:t>
+      </w:r>
+      <w:r>
+        <w:t xml:space="preserve"> of </w:t>
+      </w:r>
+      <w:proofErr w:type="spellStart"/>
+      <w:r>
+        <w:t>lipolytic</w:t>
+      </w:r>
+      <w:proofErr w:type="spellEnd"/>
+      <w:r>
+        <w:t xml:space="preserve"> transcripts</w:t>
+      </w:r>
+      <w:r>
+        <w:t xml:space="preserve"> from IWAT</w:t>
+      </w:r>
+      <w:r>
+        <w:t xml:space="preserve"> </w:t>
+      </w:r>
+      <w:r>
+        <w:t>(B), and</w:t>
+      </w:r>
+      <w:r>
+        <w:t xml:space="preserve"> </w:t>
+      </w:r>
+      <w:r>
+        <w:t xml:space="preserve">western blot of </w:t>
+      </w:r>
+      <w:proofErr w:type="spellStart"/>
+      <w:r>
+        <w:t>lipolytic</w:t>
+      </w:r>
+      <w:proofErr w:type="spellEnd"/>
+      <w:r>
+        <w:t xml:space="preserve"> proteins from IWAT (C) in </w:t>
+      </w:r>
+      <w:r>
+        <w:t xml:space="preserve">6-week treated NCD- and HFD-fed mice. </w:t>
+      </w:r>
+      <w:r>
+        <w:t>Asterisks indicate a significant interaction between diet and treatment.</w:t>
+      </w:r>
+    </w:p>
+    <w:p>
+      <w:pPr>
         <w:pStyle w:val="ListParagraph"/>
-        <w:numPr>
-          <w:ilvl w:val="0"/>
-          <w:numId w:val="6"/>
-        </w:numPr>
-      </w:pPr>
-      <w:r>
-        <w:t>HFD/NCD Dex serum lipolysis B)</w:t>
-      </w:r>
-      <w:r>
-        <w:t xml:space="preserve"> NCD/HFD dex mRNA lipolytic transcripts C) </w:t>
-      </w:r>
-      <w:r>
-        <w:t>NCD/HFD dex lipolytic protein</w:t>
-      </w:r>
+      </w:pPr>
+      <w:bookmarkStart w:id="1" w:name="_GoBack"/>
+      <w:bookmarkEnd w:id="1"/>
     </w:p>
     <w:p/>
     <w:p/>
@@ -577,7 +692,7 @@
 
 <file path=word/comments.xml><?xml version="1.0" encoding="utf-8"?>
 <w:comments xmlns:wpc="http://schemas.microsoft.com/office/word/2010/wordprocessingCanvas" xmlns:mo="http://schemas.microsoft.com/office/mac/office/2008/main" xmlns:mc="http://schemas.openxmlformats.org/markup-compatibility/2006" xmlns:mv="urn:schemas-microsoft-com:mac:vml" xmlns:o="urn:schemas-microsoft-com:office:office" xmlns:r="http://schemas.openxmlformats.org/officeDocument/2006/relationships" xmlns:m="http://schemas.openxmlformats.org/officeDocument/2006/math" xmlns:v="urn:schemas-microsoft-com:vml" xmlns:wp14="http://schemas.microsoft.com/office/word/2010/wordprocessingDrawing" xmlns:wp="http://schemas.openxmlformats.org/drawingml/2006/wordprocessingDrawing" xmlns:w10="urn:schemas-microsoft-com:office:word" xmlns:w="http://schemas.openxmlformats.org/wordprocessingml/2006/main" xmlns:w14="http://schemas.microsoft.com/office/word/2010/wordml" xmlns:w15="http://schemas.microsoft.com/office/word/2012/wordml" xmlns:wpg="http://schemas.microsoft.com/office/word/2010/wordprocessingGroup" xmlns:wpi="http://schemas.microsoft.com/office/word/2010/wordprocessingInk" xmlns:wne="http://schemas.microsoft.com/office/word/2006/wordml" xmlns:wps="http://schemas.microsoft.com/office/word/2010/wordprocessingShape" mc:Ignorable="w14 w15 wp14">
-  <w:comment w:id="1" w:author="Microsoft Office User" w:date="2017-08-07T10:50:00Z" w:initials="Office">
+  <w:comment w:id="0" w:author="Microsoft Office User" w:date="2017-08-07T10:50:00Z" w:initials="Office">
     <w:p>
       <w:pPr>
         <w:pStyle w:val="CommentText"/>
@@ -589,7 +704,15 @@
         <w:annotationRef/>
       </w:r>
       <w:r>
-        <w:t>Should we also put the gluconeogenic transcripts here?</w:t>
+        <w:t xml:space="preserve">Should we also put the </w:t>
+      </w:r>
+      <w:proofErr w:type="spellStart"/>
+      <w:r>
+        <w:t>gluconeogenic</w:t>
+      </w:r>
+      <w:proofErr w:type="spellEnd"/>
+      <w:r>
+        <w:t xml:space="preserve"> transcripts here?</w:t>
       </w:r>
     </w:p>
     <w:p>

</xml_diff>

<commit_message>
Added comment to legend for figure 1 regarding markings of significance
</commit_message>
<xml_diff>
--- a/manuscript/Obesity-Glucocorticoids/Figure Legends.docx
+++ b/manuscript/Obesity-Glucocorticoids/Figure Legends.docx
@@ -69,10 +69,22 @@
         <w:t xml:space="preserve"> (B)</w:t>
       </w:r>
       <w:r>
+        <w:t xml:space="preserve"> stratified by obesity status.</w:t>
+      </w:r>
+      <w:r>
         <w:t xml:space="preserve"> </w:t>
       </w:r>
       <w:r>
-        <w:t>stratified by obesity status</w:t>
+        <w:t>S</w:t>
+      </w:r>
+      <w:r>
+        <w:t>chematic of mouse study</w:t>
+      </w:r>
+      <w:r>
+        <w:t xml:space="preserve"> </w:t>
+      </w:r>
+      <w:r>
+        <w:t>design (C)</w:t>
       </w:r>
       <w:r>
         <w:t>.</w:t>
@@ -81,63 +93,39 @@
         <w:t xml:space="preserve"> </w:t>
       </w:r>
       <w:r>
-        <w:t>S</w:t>
-      </w:r>
-      <w:r>
-        <w:t>chematic of mouse study</w:t>
+        <w:t>Mouse 6-hour fasted blood g</w:t>
+      </w:r>
+      <w:r>
+        <w:t>lucose levels during insulin tolerance test</w:t>
       </w:r>
       <w:r>
         <w:t xml:space="preserve"> </w:t>
       </w:r>
       <w:r>
-        <w:t>design (C)</w:t>
+        <w:t>(D) and</w:t>
+      </w:r>
+      <w:r>
+        <w:t xml:space="preserve"> </w:t>
+      </w:r>
+      <w:r>
+        <w:t>pr</w:t>
+      </w:r>
+      <w:r>
+        <w:t>ior to insulin injection (basal; E)</w:t>
+      </w:r>
+      <w:r>
+        <w:t xml:space="preserve"> </w:t>
+      </w:r>
+      <w:r>
+        <w:t xml:space="preserve">following </w:t>
+      </w:r>
+      <w:r>
+        <w:t>5 weeks of treatment</w:t>
       </w:r>
       <w:r>
         <w:t>.</w:t>
       </w:r>
       <w:r>
-        <w:t xml:space="preserve"> </w:t>
-      </w:r>
-      <w:r>
-        <w:t>Mouse 6-hour fasted blood g</w:t>
-      </w:r>
-      <w:r>
-        <w:t>lucose levels during insulin tolerance test</w:t>
-      </w:r>
-      <w:r>
-        <w:t xml:space="preserve"> </w:t>
-      </w:r>
-      <w:r>
-        <w:t>(D) and</w:t>
-      </w:r>
-      <w:r>
-        <w:t xml:space="preserve"> </w:t>
-      </w:r>
-      <w:r>
-        <w:t>pr</w:t>
-      </w:r>
-      <w:r>
-        <w:t>ior to insulin injection (basal; E)</w:t>
-      </w:r>
-      <w:r>
-        <w:t xml:space="preserve"> </w:t>
-      </w:r>
-      <w:r>
-        <w:t xml:space="preserve">following </w:t>
-      </w:r>
-      <w:r>
-        <w:t xml:space="preserve">5 weeks of </w:t>
-      </w:r>
-      <w:r>
-        <w:t>treat</w:t>
-      </w:r>
-      <w:r>
-        <w:t>ment</w:t>
-      </w:r>
-      <w:r>
-        <w:t>.</w:t>
-      </w:r>
-      <w:r>
         <w:t xml:space="preserve"> Mouse glucose infusion rate (GIR</w:t>
       </w:r>
       <w:r>
@@ -156,24 +144,21 @@
         <w:t>; G</w:t>
       </w:r>
       <w:r>
-        <w:t xml:space="preserve">) </w:t>
-      </w:r>
-      <w:r>
-        <w:t xml:space="preserve">during </w:t>
-      </w:r>
-      <w:proofErr w:type="spellStart"/>
-      <w:r>
-        <w:t>euglycemic</w:t>
-      </w:r>
-      <w:proofErr w:type="spellEnd"/>
-      <w:r>
-        <w:t xml:space="preserve"> clamp </w:t>
-      </w:r>
-      <w:r>
-        <w:t>following 3 weeks of dexamethasone or vehicle treatment</w:t>
-      </w:r>
-      <w:r>
-        <w:t>. Asterisks indicate a significant interaction between diet and treatment.</w:t>
+        <w:t>) during euglycemic clamp following 3 weeks of dexamethasone or vehicle treatment</w:t>
+      </w:r>
+      <w:r>
+        <w:t xml:space="preserve">. </w:t>
+      </w:r>
+      <w:commentRangeStart w:id="0"/>
+      <w:r>
+        <w:t>Asterisks indicate a significant interaction between diet and treatment.</w:t>
+      </w:r>
+      <w:commentRangeEnd w:id="0"/>
+      <w:r>
+        <w:rPr>
+          <w:rStyle w:val="CommentReference"/>
+        </w:rPr>
+        <w:commentReference w:id="0"/>
       </w:r>
     </w:p>
     <w:p>
@@ -242,92 +227,72 @@
         <w:t xml:space="preserve"> </w:t>
       </w:r>
       <w:r>
-        <w:t>Mouse hepatic</w:t>
+        <w:t>Mouse hepatic triglyceride levels</w:t>
+      </w:r>
+      <w:r>
+        <w:t xml:space="preserve"> (B)</w:t>
       </w:r>
       <w:r>
         <w:t xml:space="preserve"> </w:t>
       </w:r>
       <w:r>
-        <w:t>triglyceride levels</w:t>
-      </w:r>
-      <w:r>
-        <w:t xml:space="preserve"> (B)</w:t>
+        <w:t>and</w:t>
+      </w:r>
+      <w:r>
+        <w:t xml:space="preserve"> H and E</w:t>
       </w:r>
       <w:r>
         <w:t xml:space="preserve"> </w:t>
       </w:r>
       <w:r>
-        <w:t>and</w:t>
-      </w:r>
-      <w:r>
-        <w:t xml:space="preserve"> H and E</w:t>
+        <w:t>stained liver sections</w:t>
       </w:r>
       <w:r>
         <w:t xml:space="preserve"> </w:t>
       </w:r>
       <w:r>
-        <w:t>stained liver sections</w:t>
+        <w:t xml:space="preserve">(C) </w:t>
+      </w:r>
+      <w:r>
+        <w:t xml:space="preserve">following 6 weeks of </w:t>
+      </w:r>
+      <w:r>
+        <w:t>treatment</w:t>
+      </w:r>
+      <w:r>
+        <w:t xml:space="preserve">. </w:t>
+      </w:r>
+      <w:r>
+        <w:t xml:space="preserve">qPCR of hepatic </w:t>
+      </w:r>
+      <w:r>
+        <w:rPr>
+          <w:i/>
+        </w:rPr>
+        <w:t>de novo</w:t>
+      </w:r>
+      <w:r>
+        <w:t xml:space="preserve"> lipogenic </w:t>
+      </w:r>
+      <w:commentRangeStart w:id="2"/>
+      <w:r>
+        <w:t>transcripts</w:t>
+      </w:r>
+      <w:commentRangeEnd w:id="2"/>
+      <w:r>
+        <w:rPr>
+          <w:rStyle w:val="CommentReference"/>
+        </w:rPr>
+        <w:commentReference w:id="2"/>
       </w:r>
       <w:r>
         <w:t xml:space="preserve"> </w:t>
       </w:r>
       <w:r>
-        <w:t xml:space="preserve">(C) </w:t>
-      </w:r>
-      <w:r>
-        <w:t xml:space="preserve">following 6 weeks of </w:t>
-      </w:r>
-      <w:r>
-        <w:t>treatment</w:t>
-      </w:r>
-      <w:r>
-        <w:t xml:space="preserve">. </w:t>
-      </w:r>
-      <w:r>
-        <w:t xml:space="preserve">qPCR of hepatic </w:t>
-      </w:r>
-      <w:r>
-        <w:rPr>
-          <w:i/>
-        </w:rPr>
-        <w:t>de novo</w:t>
-      </w:r>
-      <w:r>
-        <w:t xml:space="preserve"> </w:t>
-      </w:r>
-      <w:proofErr w:type="spellStart"/>
-      <w:r>
-        <w:t>lipogenic</w:t>
-      </w:r>
-      <w:proofErr w:type="spellEnd"/>
-      <w:r>
-        <w:t xml:space="preserve"> </w:t>
-      </w:r>
-      <w:commentRangeStart w:id="0"/>
-      <w:r>
-        <w:t>transcripts</w:t>
-      </w:r>
-      <w:commentRangeEnd w:id="0"/>
-      <w:r>
-        <w:rPr>
-          <w:rStyle w:val="CommentReference"/>
-        </w:rPr>
-        <w:commentReference w:id="0"/>
-      </w:r>
-      <w:r>
-        <w:t xml:space="preserve"> </w:t>
-      </w:r>
-      <w:r>
-        <w:t>(</w:t>
-      </w:r>
-      <w:r>
-        <w:t>D, E)</w:t>
-      </w:r>
-      <w:r>
-        <w:t xml:space="preserve">. </w:t>
-      </w:r>
-      <w:r>
-        <w:t>Asterisks indicate a significant interaction between diet and treatment.</w:t>
+        <w:t>(D, E)</w:t>
+      </w:r>
+      <w:r>
+        <w:t>. Asterisks indicate a significant interaction between diet and treatment.</w:t>
       </w:r>
     </w:p>
     <w:p/>
@@ -368,15 +333,7 @@
         <w:ind w:left="720"/>
       </w:pPr>
       <w:r>
-        <w:t xml:space="preserve">Weekly total body mass (A) and fat mass (B) measures via </w:t>
-      </w:r>
-      <w:proofErr w:type="spellStart"/>
-      <w:r>
-        <w:t>echoMRI</w:t>
-      </w:r>
-      <w:proofErr w:type="spellEnd"/>
-      <w:r>
-        <w:t xml:space="preserve"> in mice over the course of treatment.</w:t>
+        <w:t>Weekly total body mass (A) and fat mass (B) measures via echoMRI in mice over the course of treatment.</w:t>
       </w:r>
       <w:r>
         <w:t xml:space="preserve"> </w:t>
@@ -409,10 +366,7 @@
         <w:t>.</w:t>
       </w:r>
       <w:r>
-        <w:t xml:space="preserve"> </w:t>
-      </w:r>
-      <w:r>
-        <w:t>Asterisks indicate a significant interaction between diet and treatment.</w:t>
+        <w:t xml:space="preserve"> Asterisks indicate a significant interaction between diet and treatment.</w:t>
       </w:r>
     </w:p>
     <w:p/>
@@ -497,49 +451,30 @@
         <w:pStyle w:val="ListParagraph"/>
       </w:pPr>
       <w:r>
-        <w:t xml:space="preserve">Triglyceride levels (A), glycerol released in media (B), qPCR of </w:t>
-      </w:r>
-      <w:proofErr w:type="spellStart"/>
-      <w:r>
-        <w:t>lipolytic</w:t>
-      </w:r>
-      <w:proofErr w:type="spellEnd"/>
+        <w:t xml:space="preserve">Triglyceride levels (A), glycerol released in media (B), qPCR of lipolytic transcripts (C), and western blot of lipolytic proteins (D) from differentiated 3T3-L1 mouse </w:t>
+      </w:r>
+      <w:r>
+        <w:t>adipocytes</w:t>
+      </w:r>
+      <w:r>
+        <w:t xml:space="preserve"> following treatment. Serum</w:t>
+      </w:r>
       <w:r>
         <w:t xml:space="preserve"> </w:t>
       </w:r>
       <w:r>
-        <w:t xml:space="preserve">transcripts (C), and western blot of </w:t>
-      </w:r>
-      <w:proofErr w:type="spellStart"/>
-      <w:r>
-        <w:t>lipolytic</w:t>
-      </w:r>
-      <w:proofErr w:type="spellEnd"/>
-      <w:r>
-        <w:t xml:space="preserve"> proteins (D) from differentiated 3T3-L1 mouse </w:t>
-      </w:r>
-      <w:r>
-        <w:t>adipocytes</w:t>
-      </w:r>
-      <w:r>
-        <w:t xml:space="preserve"> following treatment. Serum</w:t>
+        <w:t xml:space="preserve">fatty acid </w:t>
+      </w:r>
+      <w:r>
+        <w:t>and glycerol</w:t>
+      </w:r>
+      <w:r>
+        <w:t xml:space="preserve"> levels at basal and</w:t>
       </w:r>
       <w:r>
         <w:t xml:space="preserve"> </w:t>
       </w:r>
       <w:r>
-        <w:t xml:space="preserve">fatty acid </w:t>
-      </w:r>
-      <w:r>
-        <w:t>and glycerol</w:t>
-      </w:r>
-      <w:r>
-        <w:t xml:space="preserve"> levels at basal and</w:t>
-      </w:r>
-      <w:r>
-        <w:t xml:space="preserve"> </w:t>
-      </w:r>
-      <w:r>
         <w:t>following stimulation (</w:t>
       </w:r>
       <w:r>
@@ -548,13 +483,8 @@
       <w:r>
         <w:t xml:space="preserve">IWAT </w:t>
       </w:r>
-      <w:proofErr w:type="spellStart"/>
-      <w:r>
-        <w:t>lipolytic</w:t>
-      </w:r>
-      <w:proofErr w:type="spellEnd"/>
-      <w:r>
-        <w:t xml:space="preserve"> transcripts</w:t>
+      <w:r>
+        <w:t>lipolytic transcripts</w:t>
       </w:r>
       <w:r>
         <w:t xml:space="preserve"> </w:t>
@@ -618,13 +548,8 @@
       <w:r>
         <w:t xml:space="preserve"> of </w:t>
       </w:r>
-      <w:proofErr w:type="spellStart"/>
-      <w:r>
-        <w:t>lipolytic</w:t>
-      </w:r>
-      <w:proofErr w:type="spellEnd"/>
-      <w:r>
-        <w:t xml:space="preserve"> transcripts</w:t>
+      <w:r>
+        <w:t>lipolytic transcripts</w:t>
       </w:r>
       <w:r>
         <w:t xml:space="preserve"> from IWAT</w:t>
@@ -639,29 +564,16 @@
         <w:t xml:space="preserve"> </w:t>
       </w:r>
       <w:r>
-        <w:t xml:space="preserve">western blot of </w:t>
-      </w:r>
-      <w:proofErr w:type="spellStart"/>
-      <w:r>
-        <w:t>lipolytic</w:t>
-      </w:r>
-      <w:proofErr w:type="spellEnd"/>
-      <w:r>
-        <w:t xml:space="preserve"> proteins from IWAT (C) in </w:t>
-      </w:r>
-      <w:r>
-        <w:t xml:space="preserve">6-week treated NCD- and HFD-fed mice. </w:t>
-      </w:r>
-      <w:r>
-        <w:t>Asterisks indicate a significant interaction between diet and treatment.</w:t>
+        <w:t xml:space="preserve">western blot of lipolytic proteins from IWAT (C) in </w:t>
+      </w:r>
+      <w:r>
+        <w:t>6-week treated NCD- and HFD-fed mice. Asterisks indicate a significant interaction between diet and treatment.</w:t>
       </w:r>
     </w:p>
     <w:p>
       <w:pPr>
         <w:pStyle w:val="ListParagraph"/>
       </w:pPr>
-      <w:bookmarkStart w:id="1" w:name="_GoBack"/>
-      <w:bookmarkEnd w:id="1"/>
     </w:p>
     <w:p/>
     <w:p/>
@@ -692,7 +604,7 @@
 
 <file path=word/comments.xml><?xml version="1.0" encoding="utf-8"?>
 <w:comments xmlns:wpc="http://schemas.microsoft.com/office/word/2010/wordprocessingCanvas" xmlns:mo="http://schemas.microsoft.com/office/mac/office/2008/main" xmlns:mc="http://schemas.openxmlformats.org/markup-compatibility/2006" xmlns:mv="urn:schemas-microsoft-com:mac:vml" xmlns:o="urn:schemas-microsoft-com:office:office" xmlns:r="http://schemas.openxmlformats.org/officeDocument/2006/relationships" xmlns:m="http://schemas.openxmlformats.org/officeDocument/2006/math" xmlns:v="urn:schemas-microsoft-com:vml" xmlns:wp14="http://schemas.microsoft.com/office/word/2010/wordprocessingDrawing" xmlns:wp="http://schemas.openxmlformats.org/drawingml/2006/wordprocessingDrawing" xmlns:w10="urn:schemas-microsoft-com:office:word" xmlns:w="http://schemas.openxmlformats.org/wordprocessingml/2006/main" xmlns:w14="http://schemas.microsoft.com/office/word/2010/wordml" xmlns:w15="http://schemas.microsoft.com/office/word/2012/wordml" xmlns:wpg="http://schemas.microsoft.com/office/word/2010/wordprocessingGroup" xmlns:wpi="http://schemas.microsoft.com/office/word/2010/wordprocessingInk" xmlns:wne="http://schemas.microsoft.com/office/word/2006/wordml" xmlns:wps="http://schemas.microsoft.com/office/word/2010/wordprocessingShape" mc:Ignorable="w14 w15 wp14">
-  <w:comment w:id="0" w:author="Microsoft Office User" w:date="2017-08-07T10:50:00Z" w:initials="Office">
+  <w:comment w:id="0" w:author="Microsoft Office User" w:date="2017-08-08T13:32:00Z" w:initials="Office">
     <w:p>
       <w:pPr>
         <w:pStyle w:val="CommentText"/>
@@ -704,15 +616,25 @@
         <w:annotationRef/>
       </w:r>
       <w:r>
-        <w:t xml:space="preserve">Should we also put the </w:t>
-      </w:r>
-      <w:proofErr w:type="spellStart"/>
-      <w:r>
-        <w:t>gluconeogenic</w:t>
-      </w:r>
-      <w:proofErr w:type="spellEnd"/>
-      <w:r>
-        <w:t xml:space="preserve"> transcripts here?</w:t>
+        <w:t>I guess we should have another marking to indicate of types of significance, huh?</w:t>
+      </w:r>
+      <w:bookmarkStart w:id="1" w:name="_GoBack"/>
+      <w:bookmarkEnd w:id="1"/>
+    </w:p>
+  </w:comment>
+  <w:comment w:id="2" w:author="Microsoft Office User" w:date="2017-08-07T10:50:00Z" w:initials="Office">
+    <w:p>
+      <w:pPr>
+        <w:pStyle w:val="CommentText"/>
+      </w:pPr>
+      <w:r>
+        <w:rPr>
+          <w:rStyle w:val="CommentReference"/>
+        </w:rPr>
+        <w:annotationRef/>
+      </w:r>
+      <w:r>
+        <w:t>Should we also put the gluconeogenic transcripts here?</w:t>
       </w:r>
     </w:p>
     <w:p>
@@ -726,6 +648,7 @@
 
 <file path=word/commentsExtended.xml><?xml version="1.0" encoding="utf-8"?>
 <w15:commentsEx xmlns:wpc="http://schemas.microsoft.com/office/word/2010/wordprocessingCanvas" xmlns:mo="http://schemas.microsoft.com/office/mac/office/2008/main" xmlns:mc="http://schemas.openxmlformats.org/markup-compatibility/2006" xmlns:mv="urn:schemas-microsoft-com:mac:vml" xmlns:o="urn:schemas-microsoft-com:office:office" xmlns:r="http://schemas.openxmlformats.org/officeDocument/2006/relationships" xmlns:m="http://schemas.openxmlformats.org/officeDocument/2006/math" xmlns:v="urn:schemas-microsoft-com:vml" xmlns:wp14="http://schemas.microsoft.com/office/word/2010/wordprocessingDrawing" xmlns:wp="http://schemas.openxmlformats.org/drawingml/2006/wordprocessingDrawing" xmlns:w10="urn:schemas-microsoft-com:office:word" xmlns:w="http://schemas.openxmlformats.org/wordprocessingml/2006/main" xmlns:w14="http://schemas.microsoft.com/office/word/2010/wordml" xmlns:w15="http://schemas.microsoft.com/office/word/2012/wordml" xmlns:wpg="http://schemas.microsoft.com/office/word/2010/wordprocessingGroup" xmlns:wpi="http://schemas.microsoft.com/office/word/2010/wordprocessingInk" xmlns:wne="http://schemas.microsoft.com/office/word/2006/wordml" xmlns:wps="http://schemas.microsoft.com/office/word/2010/wordprocessingShape" mc:Ignorable="w14 w15 wp14">
+  <w15:commentEx w15:paraId="145C139F" w15:done="0"/>
   <w15:commentEx w15:paraId="25696F64" w15:done="0"/>
 </w15:commentsEx>
 </file>

</xml_diff>

<commit_message>
Removed mouse schematic reference from figure legend and rearranged figure letters
</commit_message>
<xml_diff>
--- a/manuscript/Obesity-Glucocorticoids/Figure Legends.docx
+++ b/manuscript/Obesity-Glucocorticoids/Figure Legends.docx
@@ -75,90 +75,91 @@
         <w:t xml:space="preserve"> </w:t>
       </w:r>
       <w:r>
-        <w:t>S</w:t>
-      </w:r>
-      <w:r>
-        <w:t>chematic of mouse study</w:t>
+        <w:t>Mouse 6-hour fasted blood g</w:t>
+      </w:r>
+      <w:r>
+        <w:t>lucose levels during insulin tolerance test</w:t>
       </w:r>
       <w:r>
         <w:t xml:space="preserve"> </w:t>
       </w:r>
       <w:r>
-        <w:t>design (C)</w:t>
+        <w:t>(C</w:t>
+      </w:r>
+      <w:r>
+        <w:t>) and</w:t>
+      </w:r>
+      <w:r>
+        <w:t xml:space="preserve"> </w:t>
+      </w:r>
+      <w:r>
+        <w:t>pr</w:t>
+      </w:r>
+      <w:r>
+        <w:t>io</w:t>
+      </w:r>
+      <w:r>
+        <w:t>r to insulin injection (basal; D</w:t>
+      </w:r>
+      <w:r>
+        <w:t>)</w:t>
+      </w:r>
+      <w:r>
+        <w:t xml:space="preserve"> </w:t>
+      </w:r>
+      <w:r>
+        <w:t xml:space="preserve">following </w:t>
+      </w:r>
+      <w:r>
+        <w:t>5 weeks of treatment</w:t>
       </w:r>
       <w:r>
         <w:t>.</w:t>
       </w:r>
       <w:r>
-        <w:t xml:space="preserve"> </w:t>
-      </w:r>
-      <w:r>
-        <w:t>Mouse 6-hour fasted blood g</w:t>
-      </w:r>
-      <w:r>
-        <w:t>lucose levels during insulin tolerance test</w:t>
-      </w:r>
-      <w:r>
-        <w:t xml:space="preserve"> </w:t>
-      </w:r>
-      <w:r>
-        <w:t>(D) and</w:t>
-      </w:r>
-      <w:r>
-        <w:t xml:space="preserve"> </w:t>
-      </w:r>
-      <w:r>
-        <w:t>pr</w:t>
-      </w:r>
-      <w:r>
-        <w:t>ior to insulin injection (basal; E)</w:t>
-      </w:r>
-      <w:r>
-        <w:t xml:space="preserve"> </w:t>
-      </w:r>
-      <w:r>
-        <w:t xml:space="preserve">following </w:t>
-      </w:r>
-      <w:r>
-        <w:t>5 weeks of treatment</w:t>
-      </w:r>
-      <w:r>
-        <w:t>.</w:t>
-      </w:r>
-      <w:r>
         <w:t xml:space="preserve"> Mouse glucose infusion rate (GIR</w:t>
       </w:r>
       <w:r>
+        <w:t>; E</w:t>
+      </w:r>
+      <w:r>
+        <w:t xml:space="preserve">) </w:t>
+      </w:r>
+      <w:r>
+        <w:t>and</w:t>
+      </w:r>
+      <w:r>
+        <w:t xml:space="preserve"> endogenous glucose production (EGP</w:t>
+      </w:r>
+      <w:r>
         <w:t>; F</w:t>
       </w:r>
-      <w:r>
-        <w:t xml:space="preserve">) </w:t>
-      </w:r>
-      <w:r>
-        <w:t>and</w:t>
-      </w:r>
-      <w:r>
-        <w:t xml:space="preserve"> endogenous glucose production (EGP</w:t>
-      </w:r>
-      <w:r>
-        <w:t>; G</w:t>
-      </w:r>
-      <w:r>
-        <w:t>) during euglycemic clamp following 3 weeks of dexamethasone or vehicle treatment</w:t>
+      <w:bookmarkStart w:id="0" w:name="_GoBack"/>
+      <w:bookmarkEnd w:id="0"/>
+      <w:r>
+        <w:t xml:space="preserve">) during </w:t>
+      </w:r>
+      <w:proofErr w:type="spellStart"/>
+      <w:r>
+        <w:t>euglycemic</w:t>
+      </w:r>
+      <w:proofErr w:type="spellEnd"/>
+      <w:r>
+        <w:t xml:space="preserve"> clamp following 3 weeks of dexamethasone or vehicle treatment</w:t>
       </w:r>
       <w:r>
         <w:t xml:space="preserve">. </w:t>
       </w:r>
-      <w:commentRangeStart w:id="0"/>
+      <w:commentRangeStart w:id="1"/>
       <w:r>
         <w:t>Asterisks indicate a significant interaction between diet and treatment.</w:t>
       </w:r>
-      <w:commentRangeEnd w:id="0"/>
+      <w:commentRangeEnd w:id="1"/>
       <w:r>
         <w:rPr>
           <w:rStyle w:val="CommentReference"/>
         </w:rPr>
-        <w:commentReference w:id="0"/>
+        <w:commentReference w:id="1"/>
       </w:r>
     </w:p>
     <w:p>
@@ -272,7 +273,15 @@
         <w:t>de novo</w:t>
       </w:r>
       <w:r>
-        <w:t xml:space="preserve"> lipogenic </w:t>
+        <w:t xml:space="preserve"> </w:t>
+      </w:r>
+      <w:proofErr w:type="spellStart"/>
+      <w:r>
+        <w:t>lipogenic</w:t>
+      </w:r>
+      <w:proofErr w:type="spellEnd"/>
+      <w:r>
+        <w:t xml:space="preserve"> </w:t>
       </w:r>
       <w:commentRangeStart w:id="2"/>
       <w:r>
@@ -333,7 +342,15 @@
         <w:ind w:left="720"/>
       </w:pPr>
       <w:r>
-        <w:t>Weekly total body mass (A) and fat mass (B) measures via echoMRI in mice over the course of treatment.</w:t>
+        <w:t xml:space="preserve">Weekly total body mass (A) and fat mass (B) measures via </w:t>
+      </w:r>
+      <w:proofErr w:type="spellStart"/>
+      <w:r>
+        <w:t>echoMRI</w:t>
+      </w:r>
+      <w:proofErr w:type="spellEnd"/>
+      <w:r>
+        <w:t xml:space="preserve"> in mice over the course of treatment.</w:t>
       </w:r>
       <w:r>
         <w:t xml:space="preserve"> </w:t>
@@ -451,7 +468,23 @@
         <w:pStyle w:val="ListParagraph"/>
       </w:pPr>
       <w:r>
-        <w:t xml:space="preserve">Triglyceride levels (A), glycerol released in media (B), qPCR of lipolytic transcripts (C), and western blot of lipolytic proteins (D) from differentiated 3T3-L1 mouse </w:t>
+        <w:t xml:space="preserve">Triglyceride levels (A), glycerol released in media (B), qPCR of </w:t>
+      </w:r>
+      <w:proofErr w:type="spellStart"/>
+      <w:r>
+        <w:t>lipolytic</w:t>
+      </w:r>
+      <w:proofErr w:type="spellEnd"/>
+      <w:r>
+        <w:t xml:space="preserve"> transcripts (C), and western blot of </w:t>
+      </w:r>
+      <w:proofErr w:type="spellStart"/>
+      <w:r>
+        <w:t>lipolytic</w:t>
+      </w:r>
+      <w:proofErr w:type="spellEnd"/>
+      <w:r>
+        <w:t xml:space="preserve"> proteins (D) from differentiated 3T3-L1 mouse </w:t>
       </w:r>
       <w:r>
         <w:t>adipocytes</w:t>
@@ -483,8 +516,13 @@
       <w:r>
         <w:t xml:space="preserve">IWAT </w:t>
       </w:r>
-      <w:r>
-        <w:t>lipolytic transcripts</w:t>
+      <w:proofErr w:type="spellStart"/>
+      <w:r>
+        <w:t>lipolytic</w:t>
+      </w:r>
+      <w:proofErr w:type="spellEnd"/>
+      <w:r>
+        <w:t xml:space="preserve"> transcripts</w:t>
       </w:r>
       <w:r>
         <w:t xml:space="preserve"> </w:t>
@@ -548,8 +586,13 @@
       <w:r>
         <w:t xml:space="preserve"> of </w:t>
       </w:r>
-      <w:r>
-        <w:t>lipolytic transcripts</w:t>
+      <w:proofErr w:type="spellStart"/>
+      <w:r>
+        <w:t>lipolytic</w:t>
+      </w:r>
+      <w:proofErr w:type="spellEnd"/>
+      <w:r>
+        <w:t xml:space="preserve"> transcripts</w:t>
       </w:r>
       <w:r>
         <w:t xml:space="preserve"> from IWAT</w:t>
@@ -564,7 +607,15 @@
         <w:t xml:space="preserve"> </w:t>
       </w:r>
       <w:r>
-        <w:t xml:space="preserve">western blot of lipolytic proteins from IWAT (C) in </w:t>
+        <w:t xml:space="preserve">western blot of </w:t>
+      </w:r>
+      <w:proofErr w:type="spellStart"/>
+      <w:r>
+        <w:t>lipolytic</w:t>
+      </w:r>
+      <w:proofErr w:type="spellEnd"/>
+      <w:r>
+        <w:t xml:space="preserve"> proteins from IWAT (C) in </w:t>
       </w:r>
       <w:r>
         <w:t>6-week treated NCD- and HFD-fed mice. Asterisks indicate a significant interaction between diet and treatment.</w:t>
@@ -604,7 +655,7 @@
 
 <file path=word/comments.xml><?xml version="1.0" encoding="utf-8"?>
 <w:comments xmlns:wpc="http://schemas.microsoft.com/office/word/2010/wordprocessingCanvas" xmlns:mo="http://schemas.microsoft.com/office/mac/office/2008/main" xmlns:mc="http://schemas.openxmlformats.org/markup-compatibility/2006" xmlns:mv="urn:schemas-microsoft-com:mac:vml" xmlns:o="urn:schemas-microsoft-com:office:office" xmlns:r="http://schemas.openxmlformats.org/officeDocument/2006/relationships" xmlns:m="http://schemas.openxmlformats.org/officeDocument/2006/math" xmlns:v="urn:schemas-microsoft-com:vml" xmlns:wp14="http://schemas.microsoft.com/office/word/2010/wordprocessingDrawing" xmlns:wp="http://schemas.openxmlformats.org/drawingml/2006/wordprocessingDrawing" xmlns:w10="urn:schemas-microsoft-com:office:word" xmlns:w="http://schemas.openxmlformats.org/wordprocessingml/2006/main" xmlns:w14="http://schemas.microsoft.com/office/word/2010/wordml" xmlns:w15="http://schemas.microsoft.com/office/word/2012/wordml" xmlns:wpg="http://schemas.microsoft.com/office/word/2010/wordprocessingGroup" xmlns:wpi="http://schemas.microsoft.com/office/word/2010/wordprocessingInk" xmlns:wne="http://schemas.microsoft.com/office/word/2006/wordml" xmlns:wps="http://schemas.microsoft.com/office/word/2010/wordprocessingShape" mc:Ignorable="w14 w15 wp14">
-  <w:comment w:id="0" w:author="Microsoft Office User" w:date="2017-08-08T13:32:00Z" w:initials="Office">
+  <w:comment w:id="1" w:author="Microsoft Office User" w:date="2017-08-08T13:32:00Z" w:initials="Office">
     <w:p>
       <w:pPr>
         <w:pStyle w:val="CommentText"/>
@@ -618,8 +669,6 @@
       <w:r>
         <w:t>I guess we should have another marking to indicate of types of significance, huh?</w:t>
       </w:r>
-      <w:bookmarkStart w:id="1" w:name="_GoBack"/>
-      <w:bookmarkEnd w:id="1"/>
     </w:p>
   </w:comment>
   <w:comment w:id="2" w:author="Microsoft Office User" w:date="2017-08-07T10:50:00Z" w:initials="Office">
@@ -634,7 +683,15 @@
         <w:annotationRef/>
       </w:r>
       <w:r>
-        <w:t>Should we also put the gluconeogenic transcripts here?</w:t>
+        <w:t xml:space="preserve">Should we also put the </w:t>
+      </w:r>
+      <w:proofErr w:type="spellStart"/>
+      <w:r>
+        <w:t>gluconeogenic</w:t>
+      </w:r>
+      <w:proofErr w:type="spellEnd"/>
+      <w:r>
+        <w:t xml:space="preserve"> transcripts here?</w:t>
       </w:r>
     </w:p>
     <w:p>

</xml_diff>

<commit_message>
Edits to figure 1 legend
</commit_message>
<xml_diff>
--- a/manuscript/Obesity-Glucocorticoids/Figure Legends.docx
+++ b/manuscript/Obesity-Glucocorticoids/Figure Legends.docx
@@ -45,10 +45,44 @@
         <w:pStyle w:val="ListParagraph"/>
       </w:pPr>
       <w:r>
-        <w:t>Cushing’s and</w:t>
-      </w:r>
-      <w:r>
-        <w:t xml:space="preserve"> control BMI</w:t>
+        <w:t>Cushing’s</w:t>
+      </w:r>
+      <w:commentRangeStart w:id="0"/>
+      <w:r>
+        <w:t xml:space="preserve"> (</w:t>
+      </w:r>
+      <w:r>
+        <w:t>non-obese n=; obese n</w:t>
+      </w:r>
+      <w:proofErr w:type="gramStart"/>
+      <w:r>
+        <w:t xml:space="preserve">= </w:t>
+      </w:r>
+      <w:r>
+        <w:t>)</w:t>
+      </w:r>
+      <w:proofErr w:type="gramEnd"/>
+      <w:r>
+        <w:t xml:space="preserve"> and</w:t>
+      </w:r>
+      <w:r>
+        <w:t xml:space="preserve"> control</w:t>
+      </w:r>
+      <w:r>
+        <w:t xml:space="preserve"> (non-obese n=; obese n=</w:t>
+      </w:r>
+      <w:r>
+        <w:t>)</w:t>
+      </w:r>
+      <w:commentRangeEnd w:id="0"/>
+      <w:r>
+        <w:rPr>
+          <w:rStyle w:val="CommentReference"/>
+        </w:rPr>
+        <w:commentReference w:id="0"/>
+      </w:r>
+      <w:r>
+        <w:t xml:space="preserve"> BMI</w:t>
       </w:r>
       <w:r>
         <w:t xml:space="preserve"> </w:t>
@@ -111,7 +145,36 @@
         <w:t xml:space="preserve">following </w:t>
       </w:r>
       <w:r>
-        <w:t>5 weeks of treatment</w:t>
+        <w:t>5 weeks of</w:t>
+      </w:r>
+      <w:r>
+        <w:t xml:space="preserve"> dexamethasone</w:t>
+      </w:r>
+      <w:r>
+        <w:t xml:space="preserve"> </w:t>
+      </w:r>
+      <w:commentRangeStart w:id="1"/>
+      <w:r>
+        <w:t>(NCD n=; HFD n=)</w:t>
+      </w:r>
+      <w:r>
+        <w:t xml:space="preserve"> or vehicle </w:t>
+      </w:r>
+      <w:r>
+        <w:t>(NCD n=; HFD n=)</w:t>
+      </w:r>
+      <w:r>
+        <w:t xml:space="preserve"> </w:t>
+      </w:r>
+      <w:commentRangeEnd w:id="1"/>
+      <w:r>
+        <w:rPr>
+          <w:rStyle w:val="CommentReference"/>
+        </w:rPr>
+        <w:commentReference w:id="1"/>
+      </w:r>
+      <w:r>
+        <w:t>treatment</w:t>
       </w:r>
       <w:r>
         <w:t>.</w:t>
@@ -134,8 +197,6 @@
       <w:r>
         <w:t>; F</w:t>
       </w:r>
-      <w:bookmarkStart w:id="0" w:name="_GoBack"/>
-      <w:bookmarkEnd w:id="0"/>
       <w:r>
         <w:t xml:space="preserve">) during </w:t>
       </w:r>
@@ -145,21 +206,67 @@
       </w:r>
       <w:proofErr w:type="spellEnd"/>
       <w:r>
-        <w:t xml:space="preserve"> clamp following 3 weeks of dexamethasone or vehicle treatment</w:t>
-      </w:r>
-      <w:r>
-        <w:t xml:space="preserve">. </w:t>
-      </w:r>
-      <w:commentRangeStart w:id="1"/>
-      <w:r>
-        <w:t>Asterisks indicate a significant interaction between diet and treatment.</w:t>
-      </w:r>
-      <w:commentRangeEnd w:id="1"/>
-      <w:r>
-        <w:rPr>
-          <w:rStyle w:val="CommentReference"/>
-        </w:rPr>
-        <w:commentReference w:id="1"/>
+        <w:t xml:space="preserve"> clamp following 3 weeks of dexamethasone</w:t>
+      </w:r>
+      <w:r>
+        <w:t xml:space="preserve"> (n=</w:t>
+      </w:r>
+      <w:r>
+        <w:t>14</w:t>
+      </w:r>
+      <w:r>
+        <w:t>)</w:t>
+      </w:r>
+      <w:r>
+        <w:t xml:space="preserve"> or vehicle</w:t>
+      </w:r>
+      <w:r>
+        <w:t xml:space="preserve"> </w:t>
+      </w:r>
+      <w:r>
+        <w:t>(n=</w:t>
+      </w:r>
+      <w:r>
+        <w:t>11</w:t>
+      </w:r>
+      <w:r>
+        <w:t>)</w:t>
+      </w:r>
+      <w:r>
+        <w:t xml:space="preserve"> treatment</w:t>
+      </w:r>
+      <w:r>
+        <w:t xml:space="preserve"> and 11 weeks of HFD</w:t>
+      </w:r>
+      <w:r>
+        <w:t>.</w:t>
+      </w:r>
+      <w:r>
+        <w:t xml:space="preserve"> All mice were fasted for 6 hours prior to experiments.</w:t>
+      </w:r>
+      <w:r>
+        <w:t xml:space="preserve"> </w:t>
+      </w:r>
+      <w:r>
+        <w:t>A</w:t>
+      </w:r>
+      <w:r>
+        <w:t xml:space="preserve">sterisks </w:t>
+      </w:r>
+      <w:r>
+        <w:t xml:space="preserve">in between two bars of the same condition </w:t>
+      </w:r>
+      <w:r>
+        <w:t>indicate a significant interaction between diet and treatment.</w:t>
+      </w:r>
+      <w:r>
+        <w:t xml:space="preserve"> Centered</w:t>
+      </w:r>
+      <w:r>
+        <w:t xml:space="preserve"> asterisks indicated statistically significant treatment effect</w:t>
+      </w:r>
+      <w:r>
+        <w:t>.</w:t>
       </w:r>
     </w:p>
     <w:p>
@@ -283,16 +390,16 @@
       <w:r>
         <w:t xml:space="preserve"> </w:t>
       </w:r>
-      <w:commentRangeStart w:id="2"/>
+      <w:commentRangeStart w:id="3"/>
       <w:r>
         <w:t>transcripts</w:t>
       </w:r>
-      <w:commentRangeEnd w:id="2"/>
+      <w:commentRangeEnd w:id="3"/>
       <w:r>
         <w:rPr>
           <w:rStyle w:val="CommentReference"/>
         </w:rPr>
-        <w:commentReference w:id="2"/>
+        <w:commentReference w:id="3"/>
       </w:r>
       <w:r>
         <w:t xml:space="preserve"> </w:t>
@@ -655,7 +762,7 @@
 
 <file path=word/comments.xml><?xml version="1.0" encoding="utf-8"?>
 <w:comments xmlns:wpc="http://schemas.microsoft.com/office/word/2010/wordprocessingCanvas" xmlns:mo="http://schemas.microsoft.com/office/mac/office/2008/main" xmlns:mc="http://schemas.openxmlformats.org/markup-compatibility/2006" xmlns:mv="urn:schemas-microsoft-com:mac:vml" xmlns:o="urn:schemas-microsoft-com:office:office" xmlns:r="http://schemas.openxmlformats.org/officeDocument/2006/relationships" xmlns:m="http://schemas.openxmlformats.org/officeDocument/2006/math" xmlns:v="urn:schemas-microsoft-com:vml" xmlns:wp14="http://schemas.microsoft.com/office/word/2010/wordprocessingDrawing" xmlns:wp="http://schemas.openxmlformats.org/drawingml/2006/wordprocessingDrawing" xmlns:w10="urn:schemas-microsoft-com:office:word" xmlns:w="http://schemas.openxmlformats.org/wordprocessingml/2006/main" xmlns:w14="http://schemas.microsoft.com/office/word/2010/wordml" xmlns:w15="http://schemas.microsoft.com/office/word/2012/wordml" xmlns:wpg="http://schemas.microsoft.com/office/word/2010/wordprocessingGroup" xmlns:wpi="http://schemas.microsoft.com/office/word/2010/wordprocessingInk" xmlns:wne="http://schemas.microsoft.com/office/word/2006/wordml" xmlns:wps="http://schemas.microsoft.com/office/word/2010/wordprocessingShape" mc:Ignorable="w14 w15 wp14">
-  <w:comment w:id="1" w:author="Microsoft Office User" w:date="2017-08-08T13:32:00Z" w:initials="Office">
+  <w:comment w:id="0" w:author="Microsoft Office User" w:date="2017-08-15T13:43:00Z" w:initials="Office">
     <w:p>
       <w:pPr>
         <w:pStyle w:val="CommentText"/>
@@ -667,11 +774,40 @@
         <w:annotationRef/>
       </w:r>
       <w:r>
-        <w:t>I guess we should have another marking to indicate of types of significance, huh?</w:t>
-      </w:r>
+        <w:t>Cannot find these in the script</w:t>
+      </w:r>
+      <w:r>
+        <w:t xml:space="preserve"> or anywhere else I have looked. Do you know where I can find the Ns for the different groups here?</w:t>
+      </w:r>
+    </w:p>
+    <w:p>
+      <w:pPr>
+        <w:pStyle w:val="CommentText"/>
+      </w:pPr>
     </w:p>
   </w:comment>
-  <w:comment w:id="2" w:author="Microsoft Office User" w:date="2017-08-07T10:50:00Z" w:initials="Office">
+  <w:comment w:id="1" w:author="Microsoft Office User" w:date="2017-08-15T13:57:00Z" w:initials="Office">
+    <w:p>
+      <w:pPr>
+        <w:pStyle w:val="CommentText"/>
+      </w:pPr>
+      <w:r>
+        <w:rPr>
+          <w:rStyle w:val="CommentReference"/>
+        </w:rPr>
+        <w:annotationRef/>
+      </w:r>
+      <w:r>
+        <w:t xml:space="preserve">Find N for these </w:t>
+      </w:r>
+      <w:r>
+        <w:t>experiments</w:t>
+      </w:r>
+      <w:bookmarkStart w:id="2" w:name="_GoBack"/>
+      <w:bookmarkEnd w:id="2"/>
+    </w:p>
+  </w:comment>
+  <w:comment w:id="3" w:author="Microsoft Office User" w:date="2017-08-07T10:50:00Z" w:initials="Office">
     <w:p>
       <w:pPr>
         <w:pStyle w:val="CommentText"/>
@@ -705,7 +841,8 @@
 
 <file path=word/commentsExtended.xml><?xml version="1.0" encoding="utf-8"?>
 <w15:commentsEx xmlns:wpc="http://schemas.microsoft.com/office/word/2010/wordprocessingCanvas" xmlns:mo="http://schemas.microsoft.com/office/mac/office/2008/main" xmlns:mc="http://schemas.openxmlformats.org/markup-compatibility/2006" xmlns:mv="urn:schemas-microsoft-com:mac:vml" xmlns:o="urn:schemas-microsoft-com:office:office" xmlns:r="http://schemas.openxmlformats.org/officeDocument/2006/relationships" xmlns:m="http://schemas.openxmlformats.org/officeDocument/2006/math" xmlns:v="urn:schemas-microsoft-com:vml" xmlns:wp14="http://schemas.microsoft.com/office/word/2010/wordprocessingDrawing" xmlns:wp="http://schemas.openxmlformats.org/drawingml/2006/wordprocessingDrawing" xmlns:w10="urn:schemas-microsoft-com:office:word" xmlns:w="http://schemas.openxmlformats.org/wordprocessingml/2006/main" xmlns:w14="http://schemas.microsoft.com/office/word/2010/wordml" xmlns:w15="http://schemas.microsoft.com/office/word/2012/wordml" xmlns:wpg="http://schemas.microsoft.com/office/word/2010/wordprocessingGroup" xmlns:wpi="http://schemas.microsoft.com/office/word/2010/wordprocessingInk" xmlns:wne="http://schemas.microsoft.com/office/word/2006/wordml" xmlns:wps="http://schemas.microsoft.com/office/word/2010/wordprocessingShape" mc:Ignorable="w14 w15 wp14">
-  <w15:commentEx w15:paraId="145C139F" w15:done="0"/>
+  <w15:commentEx w15:paraId="7D4E4D32" w15:done="0"/>
+  <w15:commentEx w15:paraId="3C784286" w15:done="0"/>
   <w15:commentEx w15:paraId="25696F64" w15:done="0"/>
 </w15:commentsEx>
 </file>

</xml_diff>

<commit_message>
Edited figure 2 legend, small edits to figure 1 legend
</commit_message>
<xml_diff>
--- a/manuscript/Obesity-Glucocorticoids/Figure Legends.docx
+++ b/manuscript/Obesity-Glucocorticoids/Figure Legends.docx
@@ -52,16 +52,11 @@
         <w:t xml:space="preserve"> (</w:t>
       </w:r>
       <w:r>
-        <w:t>non-obese n=; obese n</w:t>
-      </w:r>
-      <w:proofErr w:type="gramStart"/>
-      <w:r>
-        <w:t xml:space="preserve">= </w:t>
+        <w:t xml:space="preserve">non-obese n=; obese n= </w:t>
       </w:r>
       <w:r>
         <w:t>)</w:t>
       </w:r>
-      <w:proofErr w:type="gramEnd"/>
       <w:r>
         <w:t xml:space="preserve"> and</w:t>
       </w:r>
@@ -109,7 +104,7 @@
         <w:t xml:space="preserve"> </w:t>
       </w:r>
       <w:r>
-        <w:t>Mouse 6-hour fasted blood g</w:t>
+        <w:t>Mouse blood g</w:t>
       </w:r>
       <w:r>
         <w:t>lucose levels during insulin tolerance test</w:t>
@@ -177,6 +172,11 @@
         <w:t>treatment</w:t>
       </w:r>
       <w:r>
+        <w:t xml:space="preserve"> and 17 weeks of diet</w:t>
+      </w:r>
+      <w:bookmarkStart w:id="2" w:name="_GoBack"/>
+      <w:bookmarkEnd w:id="2"/>
+      <w:r>
         <w:t>.</w:t>
       </w:r>
       <w:r>
@@ -198,15 +198,7 @@
         <w:t>; F</w:t>
       </w:r>
       <w:r>
-        <w:t xml:space="preserve">) during </w:t>
-      </w:r>
-      <w:proofErr w:type="spellStart"/>
-      <w:r>
-        <w:t>euglycemic</w:t>
-      </w:r>
-      <w:proofErr w:type="spellEnd"/>
-      <w:r>
-        <w:t xml:space="preserve"> clamp following 3 weeks of dexamethasone</w:t>
+        <w:t>) during euglycemic clamp following 3 weeks of dexamethasone</w:t>
       </w:r>
       <w:r>
         <w:t xml:space="preserve"> (n=</w:t>
@@ -359,16 +351,13 @@
         <w:t xml:space="preserve"> </w:t>
       </w:r>
       <w:r>
-        <w:t xml:space="preserve">(C) </w:t>
-      </w:r>
-      <w:r>
-        <w:t xml:space="preserve">following 6 weeks of </w:t>
-      </w:r>
-      <w:r>
-        <w:t>treatment</w:t>
-      </w:r>
-      <w:r>
-        <w:t xml:space="preserve">. </w:t>
+        <w:t>(C)</w:t>
+      </w:r>
+      <w:r>
+        <w:t xml:space="preserve"> and</w:t>
+      </w:r>
+      <w:r>
+        <w:t xml:space="preserve"> </w:t>
       </w:r>
       <w:r>
         <w:t xml:space="preserve">qPCR of hepatic </w:t>
@@ -380,15 +369,7 @@
         <w:t>de novo</w:t>
       </w:r>
       <w:r>
-        <w:t xml:space="preserve"> </w:t>
-      </w:r>
-      <w:proofErr w:type="spellStart"/>
-      <w:r>
-        <w:t>lipogenic</w:t>
-      </w:r>
-      <w:proofErr w:type="spellEnd"/>
-      <w:r>
-        <w:t xml:space="preserve"> </w:t>
+        <w:t xml:space="preserve"> lipogenic </w:t>
       </w:r>
       <w:commentRangeStart w:id="3"/>
       <w:r>
@@ -408,7 +389,61 @@
         <w:t>(D, E)</w:t>
       </w:r>
       <w:r>
-        <w:t>. Asterisks indicate a significant interaction between diet and treatment.</w:t>
+        <w:t xml:space="preserve"> </w:t>
+      </w:r>
+      <w:r>
+        <w:t>following 6 weeks of dexamethasone</w:t>
+      </w:r>
+      <w:r>
+        <w:t xml:space="preserve"> (</w:t>
+      </w:r>
+      <w:r>
+        <w:t>NCD n=</w:t>
+      </w:r>
+      <w:r>
+        <w:t>7</w:t>
+      </w:r>
+      <w:r>
+        <w:t>; HFD n=</w:t>
+      </w:r>
+      <w:r>
+        <w:t>5</w:t>
+      </w:r>
+      <w:r>
+        <w:t xml:space="preserve">) </w:t>
+      </w:r>
+      <w:r>
+        <w:t>or vehicle (</w:t>
+      </w:r>
+      <w:r>
+        <w:t>NCD n=</w:t>
+      </w:r>
+      <w:r>
+        <w:t>6</w:t>
+      </w:r>
+      <w:r>
+        <w:t>; HFD n=</w:t>
+      </w:r>
+      <w:r>
+        <w:t>9</w:t>
+      </w:r>
+      <w:r>
+        <w:t>) treatment</w:t>
+      </w:r>
+      <w:r>
+        <w:t xml:space="preserve"> and 18 weeks of diet</w:t>
+      </w:r>
+      <w:r>
+        <w:t>.</w:t>
+      </w:r>
+      <w:r>
+        <w:t xml:space="preserve"> </w:t>
+      </w:r>
+      <w:r>
+        <w:t>Liver stains are representative samples from each group.</w:t>
+      </w:r>
+      <w:r>
+        <w:t xml:space="preserve"> Asterisks indicate a significant interaction between diet and treatment.</w:t>
       </w:r>
     </w:p>
     <w:p/>
@@ -449,15 +484,7 @@
         <w:ind w:left="720"/>
       </w:pPr>
       <w:r>
-        <w:t xml:space="preserve">Weekly total body mass (A) and fat mass (B) measures via </w:t>
-      </w:r>
-      <w:proofErr w:type="spellStart"/>
-      <w:r>
-        <w:t>echoMRI</w:t>
-      </w:r>
-      <w:proofErr w:type="spellEnd"/>
-      <w:r>
-        <w:t xml:space="preserve"> in mice over the course of treatment.</w:t>
+        <w:t>Weekly total body mass (A) and fat mass (B) measures via echoMRI in mice over the course of treatment.</w:t>
       </w:r>
       <w:r>
         <w:t xml:space="preserve"> </w:t>
@@ -575,23 +602,7 @@
         <w:pStyle w:val="ListParagraph"/>
       </w:pPr>
       <w:r>
-        <w:t xml:space="preserve">Triglyceride levels (A), glycerol released in media (B), qPCR of </w:t>
-      </w:r>
-      <w:proofErr w:type="spellStart"/>
-      <w:r>
-        <w:t>lipolytic</w:t>
-      </w:r>
-      <w:proofErr w:type="spellEnd"/>
-      <w:r>
-        <w:t xml:space="preserve"> transcripts (C), and western blot of </w:t>
-      </w:r>
-      <w:proofErr w:type="spellStart"/>
-      <w:r>
-        <w:t>lipolytic</w:t>
-      </w:r>
-      <w:proofErr w:type="spellEnd"/>
-      <w:r>
-        <w:t xml:space="preserve"> proteins (D) from differentiated 3T3-L1 mouse </w:t>
+        <w:t xml:space="preserve">Triglyceride levels (A), glycerol released in media (B), qPCR of lipolytic transcripts (C), and western blot of lipolytic proteins (D) from differentiated 3T3-L1 mouse </w:t>
       </w:r>
       <w:r>
         <w:t>adipocytes</w:t>
@@ -623,13 +634,8 @@
       <w:r>
         <w:t xml:space="preserve">IWAT </w:t>
       </w:r>
-      <w:proofErr w:type="spellStart"/>
-      <w:r>
-        <w:t>lipolytic</w:t>
-      </w:r>
-      <w:proofErr w:type="spellEnd"/>
-      <w:r>
-        <w:t xml:space="preserve"> transcripts</w:t>
+      <w:r>
+        <w:t>lipolytic transcripts</w:t>
       </w:r>
       <w:r>
         <w:t xml:space="preserve"> </w:t>
@@ -693,13 +699,8 @@
       <w:r>
         <w:t xml:space="preserve"> of </w:t>
       </w:r>
-      <w:proofErr w:type="spellStart"/>
-      <w:r>
-        <w:t>lipolytic</w:t>
-      </w:r>
-      <w:proofErr w:type="spellEnd"/>
-      <w:r>
-        <w:t xml:space="preserve"> transcripts</w:t>
+      <w:r>
+        <w:t>lipolytic transcripts</w:t>
       </w:r>
       <w:r>
         <w:t xml:space="preserve"> from IWAT</w:t>
@@ -714,15 +715,7 @@
         <w:t xml:space="preserve"> </w:t>
       </w:r>
       <w:r>
-        <w:t xml:space="preserve">western blot of </w:t>
-      </w:r>
-      <w:proofErr w:type="spellStart"/>
-      <w:r>
-        <w:t>lipolytic</w:t>
-      </w:r>
-      <w:proofErr w:type="spellEnd"/>
-      <w:r>
-        <w:t xml:space="preserve"> proteins from IWAT (C) in </w:t>
+        <w:t xml:space="preserve">western blot of lipolytic proteins from IWAT (C) in </w:t>
       </w:r>
       <w:r>
         <w:t>6-week treated NCD- and HFD-fed mice. Asterisks indicate a significant interaction between diet and treatment.</w:t>
@@ -798,13 +791,8 @@
         <w:annotationRef/>
       </w:r>
       <w:r>
-        <w:t xml:space="preserve">Find N for these </w:t>
-      </w:r>
-      <w:r>
-        <w:t>experiments</w:t>
-      </w:r>
-      <w:bookmarkStart w:id="2" w:name="_GoBack"/>
-      <w:bookmarkEnd w:id="2"/>
+        <w:t>Find N for these experiments</w:t>
+      </w:r>
     </w:p>
   </w:comment>
   <w:comment w:id="3" w:author="Microsoft Office User" w:date="2017-08-07T10:50:00Z" w:initials="Office">
@@ -819,15 +807,7 @@
         <w:annotationRef/>
       </w:r>
       <w:r>
-        <w:t xml:space="preserve">Should we also put the </w:t>
-      </w:r>
-      <w:proofErr w:type="spellStart"/>
-      <w:r>
-        <w:t>gluconeogenic</w:t>
-      </w:r>
-      <w:proofErr w:type="spellEnd"/>
-      <w:r>
-        <w:t xml:space="preserve"> transcripts here?</w:t>
+        <w:t>Should we also put the gluconeogenic transcripts here?</w:t>
       </w:r>
     </w:p>
     <w:p>

</xml_diff>

<commit_message>
Edited figure 3 legend, small edits to figure 2 legend
</commit_message>
<xml_diff>
--- a/manuscript/Obesity-Glucocorticoids/Figure Legends.docx
+++ b/manuscript/Obesity-Glucocorticoids/Figure Legends.docx
@@ -174,8 +174,6 @@
       <w:r>
         <w:t xml:space="preserve"> and 17 weeks of diet</w:t>
       </w:r>
-      <w:bookmarkStart w:id="2" w:name="_GoBack"/>
-      <w:bookmarkEnd w:id="2"/>
       <w:r>
         <w:t>.</w:t>
       </w:r>
@@ -371,22 +369,31 @@
       <w:r>
         <w:t xml:space="preserve"> lipogenic </w:t>
       </w:r>
-      <w:commentRangeStart w:id="3"/>
+      <w:commentRangeStart w:id="2"/>
       <w:r>
         <w:t>transcripts</w:t>
       </w:r>
-      <w:commentRangeEnd w:id="3"/>
+      <w:commentRangeEnd w:id="2"/>
       <w:r>
         <w:rPr>
           <w:rStyle w:val="CommentReference"/>
         </w:rPr>
-        <w:commentReference w:id="3"/>
+        <w:commentReference w:id="2"/>
       </w:r>
       <w:r>
         <w:t xml:space="preserve"> </w:t>
       </w:r>
       <w:r>
         <w:t>(D, E)</w:t>
+      </w:r>
+      <w:r>
+        <w:t xml:space="preserve"> following sacrifice. Mice were sacrificed</w:t>
+      </w:r>
+      <w:r>
+        <w:t xml:space="preserve"> </w:t>
+      </w:r>
+      <w:r>
+        <w:t>at 28 weeks of age</w:t>
       </w:r>
       <w:r>
         <w:t xml:space="preserve"> </w:t>
@@ -481,7 +488,7 @@
     </w:p>
     <w:p>
       <w:pPr>
-        <w:ind w:left="720"/>
+        <w:pStyle w:val="ListParagraph"/>
       </w:pPr>
       <w:r>
         <w:t>Weekly total body mass (A) and fat mass (B) measures via echoMRI in mice over the course of treatment.</w:t>
@@ -496,7 +503,46 @@
         <w:t xml:space="preserve"> weights</w:t>
       </w:r>
       <w:r>
-        <w:t xml:space="preserve"> in 16 hour fasted mice following sacrifice (C). F</w:t>
+        <w:t xml:space="preserve"> in 16 hour fasted mice following sacrifice (C).</w:t>
+      </w:r>
+      <w:r>
+        <w:t xml:space="preserve"> Mice were </w:t>
+      </w:r>
+      <w:r>
+        <w:t>sacrificed at 28 weeks of age following 6 weeks of dexamethasone (</w:t>
+      </w:r>
+      <w:r>
+        <w:t>NCD n=</w:t>
+      </w:r>
+      <w:r>
+        <w:t>8</w:t>
+      </w:r>
+      <w:r>
+        <w:t>; HFD n=</w:t>
+      </w:r>
+      <w:r>
+        <w:t>12</w:t>
+      </w:r>
+      <w:r>
+        <w:t>) or vehicle treatment (</w:t>
+      </w:r>
+      <w:r>
+        <w:t>NCD n=</w:t>
+      </w:r>
+      <w:r>
+        <w:t>8</w:t>
+      </w:r>
+      <w:r>
+        <w:t>; HFD n=</w:t>
+      </w:r>
+      <w:r>
+        <w:t>22</w:t>
+      </w:r>
+      <w:r>
+        <w:t>) and 18 weeks of diet.</w:t>
+      </w:r>
+      <w:r>
+        <w:t xml:space="preserve"> F</w:t>
       </w:r>
       <w:r>
         <w:t>ood consumption</w:t>
@@ -517,7 +563,18 @@
         <w:t>.</w:t>
       </w:r>
       <w:r>
-        <w:t xml:space="preserve"> Asterisks indicate a significant interaction between diet and treatment.</w:t>
+        <w:t xml:space="preserve"> </w:t>
+      </w:r>
+      <w:r>
+        <w:t>Asterisks</w:t>
+      </w:r>
+      <w:bookmarkStart w:id="3" w:name="_GoBack"/>
+      <w:bookmarkEnd w:id="3"/>
+      <w:r>
+        <w:t xml:space="preserve"> indicated statistically significant treatment effect</w:t>
+      </w:r>
+      <w:r>
+        <w:t>.</w:t>
       </w:r>
     </w:p>
     <w:p/>
@@ -730,6 +787,7 @@
     <w:p/>
     <w:p>
       <w:r>
+        <w:lastRenderedPageBreak/>
         <w:t>Supplementary Figures:</w:t>
       </w:r>
     </w:p>
@@ -795,7 +853,7 @@
       </w:r>
     </w:p>
   </w:comment>
-  <w:comment w:id="3" w:author="Microsoft Office User" w:date="2017-08-07T10:50:00Z" w:initials="Office">
+  <w:comment w:id="2" w:author="Microsoft Office User" w:date="2017-08-07T10:50:00Z" w:initials="Office">
     <w:p>
       <w:pPr>
         <w:pStyle w:val="CommentText"/>

</xml_diff>

<commit_message>
Edited figure 4 legend and small edits to figure 3 legend
</commit_message>
<xml_diff>
--- a/manuscript/Obesity-Glucocorticoids/Figure Legends.docx
+++ b/manuscript/Obesity-Glucocorticoids/Figure Legends.docx
@@ -52,11 +52,16 @@
         <w:t xml:space="preserve"> (</w:t>
       </w:r>
       <w:r>
-        <w:t xml:space="preserve">non-obese n=; obese n= </w:t>
+        <w:t>non-obese n=; obese n</w:t>
+      </w:r>
+      <w:proofErr w:type="gramStart"/>
+      <w:r>
+        <w:t xml:space="preserve">= </w:t>
       </w:r>
       <w:r>
         <w:t>)</w:t>
       </w:r>
+      <w:proofErr w:type="gramEnd"/>
       <w:r>
         <w:t xml:space="preserve"> and</w:t>
       </w:r>
@@ -196,7 +201,15 @@
         <w:t>; F</w:t>
       </w:r>
       <w:r>
-        <w:t>) during euglycemic clamp following 3 weeks of dexamethasone</w:t>
+        <w:t xml:space="preserve">) during </w:t>
+      </w:r>
+      <w:proofErr w:type="spellStart"/>
+      <w:r>
+        <w:t>euglycemic</w:t>
+      </w:r>
+      <w:proofErr w:type="spellEnd"/>
+      <w:r>
+        <w:t xml:space="preserve"> clamp following 3 weeks of dexamethasone</w:t>
       </w:r>
       <w:r>
         <w:t xml:space="preserve"> (n=</w:t>
@@ -367,7 +380,15 @@
         <w:t>de novo</w:t>
       </w:r>
       <w:r>
-        <w:t xml:space="preserve"> lipogenic </w:t>
+        <w:t xml:space="preserve"> </w:t>
+      </w:r>
+      <w:proofErr w:type="spellStart"/>
+      <w:r>
+        <w:t>lipogenic</w:t>
+      </w:r>
+      <w:proofErr w:type="spellEnd"/>
+      <w:r>
+        <w:t xml:space="preserve"> </w:t>
       </w:r>
       <w:commentRangeStart w:id="2"/>
       <w:r>
@@ -491,7 +512,15 @@
         <w:pStyle w:val="ListParagraph"/>
       </w:pPr>
       <w:r>
-        <w:t>Weekly total body mass (A) and fat mass (B) measures via echoMRI in mice over the course of treatment.</w:t>
+        <w:t xml:space="preserve">Weekly total body mass (A) and fat mass (B) measures via </w:t>
+      </w:r>
+      <w:proofErr w:type="spellStart"/>
+      <w:r>
+        <w:t>echoMRI</w:t>
+      </w:r>
+      <w:proofErr w:type="spellEnd"/>
+      <w:r>
+        <w:t xml:space="preserve"> in mice over the course of treatment.</w:t>
       </w:r>
       <w:r>
         <w:t xml:space="preserve"> </w:t>
@@ -524,22 +553,13 @@
         <w:t>12</w:t>
       </w:r>
       <w:r>
-        <w:t>) or vehicle treatment (</w:t>
-      </w:r>
-      <w:r>
-        <w:t>NCD n=</w:t>
-      </w:r>
-      <w:r>
-        <w:t>8</w:t>
-      </w:r>
-      <w:r>
-        <w:t>; HFD n=</w:t>
-      </w:r>
-      <w:r>
-        <w:t>22</w:t>
-      </w:r>
-      <w:r>
-        <w:t>) and 18 weeks of diet.</w:t>
+        <w:t xml:space="preserve">) or vehicle </w:t>
+      </w:r>
+      <w:r>
+        <w:t xml:space="preserve">(NCD n=8; HFD n=22) </w:t>
+      </w:r>
+      <w:r>
+        <w:t>treatment and 18 weeks of diet.</w:t>
       </w:r>
       <w:r>
         <w:t xml:space="preserve"> F</w:t>
@@ -568,8 +588,6 @@
       <w:r>
         <w:t>Asterisks</w:t>
       </w:r>
-      <w:bookmarkStart w:id="3" w:name="_GoBack"/>
-      <w:bookmarkEnd w:id="3"/>
       <w:r>
         <w:t xml:space="preserve"> indicated statistically significant treatment effect</w:t>
       </w:r>
@@ -659,13 +677,57 @@
         <w:pStyle w:val="ListParagraph"/>
       </w:pPr>
       <w:r>
-        <w:t xml:space="preserve">Triglyceride levels (A), glycerol released in media (B), qPCR of lipolytic transcripts (C), and western blot of lipolytic proteins (D) from differentiated 3T3-L1 mouse </w:t>
+        <w:t xml:space="preserve">Triglyceride levels (A), glycerol released in media (B), qPCR of </w:t>
+      </w:r>
+      <w:proofErr w:type="spellStart"/>
+      <w:r>
+        <w:t>lipolytic</w:t>
+      </w:r>
+      <w:proofErr w:type="spellEnd"/>
+      <w:r>
+        <w:t xml:space="preserve"> transcripts (C), and western blot of </w:t>
+      </w:r>
+      <w:proofErr w:type="spellStart"/>
+      <w:r>
+        <w:t>lipolytic</w:t>
+      </w:r>
+      <w:proofErr w:type="spellEnd"/>
+      <w:r>
+        <w:t xml:space="preserve"> proteins (D) from</w:t>
+      </w:r>
+      <w:r>
+        <w:t xml:space="preserve"> non-differentiated (pre-adipocytes; n=2) or</w:t>
+      </w:r>
+      <w:r>
+        <w:t xml:space="preserve"> differentiated 3T3-L1 mouse </w:t>
       </w:r>
       <w:r>
         <w:t>adipocytes</w:t>
       </w:r>
       <w:r>
-        <w:t xml:space="preserve"> following treatment. Serum</w:t>
+        <w:t xml:space="preserve"> (mature adipocytes)</w:t>
+      </w:r>
+      <w:r>
+        <w:t xml:space="preserve"> following</w:t>
+      </w:r>
+      <w:r>
+        <w:t xml:space="preserve"> </w:t>
+      </w:r>
+      <w:r>
+        <w:t>5 days of dexamethasone (n=3) or vehicle</w:t>
+      </w:r>
+      <w:r>
+        <w:t xml:space="preserve"> treatment</w:t>
+      </w:r>
+      <w:r>
+        <w:t xml:space="preserve"> (n=3)</w:t>
+      </w:r>
+      <w:r>
+        <w:t xml:space="preserve">. </w:t>
+      </w:r>
+      <w:commentRangeStart w:id="3"/>
+      <w:r>
+        <w:t>Serum</w:t>
       </w:r>
       <w:r>
         <w:t xml:space="preserve"> </w:t>
@@ -677,7 +739,13 @@
         <w:t>and glycerol</w:t>
       </w:r>
       <w:r>
-        <w:t xml:space="preserve"> levels at basal and</w:t>
+        <w:t xml:space="preserve"> levels at basal</w:t>
+      </w:r>
+      <w:r>
+        <w:t xml:space="preserve"> (fed)</w:t>
+      </w:r>
+      <w:r>
+        <w:t xml:space="preserve"> and</w:t>
       </w:r>
       <w:r>
         <w:t xml:space="preserve"> </w:t>
@@ -691,14 +759,50 @@
       <w:r>
         <w:t xml:space="preserve">IWAT </w:t>
       </w:r>
-      <w:r>
-        <w:t>lipolytic transcripts</w:t>
-      </w:r>
-      <w:r>
-        <w:t xml:space="preserve"> </w:t>
-      </w:r>
-      <w:r>
-        <w:t>(F) in 12-week treated, chow-fed mice.</w:t>
+      <w:proofErr w:type="spellStart"/>
+      <w:r>
+        <w:t>lipolytic</w:t>
+      </w:r>
+      <w:proofErr w:type="spellEnd"/>
+      <w:r>
+        <w:t xml:space="preserve"> transcripts</w:t>
+      </w:r>
+      <w:r>
+        <w:t xml:space="preserve"> </w:t>
+      </w:r>
+      <w:r>
+        <w:t>(F) in</w:t>
+      </w:r>
+      <w:r>
+        <w:t xml:space="preserve"> </w:t>
+      </w:r>
+      <w:r>
+        <w:t>22-week-old</w:t>
+      </w:r>
+      <w:r>
+        <w:t>,</w:t>
+      </w:r>
+      <w:r>
+        <w:t xml:space="preserve"> 12-week </w:t>
+      </w:r>
+      <w:r>
+        <w:t xml:space="preserve">dexamethasone- (n=) or vehicle- (n=) </w:t>
+      </w:r>
+      <w:r>
+        <w:t>treated, chow-fed mice.</w:t>
+      </w:r>
+      <w:commentRangeEnd w:id="3"/>
+      <w:r>
+        <w:rPr>
+          <w:rStyle w:val="CommentReference"/>
+        </w:rPr>
+        <w:commentReference w:id="3"/>
+      </w:r>
+      <w:r>
+        <w:t xml:space="preserve"> </w:t>
+      </w:r>
+      <w:r>
+        <w:t>Asterisks indicated statistically significant treatment effect.</w:t>
       </w:r>
     </w:p>
     <w:p/>
@@ -756,8 +860,13 @@
       <w:r>
         <w:t xml:space="preserve"> of </w:t>
       </w:r>
-      <w:r>
-        <w:t>lipolytic transcripts</w:t>
+      <w:proofErr w:type="spellStart"/>
+      <w:r>
+        <w:t>lipolytic</w:t>
+      </w:r>
+      <w:proofErr w:type="spellEnd"/>
+      <w:r>
+        <w:t xml:space="preserve"> transcripts</w:t>
       </w:r>
       <w:r>
         <w:t xml:space="preserve"> from IWAT</w:t>
@@ -772,7 +881,15 @@
         <w:t xml:space="preserve"> </w:t>
       </w:r>
       <w:r>
-        <w:t xml:space="preserve">western blot of lipolytic proteins from IWAT (C) in </w:t>
+        <w:t xml:space="preserve">western blot of </w:t>
+      </w:r>
+      <w:proofErr w:type="spellStart"/>
+      <w:r>
+        <w:t>lipolytic</w:t>
+      </w:r>
+      <w:proofErr w:type="spellEnd"/>
+      <w:r>
+        <w:t xml:space="preserve"> proteins from IWAT (C) in </w:t>
       </w:r>
       <w:r>
         <w:t>6-week treated NCD- and HFD-fed mice. Asterisks indicate a significant interaction between diet and treatment.</w:t>
@@ -787,7 +904,6 @@
     <w:p/>
     <w:p>
       <w:r>
-        <w:lastRenderedPageBreak/>
         <w:t>Supplementary Figures:</w:t>
       </w:r>
     </w:p>
@@ -865,13 +981,47 @@
         <w:annotationRef/>
       </w:r>
       <w:r>
-        <w:t>Should we also put the gluconeogenic transcripts here?</w:t>
+        <w:t xml:space="preserve">Should we also put the </w:t>
+      </w:r>
+      <w:proofErr w:type="spellStart"/>
+      <w:r>
+        <w:t>gluconeogenic</w:t>
+      </w:r>
+      <w:proofErr w:type="spellEnd"/>
+      <w:r>
+        <w:t xml:space="preserve"> transcripts here?</w:t>
       </w:r>
     </w:p>
     <w:p>
       <w:pPr>
         <w:pStyle w:val="CommentText"/>
       </w:pPr>
+    </w:p>
+  </w:comment>
+  <w:comment w:id="3" w:author="Microsoft Office User" w:date="2017-08-15T14:34:00Z" w:initials="Office">
+    <w:p>
+      <w:pPr>
+        <w:pStyle w:val="CommentText"/>
+      </w:pPr>
+      <w:r>
+        <w:rPr>
+          <w:rStyle w:val="CommentReference"/>
+        </w:rPr>
+        <w:annotationRef/>
+      </w:r>
+      <w:r>
+        <w:t xml:space="preserve">Check when </w:t>
+      </w:r>
+      <w:proofErr w:type="spellStart"/>
+      <w:r>
+        <w:t>iso</w:t>
+      </w:r>
+      <w:proofErr w:type="spellEnd"/>
+      <w:r>
+        <w:t xml:space="preserve"> test was in ref to sac</w:t>
+      </w:r>
+      <w:bookmarkStart w:id="4" w:name="_GoBack"/>
+      <w:bookmarkEnd w:id="4"/>
     </w:p>
   </w:comment>
 </w:comments>
@@ -882,6 +1032,7 @@
   <w15:commentEx w15:paraId="7D4E4D32" w15:done="0"/>
   <w15:commentEx w15:paraId="3C784286" w15:done="0"/>
   <w15:commentEx w15:paraId="25696F64" w15:done="0"/>
+  <w15:commentEx w15:paraId="429FD927" w15:done="0"/>
 </w15:commentsEx>
 </file>
 

</xml_diff>

<commit_message>
Edits to figure 4 legend
</commit_message>
<xml_diff>
--- a/manuscript/Obesity-Glucocorticoids/Figure Legends.docx
+++ b/manuscript/Obesity-Glucocorticoids/Figure Legends.docx
@@ -786,7 +786,51 @@
         <w:t xml:space="preserve"> 12-week </w:t>
       </w:r>
       <w:r>
-        <w:t xml:space="preserve">dexamethasone- (n=) or vehicle- (n=) </w:t>
+        <w:t xml:space="preserve">dexamethasone- </w:t>
+      </w:r>
+      <w:r>
+        <w:t>(basal and</w:t>
+      </w:r>
+      <w:r>
+        <w:t xml:space="preserve"> isoproterenol n=7</w:t>
+      </w:r>
+      <w:r>
+        <w:t>; fasted serum and</w:t>
+      </w:r>
+      <w:r>
+        <w:t xml:space="preserve"> qPCR n=</w:t>
+      </w:r>
+      <w:commentRangeStart w:id="4"/>
+      <w:r>
+        <w:t>4</w:t>
+      </w:r>
+      <w:commentRangeEnd w:id="4"/>
+      <w:r>
+        <w:rPr>
+          <w:rStyle w:val="CommentReference"/>
+        </w:rPr>
+        <w:commentReference w:id="4"/>
+      </w:r>
+      <w:r>
+        <w:t>) or vehicle-</w:t>
+      </w:r>
+      <w:r>
+        <w:t xml:space="preserve"> (</w:t>
+      </w:r>
+      <w:r>
+        <w:t>basal and</w:t>
+      </w:r>
+      <w:r>
+        <w:t xml:space="preserve"> isoproterenol n=12</w:t>
+      </w:r>
+      <w:r>
+        <w:t>; fasted serum and qPCR n</w:t>
+      </w:r>
+      <w:r>
+        <w:t>=11</w:t>
+      </w:r>
+      <w:r>
+        <w:t xml:space="preserve">) </w:t>
       </w:r>
       <w:r>
         <w:t>treated, chow-fed mice.</w:t>
@@ -855,7 +899,13 @@
         <w:ind w:left="720"/>
       </w:pPr>
       <w:r>
-        <w:t>Serum glycerol (A), qPCR</w:t>
+        <w:t>Serum glycerol (A)</w:t>
+      </w:r>
+      <w:r>
+        <w:t xml:space="preserve"> following 16 hour fast</w:t>
+      </w:r>
+      <w:r>
+        <w:t>, qPCR</w:t>
       </w:r>
       <w:r>
         <w:t xml:space="preserve"> of </w:t>
@@ -889,10 +939,44 @@
       </w:r>
       <w:proofErr w:type="spellEnd"/>
       <w:r>
-        <w:t xml:space="preserve"> proteins from IWAT (C) in </w:t>
-      </w:r>
-      <w:r>
-        <w:t>6-week treated NCD- and HFD-fed mice. Asterisks indicate a significant interaction between diet and treatment.</w:t>
+        <w:t xml:space="preserve"> proteins from IWAT (C)</w:t>
+      </w:r>
+      <w:r>
+        <w:t xml:space="preserve"> following sacrifice. Mice were </w:t>
+      </w:r>
+      <w:r>
+        <w:lastRenderedPageBreak/>
+        <w:t>sacrificed at 28 weeks of age following</w:t>
+      </w:r>
+      <w:r>
+        <w:t xml:space="preserve"> </w:t>
+      </w:r>
+      <w:r>
+        <w:t xml:space="preserve">6 </w:t>
+      </w:r>
+      <w:r>
+        <w:t>week</w:t>
+      </w:r>
+      <w:r>
+        <w:t>s of dexamethasone (</w:t>
+      </w:r>
+      <w:r>
+        <w:t>NCD n=; HFD n=)</w:t>
+      </w:r>
+      <w:r>
+        <w:t xml:space="preserve"> </w:t>
+      </w:r>
+      <w:r>
+        <w:t>or vehicle (</w:t>
+      </w:r>
+      <w:r>
+        <w:t xml:space="preserve">NCD n=; HFD n=) </w:t>
+      </w:r>
+      <w:r>
+        <w:t>treatment</w:t>
+      </w:r>
+      <w:r>
+        <w:t>. Asterisks indicate a significant interaction between diet and treatment.</w:t>
       </w:r>
     </w:p>
     <w:p>
@@ -998,6 +1082,27 @@
       </w:pPr>
     </w:p>
   </w:comment>
+  <w:comment w:id="4" w:author="Microsoft Office User" w:date="2017-08-15T14:56:00Z" w:initials="Office">
+    <w:p>
+      <w:pPr>
+        <w:pStyle w:val="CommentText"/>
+      </w:pPr>
+      <w:r>
+        <w:rPr>
+          <w:rStyle w:val="CommentReference"/>
+        </w:rPr>
+        <w:annotationRef/>
+      </w:r>
+      <w:r>
+        <w:t xml:space="preserve">Excluded n=1 and 3 died prior to </w:t>
+      </w:r>
+      <w:r>
+        <w:t>sac</w:t>
+      </w:r>
+      <w:bookmarkStart w:id="5" w:name="_GoBack"/>
+      <w:bookmarkEnd w:id="5"/>
+    </w:p>
+  </w:comment>
   <w:comment w:id="3" w:author="Microsoft Office User" w:date="2017-08-15T14:34:00Z" w:initials="Office">
     <w:p>
       <w:pPr>
@@ -1020,8 +1125,6 @@
       <w:r>
         <w:t xml:space="preserve"> test was in ref to sac</w:t>
       </w:r>
-      <w:bookmarkStart w:id="4" w:name="_GoBack"/>
-      <w:bookmarkEnd w:id="4"/>
     </w:p>
   </w:comment>
 </w:comments>
@@ -1032,6 +1135,7 @@
   <w15:commentEx w15:paraId="7D4E4D32" w15:done="0"/>
   <w15:commentEx w15:paraId="3C784286" w15:done="0"/>
   <w15:commentEx w15:paraId="25696F64" w15:done="0"/>
+  <w15:commentEx w15:paraId="63A6FB17" w15:done="0"/>
   <w15:commentEx w15:paraId="429FD927" w15:done="0"/>
 </w15:commentsEx>
 </file>

</xml_diff>

<commit_message>
Small edits and comments to figure legends doc
</commit_message>
<xml_diff>
--- a/manuscript/Obesity-Glucocorticoids/Figure Legends.docx
+++ b/manuscript/Obesity-Glucocorticoids/Figure Legends.docx
@@ -556,7 +556,21 @@
         <w:t xml:space="preserve">) or vehicle </w:t>
       </w:r>
       <w:r>
-        <w:t xml:space="preserve">(NCD n=8; HFD n=22) </w:t>
+        <w:t>(NCD n=</w:t>
+      </w:r>
+      <w:commentRangeStart w:id="3"/>
+      <w:r>
+        <w:t>8</w:t>
+      </w:r>
+      <w:commentRangeEnd w:id="3"/>
+      <w:r>
+        <w:rPr>
+          <w:rStyle w:val="CommentReference"/>
+        </w:rPr>
+        <w:commentReference w:id="3"/>
+      </w:r>
+      <w:r>
+        <w:t xml:space="preserve">; HFD n=22) </w:t>
       </w:r>
       <w:r>
         <w:t>treatment and 18 weeks of diet.</w:t>
@@ -725,7 +739,7 @@
       <w:r>
         <w:t xml:space="preserve">. </w:t>
       </w:r>
-      <w:commentRangeStart w:id="3"/>
+      <w:commentRangeStart w:id="5"/>
       <w:r>
         <w:t>Serum</w:t>
       </w:r>
@@ -800,16 +814,16 @@
       <w:r>
         <w:t xml:space="preserve"> qPCR n=</w:t>
       </w:r>
-      <w:commentRangeStart w:id="4"/>
+      <w:commentRangeStart w:id="6"/>
       <w:r>
         <w:t>4</w:t>
       </w:r>
-      <w:commentRangeEnd w:id="4"/>
+      <w:commentRangeEnd w:id="6"/>
       <w:r>
         <w:rPr>
           <w:rStyle w:val="CommentReference"/>
         </w:rPr>
-        <w:commentReference w:id="4"/>
+        <w:commentReference w:id="6"/>
       </w:r>
       <w:r>
         <w:t>) or vehicle-</w:t>
@@ -835,12 +849,12 @@
       <w:r>
         <w:t>treated, chow-fed mice.</w:t>
       </w:r>
-      <w:commentRangeEnd w:id="3"/>
+      <w:commentRangeEnd w:id="5"/>
       <w:r>
         <w:rPr>
           <w:rStyle w:val="CommentReference"/>
         </w:rPr>
-        <w:commentReference w:id="3"/>
+        <w:commentReference w:id="5"/>
       </w:r>
       <w:r>
         <w:t xml:space="preserve"> </w:t>
@@ -961,7 +975,19 @@
         <w:t>s of dexamethasone (</w:t>
       </w:r>
       <w:r>
-        <w:t>NCD n=; HFD n=)</w:t>
+        <w:t>NCD n=</w:t>
+      </w:r>
+      <w:r>
+        <w:t>8</w:t>
+      </w:r>
+      <w:r>
+        <w:t>; HFD n=</w:t>
+      </w:r>
+      <w:r>
+        <w:t>10</w:t>
+      </w:r>
+      <w:r>
+        <w:t>)</w:t>
       </w:r>
       <w:r>
         <w:t xml:space="preserve"> </w:t>
@@ -970,13 +996,39 @@
         <w:t>or vehicle (</w:t>
       </w:r>
       <w:r>
-        <w:t xml:space="preserve">NCD n=; HFD n=) </w:t>
+        <w:t>NCD n=</w:t>
+      </w:r>
+      <w:r>
+        <w:t>8</w:t>
+      </w:r>
+      <w:r>
+        <w:t>; HFD n=</w:t>
+      </w:r>
+      <w:r>
+        <w:t>10</w:t>
+      </w:r>
+      <w:r>
+        <w:t xml:space="preserve">) </w:t>
       </w:r>
       <w:r>
         <w:t>treatment</w:t>
       </w:r>
       <w:r>
-        <w:t>. Asterisks indicate a significant interaction between diet and treatment.</w:t>
+        <w:t xml:space="preserve">. Asterisks indicate a significant </w:t>
+      </w:r>
+      <w:commentRangeStart w:id="7"/>
+      <w:r>
+        <w:t>interaction</w:t>
+      </w:r>
+      <w:commentRangeEnd w:id="7"/>
+      <w:r>
+        <w:rPr>
+          <w:rStyle w:val="CommentReference"/>
+        </w:rPr>
+        <w:commentReference w:id="7"/>
+      </w:r>
+      <w:r>
+        <w:t xml:space="preserve"> between diet and treatment.</w:t>
       </w:r>
     </w:p>
     <w:p>
@@ -1082,7 +1134,7 @@
       </w:pPr>
     </w:p>
   </w:comment>
-  <w:comment w:id="4" w:author="Microsoft Office User" w:date="2017-08-15T14:56:00Z" w:initials="Office">
+  <w:comment w:id="3" w:author="Microsoft Office User" w:date="2017-08-15T15:12:00Z" w:initials="Office">
     <w:p>
       <w:pPr>
         <w:pStyle w:val="CommentText"/>
@@ -1094,16 +1146,16 @@
         <w:annotationRef/>
       </w:r>
       <w:r>
-        <w:t xml:space="preserve">Excluded n=1 and 3 died prior to </w:t>
-      </w:r>
-      <w:r>
-        <w:t>sac</w:t>
-      </w:r>
-      <w:bookmarkStart w:id="5" w:name="_GoBack"/>
-      <w:bookmarkEnd w:id="5"/>
+        <w:t xml:space="preserve">These numbers are from tissue weights so should be the same for all sac </w:t>
+      </w:r>
+      <w:r>
+        <w:t>data</w:t>
+      </w:r>
+      <w:bookmarkStart w:id="4" w:name="_GoBack"/>
+      <w:bookmarkEnd w:id="4"/>
     </w:p>
   </w:comment>
-  <w:comment w:id="3" w:author="Microsoft Office User" w:date="2017-08-15T14:34:00Z" w:initials="Office">
+  <w:comment w:id="6" w:author="Microsoft Office User" w:date="2017-08-15T14:56:00Z" w:initials="Office">
     <w:p>
       <w:pPr>
         <w:pStyle w:val="CommentText"/>
@@ -1115,6 +1167,22 @@
         <w:annotationRef/>
       </w:r>
       <w:r>
+        <w:t>Excluded n=1 and 3 died prior to sac</w:t>
+      </w:r>
+    </w:p>
+  </w:comment>
+  <w:comment w:id="5" w:author="Microsoft Office User" w:date="2017-08-15T14:34:00Z" w:initials="Office">
+    <w:p>
+      <w:pPr>
+        <w:pStyle w:val="CommentText"/>
+      </w:pPr>
+      <w:r>
+        <w:rPr>
+          <w:rStyle w:val="CommentReference"/>
+        </w:rPr>
+        <w:annotationRef/>
+      </w:r>
+      <w:r>
         <w:t xml:space="preserve">Check when </w:t>
       </w:r>
       <w:proofErr w:type="spellStart"/>
@@ -1124,6 +1192,46 @@
       <w:proofErr w:type="spellEnd"/>
       <w:r>
         <w:t xml:space="preserve"> test was in ref to sac</w:t>
+      </w:r>
+    </w:p>
+  </w:comment>
+  <w:comment w:id="7" w:author="Microsoft Office User" w:date="2017-08-15T15:10:00Z" w:initials="Office">
+    <w:p>
+      <w:pPr>
+        <w:pStyle w:val="CommentText"/>
+      </w:pPr>
+      <w:r>
+        <w:rPr>
+          <w:rStyle w:val="CommentReference"/>
+        </w:rPr>
+        <w:annotationRef/>
+      </w:r>
+      <w:r>
+        <w:t>Numbers are for NEFA--</w:t>
+      </w:r>
+      <w:proofErr w:type="spellStart"/>
+      <w:r>
+        <w:t>Qpcr</w:t>
+      </w:r>
+      <w:proofErr w:type="spellEnd"/>
+      <w:r>
+        <w:t xml:space="preserve"> NCD ctrl n=6, </w:t>
+      </w:r>
+      <w:proofErr w:type="spellStart"/>
+      <w:r>
+        <w:t>dex</w:t>
+      </w:r>
+      <w:proofErr w:type="spellEnd"/>
+      <w:r>
+        <w:t xml:space="preserve"> n=8; HFD ctrl n=10, </w:t>
+      </w:r>
+      <w:proofErr w:type="spellStart"/>
+      <w:r>
+        <w:t>dex</w:t>
+      </w:r>
+      <w:proofErr w:type="spellEnd"/>
+      <w:r>
+        <w:t xml:space="preserve"> n=12</w:t>
       </w:r>
     </w:p>
   </w:comment>
@@ -1135,8 +1243,10 @@
   <w15:commentEx w15:paraId="7D4E4D32" w15:done="0"/>
   <w15:commentEx w15:paraId="3C784286" w15:done="0"/>
   <w15:commentEx w15:paraId="25696F64" w15:done="0"/>
+  <w15:commentEx w15:paraId="0A5C9A53" w15:done="0"/>
   <w15:commentEx w15:paraId="63A6FB17" w15:done="0"/>
   <w15:commentEx w15:paraId="429FD927" w15:done="0"/>
+  <w15:commentEx w15:paraId="432C09CC" w15:done="0"/>
 </w15:commentsEx>
 </file>
 

</xml_diff>

<commit_message>
Made bullet list of supplementary figures and began primer table
</commit_message>
<xml_diff>
--- a/manuscript/Obesity-Glucocorticoids/Figure Legends.docx
+++ b/manuscript/Obesity-Glucocorticoids/Figure Legends.docx
@@ -739,91 +739,91 @@
       <w:r>
         <w:t xml:space="preserve">. </w:t>
       </w:r>
+      <w:commentRangeStart w:id="4"/>
+      <w:r>
+        <w:t>Serum</w:t>
+      </w:r>
+      <w:r>
+        <w:t xml:space="preserve"> </w:t>
+      </w:r>
+      <w:r>
+        <w:t xml:space="preserve">fatty acid </w:t>
+      </w:r>
+      <w:r>
+        <w:t>and glycerol</w:t>
+      </w:r>
+      <w:r>
+        <w:t xml:space="preserve"> levels at basal</w:t>
+      </w:r>
+      <w:r>
+        <w:t xml:space="preserve"> (fed)</w:t>
+      </w:r>
+      <w:r>
+        <w:t xml:space="preserve"> and</w:t>
+      </w:r>
+      <w:r>
+        <w:t xml:space="preserve"> </w:t>
+      </w:r>
+      <w:r>
+        <w:t>following stimulation (</w:t>
+      </w:r>
+      <w:r>
+        <w:t xml:space="preserve">isoproterenol or 16hr fast; E) and qPCR of </w:t>
+      </w:r>
+      <w:r>
+        <w:t xml:space="preserve">IWAT </w:t>
+      </w:r>
+      <w:proofErr w:type="spellStart"/>
+      <w:r>
+        <w:t>lipolytic</w:t>
+      </w:r>
+      <w:proofErr w:type="spellEnd"/>
+      <w:r>
+        <w:t xml:space="preserve"> transcripts</w:t>
+      </w:r>
+      <w:r>
+        <w:t xml:space="preserve"> </w:t>
+      </w:r>
+      <w:r>
+        <w:t>(F) in</w:t>
+      </w:r>
+      <w:r>
+        <w:t xml:space="preserve"> </w:t>
+      </w:r>
+      <w:r>
+        <w:t>22-week-old</w:t>
+      </w:r>
+      <w:r>
+        <w:t>,</w:t>
+      </w:r>
+      <w:r>
+        <w:t xml:space="preserve"> 12-week </w:t>
+      </w:r>
+      <w:r>
+        <w:t xml:space="preserve">dexamethasone- </w:t>
+      </w:r>
+      <w:r>
+        <w:t>(basal and</w:t>
+      </w:r>
+      <w:r>
+        <w:t xml:space="preserve"> isoproterenol n=7</w:t>
+      </w:r>
+      <w:r>
+        <w:t>; fasted serum and</w:t>
+      </w:r>
+      <w:r>
+        <w:t xml:space="preserve"> qPCR n=</w:t>
+      </w:r>
       <w:commentRangeStart w:id="5"/>
       <w:r>
-        <w:t>Serum</w:t>
-      </w:r>
-      <w:r>
-        <w:t xml:space="preserve"> </w:t>
-      </w:r>
-      <w:r>
-        <w:t xml:space="preserve">fatty acid </w:t>
-      </w:r>
-      <w:r>
-        <w:t>and glycerol</w:t>
-      </w:r>
-      <w:r>
-        <w:t xml:space="preserve"> levels at basal</w:t>
-      </w:r>
-      <w:r>
-        <w:t xml:space="preserve"> (fed)</w:t>
-      </w:r>
-      <w:r>
-        <w:t xml:space="preserve"> and</w:t>
-      </w:r>
-      <w:r>
-        <w:t xml:space="preserve"> </w:t>
-      </w:r>
-      <w:r>
-        <w:t>following stimulation (</w:t>
-      </w:r>
-      <w:r>
-        <w:t xml:space="preserve">isoproterenol or 16hr fast; E) and qPCR of </w:t>
-      </w:r>
-      <w:r>
-        <w:t xml:space="preserve">IWAT </w:t>
-      </w:r>
-      <w:proofErr w:type="spellStart"/>
-      <w:r>
-        <w:t>lipolytic</w:t>
-      </w:r>
-      <w:proofErr w:type="spellEnd"/>
-      <w:r>
-        <w:t xml:space="preserve"> transcripts</w:t>
-      </w:r>
-      <w:r>
-        <w:t xml:space="preserve"> </w:t>
-      </w:r>
-      <w:r>
-        <w:t>(F) in</w:t>
-      </w:r>
-      <w:r>
-        <w:t xml:space="preserve"> </w:t>
-      </w:r>
-      <w:r>
-        <w:t>22-week-old</w:t>
-      </w:r>
-      <w:r>
-        <w:t>,</w:t>
-      </w:r>
-      <w:r>
-        <w:t xml:space="preserve"> 12-week </w:t>
-      </w:r>
-      <w:r>
-        <w:t xml:space="preserve">dexamethasone- </w:t>
-      </w:r>
-      <w:r>
-        <w:t>(basal and</w:t>
-      </w:r>
-      <w:r>
-        <w:t xml:space="preserve"> isoproterenol n=7</w:t>
-      </w:r>
-      <w:r>
-        <w:t>; fasted serum and</w:t>
-      </w:r>
-      <w:r>
-        <w:t xml:space="preserve"> qPCR n=</w:t>
-      </w:r>
-      <w:commentRangeStart w:id="6"/>
-      <w:r>
         <w:t>4</w:t>
       </w:r>
-      <w:commentRangeEnd w:id="6"/>
+      <w:commentRangeEnd w:id="5"/>
       <w:r>
         <w:rPr>
           <w:rStyle w:val="CommentReference"/>
         </w:rPr>
-        <w:commentReference w:id="6"/>
+        <w:commentReference w:id="5"/>
       </w:r>
       <w:r>
         <w:t>) or vehicle-</w:t>
@@ -849,12 +849,12 @@
       <w:r>
         <w:t>treated, chow-fed mice.</w:t>
       </w:r>
-      <w:commentRangeEnd w:id="5"/>
+      <w:commentRangeEnd w:id="4"/>
       <w:r>
         <w:rPr>
           <w:rStyle w:val="CommentReference"/>
         </w:rPr>
-        <w:commentReference w:id="5"/>
+        <w:commentReference w:id="4"/>
       </w:r>
       <w:r>
         <w:t xml:space="preserve"> </w:t>
@@ -916,7 +916,21 @@
         <w:t>Serum glycerol (A)</w:t>
       </w:r>
       <w:r>
-        <w:t xml:space="preserve"> following 16 hour fast</w:t>
+        <w:t xml:space="preserve"> following 16 </w:t>
+      </w:r>
+      <w:commentRangeStart w:id="6"/>
+      <w:r>
+        <w:t>hour</w:t>
+      </w:r>
+      <w:commentRangeEnd w:id="6"/>
+      <w:r>
+        <w:rPr>
+          <w:rStyle w:val="CommentReference"/>
+        </w:rPr>
+        <w:commentReference w:id="6"/>
+      </w:r>
+      <w:r>
+        <w:t xml:space="preserve"> fast</w:t>
       </w:r>
       <w:r>
         <w:t>, qPCR</w:t>
@@ -1040,18 +1054,475 @@
     <w:p/>
     <w:p>
       <w:r>
-        <w:t>Supplementary Figures:</w:t>
+        <w:t>Supplementary Figures</w:t>
+      </w:r>
+      <w:r>
+        <w:t>/Tables</w:t>
+      </w:r>
+      <w:r>
+        <w:t>:</w:t>
       </w:r>
     </w:p>
     <w:p>
       <w:pPr>
         <w:pStyle w:val="ListParagraph"/>
-      </w:pPr>
-      <w:r>
-        <w:t xml:space="preserve">H) Glucose turnover rate I) Glucose uptake in tissues </w:t>
+        <w:numPr>
+          <w:ilvl w:val="0"/>
+          <w:numId w:val="8"/>
+        </w:numPr>
+      </w:pPr>
+      <w:r>
+        <w:t>Glucose turnover rate</w:t>
+      </w:r>
+    </w:p>
+    <w:p>
+      <w:pPr>
+        <w:pStyle w:val="ListParagraph"/>
+        <w:numPr>
+          <w:ilvl w:val="0"/>
+          <w:numId w:val="8"/>
+        </w:numPr>
+      </w:pPr>
+      <w:r>
+        <w:t xml:space="preserve">Glucose uptake in tissues </w:t>
+      </w:r>
+    </w:p>
+    <w:p>
+      <w:pPr>
+        <w:pStyle w:val="ListParagraph"/>
+        <w:numPr>
+          <w:ilvl w:val="0"/>
+          <w:numId w:val="8"/>
+        </w:numPr>
+      </w:pPr>
+      <w:r>
+        <w:t xml:space="preserve">Other </w:t>
+      </w:r>
+      <w:proofErr w:type="spellStart"/>
+      <w:r>
+        <w:t>lipolytic</w:t>
+      </w:r>
+      <w:proofErr w:type="spellEnd"/>
+      <w:r>
+        <w:t xml:space="preserve"> transcripts</w:t>
       </w:r>
     </w:p>
     <w:p/>
+    <w:tbl>
+      <w:tblPr>
+        <w:tblStyle w:val="TableGrid"/>
+        <w:tblW w:w="0" w:type="auto"/>
+        <w:tblLook w:val="04A0" w:firstRow="1" w:lastRow="0" w:firstColumn="1" w:lastColumn="0" w:noHBand="0" w:noVBand="1"/>
+      </w:tblPr>
+      <w:tblGrid>
+        <w:gridCol w:w="1478"/>
+        <w:gridCol w:w="3022"/>
+        <w:gridCol w:w="3137"/>
+      </w:tblGrid>
+      <w:tr>
+        <w:trPr>
+          <w:trHeight w:val="325"/>
+        </w:trPr>
+        <w:tc>
+          <w:tcPr>
+            <w:tcW w:w="1113" w:type="dxa"/>
+          </w:tcPr>
+          <w:p>
+            <w:r>
+              <w:t>Gene</w:t>
+            </w:r>
+          </w:p>
+        </w:tc>
+        <w:tc>
+          <w:tcPr>
+            <w:tcW w:w="3022" w:type="dxa"/>
+          </w:tcPr>
+          <w:p>
+            <w:r>
+              <w:t xml:space="preserve">Forward Sequence </w:t>
+            </w:r>
+          </w:p>
+        </w:tc>
+        <w:tc>
+          <w:tcPr>
+            <w:tcW w:w="3137" w:type="dxa"/>
+          </w:tcPr>
+          <w:p>
+            <w:r>
+              <w:t>Reverse Sequence</w:t>
+            </w:r>
+          </w:p>
+        </w:tc>
+      </w:tr>
+      <w:tr>
+        <w:trPr>
+          <w:trHeight w:val="306"/>
+        </w:trPr>
+        <w:tc>
+          <w:tcPr>
+            <w:tcW w:w="1113" w:type="dxa"/>
+          </w:tcPr>
+          <w:p>
+            <w:pPr>
+              <w:rPr>
+                <w:i/>
+              </w:rPr>
+            </w:pPr>
+            <w:proofErr w:type="spellStart"/>
+            <w:r>
+              <w:rPr>
+                <w:i/>
+              </w:rPr>
+              <w:t>Actb</w:t>
+            </w:r>
+            <w:proofErr w:type="spellEnd"/>
+          </w:p>
+        </w:tc>
+        <w:tc>
+          <w:tcPr>
+            <w:tcW w:w="3022" w:type="dxa"/>
+          </w:tcPr>
+          <w:p/>
+        </w:tc>
+        <w:tc>
+          <w:tcPr>
+            <w:tcW w:w="3137" w:type="dxa"/>
+          </w:tcPr>
+          <w:p/>
+        </w:tc>
+      </w:tr>
+      <w:tr>
+        <w:trPr>
+          <w:trHeight w:val="325"/>
+        </w:trPr>
+        <w:tc>
+          <w:tcPr>
+            <w:tcW w:w="1113" w:type="dxa"/>
+          </w:tcPr>
+          <w:p>
+            <w:pPr>
+              <w:rPr>
+                <w:i/>
+              </w:rPr>
+            </w:pPr>
+            <w:r>
+              <w:rPr>
+                <w:i/>
+              </w:rPr>
+              <w:t>Adrb1</w:t>
+            </w:r>
+          </w:p>
+        </w:tc>
+        <w:tc>
+          <w:tcPr>
+            <w:tcW w:w="3022" w:type="dxa"/>
+          </w:tcPr>
+          <w:p/>
+        </w:tc>
+        <w:tc>
+          <w:tcPr>
+            <w:tcW w:w="3137" w:type="dxa"/>
+          </w:tcPr>
+          <w:p/>
+        </w:tc>
+      </w:tr>
+      <w:tr>
+        <w:trPr>
+          <w:trHeight w:val="325"/>
+        </w:trPr>
+        <w:tc>
+          <w:tcPr>
+            <w:tcW w:w="1113" w:type="dxa"/>
+          </w:tcPr>
+          <w:p>
+            <w:pPr>
+              <w:rPr>
+                <w:i/>
+              </w:rPr>
+            </w:pPr>
+            <w:r>
+              <w:rPr>
+                <w:i/>
+              </w:rPr>
+              <w:t>Adrb2</w:t>
+            </w:r>
+          </w:p>
+        </w:tc>
+        <w:tc>
+          <w:tcPr>
+            <w:tcW w:w="3022" w:type="dxa"/>
+          </w:tcPr>
+          <w:p/>
+        </w:tc>
+        <w:tc>
+          <w:tcPr>
+            <w:tcW w:w="3137" w:type="dxa"/>
+          </w:tcPr>
+          <w:p/>
+        </w:tc>
+        <w:bookmarkStart w:id="8" w:name="_GoBack"/>
+        <w:bookmarkEnd w:id="8"/>
+      </w:tr>
+      <w:tr>
+        <w:trPr>
+          <w:trHeight w:val="306"/>
+        </w:trPr>
+        <w:tc>
+          <w:tcPr>
+            <w:tcW w:w="1113" w:type="dxa"/>
+          </w:tcPr>
+          <w:p>
+            <w:pPr>
+              <w:rPr>
+                <w:i/>
+              </w:rPr>
+            </w:pPr>
+            <w:r>
+              <w:rPr>
+                <w:i/>
+              </w:rPr>
+              <w:t>Adrb3</w:t>
+            </w:r>
+          </w:p>
+        </w:tc>
+        <w:tc>
+          <w:tcPr>
+            <w:tcW w:w="3022" w:type="dxa"/>
+          </w:tcPr>
+          <w:p/>
+        </w:tc>
+        <w:tc>
+          <w:tcPr>
+            <w:tcW w:w="3137" w:type="dxa"/>
+          </w:tcPr>
+          <w:p/>
+        </w:tc>
+      </w:tr>
+      <w:tr>
+        <w:trPr>
+          <w:trHeight w:val="325"/>
+        </w:trPr>
+        <w:tc>
+          <w:tcPr>
+            <w:tcW w:w="1113" w:type="dxa"/>
+          </w:tcPr>
+          <w:p>
+            <w:pPr>
+              <w:rPr>
+                <w:i/>
+              </w:rPr>
+            </w:pPr>
+            <w:proofErr w:type="spellStart"/>
+            <w:r>
+              <w:rPr>
+                <w:i/>
+              </w:rPr>
+              <w:t>Fasn</w:t>
+            </w:r>
+            <w:proofErr w:type="spellEnd"/>
+          </w:p>
+        </w:tc>
+        <w:tc>
+          <w:tcPr>
+            <w:tcW w:w="3022" w:type="dxa"/>
+          </w:tcPr>
+          <w:p/>
+        </w:tc>
+        <w:tc>
+          <w:tcPr>
+            <w:tcW w:w="3137" w:type="dxa"/>
+          </w:tcPr>
+          <w:p/>
+        </w:tc>
+      </w:tr>
+      <w:tr>
+        <w:trPr>
+          <w:trHeight w:val="325"/>
+        </w:trPr>
+        <w:tc>
+          <w:tcPr>
+            <w:tcW w:w="1113" w:type="dxa"/>
+          </w:tcPr>
+          <w:p>
+            <w:pPr>
+              <w:rPr>
+                <w:i/>
+              </w:rPr>
+            </w:pPr>
+            <w:proofErr w:type="spellStart"/>
+            <w:r>
+              <w:rPr>
+                <w:i/>
+              </w:rPr>
+              <w:t>Lipe</w:t>
+            </w:r>
+            <w:proofErr w:type="spellEnd"/>
+          </w:p>
+        </w:tc>
+        <w:tc>
+          <w:tcPr>
+            <w:tcW w:w="3022" w:type="dxa"/>
+          </w:tcPr>
+          <w:p/>
+        </w:tc>
+        <w:tc>
+          <w:tcPr>
+            <w:tcW w:w="3137" w:type="dxa"/>
+          </w:tcPr>
+          <w:p/>
+        </w:tc>
+      </w:tr>
+      <w:tr>
+        <w:trPr>
+          <w:trHeight w:val="325"/>
+        </w:trPr>
+        <w:tc>
+          <w:tcPr>
+            <w:tcW w:w="1113" w:type="dxa"/>
+          </w:tcPr>
+          <w:p>
+            <w:pPr>
+              <w:rPr>
+                <w:i/>
+              </w:rPr>
+            </w:pPr>
+            <w:proofErr w:type="spellStart"/>
+            <w:r>
+              <w:rPr>
+                <w:i/>
+              </w:rPr>
+              <w:t>Lpl</w:t>
+            </w:r>
+            <w:proofErr w:type="spellEnd"/>
+          </w:p>
+        </w:tc>
+        <w:tc>
+          <w:tcPr>
+            <w:tcW w:w="3022" w:type="dxa"/>
+          </w:tcPr>
+          <w:p/>
+        </w:tc>
+        <w:tc>
+          <w:tcPr>
+            <w:tcW w:w="3137" w:type="dxa"/>
+          </w:tcPr>
+          <w:p/>
+        </w:tc>
+      </w:tr>
+      <w:tr>
+        <w:trPr>
+          <w:trHeight w:val="306"/>
+        </w:trPr>
+        <w:tc>
+          <w:tcPr>
+            <w:tcW w:w="1113" w:type="dxa"/>
+          </w:tcPr>
+          <w:p>
+            <w:pPr>
+              <w:rPr>
+                <w:i/>
+              </w:rPr>
+            </w:pPr>
+            <w:r>
+              <w:rPr>
+                <w:i/>
+              </w:rPr>
+              <w:t>Pde3b</w:t>
+            </w:r>
+          </w:p>
+        </w:tc>
+        <w:tc>
+          <w:tcPr>
+            <w:tcW w:w="3022" w:type="dxa"/>
+          </w:tcPr>
+          <w:p/>
+        </w:tc>
+        <w:tc>
+          <w:tcPr>
+            <w:tcW w:w="3137" w:type="dxa"/>
+          </w:tcPr>
+          <w:p/>
+        </w:tc>
+      </w:tr>
+      <w:tr>
+        <w:trPr>
+          <w:trHeight w:val="325"/>
+        </w:trPr>
+        <w:tc>
+          <w:tcPr>
+            <w:tcW w:w="1113" w:type="dxa"/>
+          </w:tcPr>
+          <w:p>
+            <w:pPr>
+              <w:rPr>
+                <w:i/>
+              </w:rPr>
+            </w:pPr>
+            <w:r>
+              <w:rPr>
+                <w:i/>
+              </w:rPr>
+              <w:t>Pnpla2</w:t>
+            </w:r>
+          </w:p>
+        </w:tc>
+        <w:tc>
+          <w:tcPr>
+            <w:tcW w:w="3022" w:type="dxa"/>
+          </w:tcPr>
+          <w:p/>
+        </w:tc>
+        <w:tc>
+          <w:tcPr>
+            <w:tcW w:w="3137" w:type="dxa"/>
+          </w:tcPr>
+          <w:p/>
+        </w:tc>
+      </w:tr>
+      <w:tr>
+        <w:trPr>
+          <w:trHeight w:val="325"/>
+        </w:trPr>
+        <w:tc>
+          <w:tcPr>
+            <w:tcW w:w="1113" w:type="dxa"/>
+          </w:tcPr>
+          <w:p>
+            <w:pPr>
+              <w:rPr>
+                <w:i/>
+              </w:rPr>
+            </w:pPr>
+            <w:commentRangeStart w:id="9"/>
+            <w:r>
+              <w:rPr>
+                <w:i/>
+              </w:rPr>
+              <w:t>Srebf1</w:t>
+            </w:r>
+            <w:commentRangeEnd w:id="9"/>
+            <w:r>
+              <w:rPr>
+                <w:rStyle w:val="CommentReference"/>
+              </w:rPr>
+              <w:commentReference w:id="9"/>
+            </w:r>
+          </w:p>
+        </w:tc>
+        <w:tc>
+          <w:tcPr>
+            <w:tcW w:w="3022" w:type="dxa"/>
+          </w:tcPr>
+          <w:p/>
+        </w:tc>
+        <w:tc>
+          <w:tcPr>
+            <w:tcW w:w="3137" w:type="dxa"/>
+          </w:tcPr>
+          <w:p/>
+        </w:tc>
+      </w:tr>
+    </w:tbl>
     <w:p/>
     <w:sectPr>
       <w:pgSz w:w="12240" w:h="15840"/>
@@ -1146,16 +1617,11 @@
         <w:annotationRef/>
       </w:r>
       <w:r>
-        <w:t xml:space="preserve">These numbers are from tissue weights so should be the same for all sac </w:t>
-      </w:r>
-      <w:r>
-        <w:t>data</w:t>
-      </w:r>
-      <w:bookmarkStart w:id="4" w:name="_GoBack"/>
-      <w:bookmarkEnd w:id="4"/>
+        <w:t>These numbers are from tissue weights so should be the same for all sac data</w:t>
+      </w:r>
     </w:p>
   </w:comment>
-  <w:comment w:id="6" w:author="Microsoft Office User" w:date="2017-08-15T14:56:00Z" w:initials="Office">
+  <w:comment w:id="5" w:author="Microsoft Office User" w:date="2017-08-15T14:56:00Z" w:initials="Office">
     <w:p>
       <w:pPr>
         <w:pStyle w:val="CommentText"/>
@@ -1171,7 +1637,7 @@
       </w:r>
     </w:p>
   </w:comment>
-  <w:comment w:id="5" w:author="Microsoft Office User" w:date="2017-08-15T14:34:00Z" w:initials="Office">
+  <w:comment w:id="4" w:author="Microsoft Office User" w:date="2017-08-15T14:34:00Z" w:initials="Office">
     <w:p>
       <w:pPr>
         <w:pStyle w:val="CommentText"/>
@@ -1192,6 +1658,22 @@
       <w:proofErr w:type="spellEnd"/>
       <w:r>
         <w:t xml:space="preserve"> test was in ref to sac</w:t>
+      </w:r>
+    </w:p>
+  </w:comment>
+  <w:comment w:id="6" w:author="Microsoft Office User" w:date="2017-08-15T15:17:00Z" w:initials="Office">
+    <w:p>
+      <w:pPr>
+        <w:pStyle w:val="CommentText"/>
+      </w:pPr>
+      <w:r>
+        <w:rPr>
+          <w:rStyle w:val="CommentReference"/>
+        </w:rPr>
+        <w:annotationRef/>
+      </w:r>
+      <w:r>
+        <w:t>Insert NEFA data here?</w:t>
       </w:r>
     </w:p>
   </w:comment>
@@ -1232,6 +1714,30 @@
       <w:proofErr w:type="spellEnd"/>
       <w:r>
         <w:t xml:space="preserve"> n=12</w:t>
+      </w:r>
+    </w:p>
+  </w:comment>
+  <w:comment w:id="9" w:author="Microsoft Office User" w:date="2017-08-15T15:26:00Z" w:initials="Office">
+    <w:p>
+      <w:pPr>
+        <w:pStyle w:val="CommentText"/>
+      </w:pPr>
+      <w:r>
+        <w:rPr>
+          <w:rStyle w:val="CommentReference"/>
+        </w:rPr>
+        <w:annotationRef/>
+      </w:r>
+      <w:proofErr w:type="spellStart"/>
+      <w:r>
+        <w:t>Gluconeogenic</w:t>
+      </w:r>
+      <w:proofErr w:type="spellEnd"/>
+      <w:r>
+        <w:t xml:space="preserve"> </w:t>
+      </w:r>
+      <w:r>
+        <w:t>transcripts needed here?</w:t>
       </w:r>
     </w:p>
   </w:comment>
@@ -1246,7 +1752,9 @@
   <w15:commentEx w15:paraId="0A5C9A53" w15:done="0"/>
   <w15:commentEx w15:paraId="63A6FB17" w15:done="0"/>
   <w15:commentEx w15:paraId="429FD927" w15:done="0"/>
+  <w15:commentEx w15:paraId="090CD9E9" w15:done="0"/>
   <w15:commentEx w15:paraId="432C09CC" w15:done="0"/>
+  <w15:commentEx w15:paraId="708466CD" w15:done="0"/>
 </w15:commentsEx>
 </file>
 
@@ -1520,6 +2028,119 @@
     </w:lvl>
   </w:abstractNum>
   <w:abstractNum w:abstractNumId="3">
+    <w:nsid w:val="24447297"/>
+    <w:multiLevelType w:val="hybridMultilevel"/>
+    <w:tmpl w:val="BCF48C40"/>
+    <w:lvl w:ilvl="0" w:tplc="04090001">
+      <w:start w:val="1"/>
+      <w:numFmt w:val="bullet"/>
+      <w:lvlText w:val=""/>
+      <w:lvlJc w:val="left"/>
+      <w:pPr>
+        <w:ind w:left="771" w:hanging="360"/>
+      </w:pPr>
+      <w:rPr>
+        <w:rFonts w:ascii="Symbol" w:hAnsi="Symbol" w:hint="default"/>
+      </w:rPr>
+    </w:lvl>
+    <w:lvl w:ilvl="1" w:tplc="04090003" w:tentative="1">
+      <w:start w:val="1"/>
+      <w:numFmt w:val="bullet"/>
+      <w:lvlText w:val="o"/>
+      <w:lvlJc w:val="left"/>
+      <w:pPr>
+        <w:ind w:left="1491" w:hanging="360"/>
+      </w:pPr>
+      <w:rPr>
+        <w:rFonts w:ascii="Courier New" w:hAnsi="Courier New" w:cs="Courier New" w:hint="default"/>
+      </w:rPr>
+    </w:lvl>
+    <w:lvl w:ilvl="2" w:tplc="04090005" w:tentative="1">
+      <w:start w:val="1"/>
+      <w:numFmt w:val="bullet"/>
+      <w:lvlText w:val=""/>
+      <w:lvlJc w:val="left"/>
+      <w:pPr>
+        <w:ind w:left="2211" w:hanging="360"/>
+      </w:pPr>
+      <w:rPr>
+        <w:rFonts w:ascii="Wingdings" w:hAnsi="Wingdings" w:hint="default"/>
+      </w:rPr>
+    </w:lvl>
+    <w:lvl w:ilvl="3" w:tplc="04090001" w:tentative="1">
+      <w:start w:val="1"/>
+      <w:numFmt w:val="bullet"/>
+      <w:lvlText w:val=""/>
+      <w:lvlJc w:val="left"/>
+      <w:pPr>
+        <w:ind w:left="2931" w:hanging="360"/>
+      </w:pPr>
+      <w:rPr>
+        <w:rFonts w:ascii="Symbol" w:hAnsi="Symbol" w:hint="default"/>
+      </w:rPr>
+    </w:lvl>
+    <w:lvl w:ilvl="4" w:tplc="04090003" w:tentative="1">
+      <w:start w:val="1"/>
+      <w:numFmt w:val="bullet"/>
+      <w:lvlText w:val="o"/>
+      <w:lvlJc w:val="left"/>
+      <w:pPr>
+        <w:ind w:left="3651" w:hanging="360"/>
+      </w:pPr>
+      <w:rPr>
+        <w:rFonts w:ascii="Courier New" w:hAnsi="Courier New" w:cs="Courier New" w:hint="default"/>
+      </w:rPr>
+    </w:lvl>
+    <w:lvl w:ilvl="5" w:tplc="04090005" w:tentative="1">
+      <w:start w:val="1"/>
+      <w:numFmt w:val="bullet"/>
+      <w:lvlText w:val=""/>
+      <w:lvlJc w:val="left"/>
+      <w:pPr>
+        <w:ind w:left="4371" w:hanging="360"/>
+      </w:pPr>
+      <w:rPr>
+        <w:rFonts w:ascii="Wingdings" w:hAnsi="Wingdings" w:hint="default"/>
+      </w:rPr>
+    </w:lvl>
+    <w:lvl w:ilvl="6" w:tplc="04090001" w:tentative="1">
+      <w:start w:val="1"/>
+      <w:numFmt w:val="bullet"/>
+      <w:lvlText w:val=""/>
+      <w:lvlJc w:val="left"/>
+      <w:pPr>
+        <w:ind w:left="5091" w:hanging="360"/>
+      </w:pPr>
+      <w:rPr>
+        <w:rFonts w:ascii="Symbol" w:hAnsi="Symbol" w:hint="default"/>
+      </w:rPr>
+    </w:lvl>
+    <w:lvl w:ilvl="7" w:tplc="04090003" w:tentative="1">
+      <w:start w:val="1"/>
+      <w:numFmt w:val="bullet"/>
+      <w:lvlText w:val="o"/>
+      <w:lvlJc w:val="left"/>
+      <w:pPr>
+        <w:ind w:left="5811" w:hanging="360"/>
+      </w:pPr>
+      <w:rPr>
+        <w:rFonts w:ascii="Courier New" w:hAnsi="Courier New" w:cs="Courier New" w:hint="default"/>
+      </w:rPr>
+    </w:lvl>
+    <w:lvl w:ilvl="8" w:tplc="04090005" w:tentative="1">
+      <w:start w:val="1"/>
+      <w:numFmt w:val="bullet"/>
+      <w:lvlText w:val=""/>
+      <w:lvlJc w:val="left"/>
+      <w:pPr>
+        <w:ind w:left="6531" w:hanging="360"/>
+      </w:pPr>
+      <w:rPr>
+        <w:rFonts w:ascii="Wingdings" w:hAnsi="Wingdings" w:hint="default"/>
+      </w:rPr>
+    </w:lvl>
+  </w:abstractNum>
+  <w:abstractNum w:abstractNumId="4">
     <w:nsid w:val="58BD1989"/>
     <w:multiLevelType w:val="hybridMultilevel"/>
     <w:tmpl w:val="D5AA9222"/>
@@ -1608,7 +2229,7 @@
       </w:pPr>
     </w:lvl>
   </w:abstractNum>
-  <w:abstractNum w:abstractNumId="4">
+  <w:abstractNum w:abstractNumId="5">
     <w:nsid w:val="66064826"/>
     <w:multiLevelType w:val="hybridMultilevel"/>
     <w:tmpl w:val="99B66DD0"/>
@@ -1697,7 +2318,7 @@
       </w:pPr>
     </w:lvl>
   </w:abstractNum>
-  <w:abstractNum w:abstractNumId="5">
+  <w:abstractNum w:abstractNumId="6">
     <w:nsid w:val="6A190B23"/>
     <w:multiLevelType w:val="hybridMultilevel"/>
     <w:tmpl w:val="748ECEDA"/>
@@ -1786,7 +2407,7 @@
       </w:pPr>
     </w:lvl>
   </w:abstractNum>
-  <w:abstractNum w:abstractNumId="6">
+  <w:abstractNum w:abstractNumId="7">
     <w:nsid w:val="70A965A9"/>
     <w:multiLevelType w:val="hybridMultilevel"/>
     <w:tmpl w:val="BC56B01C"/>
@@ -1876,7 +2497,7 @@
     </w:lvl>
   </w:abstractNum>
   <w:num w:numId="1">
-    <w:abstractNumId w:val="4"/>
+    <w:abstractNumId w:val="5"/>
   </w:num>
   <w:num w:numId="2">
     <w:abstractNumId w:val="2"/>
@@ -1885,16 +2506,19 @@
     <w:abstractNumId w:val="1"/>
   </w:num>
   <w:num w:numId="4">
-    <w:abstractNumId w:val="6"/>
+    <w:abstractNumId w:val="7"/>
   </w:num>
   <w:num w:numId="5">
-    <w:abstractNumId w:val="3"/>
+    <w:abstractNumId w:val="4"/>
   </w:num>
   <w:num w:numId="6">
-    <w:abstractNumId w:val="5"/>
+    <w:abstractNumId w:val="6"/>
   </w:num>
   <w:num w:numId="7">
     <w:abstractNumId w:val="0"/>
+  </w:num>
+  <w:num w:numId="8">
+    <w:abstractNumId w:val="3"/>
   </w:num>
 </w:numbering>
 </file>
@@ -2433,6 +3057,29 @@
       <w:szCs w:val="18"/>
     </w:rPr>
   </w:style>
+  <w:style w:type="table" w:styleId="TableGrid">
+    <w:name w:val="Table Grid"/>
+    <w:basedOn w:val="TableNormal"/>
+    <w:uiPriority w:val="39"/>
+    <w:rsid w:val="00C636C1"/>
+    <w:tblPr>
+      <w:tblInd w:w="0" w:type="dxa"/>
+      <w:tblBorders>
+        <w:top w:val="single" w:sz="4" w:space="0" w:color="auto"/>
+        <w:left w:val="single" w:sz="4" w:space="0" w:color="auto"/>
+        <w:bottom w:val="single" w:sz="4" w:space="0" w:color="auto"/>
+        <w:right w:val="single" w:sz="4" w:space="0" w:color="auto"/>
+        <w:insideH w:val="single" w:sz="4" w:space="0" w:color="auto"/>
+        <w:insideV w:val="single" w:sz="4" w:space="0" w:color="auto"/>
+      </w:tblBorders>
+      <w:tblCellMar>
+        <w:top w:w="0" w:type="dxa"/>
+        <w:left w:w="108" w:type="dxa"/>
+        <w:bottom w:w="0" w:type="dxa"/>
+        <w:right w:w="108" w:type="dxa"/>
+      </w:tblCellMar>
+    </w:tblPr>
+  </w:style>
 </w:styles>
 </file>
 

</xml_diff>

<commit_message>
filled in primer sequences for table 1
</commit_message>
<xml_diff>
--- a/manuscript/Obesity-Glucocorticoids/Figure Legends.docx
+++ b/manuscript/Obesity-Glucocorticoids/Figure Legends.docx
@@ -224,10 +224,7 @@
         <w:t xml:space="preserve"> or vehicle</w:t>
       </w:r>
       <w:r>
-        <w:t xml:space="preserve"> </w:t>
-      </w:r>
-      <w:r>
-        <w:t>(n=</w:t>
+        <w:t xml:space="preserve"> (n=</w:t>
       </w:r>
       <w:r>
         <w:t>11</w:t>
@@ -414,46 +411,19 @@
         <w:t xml:space="preserve"> </w:t>
       </w:r>
       <w:r>
-        <w:t>at 28 weeks of age</w:t>
-      </w:r>
-      <w:r>
-        <w:t xml:space="preserve"> </w:t>
+        <w:t xml:space="preserve">at 28 weeks of age </w:t>
       </w:r>
       <w:r>
         <w:t>following 6 weeks of dexamethasone</w:t>
       </w:r>
       <w:r>
-        <w:t xml:space="preserve"> (</w:t>
-      </w:r>
-      <w:r>
-        <w:t>NCD n=</w:t>
-      </w:r>
-      <w:r>
-        <w:t>7</w:t>
-      </w:r>
-      <w:r>
-        <w:t>; HFD n=</w:t>
-      </w:r>
-      <w:r>
-        <w:t>5</w:t>
+        <w:t xml:space="preserve"> (NCD n=7; HFD n=5</w:t>
       </w:r>
       <w:r>
         <w:t xml:space="preserve">) </w:t>
       </w:r>
       <w:r>
-        <w:t>or vehicle (</w:t>
-      </w:r>
-      <w:r>
-        <w:t>NCD n=</w:t>
-      </w:r>
-      <w:r>
-        <w:t>6</w:t>
-      </w:r>
-      <w:r>
-        <w:t>; HFD n=</w:t>
-      </w:r>
-      <w:r>
-        <w:t>9</w:t>
+        <w:t>or vehicle (NCD n=6; HFD n=9</w:t>
       </w:r>
       <w:r>
         <w:t>) treatment</w:t>
@@ -538,10 +508,7 @@
         <w:t xml:space="preserve"> Mice were </w:t>
       </w:r>
       <w:r>
-        <w:t>sacrificed at 28 weeks of age following 6 weeks of dexamethasone (</w:t>
-      </w:r>
-      <w:r>
-        <w:t>NCD n=</w:t>
+        <w:t>sacrificed at 28 weeks of age following 6 weeks of dexamethasone (NCD n=</w:t>
       </w:r>
       <w:r>
         <w:t>8</w:t>
@@ -829,19 +796,7 @@
         <w:t>) or vehicle-</w:t>
       </w:r>
       <w:r>
-        <w:t xml:space="preserve"> (</w:t>
-      </w:r>
-      <w:r>
-        <w:t>basal and</w:t>
-      </w:r>
-      <w:r>
-        <w:t xml:space="preserve"> isoproterenol n=12</w:t>
-      </w:r>
-      <w:r>
-        <w:t>; fasted serum and qPCR n</w:t>
-      </w:r>
-      <w:r>
-        <w:t>=11</w:t>
+        <w:t xml:space="preserve"> (basal and isoproterenol n=12; fasted serum and qPCR n=11</w:t>
       </w:r>
       <w:r>
         <w:t xml:space="preserve">) </w:t>
@@ -857,10 +812,7 @@
         <w:commentReference w:id="4"/>
       </w:r>
       <w:r>
-        <w:t xml:space="preserve"> </w:t>
-      </w:r>
-      <w:r>
-        <w:t>Asterisks indicated statistically significant treatment effect.</w:t>
+        <w:t xml:space="preserve"> Asterisks indicated statistically significant treatment effect.</w:t>
       </w:r>
     </w:p>
     <w:p/>
@@ -986,10 +938,7 @@
         <w:t>week</w:t>
       </w:r>
       <w:r>
-        <w:t>s of dexamethasone (</w:t>
-      </w:r>
-      <w:r>
-        <w:t>NCD n=</w:t>
+        <w:t>s of dexamethasone (NCD n=</w:t>
       </w:r>
       <w:r>
         <w:t>8</w:t>
@@ -1007,10 +956,7 @@
         <w:t xml:space="preserve"> </w:t>
       </w:r>
       <w:r>
-        <w:t>or vehicle (</w:t>
-      </w:r>
-      <w:r>
-        <w:t>NCD n=</w:t>
+        <w:t>or vehicle (NCD n=</w:t>
       </w:r>
       <w:r>
         <w:t>8</w:t>
@@ -1022,10 +968,7 @@
         <w:t>10</w:t>
       </w:r>
       <w:r>
-        <w:t xml:space="preserve">) </w:t>
-      </w:r>
-      <w:r>
-        <w:t>treatment</w:t>
+        <w:t>) treatment</w:t>
       </w:r>
       <w:r>
         <w:t xml:space="preserve">. Asterisks indicate a significant </w:t>
@@ -1182,13 +1125,25 @@
           <w:tcPr>
             <w:tcW w:w="3022" w:type="dxa"/>
           </w:tcPr>
-          <w:p/>
+          <w:p>
+            <w:proofErr w:type="spellStart"/>
+            <w:r>
+              <w:t>atgtggatcagcaagcagga</w:t>
+            </w:r>
+            <w:proofErr w:type="spellEnd"/>
+          </w:p>
         </w:tc>
         <w:tc>
           <w:tcPr>
             <w:tcW w:w="3137" w:type="dxa"/>
           </w:tcPr>
-          <w:p/>
+          <w:p>
+            <w:proofErr w:type="spellStart"/>
+            <w:r>
+              <w:t>aagggtgtaaaacgcagctca</w:t>
+            </w:r>
+            <w:proofErr w:type="spellEnd"/>
+          </w:p>
         </w:tc>
       </w:tr>
       <w:tr>
@@ -1217,13 +1172,25 @@
           <w:tcPr>
             <w:tcW w:w="3022" w:type="dxa"/>
           </w:tcPr>
-          <w:p/>
+          <w:p>
+            <w:proofErr w:type="spellStart"/>
+            <w:r>
+              <w:t>ctacaacgaccccaagtgct</w:t>
+            </w:r>
+            <w:proofErr w:type="spellEnd"/>
+          </w:p>
         </w:tc>
         <w:tc>
           <w:tcPr>
             <w:tcW w:w="3137" w:type="dxa"/>
           </w:tcPr>
-          <w:p/>
+          <w:p>
+            <w:proofErr w:type="spellStart"/>
+            <w:r>
+              <w:t>acgtagaaggagacgacgga</w:t>
+            </w:r>
+            <w:proofErr w:type="spellEnd"/>
+          </w:p>
         </w:tc>
       </w:tr>
       <w:tr>
@@ -1252,16 +1219,26 @@
           <w:tcPr>
             <w:tcW w:w="3022" w:type="dxa"/>
           </w:tcPr>
-          <w:p/>
+          <w:p>
+            <w:proofErr w:type="spellStart"/>
+            <w:r>
+              <w:t>tggttgggctacgtcaactc</w:t>
+            </w:r>
+            <w:proofErr w:type="spellEnd"/>
+          </w:p>
         </w:tc>
         <w:tc>
           <w:tcPr>
             <w:tcW w:w="3137" w:type="dxa"/>
           </w:tcPr>
-          <w:p/>
+          <w:p>
+            <w:proofErr w:type="spellStart"/>
+            <w:r>
+              <w:t>ccagctgacaagtgtttggc</w:t>
+            </w:r>
+            <w:proofErr w:type="spellEnd"/>
+          </w:p>
         </w:tc>
-        <w:bookmarkStart w:id="8" w:name="_GoBack"/>
-        <w:bookmarkEnd w:id="8"/>
       </w:tr>
       <w:tr>
         <w:trPr>
@@ -1289,13 +1266,25 @@
           <w:tcPr>
             <w:tcW w:w="3022" w:type="dxa"/>
           </w:tcPr>
-          <w:p/>
+          <w:p>
+            <w:proofErr w:type="spellStart"/>
+            <w:r>
+              <w:t>ccttccgtcgtcttctgtgt</w:t>
+            </w:r>
+            <w:proofErr w:type="spellEnd"/>
+          </w:p>
         </w:tc>
         <w:tc>
           <w:tcPr>
             <w:tcW w:w="3137" w:type="dxa"/>
           </w:tcPr>
-          <w:p/>
+          <w:p>
+            <w:proofErr w:type="spellStart"/>
+            <w:r>
+              <w:t>gaagatggggatcaagcaagc</w:t>
+            </w:r>
+            <w:proofErr w:type="spellEnd"/>
+          </w:p>
         </w:tc>
       </w:tr>
       <w:tr>
@@ -1326,13 +1315,25 @@
           <w:tcPr>
             <w:tcW w:w="3022" w:type="dxa"/>
           </w:tcPr>
-          <w:p/>
+          <w:p>
+            <w:proofErr w:type="spellStart"/>
+            <w:r>
+              <w:t>tgggtaatccatagagcccag</w:t>
+            </w:r>
+            <w:proofErr w:type="spellEnd"/>
+          </w:p>
         </w:tc>
         <w:tc>
           <w:tcPr>
             <w:tcW w:w="3137" w:type="dxa"/>
           </w:tcPr>
-          <w:p/>
+          <w:p>
+            <w:proofErr w:type="spellStart"/>
+            <w:r>
+              <w:t>ggaggtggtgatagccggtat</w:t>
+            </w:r>
+            <w:proofErr w:type="spellEnd"/>
+          </w:p>
         </w:tc>
       </w:tr>
       <w:tr>
@@ -1363,13 +1364,25 @@
           <w:tcPr>
             <w:tcW w:w="3022" w:type="dxa"/>
           </w:tcPr>
-          <w:p/>
+          <w:p>
+            <w:proofErr w:type="spellStart"/>
+            <w:r>
+              <w:t>gtgaatgagatggcgagggt</w:t>
+            </w:r>
+            <w:proofErr w:type="spellEnd"/>
+          </w:p>
         </w:tc>
         <w:tc>
           <w:tcPr>
             <w:tcW w:w="3137" w:type="dxa"/>
           </w:tcPr>
-          <w:p/>
+          <w:p>
+            <w:proofErr w:type="spellStart"/>
+            <w:r>
+              <w:t>ggagtcgcgttagagtcacc</w:t>
+            </w:r>
+            <w:proofErr w:type="spellEnd"/>
+          </w:p>
         </w:tc>
       </w:tr>
       <w:tr>
@@ -1400,13 +1413,25 @@
           <w:tcPr>
             <w:tcW w:w="3022" w:type="dxa"/>
           </w:tcPr>
-          <w:p/>
+          <w:p>
+            <w:proofErr w:type="spellStart"/>
+            <w:r>
+              <w:t>cagcaagaccttcgtggtga</w:t>
+            </w:r>
+            <w:proofErr w:type="spellEnd"/>
+          </w:p>
         </w:tc>
         <w:tc>
           <w:tcPr>
             <w:tcW w:w="3137" w:type="dxa"/>
           </w:tcPr>
-          <w:p/>
+          <w:p>
+            <w:proofErr w:type="spellStart"/>
+            <w:r>
+              <w:t>ataatgttgctgggcccgat</w:t>
+            </w:r>
+            <w:proofErr w:type="spellEnd"/>
+          </w:p>
         </w:tc>
       </w:tr>
       <w:tr>
@@ -1435,13 +1460,25 @@
           <w:tcPr>
             <w:tcW w:w="3022" w:type="dxa"/>
           </w:tcPr>
-          <w:p/>
+          <w:p>
+            <w:proofErr w:type="spellStart"/>
+            <w:r>
+              <w:t>ggatcgcagcagtggtaaga</w:t>
+            </w:r>
+            <w:proofErr w:type="spellEnd"/>
+          </w:p>
         </w:tc>
         <w:tc>
           <w:tcPr>
             <w:tcW w:w="3137" w:type="dxa"/>
           </w:tcPr>
-          <w:p/>
+          <w:p>
+            <w:proofErr w:type="spellStart"/>
+            <w:r>
+              <w:t>aggcccatttaggtggcatc</w:t>
+            </w:r>
+            <w:proofErr w:type="spellEnd"/>
+          </w:p>
         </w:tc>
       </w:tr>
       <w:tr>
@@ -1470,13 +1507,31 @@
           <w:tcPr>
             <w:tcW w:w="3022" w:type="dxa"/>
           </w:tcPr>
-          <w:p/>
+          <w:p>
+            <w:proofErr w:type="spellStart"/>
+            <w:r>
+              <w:t>ccactcac</w:t>
+            </w:r>
+            <w:r>
+              <w:t>a</w:t>
+            </w:r>
+            <w:r>
+              <w:t>tctacggagcc</w:t>
+            </w:r>
+            <w:proofErr w:type="spellEnd"/>
+          </w:p>
         </w:tc>
         <w:tc>
           <w:tcPr>
             <w:tcW w:w="3137" w:type="dxa"/>
           </w:tcPr>
-          <w:p/>
+          <w:p>
+            <w:proofErr w:type="spellStart"/>
+            <w:r>
+              <w:t>gatgcagaggacccaggaac</w:t>
+            </w:r>
+            <w:proofErr w:type="spellEnd"/>
+          </w:p>
         </w:tc>
       </w:tr>
       <w:tr>
@@ -1493,19 +1548,19 @@
                 <w:i/>
               </w:rPr>
             </w:pPr>
-            <w:commentRangeStart w:id="9"/>
+            <w:commentRangeStart w:id="8"/>
             <w:r>
               <w:rPr>
                 <w:i/>
               </w:rPr>
               <w:t>Srebf1</w:t>
             </w:r>
-            <w:commentRangeEnd w:id="9"/>
+            <w:commentRangeEnd w:id="8"/>
             <w:r>
               <w:rPr>
                 <w:rStyle w:val="CommentReference"/>
               </w:rPr>
-              <w:commentReference w:id="9"/>
+              <w:commentReference w:id="8"/>
             </w:r>
           </w:p>
         </w:tc>
@@ -1513,13 +1568,25 @@
           <w:tcPr>
             <w:tcW w:w="3022" w:type="dxa"/>
           </w:tcPr>
-          <w:p/>
+          <w:p>
+            <w:proofErr w:type="spellStart"/>
+            <w:r>
+              <w:t>aggccatcgactacatccg</w:t>
+            </w:r>
+            <w:proofErr w:type="spellEnd"/>
+          </w:p>
         </w:tc>
         <w:tc>
           <w:tcPr>
             <w:tcW w:w="3137" w:type="dxa"/>
           </w:tcPr>
-          <w:p/>
+          <w:p>
+            <w:r>
+              <w:t>tccatagacacatctgtgcctc</w:t>
+            </w:r>
+            <w:bookmarkStart w:id="9" w:name="_GoBack"/>
+            <w:bookmarkEnd w:id="9"/>
+          </w:p>
         </w:tc>
       </w:tr>
     </w:tbl>
@@ -1717,7 +1784,7 @@
       </w:r>
     </w:p>
   </w:comment>
-  <w:comment w:id="9" w:author="Microsoft Office User" w:date="2017-08-15T15:26:00Z" w:initials="Office">
+  <w:comment w:id="8" w:author="Microsoft Office User" w:date="2017-08-15T15:26:00Z" w:initials="Office">
     <w:p>
       <w:pPr>
         <w:pStyle w:val="CommentText"/>

</xml_diff>

<commit_message>
Updated numbering of figure legends to add sEGP and Rd
</commit_message>
<xml_diff>
--- a/manuscript/Obesity-Glucocorticoids/Figure Legends.docx
+++ b/manuscript/Obesity-Glucocorticoids/Figure Legends.docx
@@ -668,96 +668,99 @@
       <w:r>
         <w:t xml:space="preserve"> transcripts (C), and western blot of </w:t>
       </w:r>
+      <w:r>
+        <w:t>ATGL</w:t>
+      </w:r>
+      <w:r>
+        <w:t xml:space="preserve"> (D) from</w:t>
+      </w:r>
+      <w:r>
+        <w:t xml:space="preserve"> non-differe</w:t>
+      </w:r>
+      <w:bookmarkStart w:id="4" w:name="_GoBack"/>
+      <w:bookmarkEnd w:id="4"/>
+      <w:r>
+        <w:t>ntiated (pre-adipocytes; n=2) or</w:t>
+      </w:r>
+      <w:r>
+        <w:t xml:space="preserve"> differentiated 3T3-L1 mouse </w:t>
+      </w:r>
+      <w:r>
+        <w:t>adipocytes</w:t>
+      </w:r>
+      <w:r>
+        <w:t xml:space="preserve"> (mature adipocytes)</w:t>
+      </w:r>
+      <w:r>
+        <w:t xml:space="preserve"> following</w:t>
+      </w:r>
+      <w:r>
+        <w:t xml:space="preserve"> </w:t>
+      </w:r>
+      <w:r>
+        <w:t>5 days of dexamethasone (n=3) or vehicle</w:t>
+      </w:r>
+      <w:r>
+        <w:t xml:space="preserve"> treatment</w:t>
+      </w:r>
+      <w:r>
+        <w:t xml:space="preserve"> (n=3)</w:t>
+      </w:r>
+      <w:r>
+        <w:t xml:space="preserve">. </w:t>
+      </w:r>
+      <w:commentRangeStart w:id="5"/>
+      <w:r>
+        <w:t>Serum</w:t>
+      </w:r>
+      <w:r>
+        <w:t xml:space="preserve"> </w:t>
+      </w:r>
+      <w:r>
+        <w:t xml:space="preserve">fatty acid </w:t>
+      </w:r>
+      <w:r>
+        <w:t>and glycerol</w:t>
+      </w:r>
+      <w:r>
+        <w:t xml:space="preserve"> levels at basal</w:t>
+      </w:r>
+      <w:r>
+        <w:t xml:space="preserve"> (fed)</w:t>
+      </w:r>
+      <w:r>
+        <w:t xml:space="preserve"> and</w:t>
+      </w:r>
+      <w:r>
+        <w:t xml:space="preserve"> </w:t>
+      </w:r>
+      <w:r>
+        <w:t>following stimulation (</w:t>
+      </w:r>
+      <w:r>
+        <w:t xml:space="preserve">isoproterenol or 16hr fast; E) and qPCR of </w:t>
+      </w:r>
+      <w:r>
+        <w:t xml:space="preserve">IWAT </w:t>
+      </w:r>
       <w:proofErr w:type="spellStart"/>
       <w:r>
         <w:t>lipolytic</w:t>
       </w:r>
       <w:proofErr w:type="spellEnd"/>
       <w:r>
-        <w:t xml:space="preserve"> proteins (D) from</w:t>
-      </w:r>
-      <w:r>
-        <w:t xml:space="preserve"> non-differentiated (pre-adipocytes; n=2) or</w:t>
-      </w:r>
-      <w:r>
-        <w:t xml:space="preserve"> differentiated 3T3-L1 mouse </w:t>
-      </w:r>
-      <w:r>
-        <w:t>adipocytes</w:t>
-      </w:r>
-      <w:r>
-        <w:t xml:space="preserve"> (mature adipocytes)</w:t>
-      </w:r>
-      <w:r>
-        <w:t xml:space="preserve"> following</w:t>
+        <w:t xml:space="preserve"> transcripts</w:t>
       </w:r>
       <w:r>
         <w:t xml:space="preserve"> </w:t>
       </w:r>
       <w:r>
-        <w:t>5 days of dexamethasone (n=3) or vehicle</w:t>
-      </w:r>
-      <w:r>
-        <w:t xml:space="preserve"> treatment</w:t>
-      </w:r>
-      <w:r>
-        <w:t xml:space="preserve"> (n=3)</w:t>
-      </w:r>
-      <w:r>
-        <w:t xml:space="preserve">. </w:t>
-      </w:r>
-      <w:commentRangeStart w:id="4"/>
-      <w:r>
-        <w:t>Serum</w:t>
+        <w:t>(F) in</w:t>
       </w:r>
       <w:r>
         <w:t xml:space="preserve"> </w:t>
       </w:r>
       <w:r>
-        <w:t xml:space="preserve">fatty acid </w:t>
-      </w:r>
-      <w:r>
-        <w:t>and glycerol</w:t>
-      </w:r>
-      <w:r>
-        <w:t xml:space="preserve"> levels at basal</w:t>
-      </w:r>
-      <w:r>
-        <w:t xml:space="preserve"> (fed)</w:t>
-      </w:r>
-      <w:r>
-        <w:t xml:space="preserve"> and</w:t>
-      </w:r>
-      <w:r>
-        <w:t xml:space="preserve"> </w:t>
-      </w:r>
-      <w:r>
-        <w:t>following stimulation (</w:t>
-      </w:r>
-      <w:r>
-        <w:t xml:space="preserve">isoproterenol or 16hr fast; E) and qPCR of </w:t>
-      </w:r>
-      <w:r>
-        <w:t xml:space="preserve">IWAT </w:t>
-      </w:r>
-      <w:proofErr w:type="spellStart"/>
-      <w:r>
-        <w:t>lipolytic</w:t>
-      </w:r>
-      <w:proofErr w:type="spellEnd"/>
-      <w:r>
-        <w:t xml:space="preserve"> transcripts</w:t>
-      </w:r>
-      <w:r>
-        <w:t xml:space="preserve"> </w:t>
-      </w:r>
-      <w:r>
-        <w:t>(F) in</w:t>
-      </w:r>
-      <w:r>
-        <w:t xml:space="preserve"> </w:t>
-      </w:r>
-      <w:r>
         <w:t>22-week-old</w:t>
       </w:r>
       <w:r>
@@ -781,35 +784,35 @@
       <w:r>
         <w:t xml:space="preserve"> qPCR n=</w:t>
       </w:r>
-      <w:commentRangeStart w:id="5"/>
+      <w:commentRangeStart w:id="6"/>
       <w:r>
         <w:t>4</w:t>
       </w:r>
+      <w:commentRangeEnd w:id="6"/>
+      <w:r>
+        <w:rPr>
+          <w:rStyle w:val="CommentReference"/>
+        </w:rPr>
+        <w:commentReference w:id="6"/>
+      </w:r>
+      <w:r>
+        <w:t>) or vehicle-</w:t>
+      </w:r>
+      <w:r>
+        <w:t xml:space="preserve"> (basal and isoproterenol n=12; fasted serum and qPCR n=11</w:t>
+      </w:r>
+      <w:r>
+        <w:t xml:space="preserve">) </w:t>
+      </w:r>
+      <w:r>
+        <w:t>treated, chow-fed mice.</w:t>
+      </w:r>
       <w:commentRangeEnd w:id="5"/>
       <w:r>
         <w:rPr>
           <w:rStyle w:val="CommentReference"/>
         </w:rPr>
         <w:commentReference w:id="5"/>
-      </w:r>
-      <w:r>
-        <w:t>) or vehicle-</w:t>
-      </w:r>
-      <w:r>
-        <w:t xml:space="preserve"> (basal and isoproterenol n=12; fasted serum and qPCR n=11</w:t>
-      </w:r>
-      <w:r>
-        <w:t xml:space="preserve">) </w:t>
-      </w:r>
-      <w:r>
-        <w:t>treated, chow-fed mice.</w:t>
-      </w:r>
-      <w:commentRangeEnd w:id="4"/>
-      <w:r>
-        <w:rPr>
-          <w:rStyle w:val="CommentReference"/>
-        </w:rPr>
-        <w:commentReference w:id="4"/>
       </w:r>
       <w:r>
         <w:t xml:space="preserve"> Asterisks indicated statistically significant treatment effect.</w:t>
@@ -870,16 +873,16 @@
       <w:r>
         <w:t xml:space="preserve"> following 16 </w:t>
       </w:r>
-      <w:commentRangeStart w:id="6"/>
+      <w:commentRangeStart w:id="7"/>
       <w:r>
         <w:t>hour</w:t>
       </w:r>
-      <w:commentRangeEnd w:id="6"/>
+      <w:commentRangeEnd w:id="7"/>
       <w:r>
         <w:rPr>
           <w:rStyle w:val="CommentReference"/>
         </w:rPr>
-        <w:commentReference w:id="6"/>
+        <w:commentReference w:id="7"/>
       </w:r>
       <w:r>
         <w:t xml:space="preserve"> fast</w:t>
@@ -973,16 +976,16 @@
       <w:r>
         <w:t xml:space="preserve">. Asterisks indicate a significant </w:t>
       </w:r>
-      <w:commentRangeStart w:id="7"/>
+      <w:commentRangeStart w:id="8"/>
       <w:r>
         <w:t>interaction</w:t>
       </w:r>
-      <w:commentRangeEnd w:id="7"/>
+      <w:commentRangeEnd w:id="8"/>
       <w:r>
         <w:rPr>
           <w:rStyle w:val="CommentReference"/>
         </w:rPr>
-        <w:commentReference w:id="7"/>
+        <w:commentReference w:id="8"/>
       </w:r>
       <w:r>
         <w:t xml:space="preserve"> between diet and treatment.</w:t>
@@ -1548,19 +1551,19 @@
                 <w:i/>
               </w:rPr>
             </w:pPr>
-            <w:commentRangeStart w:id="8"/>
+            <w:commentRangeStart w:id="9"/>
             <w:r>
               <w:rPr>
                 <w:i/>
               </w:rPr>
               <w:t>Srebf1</w:t>
             </w:r>
-            <w:commentRangeEnd w:id="8"/>
+            <w:commentRangeEnd w:id="9"/>
             <w:r>
               <w:rPr>
                 <w:rStyle w:val="CommentReference"/>
               </w:rPr>
-              <w:commentReference w:id="8"/>
+              <w:commentReference w:id="9"/>
             </w:r>
           </w:p>
         </w:tc>
@@ -1584,8 +1587,6 @@
             <w:r>
               <w:t>tccatagacacatctgtgcctc</w:t>
             </w:r>
-            <w:bookmarkStart w:id="9" w:name="_GoBack"/>
-            <w:bookmarkEnd w:id="9"/>
           </w:p>
         </w:tc>
       </w:tr>
@@ -1688,7 +1689,7 @@
       </w:r>
     </w:p>
   </w:comment>
-  <w:comment w:id="5" w:author="Microsoft Office User" w:date="2017-08-15T14:56:00Z" w:initials="Office">
+  <w:comment w:id="6" w:author="Microsoft Office User" w:date="2017-08-15T14:56:00Z" w:initials="Office">
     <w:p>
       <w:pPr>
         <w:pStyle w:val="CommentText"/>
@@ -1704,7 +1705,7 @@
       </w:r>
     </w:p>
   </w:comment>
-  <w:comment w:id="4" w:author="Microsoft Office User" w:date="2017-08-15T14:34:00Z" w:initials="Office">
+  <w:comment w:id="5" w:author="Microsoft Office User" w:date="2017-08-15T14:34:00Z" w:initials="Office">
     <w:p>
       <w:pPr>
         <w:pStyle w:val="CommentText"/>
@@ -1728,7 +1729,7 @@
       </w:r>
     </w:p>
   </w:comment>
-  <w:comment w:id="6" w:author="Microsoft Office User" w:date="2017-08-15T15:17:00Z" w:initials="Office">
+  <w:comment w:id="7" w:author="Microsoft Office User" w:date="2017-08-15T15:17:00Z" w:initials="Office">
     <w:p>
       <w:pPr>
         <w:pStyle w:val="CommentText"/>
@@ -1744,7 +1745,7 @@
       </w:r>
     </w:p>
   </w:comment>
-  <w:comment w:id="7" w:author="Microsoft Office User" w:date="2017-08-15T15:10:00Z" w:initials="Office">
+  <w:comment w:id="8" w:author="Microsoft Office User" w:date="2017-08-15T15:10:00Z" w:initials="Office">
     <w:p>
       <w:pPr>
         <w:pStyle w:val="CommentText"/>
@@ -1784,7 +1785,7 @@
       </w:r>
     </w:p>
   </w:comment>
-  <w:comment w:id="8" w:author="Microsoft Office User" w:date="2017-08-15T15:26:00Z" w:initials="Office">
+  <w:comment w:id="9" w:author="Microsoft Office User" w:date="2017-08-15T15:26:00Z" w:initials="Office">
     <w:p>
       <w:pPr>
         <w:pStyle w:val="CommentText"/>

</xml_diff>

<commit_message>
Removed table from figure legends.
</commit_message>
<xml_diff>
--- a/manuscript/Obesity-Glucocorticoids/Figure Legends.docx
+++ b/manuscript/Obesity-Glucocorticoids/Figure Legends.docx
@@ -385,18 +385,7 @@
       </w:r>
       <w:proofErr w:type="spellEnd"/>
       <w:r>
-        <w:t xml:space="preserve"> </w:t>
-      </w:r>
-      <w:commentRangeStart w:id="2"/>
-      <w:r>
-        <w:t>transcripts</w:t>
-      </w:r>
-      <w:commentRangeEnd w:id="2"/>
-      <w:r>
-        <w:rPr>
-          <w:rStyle w:val="CommentReference"/>
-        </w:rPr>
-        <w:commentReference w:id="2"/>
+        <w:t xml:space="preserve"> transcripts</w:t>
       </w:r>
       <w:r>
         <w:t xml:space="preserve"> </w:t>
@@ -523,21 +512,7 @@
         <w:t xml:space="preserve">) or vehicle </w:t>
       </w:r>
       <w:r>
-        <w:t>(NCD n=</w:t>
-      </w:r>
-      <w:commentRangeStart w:id="3"/>
-      <w:r>
-        <w:t>8</w:t>
-      </w:r>
-      <w:commentRangeEnd w:id="3"/>
-      <w:r>
-        <w:rPr>
-          <w:rStyle w:val="CommentReference"/>
-        </w:rPr>
-        <w:commentReference w:id="3"/>
-      </w:r>
-      <w:r>
-        <w:t xml:space="preserve">; HFD n=22) </w:t>
+        <w:t xml:space="preserve">(NCD n=8; HFD n=22) </w:t>
       </w:r>
       <w:r>
         <w:t>treatment and 18 weeks of diet.</w:t>
@@ -675,12 +650,7 @@
         <w:t xml:space="preserve"> (D) from</w:t>
       </w:r>
       <w:r>
-        <w:t xml:space="preserve"> non-differe</w:t>
-      </w:r>
-      <w:bookmarkStart w:id="4" w:name="_GoBack"/>
-      <w:bookmarkEnd w:id="4"/>
-      <w:r>
-        <w:t>ntiated (pre-adipocytes; n=2) or</w:t>
+        <w:t xml:space="preserve"> non-differentiated (pre-adipocytes; n=2) or</w:t>
       </w:r>
       <w:r>
         <w:t xml:space="preserve"> differentiated 3T3-L1 mouse </w:t>
@@ -709,7 +679,7 @@
       <w:r>
         <w:t xml:space="preserve">. </w:t>
       </w:r>
-      <w:commentRangeStart w:id="5"/>
+      <w:commentRangeStart w:id="2"/>
       <w:r>
         <w:t>Serum</w:t>
       </w:r>
@@ -782,37 +752,26 @@
         <w:t>; fasted serum and</w:t>
       </w:r>
       <w:r>
-        <w:t xml:space="preserve"> qPCR n=</w:t>
-      </w:r>
-      <w:commentRangeStart w:id="6"/>
-      <w:r>
-        <w:t>4</w:t>
-      </w:r>
-      <w:commentRangeEnd w:id="6"/>
+        <w:t xml:space="preserve"> qPCR n=4</w:t>
+      </w:r>
+      <w:r>
+        <w:t>) or vehicle-</w:t>
+      </w:r>
+      <w:r>
+        <w:t xml:space="preserve"> (basal and isoproterenol n=12; fasted serum and qPCR n=11</w:t>
+      </w:r>
+      <w:r>
+        <w:t xml:space="preserve">) </w:t>
+      </w:r>
+      <w:r>
+        <w:t>treated, chow-fed mice.</w:t>
+      </w:r>
+      <w:commentRangeEnd w:id="2"/>
       <w:r>
         <w:rPr>
           <w:rStyle w:val="CommentReference"/>
         </w:rPr>
-        <w:commentReference w:id="6"/>
-      </w:r>
-      <w:r>
-        <w:t>) or vehicle-</w:t>
-      </w:r>
-      <w:r>
-        <w:t xml:space="preserve"> (basal and isoproterenol n=12; fasted serum and qPCR n=11</w:t>
-      </w:r>
-      <w:r>
-        <w:t xml:space="preserve">) </w:t>
-      </w:r>
-      <w:r>
-        <w:t>treated, chow-fed mice.</w:t>
-      </w:r>
-      <w:commentRangeEnd w:id="5"/>
-      <w:r>
-        <w:rPr>
-          <w:rStyle w:val="CommentReference"/>
-        </w:rPr>
-        <w:commentReference w:id="5"/>
+        <w:commentReference w:id="2"/>
       </w:r>
       <w:r>
         <w:t xml:space="preserve"> Asterisks indicated statistically significant treatment effect.</w:t>
@@ -871,21 +830,7 @@
         <w:t>Serum glycerol (A)</w:t>
       </w:r>
       <w:r>
-        <w:t xml:space="preserve"> following 16 </w:t>
-      </w:r>
-      <w:commentRangeStart w:id="7"/>
-      <w:r>
-        <w:t>hour</w:t>
-      </w:r>
-      <w:commentRangeEnd w:id="7"/>
-      <w:r>
-        <w:rPr>
-          <w:rStyle w:val="CommentReference"/>
-        </w:rPr>
-        <w:commentReference w:id="7"/>
-      </w:r>
-      <w:r>
-        <w:t xml:space="preserve"> fast</w:t>
+        <w:t xml:space="preserve"> following 16 hour fast</w:t>
       </w:r>
       <w:r>
         <w:t>, qPCR</w:t>
@@ -974,21 +919,7 @@
         <w:t>) treatment</w:t>
       </w:r>
       <w:r>
-        <w:t xml:space="preserve">. Asterisks indicate a significant </w:t>
-      </w:r>
-      <w:commentRangeStart w:id="8"/>
-      <w:r>
-        <w:t>interaction</w:t>
-      </w:r>
-      <w:commentRangeEnd w:id="8"/>
-      <w:r>
-        <w:rPr>
-          <w:rStyle w:val="CommentReference"/>
-        </w:rPr>
-        <w:commentReference w:id="8"/>
-      </w:r>
-      <w:r>
-        <w:t xml:space="preserve"> between diet and treatment.</w:t>
+        <w:t>. Asterisks indicate a significant interaction between diet and treatment.</w:t>
       </w:r>
     </w:p>
     <w:p>
@@ -999,599 +930,9 @@
     <w:p/>
     <w:p/>
     <w:p>
-      <w:r>
-        <w:t>Supplementary Figures</w:t>
-      </w:r>
-      <w:r>
-        <w:t>/Tables</w:t>
-      </w:r>
-      <w:r>
-        <w:t>:</w:t>
-      </w:r>
+      <w:bookmarkStart w:id="3" w:name="_GoBack"/>
+      <w:bookmarkEnd w:id="3"/>
     </w:p>
-    <w:p>
-      <w:pPr>
-        <w:pStyle w:val="ListParagraph"/>
-        <w:numPr>
-          <w:ilvl w:val="0"/>
-          <w:numId w:val="8"/>
-        </w:numPr>
-      </w:pPr>
-      <w:r>
-        <w:t>Glucose turnover rate</w:t>
-      </w:r>
-    </w:p>
-    <w:p>
-      <w:pPr>
-        <w:pStyle w:val="ListParagraph"/>
-        <w:numPr>
-          <w:ilvl w:val="0"/>
-          <w:numId w:val="8"/>
-        </w:numPr>
-      </w:pPr>
-      <w:r>
-        <w:t xml:space="preserve">Glucose uptake in tissues </w:t>
-      </w:r>
-    </w:p>
-    <w:p>
-      <w:pPr>
-        <w:pStyle w:val="ListParagraph"/>
-        <w:numPr>
-          <w:ilvl w:val="0"/>
-          <w:numId w:val="8"/>
-        </w:numPr>
-      </w:pPr>
-      <w:r>
-        <w:t xml:space="preserve">Other </w:t>
-      </w:r>
-      <w:proofErr w:type="spellStart"/>
-      <w:r>
-        <w:t>lipolytic</w:t>
-      </w:r>
-      <w:proofErr w:type="spellEnd"/>
-      <w:r>
-        <w:t xml:space="preserve"> transcripts</w:t>
-      </w:r>
-    </w:p>
-    <w:p/>
-    <w:tbl>
-      <w:tblPr>
-        <w:tblStyle w:val="TableGrid"/>
-        <w:tblW w:w="0" w:type="auto"/>
-        <w:tblLook w:val="04A0" w:firstRow="1" w:lastRow="0" w:firstColumn="1" w:lastColumn="0" w:noHBand="0" w:noVBand="1"/>
-      </w:tblPr>
-      <w:tblGrid>
-        <w:gridCol w:w="1478"/>
-        <w:gridCol w:w="3022"/>
-        <w:gridCol w:w="3137"/>
-      </w:tblGrid>
-      <w:tr>
-        <w:trPr>
-          <w:trHeight w:val="325"/>
-        </w:trPr>
-        <w:tc>
-          <w:tcPr>
-            <w:tcW w:w="1113" w:type="dxa"/>
-          </w:tcPr>
-          <w:p>
-            <w:r>
-              <w:t>Gene</w:t>
-            </w:r>
-          </w:p>
-        </w:tc>
-        <w:tc>
-          <w:tcPr>
-            <w:tcW w:w="3022" w:type="dxa"/>
-          </w:tcPr>
-          <w:p>
-            <w:r>
-              <w:t xml:space="preserve">Forward Sequence </w:t>
-            </w:r>
-          </w:p>
-        </w:tc>
-        <w:tc>
-          <w:tcPr>
-            <w:tcW w:w="3137" w:type="dxa"/>
-          </w:tcPr>
-          <w:p>
-            <w:r>
-              <w:t>Reverse Sequence</w:t>
-            </w:r>
-          </w:p>
-        </w:tc>
-      </w:tr>
-      <w:tr>
-        <w:trPr>
-          <w:trHeight w:val="306"/>
-        </w:trPr>
-        <w:tc>
-          <w:tcPr>
-            <w:tcW w:w="1113" w:type="dxa"/>
-          </w:tcPr>
-          <w:p>
-            <w:pPr>
-              <w:rPr>
-                <w:i/>
-              </w:rPr>
-            </w:pPr>
-            <w:proofErr w:type="spellStart"/>
-            <w:r>
-              <w:rPr>
-                <w:i/>
-              </w:rPr>
-              <w:t>Actb</w:t>
-            </w:r>
-            <w:proofErr w:type="spellEnd"/>
-          </w:p>
-        </w:tc>
-        <w:tc>
-          <w:tcPr>
-            <w:tcW w:w="3022" w:type="dxa"/>
-          </w:tcPr>
-          <w:p>
-            <w:proofErr w:type="spellStart"/>
-            <w:r>
-              <w:t>atgtggatcagcaagcagga</w:t>
-            </w:r>
-            <w:proofErr w:type="spellEnd"/>
-          </w:p>
-        </w:tc>
-        <w:tc>
-          <w:tcPr>
-            <w:tcW w:w="3137" w:type="dxa"/>
-          </w:tcPr>
-          <w:p>
-            <w:proofErr w:type="spellStart"/>
-            <w:r>
-              <w:t>aagggtgtaaaacgcagctca</w:t>
-            </w:r>
-            <w:proofErr w:type="spellEnd"/>
-          </w:p>
-        </w:tc>
-      </w:tr>
-      <w:tr>
-        <w:trPr>
-          <w:trHeight w:val="325"/>
-        </w:trPr>
-        <w:tc>
-          <w:tcPr>
-            <w:tcW w:w="1113" w:type="dxa"/>
-          </w:tcPr>
-          <w:p>
-            <w:pPr>
-              <w:rPr>
-                <w:i/>
-              </w:rPr>
-            </w:pPr>
-            <w:r>
-              <w:rPr>
-                <w:i/>
-              </w:rPr>
-              <w:t>Adrb1</w:t>
-            </w:r>
-          </w:p>
-        </w:tc>
-        <w:tc>
-          <w:tcPr>
-            <w:tcW w:w="3022" w:type="dxa"/>
-          </w:tcPr>
-          <w:p>
-            <w:proofErr w:type="spellStart"/>
-            <w:r>
-              <w:t>ctacaacgaccccaagtgct</w:t>
-            </w:r>
-            <w:proofErr w:type="spellEnd"/>
-          </w:p>
-        </w:tc>
-        <w:tc>
-          <w:tcPr>
-            <w:tcW w:w="3137" w:type="dxa"/>
-          </w:tcPr>
-          <w:p>
-            <w:proofErr w:type="spellStart"/>
-            <w:r>
-              <w:t>acgtagaaggagacgacgga</w:t>
-            </w:r>
-            <w:proofErr w:type="spellEnd"/>
-          </w:p>
-        </w:tc>
-      </w:tr>
-      <w:tr>
-        <w:trPr>
-          <w:trHeight w:val="325"/>
-        </w:trPr>
-        <w:tc>
-          <w:tcPr>
-            <w:tcW w:w="1113" w:type="dxa"/>
-          </w:tcPr>
-          <w:p>
-            <w:pPr>
-              <w:rPr>
-                <w:i/>
-              </w:rPr>
-            </w:pPr>
-            <w:r>
-              <w:rPr>
-                <w:i/>
-              </w:rPr>
-              <w:t>Adrb2</w:t>
-            </w:r>
-          </w:p>
-        </w:tc>
-        <w:tc>
-          <w:tcPr>
-            <w:tcW w:w="3022" w:type="dxa"/>
-          </w:tcPr>
-          <w:p>
-            <w:proofErr w:type="spellStart"/>
-            <w:r>
-              <w:t>tggttgggctacgtcaactc</w:t>
-            </w:r>
-            <w:proofErr w:type="spellEnd"/>
-          </w:p>
-        </w:tc>
-        <w:tc>
-          <w:tcPr>
-            <w:tcW w:w="3137" w:type="dxa"/>
-          </w:tcPr>
-          <w:p>
-            <w:proofErr w:type="spellStart"/>
-            <w:r>
-              <w:t>ccagctgacaagtgtttggc</w:t>
-            </w:r>
-            <w:proofErr w:type="spellEnd"/>
-          </w:p>
-        </w:tc>
-      </w:tr>
-      <w:tr>
-        <w:trPr>
-          <w:trHeight w:val="306"/>
-        </w:trPr>
-        <w:tc>
-          <w:tcPr>
-            <w:tcW w:w="1113" w:type="dxa"/>
-          </w:tcPr>
-          <w:p>
-            <w:pPr>
-              <w:rPr>
-                <w:i/>
-              </w:rPr>
-            </w:pPr>
-            <w:r>
-              <w:rPr>
-                <w:i/>
-              </w:rPr>
-              <w:t>Adrb3</w:t>
-            </w:r>
-          </w:p>
-        </w:tc>
-        <w:tc>
-          <w:tcPr>
-            <w:tcW w:w="3022" w:type="dxa"/>
-          </w:tcPr>
-          <w:p>
-            <w:proofErr w:type="spellStart"/>
-            <w:r>
-              <w:t>ccttccgtcgtcttctgtgt</w:t>
-            </w:r>
-            <w:proofErr w:type="spellEnd"/>
-          </w:p>
-        </w:tc>
-        <w:tc>
-          <w:tcPr>
-            <w:tcW w:w="3137" w:type="dxa"/>
-          </w:tcPr>
-          <w:p>
-            <w:proofErr w:type="spellStart"/>
-            <w:r>
-              <w:t>gaagatggggatcaagcaagc</w:t>
-            </w:r>
-            <w:proofErr w:type="spellEnd"/>
-          </w:p>
-        </w:tc>
-      </w:tr>
-      <w:tr>
-        <w:trPr>
-          <w:trHeight w:val="325"/>
-        </w:trPr>
-        <w:tc>
-          <w:tcPr>
-            <w:tcW w:w="1113" w:type="dxa"/>
-          </w:tcPr>
-          <w:p>
-            <w:pPr>
-              <w:rPr>
-                <w:i/>
-              </w:rPr>
-            </w:pPr>
-            <w:proofErr w:type="spellStart"/>
-            <w:r>
-              <w:rPr>
-                <w:i/>
-              </w:rPr>
-              <w:t>Fasn</w:t>
-            </w:r>
-            <w:proofErr w:type="spellEnd"/>
-          </w:p>
-        </w:tc>
-        <w:tc>
-          <w:tcPr>
-            <w:tcW w:w="3022" w:type="dxa"/>
-          </w:tcPr>
-          <w:p>
-            <w:proofErr w:type="spellStart"/>
-            <w:r>
-              <w:t>tgggtaatccatagagcccag</w:t>
-            </w:r>
-            <w:proofErr w:type="spellEnd"/>
-          </w:p>
-        </w:tc>
-        <w:tc>
-          <w:tcPr>
-            <w:tcW w:w="3137" w:type="dxa"/>
-          </w:tcPr>
-          <w:p>
-            <w:proofErr w:type="spellStart"/>
-            <w:r>
-              <w:t>ggaggtggtgatagccggtat</w:t>
-            </w:r>
-            <w:proofErr w:type="spellEnd"/>
-          </w:p>
-        </w:tc>
-      </w:tr>
-      <w:tr>
-        <w:trPr>
-          <w:trHeight w:val="325"/>
-        </w:trPr>
-        <w:tc>
-          <w:tcPr>
-            <w:tcW w:w="1113" w:type="dxa"/>
-          </w:tcPr>
-          <w:p>
-            <w:pPr>
-              <w:rPr>
-                <w:i/>
-              </w:rPr>
-            </w:pPr>
-            <w:proofErr w:type="spellStart"/>
-            <w:r>
-              <w:rPr>
-                <w:i/>
-              </w:rPr>
-              <w:t>Lipe</w:t>
-            </w:r>
-            <w:proofErr w:type="spellEnd"/>
-          </w:p>
-        </w:tc>
-        <w:tc>
-          <w:tcPr>
-            <w:tcW w:w="3022" w:type="dxa"/>
-          </w:tcPr>
-          <w:p>
-            <w:proofErr w:type="spellStart"/>
-            <w:r>
-              <w:t>gtgaatgagatggcgagggt</w:t>
-            </w:r>
-            <w:proofErr w:type="spellEnd"/>
-          </w:p>
-        </w:tc>
-        <w:tc>
-          <w:tcPr>
-            <w:tcW w:w="3137" w:type="dxa"/>
-          </w:tcPr>
-          <w:p>
-            <w:proofErr w:type="spellStart"/>
-            <w:r>
-              <w:t>ggagtcgcgttagagtcacc</w:t>
-            </w:r>
-            <w:proofErr w:type="spellEnd"/>
-          </w:p>
-        </w:tc>
-      </w:tr>
-      <w:tr>
-        <w:trPr>
-          <w:trHeight w:val="325"/>
-        </w:trPr>
-        <w:tc>
-          <w:tcPr>
-            <w:tcW w:w="1113" w:type="dxa"/>
-          </w:tcPr>
-          <w:p>
-            <w:pPr>
-              <w:rPr>
-                <w:i/>
-              </w:rPr>
-            </w:pPr>
-            <w:proofErr w:type="spellStart"/>
-            <w:r>
-              <w:rPr>
-                <w:i/>
-              </w:rPr>
-              <w:t>Lpl</w:t>
-            </w:r>
-            <w:proofErr w:type="spellEnd"/>
-          </w:p>
-        </w:tc>
-        <w:tc>
-          <w:tcPr>
-            <w:tcW w:w="3022" w:type="dxa"/>
-          </w:tcPr>
-          <w:p>
-            <w:proofErr w:type="spellStart"/>
-            <w:r>
-              <w:t>cagcaagaccttcgtggtga</w:t>
-            </w:r>
-            <w:proofErr w:type="spellEnd"/>
-          </w:p>
-        </w:tc>
-        <w:tc>
-          <w:tcPr>
-            <w:tcW w:w="3137" w:type="dxa"/>
-          </w:tcPr>
-          <w:p>
-            <w:proofErr w:type="spellStart"/>
-            <w:r>
-              <w:t>ataatgttgctgggcccgat</w:t>
-            </w:r>
-            <w:proofErr w:type="spellEnd"/>
-          </w:p>
-        </w:tc>
-      </w:tr>
-      <w:tr>
-        <w:trPr>
-          <w:trHeight w:val="306"/>
-        </w:trPr>
-        <w:tc>
-          <w:tcPr>
-            <w:tcW w:w="1113" w:type="dxa"/>
-          </w:tcPr>
-          <w:p>
-            <w:pPr>
-              <w:rPr>
-                <w:i/>
-              </w:rPr>
-            </w:pPr>
-            <w:r>
-              <w:rPr>
-                <w:i/>
-              </w:rPr>
-              <w:t>Pde3b</w:t>
-            </w:r>
-          </w:p>
-        </w:tc>
-        <w:tc>
-          <w:tcPr>
-            <w:tcW w:w="3022" w:type="dxa"/>
-          </w:tcPr>
-          <w:p>
-            <w:proofErr w:type="spellStart"/>
-            <w:r>
-              <w:t>ggatcgcagcagtggtaaga</w:t>
-            </w:r>
-            <w:proofErr w:type="spellEnd"/>
-          </w:p>
-        </w:tc>
-        <w:tc>
-          <w:tcPr>
-            <w:tcW w:w="3137" w:type="dxa"/>
-          </w:tcPr>
-          <w:p>
-            <w:proofErr w:type="spellStart"/>
-            <w:r>
-              <w:t>aggcccatttaggtggcatc</w:t>
-            </w:r>
-            <w:proofErr w:type="spellEnd"/>
-          </w:p>
-        </w:tc>
-      </w:tr>
-      <w:tr>
-        <w:trPr>
-          <w:trHeight w:val="325"/>
-        </w:trPr>
-        <w:tc>
-          <w:tcPr>
-            <w:tcW w:w="1113" w:type="dxa"/>
-          </w:tcPr>
-          <w:p>
-            <w:pPr>
-              <w:rPr>
-                <w:i/>
-              </w:rPr>
-            </w:pPr>
-            <w:r>
-              <w:rPr>
-                <w:i/>
-              </w:rPr>
-              <w:t>Pnpla2</w:t>
-            </w:r>
-          </w:p>
-        </w:tc>
-        <w:tc>
-          <w:tcPr>
-            <w:tcW w:w="3022" w:type="dxa"/>
-          </w:tcPr>
-          <w:p>
-            <w:proofErr w:type="spellStart"/>
-            <w:r>
-              <w:t>ccactcac</w:t>
-            </w:r>
-            <w:r>
-              <w:t>a</w:t>
-            </w:r>
-            <w:r>
-              <w:t>tctacggagcc</w:t>
-            </w:r>
-            <w:proofErr w:type="spellEnd"/>
-          </w:p>
-        </w:tc>
-        <w:tc>
-          <w:tcPr>
-            <w:tcW w:w="3137" w:type="dxa"/>
-          </w:tcPr>
-          <w:p>
-            <w:proofErr w:type="spellStart"/>
-            <w:r>
-              <w:t>gatgcagaggacccaggaac</w:t>
-            </w:r>
-            <w:proofErr w:type="spellEnd"/>
-          </w:p>
-        </w:tc>
-      </w:tr>
-      <w:tr>
-        <w:trPr>
-          <w:trHeight w:val="325"/>
-        </w:trPr>
-        <w:tc>
-          <w:tcPr>
-            <w:tcW w:w="1113" w:type="dxa"/>
-          </w:tcPr>
-          <w:p>
-            <w:pPr>
-              <w:rPr>
-                <w:i/>
-              </w:rPr>
-            </w:pPr>
-            <w:commentRangeStart w:id="9"/>
-            <w:r>
-              <w:rPr>
-                <w:i/>
-              </w:rPr>
-              <w:t>Srebf1</w:t>
-            </w:r>
-            <w:commentRangeEnd w:id="9"/>
-            <w:r>
-              <w:rPr>
-                <w:rStyle w:val="CommentReference"/>
-              </w:rPr>
-              <w:commentReference w:id="9"/>
-            </w:r>
-          </w:p>
-        </w:tc>
-        <w:tc>
-          <w:tcPr>
-            <w:tcW w:w="3022" w:type="dxa"/>
-          </w:tcPr>
-          <w:p>
-            <w:proofErr w:type="spellStart"/>
-            <w:r>
-              <w:t>aggccatcgactacatccg</w:t>
-            </w:r>
-            <w:proofErr w:type="spellEnd"/>
-          </w:p>
-        </w:tc>
-        <w:tc>
-          <w:tcPr>
-            <w:tcW w:w="3137" w:type="dxa"/>
-          </w:tcPr>
-          <w:p>
-            <w:r>
-              <w:t>tccatagacacatctgtgcctc</w:t>
-            </w:r>
-          </w:p>
-        </w:tc>
-      </w:tr>
-    </w:tbl>
-    <w:p/>
     <w:sectPr>
       <w:pgSz w:w="12240" w:h="15840"/>
       <w:pgMar w:top="1440" w:right="1440" w:bottom="1440" w:left="1440" w:header="720" w:footer="720" w:gutter="0"/>
@@ -1644,7 +985,7 @@
       </w:r>
     </w:p>
   </w:comment>
-  <w:comment w:id="2" w:author="Microsoft Office User" w:date="2017-08-07T10:50:00Z" w:initials="Office">
+  <w:comment w:id="2" w:author="Microsoft Office User" w:date="2017-08-15T14:34:00Z" w:initials="Office">
     <w:p>
       <w:pPr>
         <w:pStyle w:val="CommentText"/>
@@ -1656,156 +997,15 @@
         <w:annotationRef/>
       </w:r>
       <w:r>
-        <w:t xml:space="preserve">Should we also put the </w:t>
+        <w:t xml:space="preserve">Check when </w:t>
       </w:r>
       <w:proofErr w:type="spellStart"/>
       <w:r>
-        <w:t>gluconeogenic</w:t>
+        <w:t>iso</w:t>
       </w:r>
       <w:proofErr w:type="spellEnd"/>
       <w:r>
-        <w:t xml:space="preserve"> transcripts here?</w:t>
-      </w:r>
-    </w:p>
-    <w:p>
-      <w:pPr>
-        <w:pStyle w:val="CommentText"/>
-      </w:pPr>
-    </w:p>
-  </w:comment>
-  <w:comment w:id="3" w:author="Microsoft Office User" w:date="2017-08-15T15:12:00Z" w:initials="Office">
-    <w:p>
-      <w:pPr>
-        <w:pStyle w:val="CommentText"/>
-      </w:pPr>
-      <w:r>
-        <w:rPr>
-          <w:rStyle w:val="CommentReference"/>
-        </w:rPr>
-        <w:annotationRef/>
-      </w:r>
-      <w:r>
-        <w:t>These numbers are from tissue weights so should be the same for all sac data</w:t>
-      </w:r>
-    </w:p>
-  </w:comment>
-  <w:comment w:id="6" w:author="Microsoft Office User" w:date="2017-08-15T14:56:00Z" w:initials="Office">
-    <w:p>
-      <w:pPr>
-        <w:pStyle w:val="CommentText"/>
-      </w:pPr>
-      <w:r>
-        <w:rPr>
-          <w:rStyle w:val="CommentReference"/>
-        </w:rPr>
-        <w:annotationRef/>
-      </w:r>
-      <w:r>
-        <w:t>Excluded n=1 and 3 died prior to sac</w:t>
-      </w:r>
-    </w:p>
-  </w:comment>
-  <w:comment w:id="5" w:author="Microsoft Office User" w:date="2017-08-15T14:34:00Z" w:initials="Office">
-    <w:p>
-      <w:pPr>
-        <w:pStyle w:val="CommentText"/>
-      </w:pPr>
-      <w:r>
-        <w:rPr>
-          <w:rStyle w:val="CommentReference"/>
-        </w:rPr>
-        <w:annotationRef/>
-      </w:r>
-      <w:r>
-        <w:t xml:space="preserve">Check when </w:t>
-      </w:r>
-      <w:proofErr w:type="spellStart"/>
-      <w:r>
-        <w:t>iso</w:t>
-      </w:r>
-      <w:proofErr w:type="spellEnd"/>
-      <w:r>
         <w:t xml:space="preserve"> test was in ref to sac</w:t>
-      </w:r>
-    </w:p>
-  </w:comment>
-  <w:comment w:id="7" w:author="Microsoft Office User" w:date="2017-08-15T15:17:00Z" w:initials="Office">
-    <w:p>
-      <w:pPr>
-        <w:pStyle w:val="CommentText"/>
-      </w:pPr>
-      <w:r>
-        <w:rPr>
-          <w:rStyle w:val="CommentReference"/>
-        </w:rPr>
-        <w:annotationRef/>
-      </w:r>
-      <w:r>
-        <w:t>Insert NEFA data here?</w:t>
-      </w:r>
-    </w:p>
-  </w:comment>
-  <w:comment w:id="8" w:author="Microsoft Office User" w:date="2017-08-15T15:10:00Z" w:initials="Office">
-    <w:p>
-      <w:pPr>
-        <w:pStyle w:val="CommentText"/>
-      </w:pPr>
-      <w:r>
-        <w:rPr>
-          <w:rStyle w:val="CommentReference"/>
-        </w:rPr>
-        <w:annotationRef/>
-      </w:r>
-      <w:r>
-        <w:t>Numbers are for NEFA--</w:t>
-      </w:r>
-      <w:proofErr w:type="spellStart"/>
-      <w:r>
-        <w:t>Qpcr</w:t>
-      </w:r>
-      <w:proofErr w:type="spellEnd"/>
-      <w:r>
-        <w:t xml:space="preserve"> NCD ctrl n=6, </w:t>
-      </w:r>
-      <w:proofErr w:type="spellStart"/>
-      <w:r>
-        <w:t>dex</w:t>
-      </w:r>
-      <w:proofErr w:type="spellEnd"/>
-      <w:r>
-        <w:t xml:space="preserve"> n=8; HFD ctrl n=10, </w:t>
-      </w:r>
-      <w:proofErr w:type="spellStart"/>
-      <w:r>
-        <w:t>dex</w:t>
-      </w:r>
-      <w:proofErr w:type="spellEnd"/>
-      <w:r>
-        <w:t xml:space="preserve"> n=12</w:t>
-      </w:r>
-    </w:p>
-  </w:comment>
-  <w:comment w:id="9" w:author="Microsoft Office User" w:date="2017-08-15T15:26:00Z" w:initials="Office">
-    <w:p>
-      <w:pPr>
-        <w:pStyle w:val="CommentText"/>
-      </w:pPr>
-      <w:r>
-        <w:rPr>
-          <w:rStyle w:val="CommentReference"/>
-        </w:rPr>
-        <w:annotationRef/>
-      </w:r>
-      <w:proofErr w:type="spellStart"/>
-      <w:r>
-        <w:t>Gluconeogenic</w:t>
-      </w:r>
-      <w:proofErr w:type="spellEnd"/>
-      <w:r>
-        <w:t xml:space="preserve"> </w:t>
-      </w:r>
-      <w:r>
-        <w:t>transcripts needed here?</w:t>
       </w:r>
     </w:p>
   </w:comment>
@@ -1816,13 +1016,7 @@
 <w15:commentsEx xmlns:wpc="http://schemas.microsoft.com/office/word/2010/wordprocessingCanvas" xmlns:mo="http://schemas.microsoft.com/office/mac/office/2008/main" xmlns:mc="http://schemas.openxmlformats.org/markup-compatibility/2006" xmlns:mv="urn:schemas-microsoft-com:mac:vml" xmlns:o="urn:schemas-microsoft-com:office:office" xmlns:r="http://schemas.openxmlformats.org/officeDocument/2006/relationships" xmlns:m="http://schemas.openxmlformats.org/officeDocument/2006/math" xmlns:v="urn:schemas-microsoft-com:vml" xmlns:wp14="http://schemas.microsoft.com/office/word/2010/wordprocessingDrawing" xmlns:wp="http://schemas.openxmlformats.org/drawingml/2006/wordprocessingDrawing" xmlns:w10="urn:schemas-microsoft-com:office:word" xmlns:w="http://schemas.openxmlformats.org/wordprocessingml/2006/main" xmlns:w14="http://schemas.microsoft.com/office/word/2010/wordml" xmlns:w15="http://schemas.microsoft.com/office/word/2012/wordml" xmlns:wpg="http://schemas.microsoft.com/office/word/2010/wordprocessingGroup" xmlns:wpi="http://schemas.microsoft.com/office/word/2010/wordprocessingInk" xmlns:wne="http://schemas.microsoft.com/office/word/2006/wordml" xmlns:wps="http://schemas.microsoft.com/office/word/2010/wordprocessingShape" mc:Ignorable="w14 w15 wp14">
   <w15:commentEx w15:paraId="7D4E4D32" w15:done="0"/>
   <w15:commentEx w15:paraId="3C784286" w15:done="0"/>
-  <w15:commentEx w15:paraId="25696F64" w15:done="0"/>
-  <w15:commentEx w15:paraId="0A5C9A53" w15:done="0"/>
-  <w15:commentEx w15:paraId="63A6FB17" w15:done="0"/>
   <w15:commentEx w15:paraId="429FD927" w15:done="0"/>
-  <w15:commentEx w15:paraId="090CD9E9" w15:done="0"/>
-  <w15:commentEx w15:paraId="432C09CC" w15:done="0"/>
-  <w15:commentEx w15:paraId="708466CD" w15:done="0"/>
 </w15:commentsEx>
 </file>
 

</xml_diff>

<commit_message>
Wrote supplementary figure 1 and small edits to main fig legend doc
</commit_message>
<xml_diff>
--- a/manuscript/Obesity-Glucocorticoids/Figure Legends.docx
+++ b/manuscript/Obesity-Glucocorticoids/Figure Legends.docx
@@ -680,6 +680,7 @@
         <w:t xml:space="preserve">. </w:t>
       </w:r>
       <w:commentRangeStart w:id="2"/>
+      <w:commentRangeStart w:id="3"/>
       <w:r>
         <w:t>Serum</w:t>
       </w:r>
@@ -772,6 +773,13 @@
           <w:rStyle w:val="CommentReference"/>
         </w:rPr>
         <w:commentReference w:id="2"/>
+      </w:r>
+      <w:commentRangeEnd w:id="3"/>
+      <w:r>
+        <w:rPr>
+          <w:rStyle w:val="CommentReference"/>
+        </w:rPr>
+        <w:commentReference w:id="3"/>
       </w:r>
       <w:r>
         <w:t xml:space="preserve"> Asterisks indicated statistically significant treatment effect.</w:t>
@@ -929,10 +937,7 @@
     </w:p>
     <w:p/>
     <w:p/>
-    <w:p>
-      <w:bookmarkStart w:id="3" w:name="_GoBack"/>
-      <w:bookmarkEnd w:id="3"/>
-    </w:p>
+    <w:p/>
     <w:sectPr>
       <w:pgSz w:w="12240" w:h="15840"/>
       <w:pgMar w:top="1440" w:right="1440" w:bottom="1440" w:left="1440" w:header="720" w:footer="720" w:gutter="0"/>
@@ -1009,6 +1014,29 @@
       </w:r>
     </w:p>
   </w:comment>
+  <w:comment w:id="3" w:author="Microsoft Office User" w:date="2017-08-16T16:46:00Z" w:initials="Office">
+    <w:p>
+      <w:pPr>
+        <w:pStyle w:val="CommentText"/>
+      </w:pPr>
+      <w:r>
+        <w:rPr>
+          <w:rStyle w:val="CommentReference"/>
+        </w:rPr>
+        <w:annotationRef/>
+      </w:r>
+      <w:proofErr w:type="spellStart"/>
+      <w:r>
+        <w:t>Iso</w:t>
+      </w:r>
+      <w:proofErr w:type="spellEnd"/>
+      <w:r>
+        <w:t xml:space="preserve"> performed one week prior to sac (11wks treatment)</w:t>
+      </w:r>
+      <w:bookmarkStart w:id="4" w:name="_GoBack"/>
+      <w:bookmarkEnd w:id="4"/>
+    </w:p>
+  </w:comment>
 </w:comments>
 </file>
 
@@ -1017,6 +1045,7 @@
   <w15:commentEx w15:paraId="7D4E4D32" w15:done="0"/>
   <w15:commentEx w15:paraId="3C784286" w15:done="0"/>
   <w15:commentEx w15:paraId="429FD927" w15:done="0"/>
+  <w15:commentEx w15:paraId="7242C7A2" w15:paraIdParent="429FD927" w15:done="0"/>
 </w15:commentsEx>
 </file>
 

</xml_diff>

<commit_message>
Updated figure legends and manuscript with sample numbers
</commit_message>
<xml_diff>
--- a/manuscript/Obesity-Glucocorticoids/Figure Legends.docx
+++ b/manuscript/Obesity-Glucocorticoids/Figure Legends.docx
@@ -47,21 +47,27 @@
       <w:r>
         <w:t>Cushing’s</w:t>
       </w:r>
-      <w:commentRangeStart w:id="0"/>
       <w:r>
         <w:t xml:space="preserve"> (</w:t>
       </w:r>
       <w:r>
-        <w:t>non-obese n=; obese n</w:t>
-      </w:r>
-      <w:proofErr w:type="gramStart"/>
-      <w:r>
-        <w:t xml:space="preserve">= </w:t>
+        <w:t>non-obese n=</w:t>
+      </w:r>
+      <w:r>
+        <w:t>3</w:t>
+      </w:r>
+      <w:r>
+        <w:t>; obese n=</w:t>
+      </w:r>
+      <w:r>
+        <w:t>5</w:t>
+      </w:r>
+      <w:r>
+        <w:t xml:space="preserve"> </w:t>
       </w:r>
       <w:r>
         <w:t>)</w:t>
       </w:r>
-      <w:proofErr w:type="gramEnd"/>
       <w:r>
         <w:t xml:space="preserve"> and</w:t>
       </w:r>
@@ -69,18 +75,22 @@
         <w:t xml:space="preserve"> control</w:t>
       </w:r>
       <w:r>
-        <w:t xml:space="preserve"> (non-obese n=; obese n=</w:t>
+        <w:t xml:space="preserve"> (non-obese n=</w:t>
+      </w:r>
+      <w:r>
+        <w:t>5</w:t>
+      </w:r>
+      <w:r>
+        <w:t>; obese n=</w:t>
+      </w:r>
+      <w:r>
+        <w:t>6</w:t>
       </w:r>
       <w:r>
         <w:t>)</w:t>
       </w:r>
-      <w:commentRangeEnd w:id="0"/>
-      <w:r>
-        <w:rPr>
-          <w:rStyle w:val="CommentReference"/>
-        </w:rPr>
-        <w:commentReference w:id="0"/>
-      </w:r>
+      <w:bookmarkStart w:id="0" w:name="_GoBack"/>
+      <w:bookmarkEnd w:id="0"/>
       <w:r>
         <w:t xml:space="preserve"> BMI</w:t>
       </w:r>
@@ -762,8 +772,6 @@
       <w:r>
         <w:t>treated, chow-fed mice</w:t>
       </w:r>
-      <w:bookmarkStart w:id="2" w:name="_GoBack"/>
-      <w:bookmarkEnd w:id="2"/>
       <w:r>
         <w:t xml:space="preserve"> with the exception of isoproterenol-stimulated glycerol, which was performed one week prior to sacrifice</w:t>
       </w:r>
@@ -936,30 +944,6 @@
 
 <file path=word/comments.xml><?xml version="1.0" encoding="utf-8"?>
 <w:comments xmlns:wpc="http://schemas.microsoft.com/office/word/2010/wordprocessingCanvas" xmlns:mo="http://schemas.microsoft.com/office/mac/office/2008/main" xmlns:mc="http://schemas.openxmlformats.org/markup-compatibility/2006" xmlns:mv="urn:schemas-microsoft-com:mac:vml" xmlns:o="urn:schemas-microsoft-com:office:office" xmlns:r="http://schemas.openxmlformats.org/officeDocument/2006/relationships" xmlns:m="http://schemas.openxmlformats.org/officeDocument/2006/math" xmlns:v="urn:schemas-microsoft-com:vml" xmlns:wp14="http://schemas.microsoft.com/office/word/2010/wordprocessingDrawing" xmlns:wp="http://schemas.openxmlformats.org/drawingml/2006/wordprocessingDrawing" xmlns:w10="urn:schemas-microsoft-com:office:word" xmlns:w="http://schemas.openxmlformats.org/wordprocessingml/2006/main" xmlns:w14="http://schemas.microsoft.com/office/word/2010/wordml" xmlns:w15="http://schemas.microsoft.com/office/word/2012/wordml" xmlns:wpg="http://schemas.microsoft.com/office/word/2010/wordprocessingGroup" xmlns:wpi="http://schemas.microsoft.com/office/word/2010/wordprocessingInk" xmlns:wne="http://schemas.microsoft.com/office/word/2006/wordml" xmlns:wps="http://schemas.microsoft.com/office/word/2010/wordprocessingShape" mc:Ignorable="w14 w15 wp14">
-  <w:comment w:id="0" w:author="Microsoft Office User" w:date="2017-08-15T13:43:00Z" w:initials="Office">
-    <w:p>
-      <w:pPr>
-        <w:pStyle w:val="CommentText"/>
-      </w:pPr>
-      <w:r>
-        <w:rPr>
-          <w:rStyle w:val="CommentReference"/>
-        </w:rPr>
-        <w:annotationRef/>
-      </w:r>
-      <w:r>
-        <w:t>Cannot find these in the script</w:t>
-      </w:r>
-      <w:r>
-        <w:t xml:space="preserve"> or anywhere else I have looked. Do you know where I can find the Ns for the different groups here?</w:t>
-      </w:r>
-    </w:p>
-    <w:p>
-      <w:pPr>
-        <w:pStyle w:val="CommentText"/>
-      </w:pPr>
-    </w:p>
-  </w:comment>
   <w:comment w:id="1" w:author="Microsoft Office User" w:date="2017-08-15T13:57:00Z" w:initials="Office">
     <w:p>
       <w:pPr>
@@ -981,7 +965,6 @@
 
 <file path=word/commentsExtended.xml><?xml version="1.0" encoding="utf-8"?>
 <w15:commentsEx xmlns:wpc="http://schemas.microsoft.com/office/word/2010/wordprocessingCanvas" xmlns:mo="http://schemas.microsoft.com/office/mac/office/2008/main" xmlns:mc="http://schemas.openxmlformats.org/markup-compatibility/2006" xmlns:mv="urn:schemas-microsoft-com:mac:vml" xmlns:o="urn:schemas-microsoft-com:office:office" xmlns:r="http://schemas.openxmlformats.org/officeDocument/2006/relationships" xmlns:m="http://schemas.openxmlformats.org/officeDocument/2006/math" xmlns:v="urn:schemas-microsoft-com:vml" xmlns:wp14="http://schemas.microsoft.com/office/word/2010/wordprocessingDrawing" xmlns:wp="http://schemas.openxmlformats.org/drawingml/2006/wordprocessingDrawing" xmlns:w10="urn:schemas-microsoft-com:office:word" xmlns:w="http://schemas.openxmlformats.org/wordprocessingml/2006/main" xmlns:w14="http://schemas.microsoft.com/office/word/2010/wordml" xmlns:w15="http://schemas.microsoft.com/office/word/2012/wordml" xmlns:wpg="http://schemas.microsoft.com/office/word/2010/wordprocessingGroup" xmlns:wpi="http://schemas.microsoft.com/office/word/2010/wordprocessingInk" xmlns:wne="http://schemas.microsoft.com/office/word/2006/wordml" xmlns:wps="http://schemas.microsoft.com/office/word/2010/wordprocessingShape" mc:Ignorable="w14 w15 wp14">
-  <w15:commentEx w15:paraId="7D4E4D32" w15:done="0"/>
   <w15:commentEx w15:paraId="3C784286" w15:done="0"/>
 </w15:commentsEx>
 </file>

</xml_diff>

<commit_message>
added n's to figure legend 1c
</commit_message>
<xml_diff>
--- a/manuscript/Obesity-Glucocorticoids/Figure Legends.docx
+++ b/manuscript/Obesity-Glucocorticoids/Figure Legends.docx
@@ -89,100 +89,113 @@
       <w:r>
         <w:t>)</w:t>
       </w:r>
+      <w:r>
+        <w:t xml:space="preserve"> BMI</w:t>
+      </w:r>
+      <w:r>
+        <w:t xml:space="preserve"> </w:t>
+      </w:r>
+      <w:r>
+        <w:t xml:space="preserve">(A) </w:t>
+      </w:r>
+      <w:r>
+        <w:t>and</w:t>
+      </w:r>
+      <w:r>
+        <w:t xml:space="preserve"> HOMA-IR</w:t>
+      </w:r>
+      <w:r>
+        <w:t xml:space="preserve"> scores</w:t>
+      </w:r>
+      <w:r>
+        <w:t xml:space="preserve"> (B)</w:t>
+      </w:r>
+      <w:r>
+        <w:t xml:space="preserve"> stratified by obesity status.</w:t>
+      </w:r>
+      <w:r>
+        <w:t xml:space="preserve"> </w:t>
+      </w:r>
+      <w:r>
+        <w:t>Mouse blood g</w:t>
+      </w:r>
+      <w:r>
+        <w:t>lucose levels during insulin tolerance test</w:t>
+      </w:r>
+      <w:r>
+        <w:t xml:space="preserve"> </w:t>
+      </w:r>
+      <w:r>
+        <w:t>(C</w:t>
+      </w:r>
+      <w:r>
+        <w:t>) and</w:t>
+      </w:r>
+      <w:r>
+        <w:t xml:space="preserve"> </w:t>
+      </w:r>
+      <w:r>
+        <w:t>pr</w:t>
+      </w:r>
+      <w:r>
+        <w:t>io</w:t>
+      </w:r>
+      <w:r>
+        <w:t>r to insulin injection (basal; D</w:t>
+      </w:r>
+      <w:r>
+        <w:t>)</w:t>
+      </w:r>
+      <w:r>
+        <w:t xml:space="preserve"> </w:t>
+      </w:r>
+      <w:r>
+        <w:t xml:space="preserve">following </w:t>
+      </w:r>
+      <w:r>
+        <w:t>5 weeks of</w:t>
+      </w:r>
+      <w:r>
+        <w:t xml:space="preserve"> dexamethasone</w:t>
+      </w:r>
+      <w:r>
+        <w:t xml:space="preserve"> (NCD n=</w:t>
+      </w:r>
+      <w:r>
+        <w:t>12</w:t>
+      </w:r>
+      <w:r>
+        <w:t>; HFD n=</w:t>
+      </w:r>
+      <w:r>
+        <w:t>12</w:t>
+      </w:r>
+      <w:r>
+        <w:t>)</w:t>
+      </w:r>
+      <w:r>
+        <w:t xml:space="preserve"> or vehicle </w:t>
+      </w:r>
+      <w:r>
+        <w:t>(NCD n=</w:t>
+      </w:r>
+      <w:r>
+        <w:t>12</w:t>
+      </w:r>
+      <w:r>
+        <w:t>; HFD n=</w:t>
+      </w:r>
+      <w:r>
+        <w:t>12</w:t>
+      </w:r>
+      <w:r>
+        <w:t>)</w:t>
+      </w:r>
+      <w:r>
+        <w:t xml:space="preserve"> </w:t>
+      </w:r>
       <w:bookmarkStart w:id="0" w:name="_GoBack"/>
       <w:bookmarkEnd w:id="0"/>
-      <w:r>
-        <w:t xml:space="preserve"> BMI</w:t>
-      </w:r>
-      <w:r>
-        <w:t xml:space="preserve"> </w:t>
-      </w:r>
-      <w:r>
-        <w:t xml:space="preserve">(A) </w:t>
-      </w:r>
-      <w:r>
-        <w:t>and</w:t>
-      </w:r>
-      <w:r>
-        <w:t xml:space="preserve"> HOMA-IR</w:t>
-      </w:r>
-      <w:r>
-        <w:t xml:space="preserve"> scores</w:t>
-      </w:r>
-      <w:r>
-        <w:t xml:space="preserve"> (B)</w:t>
-      </w:r>
-      <w:r>
-        <w:t xml:space="preserve"> stratified by obesity status.</w:t>
-      </w:r>
-      <w:r>
-        <w:t xml:space="preserve"> </w:t>
-      </w:r>
-      <w:r>
-        <w:t>Mouse blood g</w:t>
-      </w:r>
-      <w:r>
-        <w:t>lucose levels during insulin tolerance test</w:t>
-      </w:r>
-      <w:r>
-        <w:t xml:space="preserve"> </w:t>
-      </w:r>
-      <w:r>
-        <w:t>(C</w:t>
-      </w:r>
-      <w:r>
-        <w:t>) and</w:t>
-      </w:r>
-      <w:r>
-        <w:t xml:space="preserve"> </w:t>
-      </w:r>
-      <w:r>
-        <w:t>pr</w:t>
-      </w:r>
-      <w:r>
-        <w:t>io</w:t>
-      </w:r>
-      <w:r>
-        <w:t>r to insulin injection (basal; D</w:t>
-      </w:r>
-      <w:r>
-        <w:t>)</w:t>
-      </w:r>
-      <w:r>
-        <w:t xml:space="preserve"> </w:t>
-      </w:r>
-      <w:r>
-        <w:t xml:space="preserve">following </w:t>
-      </w:r>
-      <w:r>
-        <w:t>5 weeks of</w:t>
-      </w:r>
-      <w:r>
-        <w:t xml:space="preserve"> dexamethasone</w:t>
-      </w:r>
-      <w:r>
-        <w:t xml:space="preserve"> </w:t>
-      </w:r>
-      <w:commentRangeStart w:id="1"/>
-      <w:r>
-        <w:t>(NCD n=; HFD n=)</w:t>
-      </w:r>
-      <w:r>
-        <w:t xml:space="preserve"> or vehicle </w:t>
-      </w:r>
-      <w:r>
-        <w:t>(NCD n=; HFD n=)</w:t>
-      </w:r>
-      <w:r>
-        <w:t xml:space="preserve"> </w:t>
-      </w:r>
-      <w:commentRangeEnd w:id="1"/>
-      <w:r>
-        <w:rPr>
-          <w:rStyle w:val="CommentReference"/>
-        </w:rPr>
-        <w:commentReference w:id="1"/>
-      </w:r>
       <w:r>
         <w:t>treatment</w:t>
       </w:r>
@@ -940,33 +953,6 @@
     </w:sectPr>
   </w:body>
 </w:document>
-</file>
-
-<file path=word/comments.xml><?xml version="1.0" encoding="utf-8"?>
-<w:comments xmlns:wpc="http://schemas.microsoft.com/office/word/2010/wordprocessingCanvas" xmlns:mo="http://schemas.microsoft.com/office/mac/office/2008/main" xmlns:mc="http://schemas.openxmlformats.org/markup-compatibility/2006" xmlns:mv="urn:schemas-microsoft-com:mac:vml" xmlns:o="urn:schemas-microsoft-com:office:office" xmlns:r="http://schemas.openxmlformats.org/officeDocument/2006/relationships" xmlns:m="http://schemas.openxmlformats.org/officeDocument/2006/math" xmlns:v="urn:schemas-microsoft-com:vml" xmlns:wp14="http://schemas.microsoft.com/office/word/2010/wordprocessingDrawing" xmlns:wp="http://schemas.openxmlformats.org/drawingml/2006/wordprocessingDrawing" xmlns:w10="urn:schemas-microsoft-com:office:word" xmlns:w="http://schemas.openxmlformats.org/wordprocessingml/2006/main" xmlns:w14="http://schemas.microsoft.com/office/word/2010/wordml" xmlns:w15="http://schemas.microsoft.com/office/word/2012/wordml" xmlns:wpg="http://schemas.microsoft.com/office/word/2010/wordprocessingGroup" xmlns:wpi="http://schemas.microsoft.com/office/word/2010/wordprocessingInk" xmlns:wne="http://schemas.microsoft.com/office/word/2006/wordml" xmlns:wps="http://schemas.microsoft.com/office/word/2010/wordprocessingShape" mc:Ignorable="w14 w15 wp14">
-  <w:comment w:id="1" w:author="Microsoft Office User" w:date="2017-08-15T13:57:00Z" w:initials="Office">
-    <w:p>
-      <w:pPr>
-        <w:pStyle w:val="CommentText"/>
-      </w:pPr>
-      <w:r>
-        <w:rPr>
-          <w:rStyle w:val="CommentReference"/>
-        </w:rPr>
-        <w:annotationRef/>
-      </w:r>
-      <w:r>
-        <w:t>Find N for these experiments</w:t>
-      </w:r>
-    </w:p>
-  </w:comment>
-</w:comments>
-</file>
-
-<file path=word/commentsExtended.xml><?xml version="1.0" encoding="utf-8"?>
-<w15:commentsEx xmlns:wpc="http://schemas.microsoft.com/office/word/2010/wordprocessingCanvas" xmlns:mo="http://schemas.microsoft.com/office/mac/office/2008/main" xmlns:mc="http://schemas.openxmlformats.org/markup-compatibility/2006" xmlns:mv="urn:schemas-microsoft-com:mac:vml" xmlns:o="urn:schemas-microsoft-com:office:office" xmlns:r="http://schemas.openxmlformats.org/officeDocument/2006/relationships" xmlns:m="http://schemas.openxmlformats.org/officeDocument/2006/math" xmlns:v="urn:schemas-microsoft-com:vml" xmlns:wp14="http://schemas.microsoft.com/office/word/2010/wordprocessingDrawing" xmlns:wp="http://schemas.openxmlformats.org/drawingml/2006/wordprocessingDrawing" xmlns:w10="urn:schemas-microsoft-com:office:word" xmlns:w="http://schemas.openxmlformats.org/wordprocessingml/2006/main" xmlns:w14="http://schemas.microsoft.com/office/word/2010/wordml" xmlns:w15="http://schemas.microsoft.com/office/word/2012/wordml" xmlns:wpg="http://schemas.microsoft.com/office/word/2010/wordprocessingGroup" xmlns:wpi="http://schemas.microsoft.com/office/word/2010/wordprocessingInk" xmlns:wne="http://schemas.microsoft.com/office/word/2006/wordml" xmlns:wps="http://schemas.microsoft.com/office/word/2010/wordprocessingShape" mc:Ignorable="w14 w15 wp14">
-  <w15:commentEx w15:paraId="3C784286" w15:done="0"/>
-</w15:commentsEx>
 </file>
 
 <file path=word/numbering.xml><?xml version="1.0" encoding="utf-8"?>
@@ -1732,14 +1718,6 @@
     <w:abstractNumId w:val="3"/>
   </w:num>
 </w:numbering>
-</file>
-
-<file path=word/people.xml><?xml version="1.0" encoding="utf-8"?>
-<w15:people xmlns:wpc="http://schemas.microsoft.com/office/word/2010/wordprocessingCanvas" xmlns:mo="http://schemas.microsoft.com/office/mac/office/2008/main" xmlns:mc="http://schemas.openxmlformats.org/markup-compatibility/2006" xmlns:mv="urn:schemas-microsoft-com:mac:vml" xmlns:o="urn:schemas-microsoft-com:office:office" xmlns:r="http://schemas.openxmlformats.org/officeDocument/2006/relationships" xmlns:m="http://schemas.openxmlformats.org/officeDocument/2006/math" xmlns:v="urn:schemas-microsoft-com:vml" xmlns:wp14="http://schemas.microsoft.com/office/word/2010/wordprocessingDrawing" xmlns:wp="http://schemas.openxmlformats.org/drawingml/2006/wordprocessingDrawing" xmlns:w10="urn:schemas-microsoft-com:office:word" xmlns:w="http://schemas.openxmlformats.org/wordprocessingml/2006/main" xmlns:w14="http://schemas.microsoft.com/office/word/2010/wordml" xmlns:w15="http://schemas.microsoft.com/office/word/2012/wordml" xmlns:wpg="http://schemas.microsoft.com/office/word/2010/wordprocessingGroup" xmlns:wpi="http://schemas.microsoft.com/office/word/2010/wordprocessingInk" xmlns:wne="http://schemas.microsoft.com/office/word/2006/wordml" xmlns:wps="http://schemas.microsoft.com/office/word/2010/wordprocessingShape" mc:Ignorable="w14 w15 wp14">
-  <w15:person w15:author="Microsoft Office User">
-    <w15:presenceInfo w15:providerId="None" w15:userId="Microsoft Office User"/>
-  </w15:person>
-</w15:people>
 </file>
 
 <file path=word/styles.xml><?xml version="1.0" encoding="utf-8"?>

</xml_diff>

<commit_message>
Made small edits and cleaned up changes/comments to manuscript and figure legends
</commit_message>
<xml_diff>
--- a/manuscript/Obesity-Glucocorticoids/Figure Legends.docx
+++ b/manuscript/Obesity-Glucocorticoids/Figure Legends.docx
@@ -141,10 +141,22 @@
         <w:t>io</w:t>
       </w:r>
       <w:r>
-        <w:t>r to insulin injection (basal; D</w:t>
-      </w:r>
-      <w:r>
-        <w:t>)</w:t>
+        <w:t>r to insulin</w:t>
+      </w:r>
+      <w:r>
+        <w:t xml:space="preserve"> </w:t>
+      </w:r>
+      <w:r>
+        <w:t>(basal; D)</w:t>
+      </w:r>
+      <w:r>
+        <w:t>. Insulin was given via i.p.</w:t>
+      </w:r>
+      <w:r>
+        <w:t xml:space="preserve"> injection</w:t>
+      </w:r>
+      <w:r>
+        <w:t xml:space="preserve"> at a concentration of 2.5mU/kg</w:t>
       </w:r>
       <w:r>
         <w:t xml:space="preserve"> </w:t>
@@ -153,50 +165,53 @@
         <w:t xml:space="preserve">following </w:t>
       </w:r>
       <w:r>
-        <w:t>5 weeks of</w:t>
-      </w:r>
-      <w:r>
-        <w:t xml:space="preserve"> dexamethasone</w:t>
-      </w:r>
-      <w:r>
-        <w:t xml:space="preserve"> (NCD n=</w:t>
-      </w:r>
-      <w:r>
-        <w:t>12</w:t>
-      </w:r>
-      <w:r>
-        <w:t>; HFD n=</w:t>
-      </w:r>
-      <w:r>
-        <w:t>12</w:t>
-      </w:r>
-      <w:r>
-        <w:t>)</w:t>
-      </w:r>
-      <w:r>
-        <w:t xml:space="preserve"> or vehicle </w:t>
-      </w:r>
-      <w:r>
-        <w:t>(NCD n=</w:t>
-      </w:r>
-      <w:r>
-        <w:t>12</w:t>
-      </w:r>
-      <w:r>
-        <w:t>; HFD n=</w:t>
-      </w:r>
-      <w:r>
-        <w:t>12</w:t>
-      </w:r>
-      <w:r>
-        <w:t>)</w:t>
-      </w:r>
-      <w:r>
-        <w:t xml:space="preserve"> </w:t>
+        <w:t>five</w:t>
       </w:r>
       <w:bookmarkStart w:id="0" w:name="_GoBack"/>
       <w:bookmarkEnd w:id="0"/>
       <w:r>
+        <w:t xml:space="preserve"> weeks of</w:t>
+      </w:r>
+      <w:r>
+        <w:t xml:space="preserve"> dexamethasone</w:t>
+      </w:r>
+      <w:r>
+        <w:t xml:space="preserve"> (NCD n=</w:t>
+      </w:r>
+      <w:r>
+        <w:t>12</w:t>
+      </w:r>
+      <w:r>
+        <w:t>; HFD n=</w:t>
+      </w:r>
+      <w:r>
+        <w:t>12</w:t>
+      </w:r>
+      <w:r>
+        <w:t>)</w:t>
+      </w:r>
+      <w:r>
+        <w:t xml:space="preserve"> or vehicle </w:t>
+      </w:r>
+      <w:r>
+        <w:t>(NCD n=</w:t>
+      </w:r>
+      <w:r>
+        <w:t>12</w:t>
+      </w:r>
+      <w:r>
+        <w:t>; HFD n=</w:t>
+      </w:r>
+      <w:r>
+        <w:t>12</w:t>
+      </w:r>
+      <w:r>
+        <w:t>)</w:t>
+      </w:r>
+      <w:r>
+        <w:t xml:space="preserve"> </w:t>
+      </w:r>
+      <w:r>
         <w:t>treatment</w:t>
       </w:r>
       <w:r>
@@ -206,7 +221,11 @@
         <w:t>.</w:t>
       </w:r>
       <w:r>
-        <w:t xml:space="preserve"> Mouse glucose infusion rate (GIR</w:t>
+        <w:t xml:space="preserve"> </w:t>
+      </w:r>
+      <w:commentRangeStart w:id="1"/>
+      <w:r>
+        <w:t>Mouse glucose infusion rate (GIR</w:t>
       </w:r>
       <w:r>
         <w:t>; E</w:t>
@@ -224,15 +243,7 @@
         <w:t>; F</w:t>
       </w:r>
       <w:r>
-        <w:t xml:space="preserve">) during </w:t>
-      </w:r>
-      <w:proofErr w:type="spellStart"/>
-      <w:r>
-        <w:t>euglycemic</w:t>
-      </w:r>
-      <w:proofErr w:type="spellEnd"/>
-      <w:r>
-        <w:t xml:space="preserve"> clamp following 3 weeks of dexamethasone</w:t>
+        <w:t>) during euglycemic clamp following 3 weeks of dexamethasone</w:t>
       </w:r>
       <w:r>
         <w:t xml:space="preserve"> (n=</w:t>
@@ -261,11 +272,24 @@
       <w:r>
         <w:t xml:space="preserve"> and 11 weeks of HFD</w:t>
       </w:r>
+      <w:commentRangeEnd w:id="1"/>
+      <w:r>
+        <w:rPr>
+          <w:rStyle w:val="CommentReference"/>
+        </w:rPr>
+        <w:commentReference w:id="1"/>
+      </w:r>
       <w:r>
         <w:t>.</w:t>
       </w:r>
       <w:r>
-        <w:t xml:space="preserve"> All mice were fasted for 6 hours prior to experiments.</w:t>
+        <w:t xml:space="preserve"> All mice were fasted for </w:t>
+      </w:r>
+      <w:r>
+        <w:t>5-</w:t>
+      </w:r>
+      <w:r>
+        <w:t>6 hours prior to experiments.</w:t>
       </w:r>
       <w:r>
         <w:t xml:space="preserve"> </w:t>
@@ -400,15 +424,7 @@
         <w:t>de novo</w:t>
       </w:r>
       <w:r>
-        <w:t xml:space="preserve"> </w:t>
-      </w:r>
-      <w:proofErr w:type="spellStart"/>
-      <w:r>
-        <w:t>lipogenic</w:t>
-      </w:r>
-      <w:proofErr w:type="spellEnd"/>
-      <w:r>
-        <w:t xml:space="preserve"> transcripts</w:t>
+        <w:t xml:space="preserve"> lipogenic transcripts</w:t>
       </w:r>
       <w:r>
         <w:t xml:space="preserve"> </w:t>
@@ -426,7 +442,10 @@
         <w:t xml:space="preserve">at 28 weeks of age </w:t>
       </w:r>
       <w:r>
-        <w:t>following 6 weeks of dexamethasone</w:t>
+        <w:t>following six</w:t>
+      </w:r>
+      <w:r>
+        <w:t xml:space="preserve"> weeks of dexamethasone</w:t>
       </w:r>
       <w:r>
         <w:t xml:space="preserve"> (NCD n=7; HFD n=5</w:t>
@@ -494,15 +513,7 @@
         <w:pStyle w:val="ListParagraph"/>
       </w:pPr>
       <w:r>
-        <w:t xml:space="preserve">Weekly total body mass (A) and fat mass (B) measures via </w:t>
-      </w:r>
-      <w:proofErr w:type="spellStart"/>
-      <w:r>
-        <w:t>echoMRI</w:t>
-      </w:r>
-      <w:proofErr w:type="spellEnd"/>
-      <w:r>
-        <w:t xml:space="preserve"> in mice over the course of treatment.</w:t>
+        <w:t>Weekly total body mass (A) and fat mass (B) measures via echoMRI in mice over the course of treatment.</w:t>
       </w:r>
       <w:r>
         <w:t xml:space="preserve"> </w:t>
@@ -520,7 +531,13 @@
         <w:t xml:space="preserve"> Mice were </w:t>
       </w:r>
       <w:r>
-        <w:t>sacrificed at 28 weeks of age following 6 weeks of dexamethasone (NCD n=</w:t>
+        <w:t>sacrificed at 28 weeks of ag</w:t>
+      </w:r>
+      <w:r>
+        <w:t>e following six</w:t>
+      </w:r>
+      <w:r>
+        <w:t xml:space="preserve"> weeks of dexamethasone (NCD n=</w:t>
       </w:r>
       <w:r>
         <w:t>8</w:t>
@@ -656,15 +673,7 @@
         <w:pStyle w:val="ListParagraph"/>
       </w:pPr>
       <w:r>
-        <w:t xml:space="preserve">Triglyceride levels (A), glycerol released in media (B), qPCR of </w:t>
-      </w:r>
-      <w:proofErr w:type="spellStart"/>
-      <w:r>
-        <w:t>lipolytic</w:t>
-      </w:r>
-      <w:proofErr w:type="spellEnd"/>
-      <w:r>
-        <w:t xml:space="preserve"> transcripts (C), and western blot of </w:t>
+        <w:t xml:space="preserve">Triglyceride levels (A), glycerol released in media (B), qPCR of lipolytic transcripts (C), and western blot of </w:t>
       </w:r>
       <w:r>
         <w:t>ATGL</w:t>
@@ -691,7 +700,10 @@
         <w:t xml:space="preserve"> </w:t>
       </w:r>
       <w:r>
-        <w:t>5 days of dexamethasone (n=3) or vehicle</w:t>
+        <w:t>five</w:t>
+      </w:r>
+      <w:r>
+        <w:t xml:space="preserve"> days of dexamethasone (n=3) or vehicle</w:t>
       </w:r>
       <w:r>
         <w:t xml:space="preserve"> treatment</w:t>
@@ -727,18 +739,19 @@
         <w:t>following stimulation (</w:t>
       </w:r>
       <w:r>
+        <w:t>10mg/kg</w:t>
+      </w:r>
+      <w:r>
+        <w:t xml:space="preserve"> </w:t>
+      </w:r>
+      <w:r>
         <w:t xml:space="preserve">isoproterenol or 16hr fast; E) and qPCR of </w:t>
       </w:r>
       <w:r>
         <w:t xml:space="preserve">IWAT </w:t>
       </w:r>
-      <w:proofErr w:type="spellStart"/>
-      <w:r>
-        <w:t>lipolytic</w:t>
-      </w:r>
-      <w:proofErr w:type="spellEnd"/>
-      <w:r>
-        <w:t xml:space="preserve"> transcripts</w:t>
+      <w:r>
+        <w:t>lipolytic transcripts</w:t>
       </w:r>
       <w:r>
         <w:t xml:space="preserve"> </w:t>
@@ -857,13 +870,8 @@
       <w:r>
         <w:t xml:space="preserve"> of </w:t>
       </w:r>
-      <w:proofErr w:type="spellStart"/>
-      <w:r>
-        <w:t>lipolytic</w:t>
-      </w:r>
-      <w:proofErr w:type="spellEnd"/>
-      <w:r>
-        <w:t xml:space="preserve"> transcripts</w:t>
+      <w:r>
+        <w:t>lipolytic transcripts</w:t>
       </w:r>
       <w:r>
         <w:t xml:space="preserve"> from IWAT</w:t>
@@ -878,15 +886,7 @@
         <w:t xml:space="preserve"> </w:t>
       </w:r>
       <w:r>
-        <w:t xml:space="preserve">western blot of </w:t>
-      </w:r>
-      <w:proofErr w:type="spellStart"/>
-      <w:r>
-        <w:t>lipolytic</w:t>
-      </w:r>
-      <w:proofErr w:type="spellEnd"/>
-      <w:r>
-        <w:t xml:space="preserve"> proteins from IWAT (C)</w:t>
+        <w:t>western blot of lipolytic proteins from IWAT (C)</w:t>
       </w:r>
       <w:r>
         <w:t xml:space="preserve"> following sacrifice. Mice were sacrificed at 28 weeks of age following</w:t>
@@ -895,7 +895,10 @@
         <w:t xml:space="preserve"> </w:t>
       </w:r>
       <w:r>
-        <w:t xml:space="preserve">6 </w:t>
+        <w:t>six</w:t>
+      </w:r>
+      <w:r>
+        <w:t xml:space="preserve"> </w:t>
       </w:r>
       <w:r>
         <w:t>week</w:t>
@@ -953,6 +956,33 @@
     </w:sectPr>
   </w:body>
 </w:document>
+</file>
+
+<file path=word/comments.xml><?xml version="1.0" encoding="utf-8"?>
+<w:comments xmlns:wpc="http://schemas.microsoft.com/office/word/2010/wordprocessingCanvas" xmlns:mo="http://schemas.microsoft.com/office/mac/office/2008/main" xmlns:mc="http://schemas.openxmlformats.org/markup-compatibility/2006" xmlns:mv="urn:schemas-microsoft-com:mac:vml" xmlns:o="urn:schemas-microsoft-com:office:office" xmlns:r="http://schemas.openxmlformats.org/officeDocument/2006/relationships" xmlns:m="http://schemas.openxmlformats.org/officeDocument/2006/math" xmlns:v="urn:schemas-microsoft-com:vml" xmlns:wp14="http://schemas.microsoft.com/office/word/2010/wordprocessingDrawing" xmlns:wp="http://schemas.openxmlformats.org/drawingml/2006/wordprocessingDrawing" xmlns:w10="urn:schemas-microsoft-com:office:word" xmlns:w="http://schemas.openxmlformats.org/wordprocessingml/2006/main" xmlns:w14="http://schemas.microsoft.com/office/word/2010/wordml" xmlns:w15="http://schemas.microsoft.com/office/word/2012/wordml" xmlns:wpg="http://schemas.microsoft.com/office/word/2010/wordprocessingGroup" xmlns:wpi="http://schemas.microsoft.com/office/word/2010/wordprocessingInk" xmlns:wne="http://schemas.microsoft.com/office/word/2006/wordml" xmlns:wps="http://schemas.microsoft.com/office/word/2010/wordprocessingShape" mc:Ignorable="w14 w15 wp14">
+  <w:comment w:id="1" w:author="Microsoft Office User" w:date="2017-08-17T12:36:00Z" w:initials="Office">
+    <w:p>
+      <w:pPr>
+        <w:pStyle w:val="CommentText"/>
+      </w:pPr>
+      <w:r>
+        <w:rPr>
+          <w:rStyle w:val="CommentReference"/>
+        </w:rPr>
+        <w:annotationRef/>
+      </w:r>
+      <w:r>
+        <w:t>Will also need to add clamp insulin doses here</w:t>
+      </w:r>
+    </w:p>
+  </w:comment>
+</w:comments>
+</file>
+
+<file path=word/commentsExtended.xml><?xml version="1.0" encoding="utf-8"?>
+<w15:commentsEx xmlns:wpc="http://schemas.microsoft.com/office/word/2010/wordprocessingCanvas" xmlns:mo="http://schemas.microsoft.com/office/mac/office/2008/main" xmlns:mc="http://schemas.openxmlformats.org/markup-compatibility/2006" xmlns:mv="urn:schemas-microsoft-com:mac:vml" xmlns:o="urn:schemas-microsoft-com:office:office" xmlns:r="http://schemas.openxmlformats.org/officeDocument/2006/relationships" xmlns:m="http://schemas.openxmlformats.org/officeDocument/2006/math" xmlns:v="urn:schemas-microsoft-com:vml" xmlns:wp14="http://schemas.microsoft.com/office/word/2010/wordprocessingDrawing" xmlns:wp="http://schemas.openxmlformats.org/drawingml/2006/wordprocessingDrawing" xmlns:w10="urn:schemas-microsoft-com:office:word" xmlns:w="http://schemas.openxmlformats.org/wordprocessingml/2006/main" xmlns:w14="http://schemas.microsoft.com/office/word/2010/wordml" xmlns:w15="http://schemas.microsoft.com/office/word/2012/wordml" xmlns:wpg="http://schemas.microsoft.com/office/word/2010/wordprocessingGroup" xmlns:wpi="http://schemas.microsoft.com/office/word/2010/wordprocessingInk" xmlns:wne="http://schemas.microsoft.com/office/word/2006/wordml" xmlns:wps="http://schemas.microsoft.com/office/word/2010/wordprocessingShape" mc:Ignorable="w14 w15 wp14">
+  <w15:commentEx w15:paraId="28EB08AC" w15:done="0"/>
+</w15:commentsEx>
 </file>
 
 <file path=word/numbering.xml><?xml version="1.0" encoding="utf-8"?>
@@ -1718,6 +1748,14 @@
     <w:abstractNumId w:val="3"/>
   </w:num>
 </w:numbering>
+</file>
+
+<file path=word/people.xml><?xml version="1.0" encoding="utf-8"?>
+<w15:people xmlns:wpc="http://schemas.microsoft.com/office/word/2010/wordprocessingCanvas" xmlns:mo="http://schemas.microsoft.com/office/mac/office/2008/main" xmlns:mc="http://schemas.openxmlformats.org/markup-compatibility/2006" xmlns:mv="urn:schemas-microsoft-com:mac:vml" xmlns:o="urn:schemas-microsoft-com:office:office" xmlns:r="http://schemas.openxmlformats.org/officeDocument/2006/relationships" xmlns:m="http://schemas.openxmlformats.org/officeDocument/2006/math" xmlns:v="urn:schemas-microsoft-com:vml" xmlns:wp14="http://schemas.microsoft.com/office/word/2010/wordprocessingDrawing" xmlns:wp="http://schemas.openxmlformats.org/drawingml/2006/wordprocessingDrawing" xmlns:w10="urn:schemas-microsoft-com:office:word" xmlns:w="http://schemas.openxmlformats.org/wordprocessingml/2006/main" xmlns:w14="http://schemas.microsoft.com/office/word/2010/wordml" xmlns:w15="http://schemas.microsoft.com/office/word/2012/wordml" xmlns:wpg="http://schemas.microsoft.com/office/word/2010/wordprocessingGroup" xmlns:wpi="http://schemas.microsoft.com/office/word/2010/wordprocessingInk" xmlns:wne="http://schemas.microsoft.com/office/word/2006/wordml" xmlns:wps="http://schemas.microsoft.com/office/word/2010/wordprocessingShape" mc:Ignorable="w14 w15 wp14">
+  <w15:person w15:author="Microsoft Office User">
+    <w15:presenceInfo w15:providerId="None" w15:userId="Microsoft Office User"/>
+  </w15:person>
+</w15:people>
 </file>
 
 <file path=word/styles.xml><?xml version="1.0" encoding="utf-8"?>

</xml_diff>

<commit_message>
Revised comments in figures
</commit_message>
<xml_diff>
--- a/manuscript/Obesity-Glucocorticoids/Figure Legends.docx
+++ b/manuscript/Obesity-Glucocorticoids/Figure Legends.docx
@@ -276,29 +276,17 @@
       <w:r>
         <w:t xml:space="preserve"> and 11 weeks of HFD</w:t>
       </w:r>
-      <w:ins w:id="0" w:author="Microsoft Office User" w:date="2017-09-04T18:20:00Z">
-        <w:r>
-          <w:t xml:space="preserve">. </w:t>
-        </w:r>
-      </w:ins>
-      <w:ins w:id="1" w:author="Microsoft Office User" w:date="2017-09-04T18:23:00Z">
-        <w:r>
-          <w:t xml:space="preserve">For clamp experiments, insulin was infused at 8 </w:t>
-        </w:r>
-        <w:proofErr w:type="spellStart"/>
-        <w:r>
-          <w:t>mU</w:t>
-        </w:r>
-        <w:proofErr w:type="spellEnd"/>
-        <w:r>
-          <w:t>/kg following a</w:t>
-        </w:r>
-      </w:ins>
-      <w:ins w:id="2" w:author="Microsoft Office User" w:date="2017-09-04T18:24:00Z">
-        <w:r>
-          <w:t xml:space="preserve"> prime continuous infusion of 40mU/kg bolus</w:t>
-        </w:r>
-      </w:ins>
+      <w:r>
+        <w:t xml:space="preserve">. For clamp experiments, insulin was infused at 8 </w:t>
+      </w:r>
+      <w:proofErr w:type="spellStart"/>
+      <w:r>
+        <w:t>mU</w:t>
+      </w:r>
+      <w:proofErr w:type="spellEnd"/>
+      <w:r>
+        <w:t>/kg following a prime continuous infusion of 40mU/kg bolus</w:t>
+      </w:r>
       <w:r>
         <w:t>.</w:t>
       </w:r>
@@ -472,11 +460,9 @@
       <w:r>
         <w:t>. Mice were</w:t>
       </w:r>
-      <w:ins w:id="3" w:author="Microsoft Office User" w:date="2017-09-04T18:17:00Z">
-        <w:r>
-          <w:t xml:space="preserve"> euthanized</w:t>
-        </w:r>
-      </w:ins>
+      <w:r>
+        <w:t xml:space="preserve"> euthanized</w:t>
+      </w:r>
       <w:r>
         <w:t xml:space="preserve"> </w:t>
       </w:r>
@@ -584,33 +570,12 @@
       <w:r>
         <w:t xml:space="preserve"> in mice over the course of treatment</w:t>
       </w:r>
-      <w:ins w:id="4" w:author="Microsoft Office User" w:date="2017-09-04T18:27:00Z">
-        <w:r>
-          <w:t xml:space="preserve"> (s</w:t>
-        </w:r>
-      </w:ins>
-      <w:ins w:id="5" w:author="Microsoft Office User" w:date="2017-09-04T18:26:00Z">
-        <w:r>
-          <w:t>olid lines represent NCD mice and dashed lines</w:t>
-        </w:r>
-      </w:ins>
-      <w:ins w:id="6" w:author="Microsoft Office User" w:date="2017-09-04T18:27:00Z">
-        <w:r>
-          <w:t xml:space="preserve"> represent HFD mice).</w:t>
-        </w:r>
-      </w:ins>
-      <w:ins w:id="7" w:author="Microsoft Office User" w:date="2017-09-04T18:26:00Z">
-        <w:r>
-          <w:t xml:space="preserve"> </w:t>
-        </w:r>
-      </w:ins>
-      <w:bookmarkStart w:id="8" w:name="_GoBack"/>
-      <w:bookmarkEnd w:id="8"/>
-      <w:ins w:id="9" w:author="Microsoft Office User" w:date="2017-09-04T18:02:00Z">
-        <w:r>
-          <w:t>A</w:t>
-        </w:r>
-      </w:ins>
+      <w:r>
+        <w:t xml:space="preserve"> (solid lines represent NCD mice and dashed lines represent HFD mice). </w:t>
+      </w:r>
+      <w:r>
+        <w:t>A</w:t>
+      </w:r>
       <w:r>
         <w:t>dipose tissue</w:t>
       </w:r>
@@ -620,28 +585,18 @@
       <w:r>
         <w:t xml:space="preserve"> in 16 hour fasted mice following </w:t>
       </w:r>
-      <w:ins w:id="10" w:author="Microsoft Office User" w:date="2017-09-04T18:17:00Z">
-        <w:r>
-          <w:t>euthanasia</w:t>
-        </w:r>
-        <w:r>
-          <w:t xml:space="preserve"> </w:t>
-        </w:r>
-      </w:ins>
+      <w:r>
+        <w:t xml:space="preserve">euthanasia </w:t>
+      </w:r>
       <w:r>
         <w:t>(C).</w:t>
       </w:r>
       <w:r>
         <w:t xml:space="preserve"> Mice were </w:t>
       </w:r>
-      <w:ins w:id="11" w:author="Microsoft Office User" w:date="2017-09-04T18:17:00Z">
-        <w:r>
-          <w:t>euthanized</w:t>
-        </w:r>
-        <w:r>
-          <w:t xml:space="preserve"> </w:t>
-        </w:r>
-      </w:ins>
+      <w:r>
+        <w:t xml:space="preserve">euthanized </w:t>
+      </w:r>
       <w:r>
         <w:t>at 28 weeks of ag</w:t>
       </w:r>
@@ -699,11 +654,9 @@
       <w:r>
         <w:t xml:space="preserve"> indicate</w:t>
       </w:r>
-      <w:ins w:id="12" w:author="Microsoft Office User" w:date="2017-09-04T18:14:00Z">
-        <w:r>
-          <w:t xml:space="preserve"> a</w:t>
-        </w:r>
-      </w:ins>
+      <w:r>
+        <w:t xml:space="preserve"> a</w:t>
+      </w:r>
       <w:r>
         <w:t xml:space="preserve"> statistically significant treatment effect</w:t>
       </w:r>
@@ -935,21 +888,15 @@
       <w:r>
         <w:t xml:space="preserve"> with the exception of isoproterenol-stimulated glycerol, which was performed one week prior to </w:t>
       </w:r>
-      <w:ins w:id="13" w:author="Microsoft Office User" w:date="2017-09-04T18:16:00Z">
-        <w:r>
-          <w:t>euthan</w:t>
-        </w:r>
-      </w:ins>
-      <w:ins w:id="14" w:author="Microsoft Office User" w:date="2017-09-04T18:18:00Z">
-        <w:r>
-          <w:t>a</w:t>
-        </w:r>
-      </w:ins>
-      <w:ins w:id="15" w:author="Microsoft Office User" w:date="2017-09-04T18:16:00Z">
-        <w:r>
-          <w:t>sia</w:t>
-        </w:r>
-      </w:ins>
+      <w:r>
+        <w:t>euthan</w:t>
+      </w:r>
+      <w:r>
+        <w:t>a</w:t>
+      </w:r>
+      <w:r>
+        <w:t>sia</w:t>
+      </w:r>
       <w:r>
         <w:t>.</w:t>
       </w:r>
@@ -957,7 +904,10 @@
         <w:t xml:space="preserve"> Asterisks indicated statistically significant treatment effect.</w:t>
       </w:r>
     </w:p>
-    <w:p/>
+    <w:p>
+      <w:bookmarkStart w:id="0" w:name="_GoBack"/>
+      <w:bookmarkEnd w:id="0"/>
+    </w:p>
     <w:p>
       <w:pPr>
         <w:ind w:firstLine="720"/>
@@ -1006,9 +956,6 @@
     <w:p>
       <w:pPr>
         <w:pStyle w:val="ListParagraph"/>
-        <w:rPr>
-          <w:ins w:id="16" w:author="Microsoft Office User" w:date="2017-09-04T18:14:00Z"/>
-        </w:rPr>
       </w:pPr>
       <w:r>
         <w:t>Serum glycerol (A)</w:t>
@@ -1019,80 +966,46 @@
       <w:r>
         <w:t>,</w:t>
       </w:r>
-      <w:ins w:id="17" w:author="Microsoft Office User" w:date="2017-09-04T18:04:00Z">
-        <w:r>
-          <w:t xml:space="preserve"> serum NEFA</w:t>
-        </w:r>
-      </w:ins>
-      <w:ins w:id="18" w:author="Microsoft Office User" w:date="2017-09-04T18:12:00Z">
-        <w:r>
-          <w:t xml:space="preserve"> in obese dexamethasone treated (n=14) or control (n=11) mice</w:t>
-        </w:r>
-      </w:ins>
-      <w:ins w:id="19" w:author="Microsoft Office User" w:date="2017-09-04T18:04:00Z">
-        <w:r>
-          <w:t xml:space="preserve"> following a 5 hour fast</w:t>
-        </w:r>
-      </w:ins>
-      <w:ins w:id="20" w:author="Microsoft Office User" w:date="2017-09-04T18:05:00Z">
-        <w:r>
-          <w:t xml:space="preserve">, before and after insulin during </w:t>
-        </w:r>
-        <w:proofErr w:type="spellStart"/>
-        <w:r>
-          <w:t>hyperinsulinemic</w:t>
-        </w:r>
-        <w:proofErr w:type="spellEnd"/>
-        <w:r>
-          <w:t xml:space="preserve"> </w:t>
-        </w:r>
-        <w:proofErr w:type="spellStart"/>
-        <w:r>
-          <w:t>euglycemic</w:t>
-        </w:r>
-        <w:proofErr w:type="spellEnd"/>
-        <w:r>
-          <w:t xml:space="preserve"> clamp (B)</w:t>
-        </w:r>
-      </w:ins>
-      <w:ins w:id="21" w:author="Microsoft Office User" w:date="2017-09-04T18:04:00Z">
-        <w:r>
-          <w:t>,</w:t>
-        </w:r>
-      </w:ins>
+      <w:r>
+        <w:t xml:space="preserve"> serum NEFA</w:t>
+      </w:r>
+      <w:r>
+        <w:t xml:space="preserve"> in obese dexamethasone treated (n=14) or control (n=11) mice</w:t>
+      </w:r>
+      <w:r>
+        <w:t xml:space="preserve"> following a 5 hour fast, before and after insulin during </w:t>
+      </w:r>
+      <w:proofErr w:type="spellStart"/>
+      <w:r>
+        <w:t>hyperinsulinemic</w:t>
+      </w:r>
+      <w:proofErr w:type="spellEnd"/>
+      <w:r>
+        <w:t xml:space="preserve"> </w:t>
+      </w:r>
+      <w:proofErr w:type="spellStart"/>
+      <w:r>
+        <w:t>euglycemic</w:t>
+      </w:r>
+      <w:proofErr w:type="spellEnd"/>
+      <w:r>
+        <w:t xml:space="preserve"> clamp (B),</w:t>
+      </w:r>
       <w:r>
         <w:t xml:space="preserve"> qPCR</w:t>
       </w:r>
       <w:r>
         <w:t xml:space="preserve"> of </w:t>
       </w:r>
-      <w:del w:id="22" w:author="Microsoft Office User" w:date="2017-09-04T18:25:00Z">
-        <w:r>
-          <w:rPr>
-            <w:i/>
-            <w:rPrChange w:id="23" w:author="Microsoft Office User" w:date="2017-09-04T18:26:00Z">
-              <w:rPr/>
-            </w:rPrChange>
-          </w:rPr>
-          <w:delText xml:space="preserve">lipolytic </w:delText>
-        </w:r>
-      </w:del>
-      <w:ins w:id="24" w:author="Microsoft Office User" w:date="2017-09-04T18:26:00Z">
-        <w:r>
-          <w:rPr>
-            <w:i/>
-            <w:rPrChange w:id="25" w:author="Microsoft Office User" w:date="2017-09-04T18:26:00Z">
-              <w:rPr/>
-            </w:rPrChange>
-          </w:rPr>
-          <w:t>Pnpla2</w:t>
-        </w:r>
-      </w:ins>
-      <w:ins w:id="26" w:author="Microsoft Office User" w:date="2017-09-04T18:25:00Z">
-        <w:r>
-          <w:t xml:space="preserve"> </w:t>
-        </w:r>
-      </w:ins>
+      <w:r>
+        <w:rPr>
+          <w:i/>
+        </w:rPr>
+        <w:t>Pnpla2</w:t>
+      </w:r>
+      <w:r>
+        <w:t xml:space="preserve"> </w:t>
+      </w:r>
       <w:r>
         <w:t>transcripts</w:t>
       </w:r>
@@ -1113,11 +1026,9 @@
       <w:r>
         <w:t>(</w:t>
       </w:r>
-      <w:ins w:id="27" w:author="Microsoft Office User" w:date="2017-09-04T18:04:00Z">
-        <w:r>
-          <w:t>C</w:t>
-        </w:r>
-      </w:ins>
+      <w:r>
+        <w:t>C</w:t>
+      </w:r>
       <w:r>
         <w:t>), and</w:t>
       </w:r>
@@ -1130,29 +1041,15 @@
       <w:r>
         <w:t xml:space="preserve">lot </w:t>
       </w:r>
-      <w:ins w:id="28" w:author="Microsoft Office User" w:date="2017-09-04T18:15:00Z">
-        <w:r>
-          <w:t xml:space="preserve">image (D) and quantification (E) </w:t>
-        </w:r>
-      </w:ins>
+      <w:r>
+        <w:t xml:space="preserve">image (D) and quantification (E) </w:t>
+      </w:r>
       <w:r>
         <w:t xml:space="preserve">of </w:t>
       </w:r>
-      <w:del w:id="29" w:author="Microsoft Office User" w:date="2017-09-04T18:25:00Z">
-        <w:r>
-          <w:delText xml:space="preserve">lipolytic </w:delText>
-        </w:r>
-      </w:del>
-      <w:ins w:id="30" w:author="Microsoft Office User" w:date="2017-09-04T18:25:00Z">
-        <w:r>
-          <w:t>ATGL protein</w:t>
-        </w:r>
-      </w:ins>
-      <w:del w:id="31" w:author="Microsoft Office User" w:date="2017-09-04T18:25:00Z">
-        <w:r>
-          <w:delText>proteins</w:delText>
-        </w:r>
-      </w:del>
+      <w:r>
+        <w:t>ATGL protein</w:t>
+      </w:r>
       <w:r>
         <w:t xml:space="preserve"> from </w:t>
       </w:r>
@@ -1167,35 +1064,24 @@
       <w:r>
         <w:t>. Mice</w:t>
       </w:r>
-      <w:ins w:id="32" w:author="Microsoft Office User" w:date="2017-09-04T18:16:00Z">
-        <w:r>
-          <w:t xml:space="preserve"> from</w:t>
-        </w:r>
-      </w:ins>
-      <w:r>
-        <w:t xml:space="preserve"> </w:t>
-      </w:r>
-      <w:ins w:id="33" w:author="Microsoft Office User" w:date="2017-09-04T18:06:00Z">
-        <w:r>
-          <w:t>A, C, D and E</w:t>
-        </w:r>
-      </w:ins>
-      <w:ins w:id="34" w:author="Microsoft Office User" w:date="2017-09-04T18:09:00Z">
-        <w:r>
-          <w:t xml:space="preserve"> </w:t>
-        </w:r>
-      </w:ins>
+      <w:r>
+        <w:t xml:space="preserve"> from</w:t>
+      </w:r>
+      <w:r>
+        <w:t xml:space="preserve"> </w:t>
+      </w:r>
+      <w:r>
+        <w:t>A, C, D and E</w:t>
+      </w:r>
+      <w:r>
+        <w:t xml:space="preserve"> </w:t>
+      </w:r>
       <w:r>
         <w:t xml:space="preserve">were </w:t>
       </w:r>
-      <w:ins w:id="35" w:author="Microsoft Office User" w:date="2017-09-04T18:16:00Z">
-        <w:r>
-          <w:t>euthanized</w:t>
-        </w:r>
-        <w:r>
-          <w:t xml:space="preserve"> </w:t>
-        </w:r>
-      </w:ins>
+      <w:r>
+        <w:t xml:space="preserve">euthanized </w:t>
+      </w:r>
       <w:r>
         <w:t>at 28 weeks of age following</w:t>
       </w:r>
@@ -1247,11 +1133,9 @@
       <w:r>
         <w:t xml:space="preserve">. </w:t>
       </w:r>
-      <w:ins w:id="36" w:author="Microsoft Office User" w:date="2017-09-04T18:14:00Z">
-        <w:r>
-          <w:t>Asterisks in between two bars of the same condition indicate a significant interaction between diet and treatment. Centered asterisks indicated statistically significant treatment effect.</w:t>
-        </w:r>
-      </w:ins>
+      <w:r>
+        <w:t>Asterisks in between two bars of the same condition indicate a significant interaction between diet and treatment. Centered asterisks indicated statistically significant treatment effect.</w:t>
+      </w:r>
     </w:p>
     <w:p/>
     <w:p/>
@@ -2029,14 +1913,6 @@
     <w:abstractNumId w:val="3"/>
   </w:num>
 </w:numbering>
-</file>
-
-<file path=word/people.xml><?xml version="1.0" encoding="utf-8"?>
-<w15:people xmlns:wpc="http://schemas.microsoft.com/office/word/2010/wordprocessingCanvas" xmlns:mo="http://schemas.microsoft.com/office/mac/office/2008/main" xmlns:mc="http://schemas.openxmlformats.org/markup-compatibility/2006" xmlns:mv="urn:schemas-microsoft-com:mac:vml" xmlns:o="urn:schemas-microsoft-com:office:office" xmlns:r="http://schemas.openxmlformats.org/officeDocument/2006/relationships" xmlns:m="http://schemas.openxmlformats.org/officeDocument/2006/math" xmlns:v="urn:schemas-microsoft-com:vml" xmlns:wp14="http://schemas.microsoft.com/office/word/2010/wordprocessingDrawing" xmlns:wp="http://schemas.openxmlformats.org/drawingml/2006/wordprocessingDrawing" xmlns:w10="urn:schemas-microsoft-com:office:word" xmlns:w="http://schemas.openxmlformats.org/wordprocessingml/2006/main" xmlns:w14="http://schemas.microsoft.com/office/word/2010/wordml" xmlns:w15="http://schemas.microsoft.com/office/word/2012/wordml" xmlns:wpg="http://schemas.microsoft.com/office/word/2010/wordprocessingGroup" xmlns:wpi="http://schemas.microsoft.com/office/word/2010/wordprocessingInk" xmlns:wne="http://schemas.microsoft.com/office/word/2006/wordml" xmlns:wps="http://schemas.microsoft.com/office/word/2010/wordprocessingShape" mc:Ignorable="w14 w15 wp14">
-  <w15:person w15:author="Microsoft Office User">
-    <w15:presenceInfo w15:providerId="None" w15:userId="Microsoft Office User"/>
-  </w15:person>
-</w15:people>
 </file>
 
 <file path=word/styles.xml><?xml version="1.0" encoding="utf-8"?>

</xml_diff>

<commit_message>
Small edits throughout manuscript and changes to notations of significance in fig legends
</commit_message>
<xml_diff>
--- a/manuscript/Obesity-Glucocorticoids/Figure Legends.docx
+++ b/manuscript/Obesity-Glucocorticoids/Figure Legends.docx
@@ -302,24 +302,78 @@
       <w:r>
         <w:t xml:space="preserve"> </w:t>
       </w:r>
-      <w:r>
-        <w:t>A</w:t>
-      </w:r>
-      <w:r>
-        <w:t xml:space="preserve">sterisks </w:t>
-      </w:r>
-      <w:r>
-        <w:t xml:space="preserve">in between two bars of the same condition </w:t>
+      <w:del w:id="0" w:author="Microsoft Office User" w:date="2017-09-05T16:48:00Z">
+        <w:r>
+          <w:delText>A</w:delText>
+        </w:r>
+        <w:r>
+          <w:delText xml:space="preserve">sterisks </w:delText>
+        </w:r>
+        <w:r>
+          <w:delText>in between two bars of the same condition</w:delText>
+        </w:r>
+      </w:del>
+      <w:ins w:id="1" w:author="Microsoft Office User" w:date="2017-09-05T16:48:00Z">
+        <w:r>
+          <w:t>Crosses</w:t>
+        </w:r>
+      </w:ins>
+      <w:r>
+        <w:t xml:space="preserve"> </w:t>
       </w:r>
       <w:r>
         <w:t>indicate a significant interaction between diet and treatment.</w:t>
       </w:r>
       <w:r>
-        <w:t xml:space="preserve"> Centered</w:t>
-      </w:r>
-      <w:r>
-        <w:t xml:space="preserve"> asterisks indicated statistically significant treatment effect</w:t>
-      </w:r>
+        <w:t xml:space="preserve"> </w:t>
+      </w:r>
+      <w:ins w:id="2" w:author="Microsoft Office User" w:date="2017-09-05T16:45:00Z">
+        <w:r>
+          <w:t>A</w:t>
+        </w:r>
+      </w:ins>
+      <w:del w:id="3" w:author="Microsoft Office User" w:date="2017-09-05T16:45:00Z">
+        <w:r>
+          <w:delText>Centered</w:delText>
+        </w:r>
+        <w:r>
+          <w:delText xml:space="preserve"> a</w:delText>
+        </w:r>
+      </w:del>
+      <w:r>
+        <w:t>sterisks</w:t>
+      </w:r>
+      <w:ins w:id="4" w:author="Microsoft Office User" w:date="2017-09-05T16:45:00Z">
+        <w:r>
+          <w:t xml:space="preserve"> </w:t>
+        </w:r>
+      </w:ins>
+      <w:del w:id="5" w:author="Microsoft Office User" w:date="2017-09-05T16:48:00Z">
+        <w:r>
+          <w:delText xml:space="preserve"> </w:delText>
+        </w:r>
+      </w:del>
+      <w:r>
+        <w:t>indicate</w:t>
+      </w:r>
+      <w:ins w:id="6" w:author="Microsoft Office User" w:date="2017-09-05T16:48:00Z">
+        <w:r>
+          <w:t xml:space="preserve"> a</w:t>
+        </w:r>
+      </w:ins>
+      <w:del w:id="7" w:author="Microsoft Office User" w:date="2017-09-05T16:48:00Z">
+        <w:r>
+          <w:delText>d</w:delText>
+        </w:r>
+      </w:del>
+      <w:r>
+        <w:t xml:space="preserve"> statistically significant treatment effect</w:t>
+      </w:r>
+      <w:ins w:id="8" w:author="Microsoft Office User" w:date="2017-09-05T16:45:00Z">
+        <w:r>
+          <w:t xml:space="preserve"> for the pairwise comparison</w:t>
+        </w:r>
+      </w:ins>
       <w:r>
         <w:t>.</w:t>
       </w:r>
@@ -369,126 +423,303 @@
     </w:p>
     <w:p>
       <w:pPr>
+        <w:pStyle w:val="ListParagraph"/>
+        <w:rPr>
+          <w:ins w:id="9" w:author="Microsoft Office User" w:date="2017-09-05T16:48:00Z"/>
+        </w:rPr>
+      </w:pPr>
+      <w:r>
+        <w:t xml:space="preserve">Patient </w:t>
+      </w:r>
+      <w:r>
+        <w:t>ALT</w:t>
+      </w:r>
+      <w:r>
+        <w:t xml:space="preserve"> levels</w:t>
+      </w:r>
+      <w:r>
+        <w:t xml:space="preserve"> (A)</w:t>
+      </w:r>
+      <w:r>
+        <w:t>.</w:t>
+      </w:r>
+      <w:r>
+        <w:t xml:space="preserve"> </w:t>
+      </w:r>
+      <w:r>
+        <w:t>Mouse hepatic triglyceride levels</w:t>
+      </w:r>
+      <w:r>
+        <w:t xml:space="preserve"> (B)</w:t>
+      </w:r>
+      <w:r>
+        <w:t xml:space="preserve"> </w:t>
+      </w:r>
+      <w:r>
+        <w:t>and</w:t>
+      </w:r>
+      <w:r>
+        <w:t xml:space="preserve"> </w:t>
+      </w:r>
+      <w:r>
+        <w:t>Hematoxylin</w:t>
+      </w:r>
+      <w:r>
+        <w:t xml:space="preserve"> and E</w:t>
+      </w:r>
+      <w:r>
+        <w:t>osin</w:t>
+      </w:r>
+      <w:r>
+        <w:t xml:space="preserve"> </w:t>
+      </w:r>
+      <w:r>
+        <w:t>stained liver sections</w:t>
+      </w:r>
+      <w:r>
+        <w:t xml:space="preserve"> </w:t>
+      </w:r>
+      <w:r>
+        <w:t>(C)</w:t>
+      </w:r>
+      <w:r>
+        <w:t xml:space="preserve"> and</w:t>
+      </w:r>
+      <w:r>
+        <w:t xml:space="preserve"> </w:t>
+      </w:r>
+      <w:r>
+        <w:t xml:space="preserve">qPCR of hepatic </w:t>
+      </w:r>
+      <w:r>
+        <w:rPr>
+          <w:i/>
+        </w:rPr>
+        <w:t>de novo</w:t>
+      </w:r>
+      <w:r>
+        <w:t xml:space="preserve"> </w:t>
+      </w:r>
+      <w:proofErr w:type="spellStart"/>
+      <w:r>
+        <w:t>lipogenic</w:t>
+      </w:r>
+      <w:proofErr w:type="spellEnd"/>
+      <w:r>
+        <w:t xml:space="preserve"> transcripts</w:t>
+      </w:r>
+      <w:r>
+        <w:t xml:space="preserve"> </w:t>
+      </w:r>
+      <w:r>
+        <w:t>(D, E)</w:t>
+      </w:r>
+      <w:r>
+        <w:t>. Mice were</w:t>
+      </w:r>
+      <w:r>
+        <w:t xml:space="preserve"> euthanized</w:t>
+      </w:r>
+      <w:r>
+        <w:t xml:space="preserve"> </w:t>
+      </w:r>
+      <w:r>
+        <w:t xml:space="preserve">at 28 weeks of age </w:t>
+      </w:r>
+      <w:r>
+        <w:t>following six</w:t>
+      </w:r>
+      <w:r>
+        <w:t xml:space="preserve"> weeks of dexamethasone</w:t>
+      </w:r>
+      <w:r>
+        <w:t xml:space="preserve"> (NCD n=7; HFD n=5</w:t>
+      </w:r>
+      <w:r>
+        <w:t xml:space="preserve">) </w:t>
+      </w:r>
+      <w:r>
+        <w:t>or vehicle (NCD n=6; HFD n=9</w:t>
+      </w:r>
+      <w:r>
+        <w:t>) treatment</w:t>
+      </w:r>
+      <w:r>
+        <w:t xml:space="preserve"> and 18 weeks of diet</w:t>
+      </w:r>
+      <w:r>
+        <w:t>.</w:t>
+      </w:r>
+      <w:r>
+        <w:t xml:space="preserve"> </w:t>
+      </w:r>
+      <w:r>
+        <w:t>Liver stains are representative samples from each group.</w:t>
+      </w:r>
+      <w:r>
+        <w:t xml:space="preserve"> </w:t>
+      </w:r>
+      <w:ins w:id="10" w:author="Microsoft Office User" w:date="2017-09-05T16:48:00Z">
+        <w:r>
+          <w:t xml:space="preserve">Crosses indicate a significant interaction between diet and treatment. </w:t>
+        </w:r>
+      </w:ins>
+    </w:p>
+    <w:p>
+      <w:pPr>
         <w:ind w:left="720"/>
-      </w:pPr>
-      <w:r>
-        <w:t xml:space="preserve">Patient </w:t>
-      </w:r>
-      <w:r>
-        <w:t>ALT</w:t>
-      </w:r>
-      <w:r>
-        <w:t xml:space="preserve"> levels</w:t>
-      </w:r>
-      <w:r>
-        <w:t xml:space="preserve"> (A)</w:t>
-      </w:r>
-      <w:r>
+        <w:rPr>
+          <w:del w:id="11" w:author="Microsoft Office User" w:date="2017-09-05T16:48:00Z"/>
+        </w:rPr>
+      </w:pPr>
+      <w:del w:id="12" w:author="Microsoft Office User" w:date="2017-09-05T16:48:00Z">
+        <w:r>
+          <w:delText>Asterisks indicate a significant interaction between diet and treatment.</w:delText>
+        </w:r>
+      </w:del>
+    </w:p>
+    <w:p>
+      <w:pPr>
+        <w:ind w:left="720"/>
+      </w:pPr>
+    </w:p>
+    <w:p>
+      <w:pPr>
+        <w:ind w:firstLine="720"/>
+        <w:outlineLvl w:val="0"/>
+        <w:rPr>
+          <w:b/>
+        </w:rPr>
+      </w:pPr>
+      <w:r>
+        <w:rPr>
+          <w:b/>
+        </w:rPr>
+        <w:t xml:space="preserve">Figure 3. </w:t>
+      </w:r>
+      <w:r>
+        <w:rPr>
+          <w:b/>
+        </w:rPr>
+        <w:t>Dexamethasone</w:t>
+      </w:r>
+      <w:r>
+        <w:rPr>
+          <w:b/>
+        </w:rPr>
+        <w:t xml:space="preserve"> treatment</w:t>
+      </w:r>
+      <w:r>
+        <w:rPr>
+          <w:b/>
+        </w:rPr>
+        <w:t xml:space="preserve"> reduces fat mass in obese mice</w:t>
+      </w:r>
+      <w:r>
+        <w:rPr>
+          <w:b/>
+        </w:rPr>
         <w:t>.</w:t>
       </w:r>
       <w:r>
-        <w:t xml:space="preserve"> </w:t>
-      </w:r>
-      <w:r>
-        <w:t>Mouse hepatic triglyceride levels</w:t>
-      </w:r>
-      <w:r>
-        <w:t xml:space="preserve"> (B)</w:t>
-      </w:r>
-      <w:r>
-        <w:t xml:space="preserve"> </w:t>
-      </w:r>
-      <w:r>
-        <w:t>and</w:t>
-      </w:r>
-      <w:r>
-        <w:t xml:space="preserve"> </w:t>
-      </w:r>
-      <w:r>
-        <w:t>Hematoxylin</w:t>
-      </w:r>
-      <w:r>
-        <w:t xml:space="preserve"> and E</w:t>
-      </w:r>
-      <w:r>
-        <w:t>osin</w:t>
-      </w:r>
-      <w:r>
-        <w:t xml:space="preserve"> </w:t>
-      </w:r>
-      <w:r>
-        <w:t>stained liver sections</w:t>
-      </w:r>
-      <w:r>
-        <w:t xml:space="preserve"> </w:t>
-      </w:r>
-      <w:r>
-        <w:t>(C)</w:t>
-      </w:r>
-      <w:r>
-        <w:t xml:space="preserve"> and</w:t>
-      </w:r>
-      <w:r>
-        <w:t xml:space="preserve"> </w:t>
-      </w:r>
-      <w:r>
-        <w:t xml:space="preserve">qPCR of hepatic </w:t>
-      </w:r>
-      <w:r>
-        <w:rPr>
-          <w:i/>
-        </w:rPr>
-        <w:t>de novo</w:t>
-      </w:r>
-      <w:r>
-        <w:t xml:space="preserve"> </w:t>
+        <w:rPr>
+          <w:b/>
+        </w:rPr>
+        <w:t xml:space="preserve">  </w:t>
+      </w:r>
+    </w:p>
+    <w:p>
+      <w:pPr>
+        <w:pStyle w:val="ListParagraph"/>
+      </w:pPr>
+      <w:r>
+        <w:t>Weekly total body mass (A)</w:t>
+      </w:r>
+      <w:r>
+        <w:t xml:space="preserve"> and fat mass (B) measures via </w:t>
       </w:r>
       <w:proofErr w:type="spellStart"/>
       <w:r>
-        <w:t>lipogenic</w:t>
+        <w:t>E</w:t>
+      </w:r>
+      <w:r>
+        <w:t>choMRI</w:t>
       </w:r>
       <w:proofErr w:type="spellEnd"/>
       <w:r>
-        <w:t xml:space="preserve"> transcripts</w:t>
-      </w:r>
-      <w:r>
-        <w:t xml:space="preserve"> </w:t>
-      </w:r>
-      <w:r>
-        <w:t>(D, E)</w:t>
-      </w:r>
-      <w:r>
-        <w:t>. Mice were</w:t>
-      </w:r>
-      <w:r>
-        <w:t xml:space="preserve"> euthanized</w:t>
-      </w:r>
-      <w:r>
-        <w:t xml:space="preserve"> </w:t>
-      </w:r>
-      <w:r>
-        <w:t xml:space="preserve">at 28 weeks of age </w:t>
-      </w:r>
-      <w:r>
-        <w:t>following six</w:t>
-      </w:r>
-      <w:r>
-        <w:t xml:space="preserve"> weeks of dexamethasone</w:t>
-      </w:r>
-      <w:r>
-        <w:t xml:space="preserve"> (NCD n=7; HFD n=5</w:t>
-      </w:r>
-      <w:r>
-        <w:t xml:space="preserve">) </w:t>
-      </w:r>
-      <w:r>
-        <w:t>or vehicle (NCD n=6; HFD n=9</w:t>
-      </w:r>
-      <w:r>
-        <w:t>) treatment</w:t>
-      </w:r>
-      <w:r>
-        <w:t xml:space="preserve"> and 18 weeks of diet</w:t>
+        <w:t xml:space="preserve"> in mice over the course of treatment</w:t>
+      </w:r>
+      <w:r>
+        <w:t xml:space="preserve"> (solid lines represent NCD mice and dashed lines represent HFD mice). </w:t>
+      </w:r>
+      <w:r>
+        <w:t>A</w:t>
+      </w:r>
+      <w:r>
+        <w:t>dipose tissue</w:t>
+      </w:r>
+      <w:r>
+        <w:t xml:space="preserve"> weights</w:t>
+      </w:r>
+      <w:r>
+        <w:t xml:space="preserve"> in 16 hour fasted mice following </w:t>
+      </w:r>
+      <w:r>
+        <w:t xml:space="preserve">euthanasia </w:t>
+      </w:r>
+      <w:r>
+        <w:t>(C).</w:t>
+      </w:r>
+      <w:r>
+        <w:t xml:space="preserve"> Mice were </w:t>
+      </w:r>
+      <w:r>
+        <w:t xml:space="preserve">euthanized </w:t>
+      </w:r>
+      <w:r>
+        <w:t>at 28 weeks of ag</w:t>
+      </w:r>
+      <w:r>
+        <w:t>e following six</w:t>
+      </w:r>
+      <w:r>
+        <w:t xml:space="preserve"> weeks of dexamethasone (NCD n=</w:t>
+      </w:r>
+      <w:r>
+        <w:t>8</w:t>
+      </w:r>
+      <w:r>
+        <w:t>; HFD n=</w:t>
+      </w:r>
+      <w:r>
+        <w:t>12</w:t>
+      </w:r>
+      <w:r>
+        <w:t xml:space="preserve">) or vehicle </w:t>
+      </w:r>
+      <w:r>
+        <w:t xml:space="preserve">(NCD n=8; HFD n=22) </w:t>
+      </w:r>
+      <w:r>
+        <w:t>treatment and 18 weeks of diet.</w:t>
+      </w:r>
+      <w:r>
+        <w:t xml:space="preserve"> F</w:t>
+      </w:r>
+      <w:r>
+        <w:t>ood consumption</w:t>
+      </w:r>
+      <w:r>
+        <w:t xml:space="preserve"> </w:t>
+      </w:r>
+      <w:r>
+        <w:t xml:space="preserve">measured weekly </w:t>
+      </w:r>
+      <w:r>
+        <w:t>over the course of treatment</w:t>
+      </w:r>
+      <w:r>
+        <w:t xml:space="preserve"> (D)</w:t>
       </w:r>
       <w:r>
         <w:t>.</w:t>
@@ -497,10 +728,24 @@
         <w:t xml:space="preserve"> </w:t>
       </w:r>
       <w:r>
-        <w:t>Liver stains are representative samples from each group.</w:t>
-      </w:r>
-      <w:r>
-        <w:t xml:space="preserve"> Asterisks indicate a significant interaction between diet and treatment.</w:t>
+        <w:t>Asterisks</w:t>
+      </w:r>
+      <w:r>
+        <w:t xml:space="preserve"> indicate</w:t>
+      </w:r>
+      <w:r>
+        <w:t xml:space="preserve"> a</w:t>
+      </w:r>
+      <w:r>
+        <w:t xml:space="preserve"> statistically significant treatment effect</w:t>
+      </w:r>
+      <w:ins w:id="13" w:author="Microsoft Office User" w:date="2017-09-05T16:49:00Z">
+        <w:r>
+          <w:t xml:space="preserve"> for the pairwise comparison</w:t>
+        </w:r>
+      </w:ins>
+      <w:r>
+        <w:t>.</w:t>
       </w:r>
     </w:p>
     <w:p/>
@@ -516,37 +761,69 @@
         <w:rPr>
           <w:b/>
         </w:rPr>
-        <w:t xml:space="preserve">Figure 3. </w:t>
-      </w:r>
-      <w:r>
-        <w:rPr>
-          <w:b/>
-        </w:rPr>
-        <w:t>Dexamethasone</w:t>
-      </w:r>
-      <w:r>
-        <w:rPr>
-          <w:b/>
-        </w:rPr>
-        <w:t xml:space="preserve"> treatment</w:t>
-      </w:r>
-      <w:r>
-        <w:rPr>
-          <w:b/>
-        </w:rPr>
-        <w:t xml:space="preserve"> reduces fat mass in obese mice</w:t>
+        <w:t xml:space="preserve">Figure 4. </w:t>
+      </w:r>
+      <w:r>
+        <w:rPr>
+          <w:b/>
+        </w:rPr>
+        <w:t>D</w:t>
+      </w:r>
+      <w:r>
+        <w:rPr>
+          <w:b/>
+        </w:rPr>
+        <w:t>examethasone</w:t>
+      </w:r>
+      <w:r>
+        <w:rPr>
+          <w:b/>
+        </w:rPr>
+        <w:t xml:space="preserve"> treatment </w:t>
+      </w:r>
+      <w:r>
+        <w:rPr>
+          <w:b/>
+        </w:rPr>
+        <w:t>induces</w:t>
+      </w:r>
+      <w:r>
+        <w:rPr>
+          <w:b/>
+        </w:rPr>
+        <w:t xml:space="preserve"> lipolysis</w:t>
+      </w:r>
+      <w:r>
+        <w:rPr>
+          <w:b/>
+        </w:rPr>
+        <w:t xml:space="preserve"> </w:t>
+      </w:r>
+      <w:r>
+        <w:rPr>
+          <w:b/>
+          <w:i/>
+        </w:rPr>
+        <w:t>in vivo</w:t>
+      </w:r>
+      <w:r>
+        <w:rPr>
+          <w:b/>
+        </w:rPr>
+        <w:t xml:space="preserve"> and </w:t>
+      </w:r>
+      <w:r>
+        <w:rPr>
+          <w:b/>
+          <w:i/>
+        </w:rPr>
+        <w:t>in vitro</w:t>
       </w:r>
       <w:r>
         <w:rPr>
           <w:b/>
         </w:rPr>
         <w:t>.</w:t>
-      </w:r>
-      <w:r>
-        <w:rPr>
-          <w:b/>
-        </w:rPr>
-        <w:t xml:space="preserve">  </w:t>
       </w:r>
     </w:p>
     <w:p>
@@ -554,112 +831,167 @@
         <w:pStyle w:val="ListParagraph"/>
       </w:pPr>
       <w:r>
-        <w:t>Weekly total body mass (A)</w:t>
-      </w:r>
-      <w:r>
-        <w:t xml:space="preserve"> and fat mass (B) measures via </w:t>
+        <w:t xml:space="preserve">Triglyceride levels (A), glycerol released in media (B), qPCR of </w:t>
       </w:r>
       <w:proofErr w:type="spellStart"/>
       <w:r>
-        <w:t>E</w:t>
-      </w:r>
-      <w:r>
-        <w:t>choMRI</w:t>
+        <w:t>lipolytic</w:t>
       </w:r>
       <w:proofErr w:type="spellEnd"/>
       <w:r>
-        <w:t xml:space="preserve"> in mice over the course of treatment</w:t>
-      </w:r>
-      <w:r>
-        <w:t xml:space="preserve"> (solid lines represent NCD mice and dashed lines represent HFD mice). </w:t>
-      </w:r>
-      <w:r>
-        <w:t>A</w:t>
-      </w:r>
-      <w:r>
-        <w:t>dipose tissue</w:t>
-      </w:r>
-      <w:r>
-        <w:t xml:space="preserve"> weights</w:t>
-      </w:r>
-      <w:r>
-        <w:t xml:space="preserve"> in 16 hour fasted mice following </w:t>
-      </w:r>
-      <w:r>
-        <w:t xml:space="preserve">euthanasia </w:t>
-      </w:r>
-      <w:r>
-        <w:t>(C).</w:t>
-      </w:r>
-      <w:r>
-        <w:t xml:space="preserve"> Mice were </w:t>
-      </w:r>
-      <w:r>
-        <w:t xml:space="preserve">euthanized </w:t>
-      </w:r>
-      <w:r>
-        <w:t>at 28 weeks of ag</w:t>
-      </w:r>
-      <w:r>
-        <w:t>e following six</w:t>
-      </w:r>
-      <w:r>
-        <w:t xml:space="preserve"> weeks of dexamethasone (NCD n=</w:t>
-      </w:r>
-      <w:r>
-        <w:t>8</w:t>
-      </w:r>
-      <w:r>
-        <w:t>; HFD n=</w:t>
-      </w:r>
-      <w:r>
-        <w:t>12</w:t>
-      </w:r>
-      <w:r>
-        <w:t xml:space="preserve">) or vehicle </w:t>
-      </w:r>
-      <w:r>
-        <w:t xml:space="preserve">(NCD n=8; HFD n=22) </w:t>
-      </w:r>
-      <w:r>
-        <w:t>treatment and 18 weeks of diet.</w:t>
-      </w:r>
-      <w:r>
-        <w:t xml:space="preserve"> F</w:t>
-      </w:r>
-      <w:r>
-        <w:t>ood consumption</w:t>
-      </w:r>
-      <w:r>
-        <w:t xml:space="preserve"> </w:t>
-      </w:r>
-      <w:r>
-        <w:t xml:space="preserve">measured weekly </w:t>
-      </w:r>
-      <w:r>
-        <w:t>over the course of treatment</w:t>
-      </w:r>
-      <w:r>
-        <w:t xml:space="preserve"> (D)</w:t>
+        <w:t xml:space="preserve"> transcripts (C), and western blot of </w:t>
+      </w:r>
+      <w:r>
+        <w:t>ATGL</w:t>
+      </w:r>
+      <w:r>
+        <w:t xml:space="preserve"> (D) from</w:t>
+      </w:r>
+      <w:r>
+        <w:t xml:space="preserve"> non-differentiated (pre-adipocytes; n=2) or</w:t>
+      </w:r>
+      <w:r>
+        <w:t xml:space="preserve"> differentiated 3T3-L1 mouse </w:t>
+      </w:r>
+      <w:r>
+        <w:t>adipocytes</w:t>
+      </w:r>
+      <w:r>
+        <w:t xml:space="preserve"> (mature adipocytes)</w:t>
+      </w:r>
+      <w:r>
+        <w:t xml:space="preserve"> following</w:t>
+      </w:r>
+      <w:r>
+        <w:t xml:space="preserve"> </w:t>
+      </w:r>
+      <w:r>
+        <w:t>five</w:t>
+      </w:r>
+      <w:r>
+        <w:t xml:space="preserve"> days of dexamethasone (n=3) or vehicle</w:t>
+      </w:r>
+      <w:r>
+        <w:t xml:space="preserve"> treatment</w:t>
+      </w:r>
+      <w:r>
+        <w:t xml:space="preserve"> (n=3)</w:t>
+      </w:r>
+      <w:r>
+        <w:t>. Serum</w:t>
+      </w:r>
+      <w:r>
+        <w:t xml:space="preserve"> </w:t>
+      </w:r>
+      <w:r>
+        <w:t xml:space="preserve">fatty acid </w:t>
+      </w:r>
+      <w:r>
+        <w:t>and glycerol</w:t>
+      </w:r>
+      <w:r>
+        <w:t xml:space="preserve"> levels at basal</w:t>
+      </w:r>
+      <w:r>
+        <w:t xml:space="preserve"> (fed)</w:t>
+      </w:r>
+      <w:r>
+        <w:t xml:space="preserve"> and</w:t>
+      </w:r>
+      <w:r>
+        <w:t xml:space="preserve"> </w:t>
+      </w:r>
+      <w:r>
+        <w:t>following stimulation (</w:t>
+      </w:r>
+      <w:r>
+        <w:t>10mg/kg</w:t>
+      </w:r>
+      <w:r>
+        <w:t xml:space="preserve"> </w:t>
+      </w:r>
+      <w:r>
+        <w:t xml:space="preserve">isoproterenol or 16hr fast; E) and qPCR of </w:t>
+      </w:r>
+      <w:r>
+        <w:t xml:space="preserve">IWAT </w:t>
+      </w:r>
+      <w:proofErr w:type="spellStart"/>
+      <w:r>
+        <w:t>lipolytic</w:t>
+      </w:r>
+      <w:proofErr w:type="spellEnd"/>
+      <w:r>
+        <w:t xml:space="preserve"> transcripts</w:t>
+      </w:r>
+      <w:r>
+        <w:t xml:space="preserve"> </w:t>
+      </w:r>
+      <w:r>
+        <w:t>(F) in</w:t>
+      </w:r>
+      <w:r>
+        <w:t xml:space="preserve"> </w:t>
+      </w:r>
+      <w:r>
+        <w:t>22-week-old</w:t>
+      </w:r>
+      <w:r>
+        <w:t>,</w:t>
+      </w:r>
+      <w:r>
+        <w:t xml:space="preserve"> 12-week </w:t>
+      </w:r>
+      <w:r>
+        <w:t xml:space="preserve">dexamethasone- </w:t>
+      </w:r>
+      <w:r>
+        <w:t>(basal and</w:t>
+      </w:r>
+      <w:r>
+        <w:t xml:space="preserve"> isoproterenol n=7</w:t>
+      </w:r>
+      <w:r>
+        <w:t>; fasted serum and</w:t>
+      </w:r>
+      <w:r>
+        <w:t xml:space="preserve"> qPCR n=4</w:t>
+      </w:r>
+      <w:r>
+        <w:t>) or vehicle-</w:t>
+      </w:r>
+      <w:r>
+        <w:t xml:space="preserve"> (basal and isoproterenol n=12; fasted serum and qPCR n=11</w:t>
+      </w:r>
+      <w:r>
+        <w:t xml:space="preserve">) </w:t>
+      </w:r>
+      <w:r>
+        <w:t>treated, chow-fed mice</w:t>
+      </w:r>
+      <w:r>
+        <w:t xml:space="preserve"> with the exception of isoproterenol-stimulated glycerol, which was performed one week prior to </w:t>
+      </w:r>
+      <w:r>
+        <w:t>euthan</w:t>
+      </w:r>
+      <w:r>
+        <w:t>a</w:t>
+      </w:r>
+      <w:r>
+        <w:t>sia</w:t>
       </w:r>
       <w:r>
         <w:t>.</w:t>
       </w:r>
       <w:r>
-        <w:t xml:space="preserve"> </w:t>
-      </w:r>
-      <w:r>
-        <w:t>Asterisks</w:t>
-      </w:r>
-      <w:r>
-        <w:t xml:space="preserve"> indicate</w:t>
-      </w:r>
-      <w:r>
-        <w:t xml:space="preserve"> a</w:t>
-      </w:r>
-      <w:r>
-        <w:t xml:space="preserve"> statistically significant treatment effect</w:t>
-      </w:r>
+        <w:t xml:space="preserve"> Asterisks indicated statistically significant treatment effect</w:t>
+      </w:r>
+      <w:ins w:id="14" w:author="Microsoft Office User" w:date="2017-09-05T16:49:00Z">
+        <w:r>
+          <w:t xml:space="preserve"> for the pairwise comparison</w:t>
+        </w:r>
+      </w:ins>
       <w:r>
         <w:t>.</w:t>
       </w:r>
@@ -677,468 +1009,255 @@
         <w:rPr>
           <w:b/>
         </w:rPr>
-        <w:t xml:space="preserve">Figure 4. </w:t>
-      </w:r>
-      <w:r>
-        <w:rPr>
-          <w:b/>
-        </w:rPr>
-        <w:t>D</w:t>
-      </w:r>
-      <w:r>
-        <w:rPr>
-          <w:b/>
-        </w:rPr>
-        <w:t>examethasone</w:t>
-      </w:r>
-      <w:r>
-        <w:rPr>
-          <w:b/>
-        </w:rPr>
-        <w:t xml:space="preserve"> treatment </w:t>
-      </w:r>
-      <w:r>
-        <w:rPr>
-          <w:b/>
-        </w:rPr>
-        <w:t>induces</w:t>
-      </w:r>
-      <w:r>
-        <w:rPr>
-          <w:b/>
-        </w:rPr>
-        <w:t xml:space="preserve"> lipolysis</w:t>
-      </w:r>
-      <w:r>
-        <w:rPr>
-          <w:b/>
-        </w:rPr>
-        <w:t xml:space="preserve"> </w:t>
-      </w:r>
-      <w:r>
-        <w:rPr>
-          <w:b/>
-          <w:i/>
-        </w:rPr>
-        <w:t>in vivo</w:t>
-      </w:r>
-      <w:r>
-        <w:rPr>
-          <w:b/>
-        </w:rPr>
-        <w:t xml:space="preserve"> and </w:t>
-      </w:r>
-      <w:r>
-        <w:rPr>
-          <w:b/>
-          <w:i/>
-        </w:rPr>
-        <w:t>in vitro</w:t>
+        <w:t>Figure 5.</w:t>
+      </w:r>
+      <w:r>
+        <w:rPr>
+          <w:b/>
+        </w:rPr>
+        <w:t xml:space="preserve"> Obesity exacerbates </w:t>
+      </w:r>
+      <w:r>
+        <w:rPr>
+          <w:b/>
+        </w:rPr>
+        <w:t>dexamethasone-</w:t>
+      </w:r>
+      <w:r>
+        <w:rPr>
+          <w:b/>
+        </w:rPr>
+        <w:t>induced lipolysis</w:t>
       </w:r>
       <w:r>
         <w:rPr>
           <w:b/>
         </w:rPr>
         <w:t>.</w:t>
+      </w:r>
+      <w:r>
+        <w:rPr>
+          <w:b/>
+        </w:rPr>
+        <w:t xml:space="preserve"> </w:t>
       </w:r>
     </w:p>
     <w:p>
       <w:pPr>
         <w:pStyle w:val="ListParagraph"/>
-      </w:pPr>
-      <w:r>
-        <w:t xml:space="preserve">Triglyceride levels (A), glycerol released in media (B), qPCR of </w:t>
+        <w:rPr>
+          <w:ins w:id="15" w:author="Microsoft Office User" w:date="2017-09-05T16:49:00Z"/>
+        </w:rPr>
+      </w:pPr>
+      <w:r>
+        <w:t>Serum glycerol (A)</w:t>
+      </w:r>
+      <w:r>
+        <w:t xml:space="preserve"> following 16 hour fast</w:t>
+      </w:r>
+      <w:r>
+        <w:t>,</w:t>
+      </w:r>
+      <w:r>
+        <w:t xml:space="preserve"> serum NEFA</w:t>
+      </w:r>
+      <w:r>
+        <w:t xml:space="preserve"> in obese dexamethasone treated (n=14) or control (n=11) mice</w:t>
+      </w:r>
+      <w:r>
+        <w:t xml:space="preserve"> following a 5 hour fast, before and after insulin during </w:t>
       </w:r>
       <w:proofErr w:type="spellStart"/>
       <w:r>
-        <w:t>lipolytic</w:t>
+        <w:t>hyperinsulinemic</w:t>
       </w:r>
       <w:proofErr w:type="spellEnd"/>
       <w:r>
-        <w:t xml:space="preserve"> transcripts (C), and western blot of </w:t>
-      </w:r>
-      <w:r>
-        <w:t>ATGL</w:t>
-      </w:r>
-      <w:r>
-        <w:t xml:space="preserve"> (D) from</w:t>
-      </w:r>
-      <w:r>
-        <w:t xml:space="preserve"> non-differentiated (pre-adipocytes; n=2) or</w:t>
-      </w:r>
-      <w:r>
-        <w:t xml:space="preserve"> differentiated 3T3-L1 mouse </w:t>
-      </w:r>
-      <w:r>
-        <w:t>adipocytes</w:t>
-      </w:r>
-      <w:r>
-        <w:t xml:space="preserve"> (mature adipocytes)</w:t>
-      </w:r>
-      <w:r>
-        <w:t xml:space="preserve"> following</w:t>
-      </w:r>
-      <w:r>
-        <w:t xml:space="preserve"> </w:t>
-      </w:r>
-      <w:r>
-        <w:t>five</w:t>
-      </w:r>
-      <w:r>
-        <w:t xml:space="preserve"> days of dexamethasone (n=3) or vehicle</w:t>
-      </w:r>
-      <w:r>
-        <w:t xml:space="preserve"> treatment</w:t>
-      </w:r>
-      <w:r>
-        <w:t xml:space="preserve"> (n=3)</w:t>
-      </w:r>
-      <w:r>
-        <w:t>. Serum</w:t>
-      </w:r>
-      <w:r>
-        <w:t xml:space="preserve"> </w:t>
-      </w:r>
-      <w:r>
-        <w:t xml:space="preserve">fatty acid </w:t>
-      </w:r>
-      <w:r>
-        <w:t>and glycerol</w:t>
-      </w:r>
-      <w:r>
-        <w:t xml:space="preserve"> levels at basal</w:t>
-      </w:r>
-      <w:r>
-        <w:t xml:space="preserve"> (fed)</w:t>
-      </w:r>
-      <w:r>
-        <w:t xml:space="preserve"> and</w:t>
-      </w:r>
-      <w:r>
-        <w:t xml:space="preserve"> </w:t>
-      </w:r>
-      <w:r>
-        <w:t>following stimulation (</w:t>
-      </w:r>
-      <w:r>
-        <w:t>10mg/kg</w:t>
-      </w:r>
-      <w:r>
-        <w:t xml:space="preserve"> </w:t>
-      </w:r>
-      <w:r>
-        <w:t xml:space="preserve">isoproterenol or 16hr fast; E) and qPCR of </w:t>
-      </w:r>
-      <w:r>
-        <w:t xml:space="preserve">IWAT </w:t>
+        <w:t xml:space="preserve"> </w:t>
       </w:r>
       <w:proofErr w:type="spellStart"/>
       <w:r>
-        <w:t>lipolytic</w:t>
+        <w:t>euglycemic</w:t>
       </w:r>
       <w:proofErr w:type="spellEnd"/>
       <w:r>
-        <w:t xml:space="preserve"> transcripts</w:t>
-      </w:r>
-      <w:r>
-        <w:t xml:space="preserve"> </w:t>
-      </w:r>
-      <w:r>
-        <w:t>(F) in</w:t>
-      </w:r>
-      <w:r>
-        <w:t xml:space="preserve"> </w:t>
-      </w:r>
-      <w:r>
-        <w:t>22-week-old</w:t>
-      </w:r>
-      <w:r>
-        <w:t>,</w:t>
-      </w:r>
-      <w:r>
-        <w:t xml:space="preserve"> 12-week </w:t>
-      </w:r>
-      <w:r>
-        <w:t xml:space="preserve">dexamethasone- </w:t>
-      </w:r>
-      <w:r>
-        <w:t>(basal and</w:t>
-      </w:r>
-      <w:r>
-        <w:t xml:space="preserve"> isoproterenol n=7</w:t>
-      </w:r>
-      <w:r>
-        <w:t>; fasted serum and</w:t>
-      </w:r>
-      <w:r>
-        <w:t xml:space="preserve"> qPCR n=4</w:t>
-      </w:r>
-      <w:r>
-        <w:t>) or vehicle-</w:t>
-      </w:r>
-      <w:r>
-        <w:t xml:space="preserve"> (basal and isoproterenol n=12; fasted serum and qPCR n=11</w:t>
-      </w:r>
-      <w:r>
-        <w:t xml:space="preserve">) </w:t>
-      </w:r>
-      <w:r>
-        <w:t>treated, chow-fed mice</w:t>
-      </w:r>
-      <w:r>
-        <w:t xml:space="preserve"> with the exception of isoproterenol-stimulated glycerol, which was performed one week prior to </w:t>
-      </w:r>
-      <w:r>
-        <w:t>euthan</w:t>
-      </w:r>
-      <w:r>
-        <w:t>a</w:t>
-      </w:r>
-      <w:r>
-        <w:t>sia</w:t>
-      </w:r>
-      <w:r>
-        <w:t>.</w:t>
-      </w:r>
-      <w:r>
-        <w:t xml:space="preserve"> Asterisks indicated statistically significant treatment effect.</w:t>
-      </w:r>
+        <w:t xml:space="preserve"> clamp (B),</w:t>
+      </w:r>
+      <w:r>
+        <w:t xml:space="preserve"> qPCR</w:t>
+      </w:r>
+      <w:r>
+        <w:t xml:space="preserve"> of </w:t>
+      </w:r>
+      <w:r>
+        <w:rPr>
+          <w:i/>
+        </w:rPr>
+        <w:t>Pnpla2</w:t>
+      </w:r>
+      <w:r>
+        <w:t xml:space="preserve"> </w:t>
+      </w:r>
+      <w:r>
+        <w:t>transcripts</w:t>
+      </w:r>
+      <w:r>
+        <w:t xml:space="preserve"> from </w:t>
+      </w:r>
+      <w:proofErr w:type="spellStart"/>
+      <w:r>
+        <w:t>i</w:t>
+      </w:r>
+      <w:r>
+        <w:t>WAT</w:t>
+      </w:r>
+      <w:proofErr w:type="spellEnd"/>
+      <w:r>
+        <w:t xml:space="preserve"> </w:t>
+      </w:r>
+      <w:r>
+        <w:t>(</w:t>
+      </w:r>
+      <w:r>
+        <w:t>C</w:t>
+      </w:r>
+      <w:r>
+        <w:t>), and</w:t>
+      </w:r>
+      <w:r>
+        <w:t xml:space="preserve"> </w:t>
+      </w:r>
+      <w:r>
+        <w:t>western b</w:t>
+      </w:r>
+      <w:r>
+        <w:t xml:space="preserve">lot </w:t>
+      </w:r>
+      <w:r>
+        <w:t xml:space="preserve">image (D) and quantification (E) </w:t>
+      </w:r>
+      <w:r>
+        <w:t xml:space="preserve">of </w:t>
+      </w:r>
+      <w:r>
+        <w:t>ATGL protein</w:t>
+      </w:r>
+      <w:r>
+        <w:t xml:space="preserve"> from </w:t>
+      </w:r>
+      <w:proofErr w:type="spellStart"/>
+      <w:r>
+        <w:t>i</w:t>
+      </w:r>
+      <w:r>
+        <w:t>WAT</w:t>
+      </w:r>
+      <w:proofErr w:type="spellEnd"/>
+      <w:r>
+        <w:t>. Mice</w:t>
+      </w:r>
+      <w:r>
+        <w:t xml:space="preserve"> from</w:t>
+      </w:r>
+      <w:r>
+        <w:t xml:space="preserve"> </w:t>
+      </w:r>
+      <w:r>
+        <w:t>A, C, D and E</w:t>
+      </w:r>
+      <w:r>
+        <w:t xml:space="preserve"> </w:t>
+      </w:r>
+      <w:r>
+        <w:t xml:space="preserve">were </w:t>
+      </w:r>
+      <w:r>
+        <w:t xml:space="preserve">euthanized </w:t>
+      </w:r>
+      <w:r>
+        <w:t>at 28 weeks of age following</w:t>
+      </w:r>
+      <w:r>
+        <w:t xml:space="preserve"> </w:t>
+      </w:r>
+      <w:r>
+        <w:t>six</w:t>
+      </w:r>
+      <w:r>
+        <w:t xml:space="preserve"> </w:t>
+      </w:r>
+      <w:r>
+        <w:t>week</w:t>
+      </w:r>
+      <w:r>
+        <w:t>s of dexamethasone (NCD n=</w:t>
+      </w:r>
+      <w:r>
+        <w:t>8</w:t>
+      </w:r>
+      <w:r>
+        <w:t>; HFD n=</w:t>
+      </w:r>
+      <w:r>
+        <w:t>10</w:t>
+      </w:r>
+      <w:r>
+        <w:t>)</w:t>
+      </w:r>
+      <w:r>
+        <w:t xml:space="preserve"> </w:t>
+      </w:r>
+      <w:r>
+        <w:t>or vehicle (NCD n=</w:t>
+      </w:r>
+      <w:r>
+        <w:t>8</w:t>
+      </w:r>
+      <w:r>
+        <w:t>; HFD n=</w:t>
+      </w:r>
+      <w:r>
+        <w:t>10</w:t>
+      </w:r>
+      <w:r>
+        <w:t>) treatment</w:t>
+      </w:r>
+      <w:r>
+        <w:t xml:space="preserve">. </w:t>
+      </w:r>
+      <w:ins w:id="16" w:author="Microsoft Office User" w:date="2017-09-05T16:49:00Z">
+        <w:r>
+          <w:t>Crosses indicate a significant interaction between diet and treatment. Asterisks indicate a statistically significant treatment effect for the pairwise comparison.</w:t>
+        </w:r>
+      </w:ins>
     </w:p>
     <w:p>
-      <w:bookmarkStart w:id="0" w:name="_GoBack"/>
-      <w:bookmarkEnd w:id="0"/>
+      <w:pPr>
+        <w:pStyle w:val="ListParagraph"/>
+        <w:rPr>
+          <w:del w:id="17" w:author="Microsoft Office User" w:date="2017-09-05T16:49:00Z"/>
+        </w:rPr>
+      </w:pPr>
+      <w:bookmarkStart w:id="18" w:name="_GoBack"/>
+      <w:bookmarkEnd w:id="18"/>
+      <w:del w:id="19" w:author="Microsoft Office User" w:date="2017-09-05T16:49:00Z">
+        <w:r>
+          <w:delText>Asterisks in between two bars of the same condition indicate a significant interaction between diet and treatment. Centered asterisks indicated statistically significant treatment effect.</w:delText>
+        </w:r>
+      </w:del>
     </w:p>
     <w:p>
       <w:pPr>
-        <w:ind w:firstLine="720"/>
-        <w:outlineLvl w:val="0"/>
-        <w:rPr>
-          <w:b/>
-        </w:rPr>
-      </w:pPr>
-      <w:r>
-        <w:rPr>
-          <w:b/>
-        </w:rPr>
-        <w:t>Figure 5.</w:t>
-      </w:r>
-      <w:r>
-        <w:rPr>
-          <w:b/>
-        </w:rPr>
-        <w:t xml:space="preserve"> Obesity exacerbates </w:t>
-      </w:r>
-      <w:r>
-        <w:rPr>
-          <w:b/>
-        </w:rPr>
-        <w:t>dexamethasone-</w:t>
-      </w:r>
-      <w:r>
-        <w:rPr>
-          <w:b/>
-        </w:rPr>
-        <w:t>induced lipolysis</w:t>
-      </w:r>
-      <w:r>
-        <w:rPr>
-          <w:b/>
-        </w:rPr>
-        <w:t>.</w:t>
-      </w:r>
-      <w:r>
-        <w:rPr>
-          <w:b/>
-        </w:rPr>
-        <w:t xml:space="preserve"> </w:t>
-      </w:r>
+        <w:rPr>
+          <w:del w:id="20" w:author="Microsoft Office User" w:date="2017-09-05T16:49:00Z"/>
+        </w:rPr>
+      </w:pPr>
     </w:p>
     <w:p>
       <w:pPr>
         <w:pStyle w:val="ListParagraph"/>
       </w:pPr>
-      <w:r>
-        <w:t>Serum glycerol (A)</w:t>
-      </w:r>
-      <w:r>
-        <w:t xml:space="preserve"> following 16 hour fast</w:t>
-      </w:r>
-      <w:r>
-        <w:t>,</w:t>
-      </w:r>
-      <w:r>
-        <w:t xml:space="preserve"> serum NEFA</w:t>
-      </w:r>
-      <w:r>
-        <w:t xml:space="preserve"> in obese dexamethasone treated (n=14) or control (n=11) mice</w:t>
-      </w:r>
-      <w:r>
-        <w:t xml:space="preserve"> following a 5 hour fast, before and after insulin during </w:t>
-      </w:r>
-      <w:proofErr w:type="spellStart"/>
-      <w:r>
-        <w:t>hyperinsulinemic</w:t>
-      </w:r>
-      <w:proofErr w:type="spellEnd"/>
-      <w:r>
-        <w:t xml:space="preserve"> </w:t>
-      </w:r>
-      <w:proofErr w:type="spellStart"/>
-      <w:r>
-        <w:t>euglycemic</w:t>
-      </w:r>
-      <w:proofErr w:type="spellEnd"/>
-      <w:r>
-        <w:t xml:space="preserve"> clamp (B),</w:t>
-      </w:r>
-      <w:r>
-        <w:t xml:space="preserve"> qPCR</w:t>
-      </w:r>
-      <w:r>
-        <w:t xml:space="preserve"> of </w:t>
-      </w:r>
-      <w:r>
-        <w:rPr>
-          <w:i/>
-        </w:rPr>
-        <w:t>Pnpla2</w:t>
-      </w:r>
-      <w:r>
-        <w:t xml:space="preserve"> </w:t>
-      </w:r>
-      <w:r>
-        <w:t>transcripts</w:t>
-      </w:r>
-      <w:r>
-        <w:t xml:space="preserve"> from </w:t>
-      </w:r>
-      <w:proofErr w:type="spellStart"/>
-      <w:r>
-        <w:t>i</w:t>
-      </w:r>
-      <w:r>
-        <w:t>WAT</w:t>
-      </w:r>
-      <w:proofErr w:type="spellEnd"/>
-      <w:r>
-        <w:t xml:space="preserve"> </w:t>
-      </w:r>
-      <w:r>
-        <w:t>(</w:t>
-      </w:r>
-      <w:r>
-        <w:t>C</w:t>
-      </w:r>
-      <w:r>
-        <w:t>), and</w:t>
-      </w:r>
-      <w:r>
-        <w:t xml:space="preserve"> </w:t>
-      </w:r>
-      <w:r>
-        <w:t>western b</w:t>
-      </w:r>
-      <w:r>
-        <w:t xml:space="preserve">lot </w:t>
-      </w:r>
-      <w:r>
-        <w:t xml:space="preserve">image (D) and quantification (E) </w:t>
-      </w:r>
-      <w:r>
-        <w:t xml:space="preserve">of </w:t>
-      </w:r>
-      <w:r>
-        <w:t>ATGL protein</w:t>
-      </w:r>
-      <w:r>
-        <w:t xml:space="preserve"> from </w:t>
-      </w:r>
-      <w:proofErr w:type="spellStart"/>
-      <w:r>
-        <w:t>i</w:t>
-      </w:r>
-      <w:r>
-        <w:t>WAT</w:t>
-      </w:r>
-      <w:proofErr w:type="spellEnd"/>
-      <w:r>
-        <w:t>. Mice</w:t>
-      </w:r>
-      <w:r>
-        <w:t xml:space="preserve"> from</w:t>
-      </w:r>
-      <w:r>
-        <w:t xml:space="preserve"> </w:t>
-      </w:r>
-      <w:r>
-        <w:t>A, C, D and E</w:t>
-      </w:r>
-      <w:r>
-        <w:t xml:space="preserve"> </w:t>
-      </w:r>
-      <w:r>
-        <w:t xml:space="preserve">were </w:t>
-      </w:r>
-      <w:r>
-        <w:t xml:space="preserve">euthanized </w:t>
-      </w:r>
-      <w:r>
-        <w:t>at 28 weeks of age following</w:t>
-      </w:r>
-      <w:r>
-        <w:t xml:space="preserve"> </w:t>
-      </w:r>
-      <w:r>
-        <w:t>six</w:t>
-      </w:r>
-      <w:r>
-        <w:t xml:space="preserve"> </w:t>
-      </w:r>
-      <w:r>
-        <w:t>week</w:t>
-      </w:r>
-      <w:r>
-        <w:t>s of dexamethasone (NCD n=</w:t>
-      </w:r>
-      <w:r>
-        <w:t>8</w:t>
-      </w:r>
-      <w:r>
-        <w:t>; HFD n=</w:t>
-      </w:r>
-      <w:r>
-        <w:t>10</w:t>
-      </w:r>
-      <w:r>
-        <w:t>)</w:t>
-      </w:r>
-      <w:r>
-        <w:t xml:space="preserve"> </w:t>
-      </w:r>
-      <w:r>
-        <w:t>or vehicle (NCD n=</w:t>
-      </w:r>
-      <w:r>
-        <w:t>8</w:t>
-      </w:r>
-      <w:r>
-        <w:t>; HFD n=</w:t>
-      </w:r>
-      <w:r>
-        <w:t>10</w:t>
-      </w:r>
-      <w:r>
-        <w:t>) treatment</w:t>
-      </w:r>
-      <w:r>
-        <w:t xml:space="preserve">. </w:t>
-      </w:r>
-      <w:r>
-        <w:t>Asterisks in between two bars of the same condition indicate a significant interaction between diet and treatment. Centered asterisks indicated statistically significant treatment effect.</w:t>
-      </w:r>
     </w:p>
-    <w:p/>
-    <w:p/>
     <w:p/>
     <w:sectPr>
       <w:pgSz w:w="12240" w:h="15840"/>
@@ -1913,6 +2032,14 @@
     <w:abstractNumId w:val="3"/>
   </w:num>
 </w:numbering>
+</file>
+
+<file path=word/people.xml><?xml version="1.0" encoding="utf-8"?>
+<w15:people xmlns:wpc="http://schemas.microsoft.com/office/word/2010/wordprocessingCanvas" xmlns:mo="http://schemas.microsoft.com/office/mac/office/2008/main" xmlns:mc="http://schemas.openxmlformats.org/markup-compatibility/2006" xmlns:mv="urn:schemas-microsoft-com:mac:vml" xmlns:o="urn:schemas-microsoft-com:office:office" xmlns:r="http://schemas.openxmlformats.org/officeDocument/2006/relationships" xmlns:m="http://schemas.openxmlformats.org/officeDocument/2006/math" xmlns:v="urn:schemas-microsoft-com:vml" xmlns:wp14="http://schemas.microsoft.com/office/word/2010/wordprocessingDrawing" xmlns:wp="http://schemas.openxmlformats.org/drawingml/2006/wordprocessingDrawing" xmlns:w10="urn:schemas-microsoft-com:office:word" xmlns:w="http://schemas.openxmlformats.org/wordprocessingml/2006/main" xmlns:w14="http://schemas.microsoft.com/office/word/2010/wordml" xmlns:w15="http://schemas.microsoft.com/office/word/2012/wordml" xmlns:wpg="http://schemas.microsoft.com/office/word/2010/wordprocessingGroup" xmlns:wpi="http://schemas.microsoft.com/office/word/2010/wordprocessingInk" xmlns:wne="http://schemas.microsoft.com/office/word/2006/wordml" xmlns:wps="http://schemas.microsoft.com/office/word/2010/wordprocessingShape" mc:Ignorable="w14 w15 wp14">
+  <w15:person w15:author="Microsoft Office User">
+    <w15:presenceInfo w15:providerId="None" w15:userId="Microsoft Office User"/>
+  </w15:person>
+</w15:people>
 </file>
 
 <file path=word/styles.xml><?xml version="1.0" encoding="utf-8"?>

</xml_diff>

<commit_message>
Small edits to main and supp figure legends and manuscript
</commit_message>
<xml_diff>
--- a/manuscript/Obesity-Glucocorticoids/Figure Legends.docx
+++ b/manuscript/Obesity-Glucocorticoids/Figure Legends.docx
@@ -302,22 +302,9 @@
       <w:r>
         <w:t xml:space="preserve"> </w:t>
       </w:r>
-      <w:del w:id="0" w:author="Microsoft Office User" w:date="2017-09-05T16:48:00Z">
-        <w:r>
-          <w:delText>A</w:delText>
-        </w:r>
-        <w:r>
-          <w:delText xml:space="preserve">sterisks </w:delText>
-        </w:r>
-        <w:r>
-          <w:delText>in between two bars of the same condition</w:delText>
-        </w:r>
-      </w:del>
-      <w:ins w:id="1" w:author="Microsoft Office User" w:date="2017-09-05T16:48:00Z">
-        <w:r>
-          <w:t>Crosses</w:t>
-        </w:r>
-      </w:ins>
+      <w:r>
+        <w:t>Crosses</w:t>
+      </w:r>
       <w:r>
         <w:t xml:space="preserve"> </w:t>
       </w:r>
@@ -327,53 +314,27 @@
       <w:r>
         <w:t xml:space="preserve"> </w:t>
       </w:r>
-      <w:ins w:id="2" w:author="Microsoft Office User" w:date="2017-09-05T16:45:00Z">
-        <w:r>
-          <w:t>A</w:t>
-        </w:r>
-      </w:ins>
-      <w:del w:id="3" w:author="Microsoft Office User" w:date="2017-09-05T16:45:00Z">
-        <w:r>
-          <w:delText>Centered</w:delText>
-        </w:r>
-        <w:r>
-          <w:delText xml:space="preserve"> a</w:delText>
-        </w:r>
-      </w:del>
+      <w:r>
+        <w:t>A</w:t>
+      </w:r>
       <w:r>
         <w:t>sterisks</w:t>
       </w:r>
-      <w:ins w:id="4" w:author="Microsoft Office User" w:date="2017-09-05T16:45:00Z">
-        <w:r>
-          <w:t xml:space="preserve"> </w:t>
-        </w:r>
-      </w:ins>
-      <w:del w:id="5" w:author="Microsoft Office User" w:date="2017-09-05T16:48:00Z">
-        <w:r>
-          <w:delText xml:space="preserve"> </w:delText>
-        </w:r>
-      </w:del>
+      <w:r>
+        <w:t xml:space="preserve"> </w:t>
+      </w:r>
       <w:r>
         <w:t>indicate</w:t>
       </w:r>
-      <w:ins w:id="6" w:author="Microsoft Office User" w:date="2017-09-05T16:48:00Z">
-        <w:r>
-          <w:t xml:space="preserve"> a</w:t>
-        </w:r>
-      </w:ins>
-      <w:del w:id="7" w:author="Microsoft Office User" w:date="2017-09-05T16:48:00Z">
-        <w:r>
-          <w:delText>d</w:delText>
-        </w:r>
-      </w:del>
+      <w:r>
+        <w:t xml:space="preserve"> a</w:t>
+      </w:r>
       <w:r>
         <w:t xml:space="preserve"> statistically significant treatment effect</w:t>
       </w:r>
-      <w:ins w:id="8" w:author="Microsoft Office User" w:date="2017-09-05T16:45:00Z">
-        <w:r>
-          <w:t xml:space="preserve"> for the pairwise comparison</w:t>
-        </w:r>
-      </w:ins>
+      <w:r>
+        <w:t xml:space="preserve"> for the pairwise comparison</w:t>
+      </w:r>
       <w:r>
         <w:t>.</w:t>
       </w:r>
@@ -424,9 +385,6 @@
     <w:p>
       <w:pPr>
         <w:pStyle w:val="ListParagraph"/>
-        <w:rPr>
-          <w:ins w:id="9" w:author="Microsoft Office User" w:date="2017-09-05T16:48:00Z"/>
-        </w:rPr>
       </w:pPr>
       <w:r>
         <w:t xml:space="preserve">Patient </w:t>
@@ -559,172 +517,157 @@
       <w:r>
         <w:t xml:space="preserve"> </w:t>
       </w:r>
-      <w:ins w:id="10" w:author="Microsoft Office User" w:date="2017-09-05T16:48:00Z">
-        <w:r>
-          <w:t xml:space="preserve">Crosses indicate a significant interaction between diet and treatment. </w:t>
-        </w:r>
-      </w:ins>
+      <w:r>
+        <w:t xml:space="preserve">Crosses indicate a significant interaction between diet and treatment. </w:t>
+      </w:r>
     </w:p>
     <w:p>
       <w:pPr>
         <w:ind w:left="720"/>
-        <w:rPr>
-          <w:del w:id="11" w:author="Microsoft Office User" w:date="2017-09-05T16:48:00Z"/>
-        </w:rPr>
-      </w:pPr>
-      <w:del w:id="12" w:author="Microsoft Office User" w:date="2017-09-05T16:48:00Z">
-        <w:r>
-          <w:delText>Asterisks indicate a significant interaction between diet and treatment.</w:delText>
-        </w:r>
-      </w:del>
+      </w:pPr>
     </w:p>
     <w:p>
       <w:pPr>
-        <w:ind w:left="720"/>
-      </w:pPr>
+        <w:ind w:firstLine="720"/>
+        <w:outlineLvl w:val="0"/>
+        <w:rPr>
+          <w:b/>
+        </w:rPr>
+      </w:pPr>
+      <w:r>
+        <w:rPr>
+          <w:b/>
+        </w:rPr>
+        <w:t xml:space="preserve">Figure 3. </w:t>
+      </w:r>
+      <w:r>
+        <w:rPr>
+          <w:b/>
+        </w:rPr>
+        <w:t>Dexamethasone</w:t>
+      </w:r>
+      <w:r>
+        <w:rPr>
+          <w:b/>
+        </w:rPr>
+        <w:t xml:space="preserve"> treatment</w:t>
+      </w:r>
+      <w:r>
+        <w:rPr>
+          <w:b/>
+        </w:rPr>
+        <w:t xml:space="preserve"> reduces fat mass in obese mice</w:t>
+      </w:r>
+      <w:r>
+        <w:rPr>
+          <w:b/>
+        </w:rPr>
+        <w:t>.</w:t>
+      </w:r>
+      <w:r>
+        <w:rPr>
+          <w:b/>
+        </w:rPr>
+        <w:t xml:space="preserve">  </w:t>
+      </w:r>
     </w:p>
     <w:p>
       <w:pPr>
-        <w:ind w:firstLine="720"/>
-        <w:outlineLvl w:val="0"/>
-        <w:rPr>
-          <w:b/>
-        </w:rPr>
-      </w:pPr>
-      <w:r>
-        <w:rPr>
-          <w:b/>
-        </w:rPr>
-        <w:t xml:space="preserve">Figure 3. </w:t>
-      </w:r>
-      <w:r>
-        <w:rPr>
-          <w:b/>
-        </w:rPr>
-        <w:t>Dexamethasone</w:t>
-      </w:r>
-      <w:r>
-        <w:rPr>
-          <w:b/>
-        </w:rPr>
-        <w:t xml:space="preserve"> treatment</w:t>
-      </w:r>
-      <w:r>
-        <w:rPr>
-          <w:b/>
-        </w:rPr>
-        <w:t xml:space="preserve"> reduces fat mass in obese mice</w:t>
-      </w:r>
-      <w:r>
-        <w:rPr>
-          <w:b/>
-        </w:rPr>
+        <w:pStyle w:val="ListParagraph"/>
+      </w:pPr>
+      <w:r>
+        <w:t>Weekly total body mass (A)</w:t>
+      </w:r>
+      <w:r>
+        <w:t xml:space="preserve"> and fat mass (B) measures via </w:t>
+      </w:r>
+      <w:proofErr w:type="spellStart"/>
+      <w:r>
+        <w:t>E</w:t>
+      </w:r>
+      <w:r>
+        <w:t>choMRI</w:t>
+      </w:r>
+      <w:proofErr w:type="spellEnd"/>
+      <w:r>
+        <w:t xml:space="preserve"> in mice over the course of treatment</w:t>
+      </w:r>
+      <w:r>
+        <w:t xml:space="preserve"> (solid lines represent NCD mice and dashed lines represent HFD mice). </w:t>
+      </w:r>
+      <w:r>
+        <w:t>A</w:t>
+      </w:r>
+      <w:r>
+        <w:t>dipose tissue</w:t>
+      </w:r>
+      <w:r>
+        <w:t xml:space="preserve"> weights</w:t>
+      </w:r>
+      <w:r>
+        <w:t xml:space="preserve"> in 16 hour fasted mice following </w:t>
+      </w:r>
+      <w:r>
+        <w:t xml:space="preserve">euthanasia </w:t>
+      </w:r>
+      <w:r>
+        <w:t>(C).</w:t>
+      </w:r>
+      <w:r>
+        <w:t xml:space="preserve"> Mice were </w:t>
+      </w:r>
+      <w:r>
+        <w:t xml:space="preserve">euthanized </w:t>
+      </w:r>
+      <w:r>
+        <w:t>at 28 weeks of ag</w:t>
+      </w:r>
+      <w:r>
+        <w:t>e following six</w:t>
+      </w:r>
+      <w:r>
+        <w:t xml:space="preserve"> weeks of dexamethasone (NCD n=</w:t>
+      </w:r>
+      <w:r>
+        <w:t>8</w:t>
+      </w:r>
+      <w:r>
+        <w:t>; HFD n=</w:t>
+      </w:r>
+      <w:r>
+        <w:t>12</w:t>
+      </w:r>
+      <w:r>
+        <w:t xml:space="preserve">) or vehicle </w:t>
+      </w:r>
+      <w:r>
+        <w:t xml:space="preserve">(NCD n=8; HFD n=22) </w:t>
+      </w:r>
+      <w:r>
+        <w:t>treatment and 18 weeks of diet.</w:t>
+      </w:r>
+      <w:r>
+        <w:t xml:space="preserve"> F</w:t>
+      </w:r>
+      <w:r>
+        <w:t>ood consumption</w:t>
+      </w:r>
+      <w:r>
+        <w:t xml:space="preserve"> </w:t>
+      </w:r>
+      <w:r>
+        <w:t xml:space="preserve">measured weekly </w:t>
+      </w:r>
+      <w:r>
+        <w:t>over the course of treatment</w:t>
+      </w:r>
+      <w:r>
+        <w:t xml:space="preserve"> (D)</w:t>
+      </w:r>
+      <w:r>
         <w:t>.</w:t>
       </w:r>
       <w:r>
-        <w:rPr>
-          <w:b/>
-        </w:rPr>
-        <w:t xml:space="preserve">  </w:t>
-      </w:r>
-    </w:p>
-    <w:p>
-      <w:pPr>
-        <w:pStyle w:val="ListParagraph"/>
-      </w:pPr>
-      <w:r>
-        <w:t>Weekly total body mass (A)</w:t>
-      </w:r>
-      <w:r>
-        <w:t xml:space="preserve"> and fat mass (B) measures via </w:t>
-      </w:r>
-      <w:proofErr w:type="spellStart"/>
-      <w:r>
-        <w:t>E</w:t>
-      </w:r>
-      <w:r>
-        <w:t>choMRI</w:t>
-      </w:r>
-      <w:proofErr w:type="spellEnd"/>
-      <w:r>
-        <w:t xml:space="preserve"> in mice over the course of treatment</w:t>
-      </w:r>
-      <w:r>
-        <w:t xml:space="preserve"> (solid lines represent NCD mice and dashed lines represent HFD mice). </w:t>
-      </w:r>
-      <w:r>
-        <w:t>A</w:t>
-      </w:r>
-      <w:r>
-        <w:t>dipose tissue</w:t>
-      </w:r>
-      <w:r>
-        <w:t xml:space="preserve"> weights</w:t>
-      </w:r>
-      <w:r>
-        <w:t xml:space="preserve"> in 16 hour fasted mice following </w:t>
-      </w:r>
-      <w:r>
-        <w:t xml:space="preserve">euthanasia </w:t>
-      </w:r>
-      <w:r>
-        <w:t>(C).</w:t>
-      </w:r>
-      <w:r>
-        <w:t xml:space="preserve"> Mice were </w:t>
-      </w:r>
-      <w:r>
-        <w:t xml:space="preserve">euthanized </w:t>
-      </w:r>
-      <w:r>
-        <w:t>at 28 weeks of ag</w:t>
-      </w:r>
-      <w:r>
-        <w:t>e following six</w:t>
-      </w:r>
-      <w:r>
-        <w:t xml:space="preserve"> weeks of dexamethasone (NCD n=</w:t>
-      </w:r>
-      <w:r>
-        <w:t>8</w:t>
-      </w:r>
-      <w:r>
-        <w:t>; HFD n=</w:t>
-      </w:r>
-      <w:r>
-        <w:t>12</w:t>
-      </w:r>
-      <w:r>
-        <w:t xml:space="preserve">) or vehicle </w:t>
-      </w:r>
-      <w:r>
-        <w:t xml:space="preserve">(NCD n=8; HFD n=22) </w:t>
-      </w:r>
-      <w:r>
-        <w:t>treatment and 18 weeks of diet.</w:t>
-      </w:r>
-      <w:r>
-        <w:t xml:space="preserve"> F</w:t>
-      </w:r>
-      <w:r>
-        <w:t>ood consumption</w:t>
-      </w:r>
-      <w:r>
-        <w:t xml:space="preserve"> </w:t>
-      </w:r>
-      <w:r>
-        <w:t xml:space="preserve">measured weekly </w:t>
-      </w:r>
-      <w:r>
-        <w:t>over the course of treatment</w:t>
-      </w:r>
-      <w:r>
-        <w:t xml:space="preserve"> (D)</w:t>
-      </w:r>
-      <w:r>
-        <w:t>.</w:t>
-      </w:r>
-      <w:r>
         <w:t xml:space="preserve"> </w:t>
       </w:r>
       <w:r>
@@ -739,11 +682,9 @@
       <w:r>
         <w:t xml:space="preserve"> statistically significant treatment effect</w:t>
       </w:r>
-      <w:ins w:id="13" w:author="Microsoft Office User" w:date="2017-09-05T16:49:00Z">
-        <w:r>
-          <w:t xml:space="preserve"> for the pairwise comparison</w:t>
-        </w:r>
-      </w:ins>
+      <w:r>
+        <w:t xml:space="preserve"> for the pairwise comparison</w:t>
+      </w:r>
       <w:r>
         <w:t>.</w:t>
       </w:r>
@@ -987,11 +928,9 @@
       <w:r>
         <w:t xml:space="preserve"> Asterisks indicated statistically significant treatment effect</w:t>
       </w:r>
-      <w:ins w:id="14" w:author="Microsoft Office User" w:date="2017-09-05T16:49:00Z">
-        <w:r>
-          <w:t xml:space="preserve"> for the pairwise comparison</w:t>
-        </w:r>
-      </w:ins>
+      <w:r>
+        <w:t xml:space="preserve"> for the pairwise comparison</w:t>
+      </w:r>
       <w:r>
         <w:t>.</w:t>
       </w:r>
@@ -1045,9 +984,6 @@
     <w:p>
       <w:pPr>
         <w:pStyle w:val="ListParagraph"/>
-        <w:rPr>
-          <w:ins w:id="15" w:author="Microsoft Office User" w:date="2017-09-05T16:49:00Z"/>
-        </w:rPr>
       </w:pPr>
       <w:r>
         <w:t>Serum glycerol (A)</w:t>
@@ -1225,34 +1161,12 @@
       <w:r>
         <w:t xml:space="preserve">. </w:t>
       </w:r>
-      <w:ins w:id="16" w:author="Microsoft Office User" w:date="2017-09-05T16:49:00Z">
-        <w:r>
-          <w:t>Crosses indicate a significant interaction between diet and treatment. Asterisks indicate a statistically significant treatment effect for the pairwise comparison.</w:t>
-        </w:r>
-      </w:ins>
+      <w:r>
+        <w:t>Crosses indicate a significant interaction between diet and treatment. Asterisks indicate a statistically significant treatment effect for the pairwise comparison.</w:t>
+      </w:r>
+      <w:bookmarkStart w:id="0" w:name="_GoBack"/>
     </w:p>
-    <w:p>
-      <w:pPr>
-        <w:pStyle w:val="ListParagraph"/>
-        <w:rPr>
-          <w:del w:id="17" w:author="Microsoft Office User" w:date="2017-09-05T16:49:00Z"/>
-        </w:rPr>
-      </w:pPr>
-      <w:bookmarkStart w:id="18" w:name="_GoBack"/>
-      <w:bookmarkEnd w:id="18"/>
-      <w:del w:id="19" w:author="Microsoft Office User" w:date="2017-09-05T16:49:00Z">
-        <w:r>
-          <w:delText>Asterisks in between two bars of the same condition indicate a significant interaction between diet and treatment. Centered asterisks indicated statistically significant treatment effect.</w:delText>
-        </w:r>
-      </w:del>
-    </w:p>
-    <w:p>
-      <w:pPr>
-        <w:rPr>
-          <w:del w:id="20" w:author="Microsoft Office User" w:date="2017-09-05T16:49:00Z"/>
-        </w:rPr>
-      </w:pPr>
-    </w:p>
+    <w:bookmarkEnd w:id="0"/>
     <w:p>
       <w:pPr>
         <w:pStyle w:val="ListParagraph"/>
@@ -2032,14 +1946,6 @@
     <w:abstractNumId w:val="3"/>
   </w:num>
 </w:numbering>
-</file>
-
-<file path=word/people.xml><?xml version="1.0" encoding="utf-8"?>
-<w15:people xmlns:wpc="http://schemas.microsoft.com/office/word/2010/wordprocessingCanvas" xmlns:mo="http://schemas.microsoft.com/office/mac/office/2008/main" xmlns:mc="http://schemas.openxmlformats.org/markup-compatibility/2006" xmlns:mv="urn:schemas-microsoft-com:mac:vml" xmlns:o="urn:schemas-microsoft-com:office:office" xmlns:r="http://schemas.openxmlformats.org/officeDocument/2006/relationships" xmlns:m="http://schemas.openxmlformats.org/officeDocument/2006/math" xmlns:v="urn:schemas-microsoft-com:vml" xmlns:wp14="http://schemas.microsoft.com/office/word/2010/wordprocessingDrawing" xmlns:wp="http://schemas.openxmlformats.org/drawingml/2006/wordprocessingDrawing" xmlns:w10="urn:schemas-microsoft-com:office:word" xmlns:w="http://schemas.openxmlformats.org/wordprocessingml/2006/main" xmlns:w14="http://schemas.microsoft.com/office/word/2010/wordml" xmlns:w15="http://schemas.microsoft.com/office/word/2012/wordml" xmlns:wpg="http://schemas.microsoft.com/office/word/2010/wordprocessingGroup" xmlns:wpi="http://schemas.microsoft.com/office/word/2010/wordprocessingInk" xmlns:wne="http://schemas.microsoft.com/office/word/2006/wordml" xmlns:wps="http://schemas.microsoft.com/office/word/2010/wordprocessingShape" mc:Ignorable="w14 w15 wp14">
-  <w15:person w15:author="Microsoft Office User">
-    <w15:presenceInfo w15:providerId="None" w15:userId="Microsoft Office User"/>
-  </w15:person>
-</w15:people>
 </file>
 
 <file path=word/styles.xml><?xml version="1.0" encoding="utf-8"?>

</xml_diff>

<commit_message>
Verifed insulin doses in manuscript and figure legends
</commit_message>
<xml_diff>
--- a/manuscript/Obesity-Glucocorticoids/Figure Legends.docx
+++ b/manuscript/Obesity-Glucocorticoids/Figure Legends.docx
@@ -158,7 +158,17 @@
         <w:t xml:space="preserve"> injection</w:t>
       </w:r>
       <w:r>
-        <w:t xml:space="preserve"> at a concentration of 2.5mU/kg</w:t>
+        <w:t xml:space="preserve"> at a concentration of 2.5</w:t>
+      </w:r>
+      <w:bookmarkStart w:id="0" w:name="_GoBack"/>
+      <w:ins w:id="1" w:author="Dave Bridges" w:date="2017-09-06T15:18:00Z">
+        <w:r>
+          <w:t xml:space="preserve"> </w:t>
+        </w:r>
+      </w:ins>
+      <w:bookmarkEnd w:id="0"/>
+      <w:r>
+        <w:t>U/kg</w:t>
       </w:r>
       <w:r>
         <w:t xml:space="preserve"> </w:t>
@@ -285,7 +295,18 @@
       </w:r>
       <w:proofErr w:type="spellEnd"/>
       <w:r>
-        <w:t>/kg following a prime continuous infusion of 40mU/kg bolus</w:t>
+        <w:t>/kg</w:t>
+      </w:r>
+      <w:ins w:id="2" w:author="Dave Bridges" w:date="2017-09-06T15:19:00Z">
+        <w:r>
+          <w:t>/</w:t>
+        </w:r>
+      </w:ins>
+      <w:r>
+        <w:t>min</w:t>
+      </w:r>
+      <w:r>
+        <w:t xml:space="preserve"> following a prime continuous infusion of 40mU/kg bolus</w:t>
       </w:r>
       <w:r>
         <w:t>.</w:t>
@@ -1164,9 +1185,7 @@
       <w:r>
         <w:t>Crosses indicate a significant interaction between diet and treatment. Asterisks indicate a statistically significant treatment effect for the pairwise comparison.</w:t>
       </w:r>
-      <w:bookmarkStart w:id="0" w:name="_GoBack"/>
     </w:p>
-    <w:bookmarkEnd w:id="0"/>
     <w:p>
       <w:pPr>
         <w:pStyle w:val="ListParagraph"/>
@@ -1946,6 +1965,14 @@
     <w:abstractNumId w:val="3"/>
   </w:num>
 </w:numbering>
+</file>
+
+<file path=word/people.xml><?xml version="1.0" encoding="utf-8"?>
+<w15:people xmlns:wpc="http://schemas.microsoft.com/office/word/2010/wordprocessingCanvas" xmlns:mo="http://schemas.microsoft.com/office/mac/office/2008/main" xmlns:mc="http://schemas.openxmlformats.org/markup-compatibility/2006" xmlns:mv="urn:schemas-microsoft-com:mac:vml" xmlns:o="urn:schemas-microsoft-com:office:office" xmlns:r="http://schemas.openxmlformats.org/officeDocument/2006/relationships" xmlns:m="http://schemas.openxmlformats.org/officeDocument/2006/math" xmlns:v="urn:schemas-microsoft-com:vml" xmlns:wp14="http://schemas.microsoft.com/office/word/2010/wordprocessingDrawing" xmlns:wp="http://schemas.openxmlformats.org/drawingml/2006/wordprocessingDrawing" xmlns:w10="urn:schemas-microsoft-com:office:word" xmlns:w="http://schemas.openxmlformats.org/wordprocessingml/2006/main" xmlns:w14="http://schemas.microsoft.com/office/word/2010/wordml" xmlns:w15="http://schemas.microsoft.com/office/word/2012/wordml" xmlns:wpg="http://schemas.microsoft.com/office/word/2010/wordprocessingGroup" xmlns:wpi="http://schemas.microsoft.com/office/word/2010/wordprocessingInk" xmlns:wne="http://schemas.microsoft.com/office/word/2006/wordml" xmlns:wps="http://schemas.microsoft.com/office/word/2010/wordprocessingShape" mc:Ignorable="w14 w15 wp14">
+  <w15:person w15:author="Dave Bridges">
+    <w15:presenceInfo w15:providerId="Windows Live" w15:userId="4bc1184c43c78bbd"/>
+  </w15:person>
+</w15:people>
 </file>
 
 <file path=word/styles.xml><?xml version="1.0" encoding="utf-8"?>

</xml_diff>

<commit_message>
changed obesity wording in figures
</commit_message>
<xml_diff>
--- a/manuscript/Obesity-Glucocorticoids/Figure Legends.docx
+++ b/manuscript/Obesity-Glucocorticoids/Figure Legends.docx
@@ -31,7 +31,39 @@
         <w:rPr>
           <w:b/>
         </w:rPr>
-        <w:t xml:space="preserve"> exacerbated in obese individuals with elevated glucocorticoids</w:t>
+        <w:t xml:space="preserve"> exacerbated </w:t>
+      </w:r>
+      <w:r>
+        <w:rPr>
+          <w:b/>
+        </w:rPr>
+        <w:t>when</w:t>
+      </w:r>
+      <w:r>
+        <w:rPr>
+          <w:b/>
+        </w:rPr>
+        <w:t xml:space="preserve"> elevated glucocorticoids</w:t>
+      </w:r>
+      <w:r>
+        <w:rPr>
+          <w:b/>
+        </w:rPr>
+        <w:t xml:space="preserve"> and obesity</w:t>
+      </w:r>
+      <w:r>
+        <w:rPr>
+          <w:b/>
+        </w:rPr>
+        <w:t xml:space="preserve"> are comb</w:t>
+      </w:r>
+      <w:bookmarkStart w:id="0" w:name="_GoBack"/>
+      <w:bookmarkEnd w:id="0"/>
+      <w:r>
+        <w:rPr>
+          <w:b/>
+        </w:rPr>
+        <w:t>ined</w:t>
       </w:r>
       <w:r>
         <w:rPr>
@@ -160,13 +192,11 @@
       <w:r>
         <w:t xml:space="preserve"> at a concentration of 2.5</w:t>
       </w:r>
-      <w:bookmarkStart w:id="0" w:name="_GoBack"/>
       <w:ins w:id="1" w:author="Dave Bridges" w:date="2017-09-06T15:18:00Z">
         <w:r>
           <w:t xml:space="preserve"> </w:t>
         </w:r>
       </w:ins>
-      <w:bookmarkEnd w:id="0"/>
       <w:r>
         <w:t>U/kg</w:t>
       </w:r>

</xml_diff>

<commit_message>
Removed human data from figure legends and inserted legend into main document
</commit_message>
<xml_diff>
--- a/manuscript/Obesity-Glucocorticoids/Figure Legends.docx
+++ b/manuscript/Obesity-Glucocorticoids/Figure Legends.docx
@@ -55,15 +55,7 @@
         <w:rPr>
           <w:b/>
         </w:rPr>
-        <w:t xml:space="preserve"> are comb</w:t>
-      </w:r>
-      <w:bookmarkStart w:id="0" w:name="_GoBack"/>
-      <w:bookmarkEnd w:id="0"/>
-      <w:r>
-        <w:rPr>
-          <w:b/>
-        </w:rPr>
-        <w:t>ined</w:t>
+        <w:t xml:space="preserve"> are combined</w:t>
       </w:r>
       <w:r>
         <w:rPr>
@@ -76,75 +68,77 @@
       <w:pPr>
         <w:pStyle w:val="ListParagraph"/>
       </w:pPr>
-      <w:r>
-        <w:t>Cushing’s</w:t>
-      </w:r>
-      <w:r>
-        <w:t xml:space="preserve"> (</w:t>
-      </w:r>
-      <w:r>
-        <w:t>non-obese n=</w:t>
-      </w:r>
-      <w:r>
-        <w:t>3</w:t>
-      </w:r>
-      <w:r>
-        <w:t>; obese n=</w:t>
-      </w:r>
-      <w:r>
-        <w:t>5</w:t>
-      </w:r>
-      <w:r>
-        <w:t>)</w:t>
-      </w:r>
-      <w:r>
-        <w:t xml:space="preserve"> and</w:t>
-      </w:r>
-      <w:r>
-        <w:t xml:space="preserve"> control</w:t>
-      </w:r>
-      <w:r>
-        <w:t xml:space="preserve"> (non-obese n=</w:t>
-      </w:r>
-      <w:r>
-        <w:t>5</w:t>
-      </w:r>
-      <w:r>
-        <w:t>; obese n=</w:t>
-      </w:r>
-      <w:r>
-        <w:t>6</w:t>
-      </w:r>
-      <w:r>
-        <w:t>)</w:t>
-      </w:r>
-      <w:r>
-        <w:t xml:space="preserve"> BMI</w:t>
-      </w:r>
-      <w:r>
-        <w:t xml:space="preserve"> </w:t>
-      </w:r>
-      <w:r>
-        <w:t xml:space="preserve">(A) </w:t>
-      </w:r>
-      <w:r>
-        <w:t>and</w:t>
-      </w:r>
-      <w:r>
-        <w:t xml:space="preserve"> HOMA-IR</w:t>
-      </w:r>
-      <w:r>
-        <w:t xml:space="preserve"> scores</w:t>
-      </w:r>
-      <w:r>
-        <w:t xml:space="preserve"> (B)</w:t>
-      </w:r>
-      <w:r>
-        <w:t xml:space="preserve"> stratified by obesity status.</w:t>
-      </w:r>
-      <w:r>
-        <w:t xml:space="preserve"> </w:t>
-      </w:r>
+      <w:del w:id="0" w:author="Microsoft Office User" w:date="2017-12-19T16:38:00Z">
+        <w:r>
+          <w:delText>Cushing’s</w:delText>
+        </w:r>
+        <w:r>
+          <w:delText xml:space="preserve"> (</w:delText>
+        </w:r>
+        <w:r>
+          <w:delText>non-obese n=</w:delText>
+        </w:r>
+        <w:r>
+          <w:delText>3</w:delText>
+        </w:r>
+        <w:r>
+          <w:delText>; obese n=</w:delText>
+        </w:r>
+        <w:r>
+          <w:delText>5</w:delText>
+        </w:r>
+        <w:r>
+          <w:delText>)</w:delText>
+        </w:r>
+        <w:r>
+          <w:delText xml:space="preserve"> and</w:delText>
+        </w:r>
+        <w:r>
+          <w:delText xml:space="preserve"> control</w:delText>
+        </w:r>
+        <w:r>
+          <w:delText xml:space="preserve"> (non-obese n=</w:delText>
+        </w:r>
+        <w:r>
+          <w:delText>5</w:delText>
+        </w:r>
+        <w:r>
+          <w:delText>; obese n=</w:delText>
+        </w:r>
+        <w:r>
+          <w:delText>6</w:delText>
+        </w:r>
+        <w:r>
+          <w:delText>)</w:delText>
+        </w:r>
+        <w:r>
+          <w:delText xml:space="preserve"> BMI</w:delText>
+        </w:r>
+        <w:r>
+          <w:delText xml:space="preserve"> </w:delText>
+        </w:r>
+        <w:r>
+          <w:delText xml:space="preserve">(A) </w:delText>
+        </w:r>
+        <w:r>
+          <w:delText>and</w:delText>
+        </w:r>
+        <w:r>
+          <w:delText xml:space="preserve"> HOMA-IR</w:delText>
+        </w:r>
+        <w:r>
+          <w:delText xml:space="preserve"> scores</w:delText>
+        </w:r>
+        <w:r>
+          <w:delText xml:space="preserve"> (B)</w:delText>
+        </w:r>
+        <w:r>
+          <w:delText xml:space="preserve"> stratified by obesity status.</w:delText>
+        </w:r>
+        <w:r>
+          <w:delText xml:space="preserve"> </w:delText>
+        </w:r>
+      </w:del>
       <w:r>
         <w:t>Mouse blood g</w:t>
       </w:r>
@@ -437,24 +431,28 @@
       <w:pPr>
         <w:pStyle w:val="ListParagraph"/>
       </w:pPr>
-      <w:r>
-        <w:t xml:space="preserve">Patient </w:t>
-      </w:r>
-      <w:r>
-        <w:t>ALT</w:t>
-      </w:r>
-      <w:r>
-        <w:t xml:space="preserve"> levels</w:t>
-      </w:r>
-      <w:r>
-        <w:t xml:space="preserve"> (A)</w:t>
-      </w:r>
-      <w:r>
-        <w:t>.</w:t>
-      </w:r>
-      <w:r>
-        <w:t xml:space="preserve"> </w:t>
-      </w:r>
+      <w:bookmarkStart w:id="3" w:name="_GoBack"/>
+      <w:bookmarkEnd w:id="3"/>
+      <w:del w:id="4" w:author="Microsoft Office User" w:date="2017-12-19T16:38:00Z">
+        <w:r>
+          <w:delText xml:space="preserve">Patient </w:delText>
+        </w:r>
+        <w:r>
+          <w:delText>ALT</w:delText>
+        </w:r>
+        <w:r>
+          <w:delText xml:space="preserve"> levels</w:delText>
+        </w:r>
+        <w:r>
+          <w:delText xml:space="preserve"> (A)</w:delText>
+        </w:r>
+        <w:r>
+          <w:delText>.</w:delText>
+        </w:r>
+        <w:r>
+          <w:delText xml:space="preserve"> </w:delText>
+        </w:r>
+      </w:del>
       <w:r>
         <w:t>Mouse hepatic triglyceride levels</w:t>
       </w:r>
@@ -1037,6 +1035,7 @@
         <w:pStyle w:val="ListParagraph"/>
       </w:pPr>
       <w:r>
+        <w:lastRenderedPageBreak/>
         <w:t>Serum glycerol (A)</w:t>
       </w:r>
       <w:r>
@@ -1999,6 +1998,9 @@
 
 <file path=word/people.xml><?xml version="1.0" encoding="utf-8"?>
 <w15:people xmlns:wpc="http://schemas.microsoft.com/office/word/2010/wordprocessingCanvas" xmlns:mo="http://schemas.microsoft.com/office/mac/office/2008/main" xmlns:mc="http://schemas.openxmlformats.org/markup-compatibility/2006" xmlns:mv="urn:schemas-microsoft-com:mac:vml" xmlns:o="urn:schemas-microsoft-com:office:office" xmlns:r="http://schemas.openxmlformats.org/officeDocument/2006/relationships" xmlns:m="http://schemas.openxmlformats.org/officeDocument/2006/math" xmlns:v="urn:schemas-microsoft-com:vml" xmlns:wp14="http://schemas.microsoft.com/office/word/2010/wordprocessingDrawing" xmlns:wp="http://schemas.openxmlformats.org/drawingml/2006/wordprocessingDrawing" xmlns:w10="urn:schemas-microsoft-com:office:word" xmlns:w="http://schemas.openxmlformats.org/wordprocessingml/2006/main" xmlns:w14="http://schemas.microsoft.com/office/word/2010/wordml" xmlns:w15="http://schemas.microsoft.com/office/word/2012/wordml" xmlns:wpg="http://schemas.microsoft.com/office/word/2010/wordprocessingGroup" xmlns:wpi="http://schemas.microsoft.com/office/word/2010/wordprocessingInk" xmlns:wne="http://schemas.microsoft.com/office/word/2006/wordml" xmlns:wps="http://schemas.microsoft.com/office/word/2010/wordprocessingShape" mc:Ignorable="w14 w15 wp14">
+  <w15:person w15:author="Microsoft Office User">
+    <w15:presenceInfo w15:providerId="None" w15:userId="Microsoft Office User"/>
+  </w15:person>
   <w15:person w15:author="Dave Bridges">
     <w15:presenceInfo w15:providerId="Windows Live" w15:userId="4bc1184c43c78bbd"/>
   </w15:person>

</xml_diff>

<commit_message>
Updated figure 3 legend to reflect water intake and serum
</commit_message>
<xml_diff>
--- a/manuscript/Obesity-Glucocorticoids/Figure Legends.docx
+++ b/manuscript/Obesity-Glucocorticoids/Figure Legends.docx
@@ -193,15 +193,7 @@
         </w:r>
       </w:del>
       <w:r>
-        <w:t xml:space="preserve">). Insulin was given via </w:t>
-      </w:r>
-      <w:proofErr w:type="spellStart"/>
-      <w:r>
-        <w:t>i.p</w:t>
-      </w:r>
-      <w:proofErr w:type="spellEnd"/>
-      <w:r>
-        <w:t>.</w:t>
+        <w:t>). Insulin was given via i.p.</w:t>
       </w:r>
       <w:r>
         <w:t xml:space="preserve"> injection</w:t>
@@ -339,15 +331,7 @@
         </w:r>
       </w:ins>
       <w:r>
-        <w:t xml:space="preserve"> during </w:t>
-      </w:r>
-      <w:proofErr w:type="spellStart"/>
-      <w:r>
-        <w:t>euglycemic</w:t>
-      </w:r>
-      <w:proofErr w:type="spellEnd"/>
-      <w:r>
-        <w:t xml:space="preserve"> clamp following 3 weeks of dexamethasone</w:t>
+        <w:t xml:space="preserve"> during euglycemic clamp following 3 weeks of dexamethasone</w:t>
       </w:r>
       <w:r>
         <w:t xml:space="preserve"> (n=</w:t>
@@ -377,15 +361,7 @@
         <w:t xml:space="preserve"> and 11 weeks of HFD</w:t>
       </w:r>
       <w:r>
-        <w:t xml:space="preserve">. For clamp experiments, insulin was infused at 8 </w:t>
-      </w:r>
-      <w:proofErr w:type="spellStart"/>
-      <w:r>
-        <w:t>mU</w:t>
-      </w:r>
-      <w:proofErr w:type="spellEnd"/>
-      <w:r>
-        <w:t>/kg</w:t>
+        <w:t>. For clamp experiments, insulin was infused at 8 mU/kg</w:t>
       </w:r>
       <w:ins w:id="14" w:author="Dave Bridges" w:date="2017-09-06T15:19:00Z">
         <w:r>
@@ -595,15 +571,7 @@
         <w:t>de novo</w:t>
       </w:r>
       <w:r>
-        <w:t xml:space="preserve"> </w:t>
-      </w:r>
-      <w:proofErr w:type="spellStart"/>
-      <w:r>
-        <w:t>lipogenic</w:t>
-      </w:r>
-      <w:proofErr w:type="spellEnd"/>
-      <w:r>
-        <w:t xml:space="preserve"> transcripts</w:t>
+        <w:t xml:space="preserve"> lipogenic transcripts</w:t>
       </w:r>
       <w:r>
         <w:t xml:space="preserve"> </w:t>
@@ -744,18 +712,10 @@
         <w:t>Weekly total body mass (A)</w:t>
       </w:r>
       <w:r>
-        <w:t xml:space="preserve"> and fat mass (B) measures via </w:t>
-      </w:r>
-      <w:proofErr w:type="spellStart"/>
-      <w:r>
-        <w:t>E</w:t>
-      </w:r>
-      <w:r>
-        <w:t>choMRI</w:t>
-      </w:r>
-      <w:proofErr w:type="spellEnd"/>
-      <w:r>
-        <w:t xml:space="preserve"> in mice over the course of treatment</w:t>
+        <w:t xml:space="preserve"> and fat mass (B) measures via E</w:t>
+      </w:r>
+      <w:r>
+        <w:t>choMRI in mice over the course of treatment</w:t>
       </w:r>
       <w:r>
         <w:t xml:space="preserve"> (solid lines represent NCD mice and dashed lines represent HFD mice). </w:t>
@@ -835,6 +795,65 @@
       <w:r>
         <w:t xml:space="preserve"> </w:t>
       </w:r>
+      <w:ins w:id="24" w:author="Microsoft Office User" w:date="2018-03-25T16:27:00Z">
+        <w:r>
+          <w:t>Amount of dexamethasone consumed per mouse</w:t>
+        </w:r>
+      </w:ins>
+      <w:ins w:id="25" w:author="Microsoft Office User" w:date="2018-03-25T16:28:00Z">
+        <w:r>
+          <w:t xml:space="preserve"> throughout the study</w:t>
+        </w:r>
+      </w:ins>
+      <w:ins w:id="26" w:author="Microsoft Office User" w:date="2018-03-25T16:27:00Z">
+        <w:r>
+          <w:t xml:space="preserve"> </w:t>
+        </w:r>
+        <w:r>
+          <w:t xml:space="preserve">normalized to body weight </w:t>
+        </w:r>
+        <w:r>
+          <w:t xml:space="preserve">as determined by volume consumed per cage per week for </w:t>
+        </w:r>
+        <w:r>
+          <w:t>NCD- (</w:t>
+        </w:r>
+        <w:r>
+          <w:t>n=12</w:t>
+        </w:r>
+        <w:r>
+          <w:t>) and HFD-fed (</w:t>
+        </w:r>
+        <w:r>
+          <w:t>n=20</w:t>
+        </w:r>
+        <w:r>
+          <w:t>) mice</w:t>
+        </w:r>
+      </w:ins>
+      <w:ins w:id="27" w:author="Microsoft Office User" w:date="2018-03-25T16:28:00Z">
+        <w:r>
+          <w:t xml:space="preserve"> (E)</w:t>
+        </w:r>
+      </w:ins>
+      <w:ins w:id="28" w:author="Microsoft Office User" w:date="2018-03-25T16:27:00Z">
+        <w:r>
+          <w:t>. Concentration of dexamethasone in serum of NCD-fed (n=8) and HFD-fed (n=11) at the end of the study as determined by LC-MS</w:t>
+        </w:r>
+        <w:r>
+          <w:t xml:space="preserve"> (F</w:t>
+        </w:r>
+        <w:r>
+          <w:t>).</w:t>
+        </w:r>
+      </w:ins>
+      <w:ins w:id="29" w:author="Microsoft Office User" w:date="2018-03-25T16:28:00Z">
+        <w:r>
+          <w:t xml:space="preserve"> </w:t>
+        </w:r>
+      </w:ins>
+      <w:bookmarkStart w:id="30" w:name="_GoBack"/>
+      <w:bookmarkEnd w:id="30"/>
       <w:r>
         <w:t>Asterisks</w:t>
       </w:r>
@@ -939,22 +958,22 @@
       <w:r>
         <w:t xml:space="preserve">Triglyceride levels (A), glycerol released in media (B), qPCR of </w:t>
       </w:r>
-      <w:del w:id="24" w:author="Microsoft Office User" w:date="2018-03-18T17:29:00Z">
+      <w:del w:id="31" w:author="Microsoft Office User" w:date="2018-03-18T17:29:00Z">
         <w:r>
           <w:rPr>
             <w:i/>
-            <w:rPrChange w:id="25" w:author="Microsoft Office User" w:date="2018-03-18T17:29:00Z">
+            <w:rPrChange w:id="32" w:author="Microsoft Office User" w:date="2018-03-18T17:29:00Z">
               <w:rPr/>
             </w:rPrChange>
           </w:rPr>
           <w:delText xml:space="preserve">lipolytic </w:delText>
         </w:r>
       </w:del>
-      <w:ins w:id="26" w:author="Microsoft Office User" w:date="2018-03-18T17:29:00Z">
+      <w:ins w:id="33" w:author="Microsoft Office User" w:date="2018-03-18T17:29:00Z">
         <w:r>
           <w:rPr>
             <w:i/>
-            <w:rPrChange w:id="27" w:author="Microsoft Office User" w:date="2018-03-18T17:29:00Z">
+            <w:rPrChange w:id="34" w:author="Microsoft Office User" w:date="2018-03-18T17:29:00Z">
               <w:rPr/>
             </w:rPrChange>
           </w:rPr>
@@ -967,12 +986,12 @@
       <w:r>
         <w:t>transcript</w:t>
       </w:r>
-      <w:ins w:id="28" w:author="Microsoft Office User" w:date="2018-03-18T17:29:00Z">
+      <w:ins w:id="35" w:author="Microsoft Office User" w:date="2018-03-18T17:29:00Z">
         <w:r>
           <w:t>s</w:t>
         </w:r>
       </w:ins>
-      <w:del w:id="29" w:author="Microsoft Office User" w:date="2018-03-18T17:29:00Z">
+      <w:del w:id="36" w:author="Microsoft Office User" w:date="2018-03-18T17:29:00Z">
         <w:r>
           <w:delText>s</w:delText>
         </w:r>
@@ -980,7 +999,7 @@
       <w:r>
         <w:t xml:space="preserve"> (C), and </w:t>
       </w:r>
-      <w:ins w:id="30" w:author="Microsoft Office User" w:date="2018-03-18T17:26:00Z">
+      <w:ins w:id="37" w:author="Microsoft Office User" w:date="2018-03-18T17:26:00Z">
         <w:r>
           <w:t xml:space="preserve">representative </w:t>
         </w:r>
@@ -1060,33 +1079,21 @@
       <w:r>
         <w:t xml:space="preserve">isoproterenol or 16hr fast; E) and qPCR of </w:t>
       </w:r>
-      <w:proofErr w:type="spellStart"/>
-      <w:ins w:id="31" w:author="Microsoft Office User" w:date="2018-03-18T18:01:00Z">
+      <w:ins w:id="38" w:author="Microsoft Office User" w:date="2018-03-18T18:01:00Z">
         <w:r>
           <w:t>i</w:t>
         </w:r>
       </w:ins>
-      <w:bookmarkStart w:id="32" w:name="_GoBack"/>
-      <w:bookmarkEnd w:id="32"/>
-      <w:del w:id="33" w:author="Microsoft Office User" w:date="2018-03-18T18:01:00Z">
+      <w:del w:id="39" w:author="Microsoft Office User" w:date="2018-03-18T18:01:00Z">
         <w:r>
           <w:delText>I</w:delText>
         </w:r>
       </w:del>
       <w:r>
-        <w:t>WAT</w:t>
-      </w:r>
-      <w:proofErr w:type="spellEnd"/>
-      <w:r>
-        <w:t xml:space="preserve"> </w:t>
-      </w:r>
-      <w:proofErr w:type="spellStart"/>
-      <w:r>
-        <w:t>lipolytic</w:t>
-      </w:r>
-      <w:proofErr w:type="spellEnd"/>
-      <w:r>
-        <w:t xml:space="preserve"> transcripts</w:t>
+        <w:t xml:space="preserve">WAT </w:t>
+      </w:r>
+      <w:r>
+        <w:t>lipolytic transcripts</w:t>
       </w:r>
       <w:r>
         <w:t xml:space="preserve"> </w:t>
@@ -1134,7 +1141,11 @@
         <w:t>treated, chow-fed mice</w:t>
       </w:r>
       <w:r>
-        <w:t xml:space="preserve"> with the exception of isoproterenol-stimulated glycerol, which was performed one week prior to </w:t>
+        <w:t xml:space="preserve"> with the exception of </w:t>
+      </w:r>
+      <w:r>
+        <w:lastRenderedPageBreak/>
+        <w:t xml:space="preserve">isoproterenol-stimulated glycerol, which was performed one week prior to </w:t>
       </w:r>
       <w:r>
         <w:t>euthan</w:t>
@@ -1209,7 +1220,6 @@
         <w:pStyle w:val="ListParagraph"/>
       </w:pPr>
       <w:r>
-        <w:lastRenderedPageBreak/>
         <w:t>Serum glycerol (A)</w:t>
       </w:r>
       <w:r>
@@ -1225,23 +1235,7 @@
         <w:t xml:space="preserve"> in obese dexamethasone treated (n=14) or control (n=11) mice</w:t>
       </w:r>
       <w:r>
-        <w:t xml:space="preserve"> following a 5 hour fast, before and after insulin during </w:t>
-      </w:r>
-      <w:proofErr w:type="spellStart"/>
-      <w:r>
-        <w:t>hyperinsulinemic</w:t>
-      </w:r>
-      <w:proofErr w:type="spellEnd"/>
-      <w:r>
-        <w:t xml:space="preserve"> </w:t>
-      </w:r>
-      <w:proofErr w:type="spellStart"/>
-      <w:r>
-        <w:t>euglycemic</w:t>
-      </w:r>
-      <w:proofErr w:type="spellEnd"/>
-      <w:r>
-        <w:t xml:space="preserve"> clamp (B),</w:t>
+        <w:t xml:space="preserve"> following a 5 hour fast, before and after insulin during hyperinsulinemic euglycemic clamp (B),</w:t>
       </w:r>
       <w:r>
         <w:t xml:space="preserve"> qPCR</w:t>
@@ -1264,13 +1258,12 @@
       <w:r>
         <w:t xml:space="preserve"> from </w:t>
       </w:r>
-      <w:proofErr w:type="spellStart"/>
-      <w:ins w:id="34" w:author="Microsoft Office User" w:date="2018-03-18T17:31:00Z">
+      <w:ins w:id="40" w:author="Microsoft Office User" w:date="2018-03-18T17:31:00Z">
         <w:r>
           <w:t>i</w:t>
         </w:r>
       </w:ins>
-      <w:del w:id="35" w:author="Microsoft Office User" w:date="2018-03-18T17:31:00Z">
+      <w:del w:id="41" w:author="Microsoft Office User" w:date="2018-03-18T17:31:00Z">
         <w:r>
           <w:delText>i</w:delText>
         </w:r>
@@ -1278,7 +1271,6 @@
       <w:r>
         <w:t>WAT</w:t>
       </w:r>
-      <w:proofErr w:type="spellEnd"/>
       <w:r>
         <w:t xml:space="preserve"> </w:t>
       </w:r>
@@ -1312,13 +1304,12 @@
       <w:r>
         <w:t xml:space="preserve"> from </w:t>
       </w:r>
-      <w:proofErr w:type="spellStart"/>
-      <w:ins w:id="36" w:author="Microsoft Office User" w:date="2018-03-18T17:31:00Z">
+      <w:ins w:id="42" w:author="Microsoft Office User" w:date="2018-03-18T17:31:00Z">
         <w:r>
           <w:t>i</w:t>
         </w:r>
       </w:ins>
-      <w:del w:id="37" w:author="Microsoft Office User" w:date="2018-03-18T17:31:00Z">
+      <w:del w:id="43" w:author="Microsoft Office User" w:date="2018-03-18T17:31:00Z">
         <w:r>
           <w:delText>i</w:delText>
         </w:r>
@@ -1326,7 +1317,6 @@
       <w:r>
         <w:t>WAT</w:t>
       </w:r>
-      <w:proofErr w:type="spellEnd"/>
       <w:r>
         <w:t>. Mice</w:t>
       </w:r>
@@ -1399,25 +1389,9 @@
       <w:r>
         <w:t xml:space="preserve">. </w:t>
       </w:r>
-      <w:ins w:id="38" w:author="Microsoft Office User" w:date="2018-03-18T17:35:00Z">
-        <w:r>
-          <w:t xml:space="preserve">Mice from B were fasted for 5 hours prior to </w:t>
-        </w:r>
-        <w:proofErr w:type="spellStart"/>
-        <w:r>
-          <w:t>euglycemic</w:t>
-        </w:r>
-        <w:proofErr w:type="spellEnd"/>
-        <w:r>
-          <w:t xml:space="preserve"> clamp following 3 weeks of dexamethasone (n=14) or vehicle (n=11) treatment and 11 weeks of HFD. For clamp experiments, insulin was infused at 8 </w:t>
-        </w:r>
-        <w:proofErr w:type="spellStart"/>
-        <w:r>
-          <w:t>mU</w:t>
-        </w:r>
-        <w:proofErr w:type="spellEnd"/>
-        <w:r>
-          <w:t xml:space="preserve">/kg/min following a prime continuous infusion of 40mU/kg bolus. </w:t>
+      <w:ins w:id="44" w:author="Microsoft Office User" w:date="2018-03-18T17:35:00Z">
+        <w:r>
+          <w:t xml:space="preserve">Mice from B were fasted for 5 hours prior to euglycemic clamp following 3 weeks of dexamethasone (n=14) or vehicle (n=11) treatment and 11 weeks of HFD. For clamp experiments, insulin was infused at 8 mU/kg/min following a prime continuous infusion of 40mU/kg bolus. </w:t>
         </w:r>
       </w:ins>
       <w:r>

</xml_diff>

<commit_message>
changed iWAT to IWAT in figure legends
</commit_message>
<xml_diff>
--- a/manuscript/Obesity-Glucocorticoids/Figure Legends.docx
+++ b/manuscript/Obesity-Glucocorticoids/Figure Legends.docx
@@ -193,7 +193,15 @@
         </w:r>
       </w:del>
       <w:r>
-        <w:t>). Insulin was given via i.p.</w:t>
+        <w:t xml:space="preserve">). Insulin was given via </w:t>
+      </w:r>
+      <w:proofErr w:type="spellStart"/>
+      <w:r>
+        <w:t>i.p</w:t>
+      </w:r>
+      <w:proofErr w:type="spellEnd"/>
+      <w:r>
+        <w:t>.</w:t>
       </w:r>
       <w:r>
         <w:t xml:space="preserve"> injection</w:t>
@@ -331,7 +339,15 @@
         </w:r>
       </w:ins>
       <w:r>
-        <w:t xml:space="preserve"> during euglycemic clamp following 3 weeks of dexamethasone</w:t>
+        <w:t xml:space="preserve"> during </w:t>
+      </w:r>
+      <w:proofErr w:type="spellStart"/>
+      <w:r>
+        <w:t>euglycemic</w:t>
+      </w:r>
+      <w:proofErr w:type="spellEnd"/>
+      <w:r>
+        <w:t xml:space="preserve"> clamp following 3 weeks of dexamethasone</w:t>
       </w:r>
       <w:r>
         <w:t xml:space="preserve"> (n=</w:t>
@@ -361,7 +377,15 @@
         <w:t xml:space="preserve"> and 11 weeks of HFD</w:t>
       </w:r>
       <w:r>
-        <w:t>. For clamp experiments, insulin was infused at 8 mU/kg</w:t>
+        <w:t xml:space="preserve">. For clamp experiments, insulin was infused at 8 </w:t>
+      </w:r>
+      <w:proofErr w:type="spellStart"/>
+      <w:r>
+        <w:t>mU</w:t>
+      </w:r>
+      <w:proofErr w:type="spellEnd"/>
+      <w:r>
+        <w:t>/kg</w:t>
       </w:r>
       <w:ins w:id="14" w:author="Dave Bridges" w:date="2017-09-06T15:19:00Z">
         <w:r>
@@ -571,7 +595,15 @@
         <w:t>de novo</w:t>
       </w:r>
       <w:r>
-        <w:t xml:space="preserve"> lipogenic transcripts</w:t>
+        <w:t xml:space="preserve"> </w:t>
+      </w:r>
+      <w:proofErr w:type="spellStart"/>
+      <w:r>
+        <w:t>lipogenic</w:t>
+      </w:r>
+      <w:proofErr w:type="spellEnd"/>
+      <w:r>
+        <w:t xml:space="preserve"> transcripts</w:t>
       </w:r>
       <w:r>
         <w:t xml:space="preserve"> </w:t>
@@ -712,10 +744,18 @@
         <w:t>Weekly total body mass (A)</w:t>
       </w:r>
       <w:r>
-        <w:t xml:space="preserve"> and fat mass (B) measures via E</w:t>
-      </w:r>
-      <w:r>
-        <w:t>choMRI in mice over the course of treatment</w:t>
+        <w:t xml:space="preserve"> and fat mass (B) measures via </w:t>
+      </w:r>
+      <w:proofErr w:type="spellStart"/>
+      <w:r>
+        <w:t>E</w:t>
+      </w:r>
+      <w:r>
+        <w:t>choMRI</w:t>
+      </w:r>
+      <w:proofErr w:type="spellEnd"/>
+      <w:r>
+        <w:t xml:space="preserve"> in mice over the course of treatment</w:t>
       </w:r>
       <w:r>
         <w:t xml:space="preserve"> (solid lines represent NCD mice and dashed lines represent HFD mice). </w:t>
@@ -807,13 +847,7 @@
       </w:ins>
       <w:ins w:id="26" w:author="Microsoft Office User" w:date="2018-03-25T16:27:00Z">
         <w:r>
-          <w:t xml:space="preserve"> </w:t>
-        </w:r>
-        <w:r>
-          <w:t xml:space="preserve">normalized to body weight </w:t>
-        </w:r>
-        <w:r>
-          <w:t xml:space="preserve">as determined by volume consumed per cage per week for </w:t>
+          <w:t xml:space="preserve"> normalized to body weight as determined by volume consumed per cage per week for </w:t>
         </w:r>
         <w:r>
           <w:t>NCD- (</w:t>
@@ -838,13 +872,7 @@
       </w:ins>
       <w:ins w:id="28" w:author="Microsoft Office User" w:date="2018-03-25T16:27:00Z">
         <w:r>
-          <w:t>. Concentration of dexamethasone in serum of NCD-fed (n=8) and HFD-fed (n=11) at the end of the study as determined by LC-MS</w:t>
-        </w:r>
-        <w:r>
-          <w:t xml:space="preserve"> (F</w:t>
-        </w:r>
-        <w:r>
-          <w:t>).</w:t>
+          <w:t>. Concentration of dexamethasone in serum of NCD-fed (n=8) and HFD-fed (n=11) at the end of the study as determined by LC-MS (F).</w:t>
         </w:r>
       </w:ins>
       <w:ins w:id="29" w:author="Microsoft Office User" w:date="2018-03-25T16:28:00Z">
@@ -852,8 +880,6 @@
           <w:t xml:space="preserve"> </w:t>
         </w:r>
       </w:ins>
-      <w:bookmarkStart w:id="30" w:name="_GoBack"/>
-      <w:bookmarkEnd w:id="30"/>
       <w:r>
         <w:t>Asterisks</w:t>
       </w:r>
@@ -958,22 +984,22 @@
       <w:r>
         <w:t xml:space="preserve">Triglyceride levels (A), glycerol released in media (B), qPCR of </w:t>
       </w:r>
-      <w:del w:id="31" w:author="Microsoft Office User" w:date="2018-03-18T17:29:00Z">
+      <w:del w:id="30" w:author="Microsoft Office User" w:date="2018-03-18T17:29:00Z">
         <w:r>
           <w:rPr>
             <w:i/>
-            <w:rPrChange w:id="32" w:author="Microsoft Office User" w:date="2018-03-18T17:29:00Z">
+            <w:rPrChange w:id="31" w:author="Microsoft Office User" w:date="2018-03-18T17:29:00Z">
               <w:rPr/>
             </w:rPrChange>
           </w:rPr>
           <w:delText xml:space="preserve">lipolytic </w:delText>
         </w:r>
       </w:del>
-      <w:ins w:id="33" w:author="Microsoft Office User" w:date="2018-03-18T17:29:00Z">
+      <w:ins w:id="32" w:author="Microsoft Office User" w:date="2018-03-18T17:29:00Z">
         <w:r>
           <w:rPr>
             <w:i/>
-            <w:rPrChange w:id="34" w:author="Microsoft Office User" w:date="2018-03-18T17:29:00Z">
+            <w:rPrChange w:id="33" w:author="Microsoft Office User" w:date="2018-03-18T17:29:00Z">
               <w:rPr/>
             </w:rPrChange>
           </w:rPr>
@@ -986,12 +1012,12 @@
       <w:r>
         <w:t>transcript</w:t>
       </w:r>
-      <w:ins w:id="35" w:author="Microsoft Office User" w:date="2018-03-18T17:29:00Z">
+      <w:ins w:id="34" w:author="Microsoft Office User" w:date="2018-03-18T17:29:00Z">
         <w:r>
           <w:t>s</w:t>
         </w:r>
       </w:ins>
-      <w:del w:id="36" w:author="Microsoft Office User" w:date="2018-03-18T17:29:00Z">
+      <w:del w:id="35" w:author="Microsoft Office User" w:date="2018-03-18T17:29:00Z">
         <w:r>
           <w:delText>s</w:delText>
         </w:r>
@@ -999,7 +1025,7 @@
       <w:r>
         <w:t xml:space="preserve"> (C), and </w:t>
       </w:r>
-      <w:ins w:id="37" w:author="Microsoft Office User" w:date="2018-03-18T17:26:00Z">
+      <w:ins w:id="36" w:author="Microsoft Office User" w:date="2018-03-18T17:26:00Z">
         <w:r>
           <w:t xml:space="preserve">representative </w:t>
         </w:r>
@@ -1079,12 +1105,12 @@
       <w:r>
         <w:t xml:space="preserve">isoproterenol or 16hr fast; E) and qPCR of </w:t>
       </w:r>
-      <w:ins w:id="38" w:author="Microsoft Office User" w:date="2018-03-18T18:01:00Z">
-        <w:r>
-          <w:t>i</w:t>
+      <w:ins w:id="37" w:author="Microsoft Office User" w:date="2018-03-18T18:01:00Z">
+        <w:r>
+          <w:t>I</w:t>
         </w:r>
       </w:ins>
-      <w:del w:id="39" w:author="Microsoft Office User" w:date="2018-03-18T18:01:00Z">
+      <w:del w:id="38" w:author="Microsoft Office User" w:date="2018-03-18T18:01:00Z">
         <w:r>
           <w:delText>I</w:delText>
         </w:r>
@@ -1092,8 +1118,13 @@
       <w:r>
         <w:t xml:space="preserve">WAT </w:t>
       </w:r>
-      <w:r>
-        <w:t>lipolytic transcripts</w:t>
+      <w:proofErr w:type="spellStart"/>
+      <w:r>
+        <w:t>lipolytic</w:t>
+      </w:r>
+      <w:proofErr w:type="spellEnd"/>
+      <w:r>
+        <w:t xml:space="preserve"> transcripts</w:t>
       </w:r>
       <w:r>
         <w:t xml:space="preserve"> </w:t>
@@ -1235,7 +1266,23 @@
         <w:t xml:space="preserve"> in obese dexamethasone treated (n=14) or control (n=11) mice</w:t>
       </w:r>
       <w:r>
-        <w:t xml:space="preserve"> following a 5 hour fast, before and after insulin during hyperinsulinemic euglycemic clamp (B),</w:t>
+        <w:t xml:space="preserve"> following a 5 hour fast, before and after insulin during </w:t>
+      </w:r>
+      <w:proofErr w:type="spellStart"/>
+      <w:r>
+        <w:t>hyperinsulinemic</w:t>
+      </w:r>
+      <w:proofErr w:type="spellEnd"/>
+      <w:r>
+        <w:t xml:space="preserve"> </w:t>
+      </w:r>
+      <w:proofErr w:type="spellStart"/>
+      <w:r>
+        <w:t>euglycemic</w:t>
+      </w:r>
+      <w:proofErr w:type="spellEnd"/>
+      <w:r>
+        <w:t xml:space="preserve"> clamp (B),</w:t>
       </w:r>
       <w:r>
         <w:t xml:space="preserve"> qPCR</w:t>
@@ -1258,12 +1305,12 @@
       <w:r>
         <w:t xml:space="preserve"> from </w:t>
       </w:r>
-      <w:ins w:id="40" w:author="Microsoft Office User" w:date="2018-03-18T17:31:00Z">
-        <w:r>
-          <w:t>i</w:t>
+      <w:ins w:id="39" w:author="Microsoft Office User" w:date="2018-03-18T17:31:00Z">
+        <w:r>
+          <w:t>I</w:t>
         </w:r>
       </w:ins>
-      <w:del w:id="41" w:author="Microsoft Office User" w:date="2018-03-18T17:31:00Z">
+      <w:del w:id="40" w:author="Microsoft Office User" w:date="2018-03-18T17:31:00Z">
         <w:r>
           <w:delText>i</w:delText>
         </w:r>
@@ -1286,6 +1333,7 @@
       <w:r>
         <w:t xml:space="preserve"> </w:t>
       </w:r>
+      <w:bookmarkStart w:id="41" w:name="_GoBack"/>
       <w:r>
         <w:t>western b</w:t>
       </w:r>
@@ -1306,7 +1354,7 @@
       </w:r>
       <w:ins w:id="42" w:author="Microsoft Office User" w:date="2018-03-18T17:31:00Z">
         <w:r>
-          <w:t>i</w:t>
+          <w:t>I</w:t>
         </w:r>
       </w:ins>
       <w:del w:id="43" w:author="Microsoft Office User" w:date="2018-03-18T17:31:00Z">
@@ -1387,11 +1435,31 @@
         <w:t>) treatment</w:t>
       </w:r>
       <w:r>
-        <w:t xml:space="preserve">. </w:t>
+        <w:t>.</w:t>
+      </w:r>
+      <w:bookmarkEnd w:id="41"/>
+      <w:r>
+        <w:t xml:space="preserve"> </w:t>
       </w:r>
       <w:ins w:id="44" w:author="Microsoft Office User" w:date="2018-03-18T17:35:00Z">
         <w:r>
-          <w:t xml:space="preserve">Mice from B were fasted for 5 hours prior to euglycemic clamp following 3 weeks of dexamethasone (n=14) or vehicle (n=11) treatment and 11 weeks of HFD. For clamp experiments, insulin was infused at 8 mU/kg/min following a prime continuous infusion of 40mU/kg bolus. </w:t>
+          <w:t xml:space="preserve">Mice from B were fasted for 5 hours prior to </w:t>
+        </w:r>
+        <w:proofErr w:type="spellStart"/>
+        <w:r>
+          <w:t>euglycemic</w:t>
+        </w:r>
+        <w:proofErr w:type="spellEnd"/>
+        <w:r>
+          <w:t xml:space="preserve"> clamp following 3 weeks of dexamethasone (n=14) or vehicle (n=11) treatment and 11 weeks of HFD. For clamp experiments, insulin was infused at 8 </w:t>
+        </w:r>
+        <w:proofErr w:type="spellStart"/>
+        <w:r>
+          <w:t>mU</w:t>
+        </w:r>
+        <w:proofErr w:type="spellEnd"/>
+        <w:r>
+          <w:t xml:space="preserve">/kg/min following a prime continuous infusion of 40mU/kg bolus. </w:t>
         </w:r>
       </w:ins>
       <w:r>

</xml_diff>